<commit_message>
Ajout des numéros de pages
Ajout des numéros de pages
</commit_message>
<xml_diff>
--- a/Doc/compte_rendu.docx
+++ b/Doc/compte_rendu.docx
@@ -4,7 +4,6 @@
   <w:body>
     <w:p>
       <w:bookmarkStart w:id="0" w:name="_Hlk503105391"/>
-      <w:bookmarkStart w:id="1" w:name="_GoBack"/>
       <w:r>
         <w:drawing>
           <wp:anchor distT="0" distB="0" distL="114300" distR="114300" simplePos="0" relativeHeight="251665408" behindDoc="0" locked="0" layoutInCell="1" allowOverlap="1" wp14:anchorId="7D7687F9" wp14:editId="474B4A33">
@@ -69,7 +68,6 @@
           </wp:anchor>
         </w:drawing>
       </w:r>
-      <w:bookmarkEnd w:id="1"/>
     </w:p>
     <w:bookmarkEnd w:id="0"/>
     <w:p/>
@@ -312,7 +310,7 @@
           </mc:Choice>
           <mc:Fallback>
             <w:pict>
-              <v:rect w14:anchorId="57CE169E" id="Rectangle 13" o:spid="_x0000_s1026" style="position:absolute;margin-left:267.7pt;margin-top:5.3pt;width:64.5pt;height:11.45pt;rotation:1929623fd;z-index:251679744;visibility:visible;mso-wrap-style:square;mso-width-percent:0;mso-height-percent:0;mso-wrap-distance-left:9pt;mso-wrap-distance-top:0;mso-wrap-distance-right:9pt;mso-wrap-distance-bottom:0;mso-position-horizontal:absolute;mso-position-horizontal-relative:text;mso-position-vertical:absolute;mso-position-vertical-relative:text;mso-width-percent:0;mso-height-percent:0;mso-width-relative:margin;mso-height-relative:margin;v-text-anchor:middle" o:gfxdata="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" fillcolor="#d8d8d8 [2732]" strokecolor="#d8d8d8 [2732]" strokeweight="1pt"/>
+              <v:rect w14:anchorId="2294975F" id="Rectangle 13" o:spid="_x0000_s1026" style="position:absolute;margin-left:267.7pt;margin-top:5.3pt;width:64.5pt;height:11.45pt;rotation:1929623fd;z-index:251679744;visibility:visible;mso-wrap-style:square;mso-width-percent:0;mso-height-percent:0;mso-wrap-distance-left:9pt;mso-wrap-distance-top:0;mso-wrap-distance-right:9pt;mso-wrap-distance-bottom:0;mso-position-horizontal:absolute;mso-position-horizontal-relative:text;mso-position-vertical:absolute;mso-position-vertical-relative:text;mso-width-percent:0;mso-height-percent:0;mso-width-relative:margin;mso-height-relative:margin;v-text-anchor:middle" o:gfxdata="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" fillcolor="#d8d8d8 [2732]" strokecolor="#d8d8d8 [2732]" strokeweight="1pt"/>
             </w:pict>
           </mc:Fallback>
         </mc:AlternateContent>
@@ -336,7 +334,7 @@
       <w:pPr>
         <w:pStyle w:val="Heading1"/>
       </w:pPr>
-      <w:bookmarkStart w:id="2" w:name="_Toc503112511"/>
+      <w:bookmarkStart w:id="1" w:name="_Toc503112511"/>
       <w:r>
         <w:rPr>
           <w:b/>
@@ -344,7 +342,7 @@
         </w:rPr>
         <w:t>Introduction</w:t>
       </w:r>
-      <w:bookmarkEnd w:id="2"/>
+      <w:bookmarkEnd w:id="1"/>
     </w:p>
     <w:p/>
     <w:p/>
@@ -367,11 +365,16 @@
         <w:t>oit fonctionner sur tous les supports, nous devons utiliser git et</w:t>
       </w:r>
       <w:r>
-        <w:t> M</w:t>
+        <w:t> </w:t>
+      </w:r>
+      <w:proofErr w:type="spellStart"/>
+      <w:r>
+        <w:t>M</w:t>
       </w:r>
       <w:r>
         <w:t>arkdown</w:t>
       </w:r>
+      <w:proofErr w:type="spellEnd"/>
       <w:r>
         <w:t>. Le projet doit être</w:t>
       </w:r>
@@ -388,7 +391,23 @@
         <w:t>en Java/Javascript ou Go</w:t>
       </w:r>
       <w:r>
-        <w:t xml:space="preserve"> et respecter le principe d’inversion de contrôle. Nous devons également utiliser un outil de gestion de dépendance tels que Maven, Gradle, Npm etc. </w:t>
+        <w:t xml:space="preserve"> et respecter le principe d’inversion de contrôle. Nous devons également utiliser un outil de gestion de dépendance tels que Maven, </w:t>
+      </w:r>
+      <w:proofErr w:type="spellStart"/>
+      <w:r>
+        <w:t>Gradle</w:t>
+      </w:r>
+      <w:proofErr w:type="spellEnd"/>
+      <w:r>
+        <w:t xml:space="preserve">, </w:t>
+      </w:r>
+      <w:proofErr w:type="spellStart"/>
+      <w:r>
+        <w:t>Npm</w:t>
+      </w:r>
+      <w:proofErr w:type="spellEnd"/>
+      <w:r>
+        <w:t xml:space="preserve"> etc. </w:t>
       </w:r>
       <w:r>
         <w:t>De plus, n</w:t>
@@ -400,7 +419,15 @@
         <w:t>complète</w:t>
       </w:r>
       <w:r>
-        <w:t xml:space="preserve"> et refactorer le code au fur et </w:t>
+        <w:t xml:space="preserve"> et </w:t>
+      </w:r>
+      <w:proofErr w:type="spellStart"/>
+      <w:r>
+        <w:t>refactorer</w:t>
+      </w:r>
+      <w:proofErr w:type="spellEnd"/>
+      <w:r>
+        <w:t xml:space="preserve"> le code au fur et </w:t>
       </w:r>
       <w:r>
         <w:t>à</w:t>
@@ -1039,7 +1066,10 @@
     <w:p/>
     <w:p/>
     <w:p/>
-    <w:p/>
+    <w:p>
+      <w:bookmarkStart w:id="2" w:name="_GoBack"/>
+      <w:bookmarkEnd w:id="2"/>
+    </w:p>
     <w:p/>
     <w:p/>
     <w:p/>
@@ -1214,6 +1244,7 @@
     <w:p>
       <w:pPr>
         <w:sectPr>
+          <w:footerReference w:type="default" r:id="rId11"/>
           <w:pgSz w:w="11906" w:h="16838"/>
           <w:pgMar w:top="1417" w:right="1417" w:bottom="1417" w:left="1417" w:header="708" w:footer="708" w:gutter="0"/>
           <w:cols w:space="708"/>
@@ -1421,7 +1452,7 @@
                           <pic:cNvPicPr/>
                         </pic:nvPicPr>
                         <pic:blipFill>
-                          <a:blip r:embed="rId11" cstate="print">
+                          <a:blip r:embed="rId12" cstate="print">
                             <a:extLst>
                               <a:ext uri="{28A0092B-C50C-407E-A947-70E740481C1C}">
                                 <a14:useLocalDpi xmlns:a14="http://schemas.microsoft.com/office/drawing/2010/main" val="0"/>
@@ -1499,7 +1530,7 @@
                           </pic:cNvPicPr>
                         </pic:nvPicPr>
                         <pic:blipFill rotWithShape="1">
-                          <a:blip r:embed="rId12" cstate="print">
+                          <a:blip r:embed="rId13" cstate="print">
                             <a:extLst>
                               <a:ext uri="{28A0092B-C50C-407E-A947-70E740481C1C}">
                                 <a14:useLocalDpi xmlns:a14="http://schemas.microsoft.com/office/drawing/2010/main" val="0"/>
@@ -1595,7 +1626,7 @@
                           <pic:cNvPicPr/>
                         </pic:nvPicPr>
                         <pic:blipFill>
-                          <a:blip r:embed="rId13">
+                          <a:blip r:embed="rId14">
                             <a:extLst>
                               <a:ext uri="{28A0092B-C50C-407E-A947-70E740481C1C}">
                                 <a14:useLocalDpi xmlns:a14="http://schemas.microsoft.com/office/drawing/2010/main" val="0"/>
@@ -1670,7 +1701,7 @@
                           </pic:cNvPicPr>
                         </pic:nvPicPr>
                         <pic:blipFill>
-                          <a:blip r:embed="rId14" cstate="print">
+                          <a:blip r:embed="rId15" cstate="print">
                             <a:extLst>
                               <a:ext uri="{28A0092B-C50C-407E-A947-70E740481C1C}">
                                 <a14:useLocalDpi xmlns:a14="http://schemas.microsoft.com/office/drawing/2010/main" val="0"/>
@@ -1929,7 +1960,47 @@
               <w:t>Utilisation des</w:t>
             </w:r>
             <w:r>
-              <w:t xml:space="preserve"> annotations « Mockito »,« when », « then » etc pour simuler des scénarios et que les tests puissent fonctionner.</w:t>
+              <w:t xml:space="preserve"> annotations « </w:t>
+            </w:r>
+            <w:proofErr w:type="spellStart"/>
+            <w:r>
+              <w:t>Mockito</w:t>
+            </w:r>
+            <w:proofErr w:type="spellEnd"/>
+            <w:r>
+              <w:t> »</w:t>
+            </w:r>
+            <w:proofErr w:type="gramStart"/>
+            <w:r>
+              <w:t>,«</w:t>
+            </w:r>
+            <w:proofErr w:type="gramEnd"/>
+            <w:r>
+              <w:t> </w:t>
+            </w:r>
+            <w:proofErr w:type="spellStart"/>
+            <w:r>
+              <w:t>when</w:t>
+            </w:r>
+            <w:proofErr w:type="spellEnd"/>
+            <w:r>
+              <w:t> », « </w:t>
+            </w:r>
+            <w:proofErr w:type="spellStart"/>
+            <w:r>
+              <w:t>then</w:t>
+            </w:r>
+            <w:proofErr w:type="spellEnd"/>
+            <w:r>
+              <w:t xml:space="preserve"> » </w:t>
+            </w:r>
+            <w:proofErr w:type="spellStart"/>
+            <w:r>
+              <w:t>etc</w:t>
+            </w:r>
+            <w:proofErr w:type="spellEnd"/>
+            <w:r>
+              <w:t xml:space="preserve"> pour simuler des scénarios et que les tests puissent fonctionner.</w:t>
             </w:r>
           </w:p>
           <w:p/>
@@ -2212,6 +2283,59 @@
     </w:p>
   </w:endnote>
 </w:endnotes>
+</file>
+
+<file path=word/footer1.xml><?xml version="1.0" encoding="utf-8"?>
+<w:ftr xmlns:wpc="http://schemas.microsoft.com/office/word/2010/wordprocessingCanvas" xmlns:cx="http://schemas.microsoft.com/office/drawing/2014/chartex" xmlns:cx1="http://schemas.microsoft.com/office/drawing/2015/9/8/chartex" xmlns:cx2="http://schemas.microsoft.com/office/drawing/2015/10/21/chartex" xmlns:cx3="http://schemas.microsoft.com/office/drawing/2016/5/9/chartex" xmlns:cx4="http://schemas.microsoft.com/office/drawing/2016/5/10/chartex" xmlns:cx5="http://schemas.microsoft.com/office/drawing/2016/5/11/chartex" xmlns:cx6="http://schemas.microsoft.com/office/drawing/2016/5/12/chartex" xmlns:cx7="http://schemas.microsoft.com/office/drawing/2016/5/13/chartex" xmlns:cx8="http://schemas.microsoft.com/office/drawing/2016/5/14/chartex" xmlns:mc="http://schemas.openxmlformats.org/markup-compatibility/2006" xmlns:aink="http://schemas.microsoft.com/office/drawing/2016/ink" xmlns:am3d="http://schemas.microsoft.com/office/drawing/2017/model3d" xmlns:o="urn:schemas-microsoft-com:office:office" xmlns:r="http://schemas.openxmlformats.org/officeDocument/2006/relationships" xmlns:m="http://schemas.openxmlformats.org/officeDocument/2006/math" xmlns:v="urn:schemas-microsoft-com:vml" xmlns:wp14="http://schemas.microsoft.com/office/word/2010/wordprocessingDrawing" xmlns:wp="http://schemas.openxmlformats.org/drawingml/2006/wordprocessingDrawing" xmlns:w10="urn:schemas-microsoft-com:office:word" xmlns:w="http://schemas.openxmlformats.org/wordprocessingml/2006/main" xmlns:w14="http://schemas.microsoft.com/office/word/2010/wordml" xmlns:w15="http://schemas.microsoft.com/office/word/2012/wordml" xmlns:w16cid="http://schemas.microsoft.com/office/word/2016/wordml/cid" xmlns:w16se="http://schemas.microsoft.com/office/word/2015/wordml/symex" xmlns:wpg="http://schemas.microsoft.com/office/word/2010/wordprocessingGroup" xmlns:wpi="http://schemas.microsoft.com/office/word/2010/wordprocessingInk" xmlns:wne="http://schemas.microsoft.com/office/word/2006/wordml" xmlns:wps="http://schemas.microsoft.com/office/word/2010/wordprocessingShape" mc:Ignorable="w14 w15 w16se w16cid wp14">
+  <w:sdt>
+    <w:sdtPr>
+      <w:id w:val="-1892021372"/>
+      <w:docPartObj>
+        <w:docPartGallery w:val="Page Numbers (Bottom of Page)"/>
+        <w:docPartUnique/>
+      </w:docPartObj>
+    </w:sdtPr>
+    <w:sdtEndPr>
+      <w:rPr>
+        <w:noProof/>
+      </w:rPr>
+    </w:sdtEndPr>
+    <w:sdtContent>
+      <w:p>
+        <w:pPr>
+          <w:pStyle w:val="Footer"/>
+          <w:jc w:val="right"/>
+        </w:pPr>
+        <w:r>
+          <w:fldChar w:fldCharType="begin"/>
+        </w:r>
+        <w:r>
+          <w:instrText xml:space="preserve"> PAGE   \* MERGEFORMAT </w:instrText>
+        </w:r>
+        <w:r>
+          <w:fldChar w:fldCharType="separate"/>
+        </w:r>
+        <w:r>
+          <w:rPr>
+            <w:noProof/>
+          </w:rPr>
+          <w:t>8</w:t>
+        </w:r>
+        <w:r>
+          <w:rPr>
+            <w:noProof/>
+          </w:rPr>
+          <w:fldChar w:fldCharType="end"/>
+        </w:r>
+      </w:p>
+    </w:sdtContent>
+  </w:sdt>
+  <w:p>
+    <w:pPr>
+      <w:pStyle w:val="Footer"/>
+    </w:pPr>
+  </w:p>
+</w:ftr>
 </file>
 
 <file path=word/footnotes.xml><?xml version="1.0" encoding="utf-8"?>
@@ -3298,7 +3422,7 @@
 </file>
 
 <file path=customXml/itemProps1.xml><?xml version="1.0" encoding="utf-8"?>
-<ds:datastoreItem xmlns:ds="http://schemas.openxmlformats.org/officeDocument/2006/customXml" ds:itemID="{607458FA-4D43-42FA-885B-BD4359CDDA8D}">
+<ds:datastoreItem xmlns:ds="http://schemas.openxmlformats.org/officeDocument/2006/customXml" ds:itemID="{2A2A2318-6BC6-4A38-A20A-1C9F3ABA4A05}">
   <ds:schemaRefs>
     <ds:schemaRef ds:uri="http://schemas.openxmlformats.org/officeDocument/2006/bibliography"/>
   </ds:schemaRefs>

</xml_diff>

<commit_message>
bloquée sur les TU package validators et config, ajout txt colonne sonarcloud
</commit_message>
<xml_diff>
--- a/Doc/compte_rendu.docx
+++ b/Doc/compte_rendu.docx
@@ -1,10 +1,13 @@
 
 <file path=word/document.xml><?xml version="1.0" encoding="utf-8"?>
-<w:document xmlns:wpc="http://schemas.microsoft.com/office/word/2010/wordprocessingCanvas" xmlns:cx="http://schemas.microsoft.com/office/drawing/2014/chartex" xmlns:cx1="http://schemas.microsoft.com/office/drawing/2015/9/8/chartex" xmlns:cx2="http://schemas.microsoft.com/office/drawing/2015/10/21/chartex" xmlns:cx3="http://schemas.microsoft.com/office/drawing/2016/5/9/chartex" xmlns:cx4="http://schemas.microsoft.com/office/drawing/2016/5/10/chartex" xmlns:cx5="http://schemas.microsoft.com/office/drawing/2016/5/11/chartex" xmlns:cx6="http://schemas.microsoft.com/office/drawing/2016/5/12/chartex" xmlns:cx7="http://schemas.microsoft.com/office/drawing/2016/5/13/chartex" xmlns:cx8="http://schemas.microsoft.com/office/drawing/2016/5/14/chartex" xmlns:mc="http://schemas.openxmlformats.org/markup-compatibility/2006" xmlns:aink="http://schemas.microsoft.com/office/drawing/2016/ink" xmlns:am3d="http://schemas.microsoft.com/office/drawing/2017/model3d" xmlns:o="urn:schemas-microsoft-com:office:office" xmlns:r="http://schemas.openxmlformats.org/officeDocument/2006/relationships" xmlns:m="http://schemas.openxmlformats.org/officeDocument/2006/math" xmlns:v="urn:schemas-microsoft-com:vml" xmlns:wp14="http://schemas.microsoft.com/office/word/2010/wordprocessingDrawing" xmlns:wp="http://schemas.openxmlformats.org/drawingml/2006/wordprocessingDrawing" xmlns:w10="urn:schemas-microsoft-com:office:word" xmlns:w="http://schemas.openxmlformats.org/wordprocessingml/2006/main" xmlns:w14="http://schemas.microsoft.com/office/word/2010/wordml" xmlns:w15="http://schemas.microsoft.com/office/word/2012/wordml" xmlns:w16cid="http://schemas.microsoft.com/office/word/2016/wordml/cid" xmlns:w16se="http://schemas.microsoft.com/office/word/2015/wordml/symex" xmlns:wpg="http://schemas.microsoft.com/office/word/2010/wordprocessingGroup" xmlns:wpi="http://schemas.microsoft.com/office/word/2010/wordprocessingInk" xmlns:wne="http://schemas.microsoft.com/office/word/2006/wordml" xmlns:wps="http://schemas.microsoft.com/office/word/2010/wordprocessingShape" mc:Ignorable="w14 w15 w16se w16cid wp14">
+<w:document xmlns:wpc="http://schemas.microsoft.com/office/word/2010/wordprocessingCanvas" xmlns:cx="http://schemas.microsoft.com/office/drawing/2014/chartex" xmlns:cx1="http://schemas.microsoft.com/office/drawing/2015/9/8/chartex" xmlns:cx2="http://schemas.microsoft.com/office/drawing/2015/10/21/chartex" xmlns:cx3="http://schemas.microsoft.com/office/drawing/2016/5/9/chartex" xmlns:cx4="http://schemas.microsoft.com/office/drawing/2016/5/10/chartex" xmlns:cx5="http://schemas.microsoft.com/office/drawing/2016/5/11/chartex" xmlns:cx6="http://schemas.microsoft.com/office/drawing/2016/5/12/chartex" xmlns:cx7="http://schemas.microsoft.com/office/drawing/2016/5/13/chartex" xmlns:cx8="http://schemas.microsoft.com/office/drawing/2016/5/14/chartex" xmlns:mc="http://schemas.openxmlformats.org/markup-compatibility/2006" xmlns:aink="http://schemas.microsoft.com/office/drawing/2016/ink" xmlns:am3d="http://schemas.microsoft.com/office/drawing/2017/model3d" xmlns:o="urn:schemas-microsoft-com:office:office" xmlns:r="http://schemas.openxmlformats.org/officeDocument/2006/relationships" xmlns:m="http://schemas.openxmlformats.org/officeDocument/2006/math" xmlns:v="urn:schemas-microsoft-com:vml" xmlns:wp14="http://schemas.microsoft.com/office/word/2010/wordprocessingDrawing" xmlns:wp="http://schemas.openxmlformats.org/drawingml/2006/wordprocessingDrawing" xmlns:w10="urn:schemas-microsoft-com:office:word" xmlns:w="http://schemas.openxmlformats.org/wordprocessingml/2006/main" xmlns:w14="http://schemas.microsoft.com/office/word/2010/wordml" xmlns:w15="http://schemas.microsoft.com/office/word/2012/wordml" xmlns:w16se="http://schemas.microsoft.com/office/word/2015/wordml/symex" xmlns:wpg="http://schemas.microsoft.com/office/word/2010/wordprocessingGroup" xmlns:wpi="http://schemas.microsoft.com/office/word/2010/wordprocessingInk" xmlns:wne="http://schemas.microsoft.com/office/word/2006/wordml" xmlns:wps="http://schemas.microsoft.com/office/word/2010/wordprocessingShape" mc:Ignorable="w14 w15 w16se wp14">
   <w:body>
     <w:p>
       <w:bookmarkStart w:id="0" w:name="_Hlk503105391"/>
       <w:r>
+        <w:rPr>
+          <w:noProof/>
+        </w:rPr>
         <w:drawing>
           <wp:anchor distT="0" distB="0" distL="114300" distR="114300" simplePos="0" relativeHeight="251665408" behindDoc="0" locked="0" layoutInCell="1" allowOverlap="1" wp14:anchorId="7D7687F9" wp14:editId="474B4A33">
             <wp:simplePos x="0" y="0"/>
@@ -308,7 +311,7 @@
               </wp:anchor>
             </w:drawing>
           </mc:Choice>
-          <mc:Fallback>
+          <mc:Fallback xmlns:w16cid="http://schemas.microsoft.com/office/word/2016/wordml/cid">
             <w:pict>
               <v:rect w14:anchorId="2294975F" id="Rectangle 13" o:spid="_x0000_s1026" style="position:absolute;margin-left:267.7pt;margin-top:5.3pt;width:64.5pt;height:11.45pt;rotation:1929623fd;z-index:251679744;visibility:visible;mso-wrap-style:square;mso-width-percent:0;mso-height-percent:0;mso-wrap-distance-left:9pt;mso-wrap-distance-top:0;mso-wrap-distance-right:9pt;mso-wrap-distance-bottom:0;mso-position-horizontal:absolute;mso-position-horizontal-relative:text;mso-position-vertical:absolute;mso-position-vertical-relative:text;mso-width-percent:0;mso-height-percent:0;mso-width-relative:margin;mso-height-relative:margin;v-text-anchor:middle" o:gfxdata="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" fillcolor="#d8d8d8 [2732]" strokecolor="#d8d8d8 [2732]" strokeweight="1pt"/>
             </w:pict>
@@ -332,7 +335,7 @@
     <w:p/>
     <w:p>
       <w:pPr>
-        <w:pStyle w:val="Heading1"/>
+        <w:pStyle w:val="Titre1"/>
       </w:pPr>
       <w:bookmarkStart w:id="1" w:name="_Toc503112511"/>
       <w:r>
@@ -470,7 +473,7 @@
     <w:p/>
     <w:p>
       <w:pPr>
-        <w:pStyle w:val="TOCHeading"/>
+        <w:pStyle w:val="En-ttedetabledesmatires"/>
         <w:rPr>
           <w:rFonts w:asciiTheme="minorHAnsi" w:eastAsiaTheme="minorHAnsi" w:hAnsiTheme="minorHAnsi" w:cstheme="minorBidi"/>
           <w:color w:val="auto"/>
@@ -482,7 +485,7 @@
     </w:p>
     <w:p>
       <w:pPr>
-        <w:pStyle w:val="TOCHeading"/>
+        <w:pStyle w:val="En-ttedetabledesmatires"/>
         <w:rPr>
           <w:rFonts w:asciiTheme="minorHAnsi" w:eastAsiaTheme="minorHAnsi" w:hAnsiTheme="minorHAnsi" w:cstheme="minorBidi"/>
           <w:color w:val="auto"/>
@@ -517,7 +520,7 @@
       <w:sdtContent>
         <w:p>
           <w:pPr>
-            <w:pStyle w:val="TOCHeading"/>
+            <w:pStyle w:val="En-ttedetabledesmatires"/>
             <w:rPr>
               <w:color w:val="FF0000"/>
             </w:rPr>
@@ -531,7 +534,7 @@
         </w:p>
         <w:p>
           <w:pPr>
-            <w:pStyle w:val="TOC1"/>
+            <w:pStyle w:val="TM1"/>
             <w:tabs>
               <w:tab w:val="right" w:leader="dot" w:pos="9062"/>
             </w:tabs>
@@ -553,7 +556,7 @@
           <w:hyperlink w:anchor="_Toc503112511" w:history="1">
             <w:r>
               <w:rPr>
-                <w:rStyle w:val="Hyperlink"/>
+                <w:rStyle w:val="Lienhypertexte"/>
                 <w:b/>
                 <w:noProof/>
               </w:rPr>
@@ -611,7 +614,7 @@
         </w:p>
         <w:p>
           <w:pPr>
-            <w:pStyle w:val="TOC1"/>
+            <w:pStyle w:val="TM1"/>
             <w:tabs>
               <w:tab w:val="right" w:leader="dot" w:pos="9062"/>
             </w:tabs>
@@ -624,7 +627,7 @@
           <w:hyperlink w:anchor="_Toc503112512" w:history="1">
             <w:r>
               <w:rPr>
-                <w:rStyle w:val="Hyperlink"/>
+                <w:rStyle w:val="Lienhypertexte"/>
                 <w:b/>
                 <w:noProof/>
               </w:rPr>
@@ -682,7 +685,7 @@
         </w:p>
         <w:p>
           <w:pPr>
-            <w:pStyle w:val="TOC1"/>
+            <w:pStyle w:val="TM1"/>
             <w:tabs>
               <w:tab w:val="right" w:leader="dot" w:pos="9062"/>
             </w:tabs>
@@ -695,7 +698,7 @@
           <w:hyperlink w:anchor="_Toc503112513" w:history="1">
             <w:r>
               <w:rPr>
-                <w:rStyle w:val="Hyperlink"/>
+                <w:rStyle w:val="Lienhypertexte"/>
                 <w:b/>
                 <w:noProof/>
               </w:rPr>
@@ -753,7 +756,7 @@
         </w:p>
         <w:p>
           <w:pPr>
-            <w:pStyle w:val="TOC1"/>
+            <w:pStyle w:val="TM1"/>
             <w:tabs>
               <w:tab w:val="right" w:leader="dot" w:pos="9062"/>
             </w:tabs>
@@ -766,7 +769,7 @@
           <w:hyperlink w:anchor="_Toc503112514" w:history="1">
             <w:r>
               <w:rPr>
-                <w:rStyle w:val="Hyperlink"/>
+                <w:rStyle w:val="Lienhypertexte"/>
                 <w:b/>
                 <w:noProof/>
               </w:rPr>
@@ -824,7 +827,7 @@
         </w:p>
         <w:p>
           <w:pPr>
-            <w:pStyle w:val="TOC1"/>
+            <w:pStyle w:val="TM1"/>
             <w:tabs>
               <w:tab w:val="right" w:leader="dot" w:pos="9062"/>
             </w:tabs>
@@ -837,7 +840,7 @@
           <w:hyperlink w:anchor="_Toc503112515" w:history="1">
             <w:r>
               <w:rPr>
-                <w:rStyle w:val="Hyperlink"/>
+                <w:rStyle w:val="Lienhypertexte"/>
                 <w:b/>
                 <w:noProof/>
               </w:rPr>
@@ -895,7 +898,7 @@
         </w:p>
         <w:p>
           <w:pPr>
-            <w:pStyle w:val="TOC1"/>
+            <w:pStyle w:val="TM1"/>
             <w:tabs>
               <w:tab w:val="right" w:leader="dot" w:pos="9062"/>
             </w:tabs>
@@ -908,7 +911,7 @@
           <w:hyperlink w:anchor="_Toc503112516" w:history="1">
             <w:r>
               <w:rPr>
-                <w:rStyle w:val="Hyperlink"/>
+                <w:rStyle w:val="Lienhypertexte"/>
                 <w:b/>
                 <w:noProof/>
               </w:rPr>
@@ -966,7 +969,7 @@
         </w:p>
         <w:p>
           <w:pPr>
-            <w:pStyle w:val="TOC1"/>
+            <w:pStyle w:val="TM1"/>
             <w:tabs>
               <w:tab w:val="right" w:leader="dot" w:pos="9062"/>
             </w:tabs>
@@ -979,7 +982,7 @@
           <w:hyperlink w:anchor="_Toc503112517" w:history="1">
             <w:r>
               <w:rPr>
-                <w:rStyle w:val="Hyperlink"/>
+                <w:rStyle w:val="Lienhypertexte"/>
                 <w:b/>
                 <w:noProof/>
               </w:rPr>
@@ -1066,120 +1069,117 @@
     <w:p/>
     <w:p/>
     <w:p/>
+    <w:p/>
+    <w:p/>
+    <w:p/>
+    <w:p/>
     <w:p>
-      <w:bookmarkStart w:id="2" w:name="_GoBack"/>
+      <w:pPr>
+        <w:pStyle w:val="Titre1"/>
+        <w:rPr>
+          <w:b/>
+          <w:color w:val="auto"/>
+        </w:rPr>
+      </w:pPr>
+      <w:bookmarkStart w:id="2" w:name="_Toc503112512"/>
+      <w:r>
+        <w:rPr>
+          <w:b/>
+          <w:color w:val="auto"/>
+        </w:rPr>
+        <w:lastRenderedPageBreak/>
+        <w:t>Mise en application</w:t>
+      </w:r>
       <w:bookmarkEnd w:id="2"/>
     </w:p>
     <w:p/>
-    <w:p/>
+    <w:p>
+      <w:bookmarkStart w:id="3" w:name="_Hlk502262844"/>
+      <w:r>
+        <w:t xml:space="preserve">Avant de concevoir et réaliser notre projet en génie logiciel, nous avons d’abord suivi des cours théoriques. Ces cours ont servi à nous exposer les différents outils informatiques que nous pouvions ou devions utiliser pour répondre aux besoins de notre projet. Parmi les outils imposés, nous avons fait le choix d’utiliser STS et le langage de programmation JAVA. C’est le langage de programmation que l’ensemble du groupe maîtrise d’autant plus que nous l’avions étudié lors de </w:t>
+      </w:r>
+      <w:r>
+        <w:t>nos études antérieures</w:t>
+      </w:r>
+      <w:r>
+        <w:t xml:space="preserve"> et </w:t>
+      </w:r>
+      <w:r>
+        <w:t xml:space="preserve">en </w:t>
+      </w:r>
+      <w:r>
+        <w:t xml:space="preserve">début de semestre. En ce qui concerne le respect de l’inversion de contrôle, notre choix c’est automatiquement tourner vers </w:t>
+      </w:r>
+      <w:r>
+        <w:t>S</w:t>
+      </w:r>
+      <w:r>
+        <w:t>pring qui est en adéquation avec JAVA. Pour gérer les</w:t>
+      </w:r>
+      <w:r>
+        <w:t xml:space="preserve"> </w:t>
+      </w:r>
+      <w:r>
+        <w:t xml:space="preserve">dépendances, </w:t>
+      </w:r>
+      <w:r>
+        <w:t xml:space="preserve">nous utilisons </w:t>
+      </w:r>
+      <w:r>
+        <w:t>MAVEN</w:t>
+      </w:r>
+      <w:r>
+        <w:t xml:space="preserve"> car c’est </w:t>
+      </w:r>
+      <w:r>
+        <w:t>l’outil</w:t>
+      </w:r>
+      <w:r>
+        <w:t xml:space="preserve"> le plus utilisé pour les projets JAVA avec le Framework Spring. De plus, certains membres de l’équipe l’ont déjà utilisé</w:t>
+      </w:r>
+      <w:r>
+        <w:t>. Parmi les outils présentés en cour</w:t>
+      </w:r>
+      <w:r>
+        <w:t>s</w:t>
+      </w:r>
+      <w:r>
+        <w:t xml:space="preserve">, GitHub est l’outil que l’on a jugé le plus adapté au travail d’équipe sur un projet. Au départ cette outil nous semblait difficile d’utilisation mais nous avons réussi à surmonter la difficulté. </w:t>
+      </w:r>
+      <w:bookmarkEnd w:id="3"/>
+    </w:p>
     <w:p/>
     <w:p>
       <w:pPr>
-        <w:pStyle w:val="Heading1"/>
+        <w:pStyle w:val="Titre1"/>
         <w:rPr>
           <w:b/>
           <w:color w:val="auto"/>
         </w:rPr>
       </w:pPr>
-      <w:bookmarkStart w:id="3" w:name="_Toc503112512"/>
+      <w:bookmarkStart w:id="4" w:name="_Toc503112513"/>
       <w:r>
         <w:rPr>
           <w:b/>
           <w:color w:val="auto"/>
         </w:rPr>
-        <w:lastRenderedPageBreak/>
-        <w:t>Mise en application</w:t>
-      </w:r>
-      <w:bookmarkEnd w:id="3"/>
-    </w:p>
-    <w:p/>
-    <w:p>
-      <w:bookmarkStart w:id="4" w:name="_Hlk502262844"/>
-      <w:r>
-        <w:t xml:space="preserve">Avant de concevoir et réaliser notre projet en génie logiciel, nous avons d’abord suivi des cours théoriques. Ces cours ont servi à nous exposer les différents outils informatiques que nous pouvions ou devions utiliser pour répondre aux besoins de notre projet. Parmi les outils imposés, nous avons fait le choix d’utiliser STS et le langage de programmation JAVA. C’est le langage de programmation que l’ensemble du groupe maîtrise d’autant plus que nous l’avions étudié lors de </w:t>
-      </w:r>
-      <w:r>
-        <w:t>nos études antérieures</w:t>
-      </w:r>
-      <w:r>
-        <w:t xml:space="preserve"> et </w:t>
-      </w:r>
-      <w:r>
-        <w:t xml:space="preserve">en </w:t>
-      </w:r>
-      <w:r>
-        <w:t xml:space="preserve">début de semestre. En ce qui concerne le respect de l’inversion de contrôle, notre choix c’est automatiquement tourner vers </w:t>
-      </w:r>
-      <w:r>
-        <w:t>S</w:t>
-      </w:r>
-      <w:r>
-        <w:t>pring qui est en adéquation avec JAVA. Pour gérer les</w:t>
-      </w:r>
-      <w:r>
-        <w:t xml:space="preserve"> </w:t>
-      </w:r>
-      <w:r>
-        <w:t xml:space="preserve">dépendances, </w:t>
-      </w:r>
-      <w:r>
-        <w:t xml:space="preserve">nous utilisons </w:t>
-      </w:r>
-      <w:r>
-        <w:t>MAVEN</w:t>
-      </w:r>
-      <w:r>
-        <w:t xml:space="preserve"> car c’est </w:t>
-      </w:r>
-      <w:r>
-        <w:t>l’outil</w:t>
-      </w:r>
-      <w:r>
-        <w:t xml:space="preserve"> le plus utilisé pour les projets JAVA avec le Framework Spring. De plus, certains membres de l’équipe l’ont déjà utilisé</w:t>
-      </w:r>
-      <w:r>
-        <w:t>. Parmi les outils présentés en cour</w:t>
-      </w:r>
-      <w:r>
-        <w:t>s</w:t>
-      </w:r>
-      <w:r>
-        <w:t xml:space="preserve">, GitHub est l’outil que l’on a jugé le plus adapté au travail d’équipe sur un projet. Au départ cette outil nous semblait difficile d’utilisation mais nous avons réussi à surmonter la difficulté. </w:t>
-      </w:r>
-      <w:bookmarkEnd w:id="4"/>
-    </w:p>
-    <w:p/>
-    <w:p>
-      <w:pPr>
-        <w:pStyle w:val="Heading1"/>
+        <w:t>Organisation</w:t>
+      </w:r>
+      <w:r>
         <w:rPr>
           <w:b/>
           <w:color w:val="auto"/>
         </w:rPr>
-      </w:pPr>
-      <w:bookmarkStart w:id="5" w:name="_Toc503112513"/>
+        <w:t xml:space="preserve"> d’équipe </w:t>
+      </w:r>
       <w:r>
         <w:rPr>
           <w:b/>
           <w:color w:val="auto"/>
         </w:rPr>
-        <w:t>Organisation</w:t>
-      </w:r>
-      <w:r>
-        <w:rPr>
-          <w:b/>
-          <w:color w:val="auto"/>
-        </w:rPr>
-        <w:t xml:space="preserve"> d’équipe </w:t>
-      </w:r>
-      <w:r>
-        <w:rPr>
-          <w:b/>
-          <w:color w:val="auto"/>
-        </w:rPr>
         <w:t>et mise en place</w:t>
       </w:r>
-      <w:bookmarkEnd w:id="5"/>
+      <w:bookmarkEnd w:id="4"/>
     </w:p>
     <w:p/>
     <w:p>
@@ -1254,7 +1254,7 @@
     </w:p>
     <w:p>
       <w:pPr>
-        <w:pStyle w:val="Heading1"/>
+        <w:pStyle w:val="Titre1"/>
         <w:rPr>
           <w:noProof/>
         </w:rPr>
@@ -1262,13 +1262,13 @@
     </w:p>
     <w:p>
       <w:pPr>
-        <w:pStyle w:val="Heading1"/>
+        <w:pStyle w:val="Titre1"/>
         <w:rPr>
           <w:b/>
           <w:color w:val="auto"/>
         </w:rPr>
       </w:pPr>
-      <w:bookmarkStart w:id="6" w:name="_Toc503112514"/>
+      <w:bookmarkStart w:id="5" w:name="_Toc503112514"/>
       <w:r>
         <w:rPr>
           <w:b/>
@@ -1297,7 +1297,7 @@
         </w:rPr>
         <w:t>s, solutions trouvées</w:t>
       </w:r>
-      <w:bookmarkEnd w:id="6"/>
+      <w:bookmarkEnd w:id="5"/>
     </w:p>
     <w:p/>
     <w:p>
@@ -1368,7 +1368,7 @@
               </wp:anchor>
             </w:drawing>
           </mc:Choice>
-          <mc:Fallback>
+          <mc:Fallback xmlns:w16cid="http://schemas.microsoft.com/office/word/2016/wordml/cid">
             <w:pict>
               <v:shapetype id="_x0000_t202" coordsize="21600,21600" o:spt="202" path="m,l,21600r21600,l21600,xe">
                 <v:stroke joinstyle="miter"/>
@@ -1392,7 +1392,7 @@
     </w:p>
     <w:tbl>
       <w:tblPr>
-        <w:tblStyle w:val="TableGrid"/>
+        <w:tblStyle w:val="Grilledutableau"/>
         <w:tblW w:w="14923" w:type="dxa"/>
         <w:tblLook w:val="04A0" w:firstRow="1" w:lastRow="0" w:firstColumn="1" w:lastColumn="0" w:noHBand="0" w:noVBand="1"/>
       </w:tblPr>
@@ -1749,7 +1749,7 @@
       </w:tr>
       <w:tr>
         <w:trPr>
-          <w:trHeight w:val="291"/>
+          <w:trHeight w:val="2224"/>
         </w:trPr>
         <w:tc>
           <w:tcPr>
@@ -1803,19 +1803,7 @@
           </w:p>
           <w:p>
             <w:r>
-              <w:t>La plus grande difficulté étant de se documenter correctement et suffisamment sur le sujet</w:t>
-            </w:r>
-            <w:r>
-              <w:t>,</w:t>
-            </w:r>
-            <w:r>
-              <w:t xml:space="preserve"> les solutions </w:t>
-            </w:r>
-            <w:r>
-              <w:t>étant</w:t>
-            </w:r>
-            <w:r>
-              <w:t xml:space="preserve"> immenses.</w:t>
+              <w:t>La plus grande difficulté étant de se documenter correctement et suffisamment sur le sujet, les solutions étant immenses.</w:t>
             </w:r>
           </w:p>
         </w:tc>
@@ -1835,7 +1823,35 @@
           </w:tcPr>
           <w:p>
             <w:r>
-              <w:t>Mise en place.</w:t>
+              <w:t xml:space="preserve">Mise en place de l’intégration continue : nous avons tenté </w:t>
+            </w:r>
+            <w:proofErr w:type="spellStart"/>
+            <w:r>
+              <w:t>SonarCloud</w:t>
+            </w:r>
+            <w:proofErr w:type="spellEnd"/>
+            <w:r>
+              <w:t xml:space="preserve"> pour éviter l’installation de l’outil </w:t>
+            </w:r>
+            <w:proofErr w:type="spellStart"/>
+            <w:r>
+              <w:t>SonarQube</w:t>
+            </w:r>
+            <w:proofErr w:type="spellEnd"/>
+            <w:r>
+              <w:t xml:space="preserve"> à chacun.</w:t>
+            </w:r>
+          </w:p>
+          <w:p>
+            <w:r>
+              <w:t xml:space="preserve">Problème au niveau du script, sur la commande de lancement de l’analyse. </w:t>
+            </w:r>
+          </w:p>
+          <w:p>
+            <w:bookmarkStart w:id="6" w:name="_GoBack"/>
+            <w:bookmarkEnd w:id="6"/>
+            <w:r>
+              <w:t xml:space="preserve">Après Plusieurs modifications des configurations, en vain. Un utilisateur avec des droits suffisants était nécessaires. Nous n’avons pas réussi à trouver la solution dans la documentation. </w:t>
             </w:r>
           </w:p>
         </w:tc>
@@ -1949,18 +1965,12 @@
           </w:tcPr>
           <w:p>
             <w:r>
-              <w:t xml:space="preserve">Utilisation de la documentation Springboot sur les tests </w:t>
-            </w:r>
-            <w:r>
-              <w:t xml:space="preserve">afin de savoir quelles annotations utiliser et comment les utiliser. </w:t>
+              <w:t xml:space="preserve">Utilisation de la documentation Springboot sur les tests afin de savoir quelles annotations utiliser et comment les utiliser. </w:t>
             </w:r>
           </w:p>
           <w:p>
             <w:r>
-              <w:t>Utilisation des</w:t>
-            </w:r>
-            <w:r>
-              <w:t xml:space="preserve"> annotations « </w:t>
+              <w:t>Utilisation des annotations « </w:t>
             </w:r>
             <w:proofErr w:type="spellStart"/>
             <w:r>
@@ -2009,7 +2019,21 @@
           <w:tcPr>
             <w:tcW w:w="3446" w:type="dxa"/>
           </w:tcPr>
+          <w:p>
+            <w:r>
+              <w:lastRenderedPageBreak/>
+              <w:t xml:space="preserve">Le professeur nous a attribué un compte sur son serveur Sonar. </w:t>
+            </w:r>
+          </w:p>
           <w:p/>
+          <w:p>
+            <w:r>
+              <w:t xml:space="preserve">Nous avons modifié le script à l’aide du professeur en utilisant Travis </w:t>
+            </w:r>
+            <w:r>
+              <w:t>pour lancer l’analyse à chaque commit du projet sur Git.</w:t>
+            </w:r>
+          </w:p>
         </w:tc>
       </w:tr>
     </w:tbl>
@@ -2027,7 +2051,7 @@
     <w:p/>
     <w:p>
       <w:pPr>
-        <w:pStyle w:val="Heading1"/>
+        <w:pStyle w:val="Titre1"/>
         <w:rPr>
           <w:b/>
           <w:color w:val="auto"/>
@@ -2109,7 +2133,7 @@
     <w:p/>
     <w:p>
       <w:pPr>
-        <w:pStyle w:val="Heading1"/>
+        <w:pStyle w:val="Titre1"/>
         <w:rPr>
           <w:b/>
           <w:color w:val="auto"/>
@@ -2185,7 +2209,7 @@
     <w:p/>
     <w:p>
       <w:pPr>
-        <w:pStyle w:val="Heading1"/>
+        <w:pStyle w:val="Titre1"/>
         <w:rPr>
           <w:b/>
           <w:color w:val="auto"/>
@@ -2261,7 +2285,7 @@
 </file>
 
 <file path=word/endnotes.xml><?xml version="1.0" encoding="utf-8"?>
-<w:endnotes xmlns:wpc="http://schemas.microsoft.com/office/word/2010/wordprocessingCanvas" xmlns:cx="http://schemas.microsoft.com/office/drawing/2014/chartex" xmlns:cx1="http://schemas.microsoft.com/office/drawing/2015/9/8/chartex" xmlns:cx2="http://schemas.microsoft.com/office/drawing/2015/10/21/chartex" xmlns:cx3="http://schemas.microsoft.com/office/drawing/2016/5/9/chartex" xmlns:cx4="http://schemas.microsoft.com/office/drawing/2016/5/10/chartex" xmlns:cx5="http://schemas.microsoft.com/office/drawing/2016/5/11/chartex" xmlns:cx6="http://schemas.microsoft.com/office/drawing/2016/5/12/chartex" xmlns:cx7="http://schemas.microsoft.com/office/drawing/2016/5/13/chartex" xmlns:cx8="http://schemas.microsoft.com/office/drawing/2016/5/14/chartex" xmlns:mc="http://schemas.openxmlformats.org/markup-compatibility/2006" xmlns:aink="http://schemas.microsoft.com/office/drawing/2016/ink" xmlns:am3d="http://schemas.microsoft.com/office/drawing/2017/model3d" xmlns:o="urn:schemas-microsoft-com:office:office" xmlns:r="http://schemas.openxmlformats.org/officeDocument/2006/relationships" xmlns:m="http://schemas.openxmlformats.org/officeDocument/2006/math" xmlns:v="urn:schemas-microsoft-com:vml" xmlns:wp14="http://schemas.microsoft.com/office/word/2010/wordprocessingDrawing" xmlns:wp="http://schemas.openxmlformats.org/drawingml/2006/wordprocessingDrawing" xmlns:w10="urn:schemas-microsoft-com:office:word" xmlns:w="http://schemas.openxmlformats.org/wordprocessingml/2006/main" xmlns:w14="http://schemas.microsoft.com/office/word/2010/wordml" xmlns:w15="http://schemas.microsoft.com/office/word/2012/wordml" xmlns:w16cid="http://schemas.microsoft.com/office/word/2016/wordml/cid" xmlns:w16se="http://schemas.microsoft.com/office/word/2015/wordml/symex" xmlns:wpg="http://schemas.microsoft.com/office/word/2010/wordprocessingGroup" xmlns:wpi="http://schemas.microsoft.com/office/word/2010/wordprocessingInk" xmlns:wne="http://schemas.microsoft.com/office/word/2006/wordml" xmlns:wps="http://schemas.microsoft.com/office/word/2010/wordprocessingShape" mc:Ignorable="w14 w15 w16se w16cid wp14">
+<w:endnotes xmlns:wpc="http://schemas.microsoft.com/office/word/2010/wordprocessingCanvas" xmlns:cx="http://schemas.microsoft.com/office/drawing/2014/chartex" xmlns:cx1="http://schemas.microsoft.com/office/drawing/2015/9/8/chartex" xmlns:cx2="http://schemas.microsoft.com/office/drawing/2015/10/21/chartex" xmlns:cx3="http://schemas.microsoft.com/office/drawing/2016/5/9/chartex" xmlns:cx4="http://schemas.microsoft.com/office/drawing/2016/5/10/chartex" xmlns:cx5="http://schemas.microsoft.com/office/drawing/2016/5/11/chartex" xmlns:cx6="http://schemas.microsoft.com/office/drawing/2016/5/12/chartex" xmlns:cx7="http://schemas.microsoft.com/office/drawing/2016/5/13/chartex" xmlns:cx8="http://schemas.microsoft.com/office/drawing/2016/5/14/chartex" xmlns:mc="http://schemas.openxmlformats.org/markup-compatibility/2006" xmlns:aink="http://schemas.microsoft.com/office/drawing/2016/ink" xmlns:am3d="http://schemas.microsoft.com/office/drawing/2017/model3d" xmlns:o="urn:schemas-microsoft-com:office:office" xmlns:r="http://schemas.openxmlformats.org/officeDocument/2006/relationships" xmlns:m="http://schemas.openxmlformats.org/officeDocument/2006/math" xmlns:v="urn:schemas-microsoft-com:vml" xmlns:wp14="http://schemas.microsoft.com/office/word/2010/wordprocessingDrawing" xmlns:wp="http://schemas.openxmlformats.org/drawingml/2006/wordprocessingDrawing" xmlns:w10="urn:schemas-microsoft-com:office:word" xmlns:w="http://schemas.openxmlformats.org/wordprocessingml/2006/main" xmlns:w14="http://schemas.microsoft.com/office/word/2010/wordml" xmlns:w15="http://schemas.microsoft.com/office/word/2012/wordml" xmlns:w16se="http://schemas.microsoft.com/office/word/2015/wordml/symex" xmlns:wpg="http://schemas.microsoft.com/office/word/2010/wordprocessingGroup" xmlns:wpi="http://schemas.microsoft.com/office/word/2010/wordprocessingInk" xmlns:wne="http://schemas.microsoft.com/office/word/2006/wordml" xmlns:wps="http://schemas.microsoft.com/office/word/2010/wordprocessingShape" mc:Ignorable="w14 w15 w16se wp14">
   <w:endnote w:type="separator" w:id="-1">
     <w:p>
       <w:pPr>
@@ -2286,7 +2310,7 @@
 </file>
 
 <file path=word/footer1.xml><?xml version="1.0" encoding="utf-8"?>
-<w:ftr xmlns:wpc="http://schemas.microsoft.com/office/word/2010/wordprocessingCanvas" xmlns:cx="http://schemas.microsoft.com/office/drawing/2014/chartex" xmlns:cx1="http://schemas.microsoft.com/office/drawing/2015/9/8/chartex" xmlns:cx2="http://schemas.microsoft.com/office/drawing/2015/10/21/chartex" xmlns:cx3="http://schemas.microsoft.com/office/drawing/2016/5/9/chartex" xmlns:cx4="http://schemas.microsoft.com/office/drawing/2016/5/10/chartex" xmlns:cx5="http://schemas.microsoft.com/office/drawing/2016/5/11/chartex" xmlns:cx6="http://schemas.microsoft.com/office/drawing/2016/5/12/chartex" xmlns:cx7="http://schemas.microsoft.com/office/drawing/2016/5/13/chartex" xmlns:cx8="http://schemas.microsoft.com/office/drawing/2016/5/14/chartex" xmlns:mc="http://schemas.openxmlformats.org/markup-compatibility/2006" xmlns:aink="http://schemas.microsoft.com/office/drawing/2016/ink" xmlns:am3d="http://schemas.microsoft.com/office/drawing/2017/model3d" xmlns:o="urn:schemas-microsoft-com:office:office" xmlns:r="http://schemas.openxmlformats.org/officeDocument/2006/relationships" xmlns:m="http://schemas.openxmlformats.org/officeDocument/2006/math" xmlns:v="urn:schemas-microsoft-com:vml" xmlns:wp14="http://schemas.microsoft.com/office/word/2010/wordprocessingDrawing" xmlns:wp="http://schemas.openxmlformats.org/drawingml/2006/wordprocessingDrawing" xmlns:w10="urn:schemas-microsoft-com:office:word" xmlns:w="http://schemas.openxmlformats.org/wordprocessingml/2006/main" xmlns:w14="http://schemas.microsoft.com/office/word/2010/wordml" xmlns:w15="http://schemas.microsoft.com/office/word/2012/wordml" xmlns:w16cid="http://schemas.microsoft.com/office/word/2016/wordml/cid" xmlns:w16se="http://schemas.microsoft.com/office/word/2015/wordml/symex" xmlns:wpg="http://schemas.microsoft.com/office/word/2010/wordprocessingGroup" xmlns:wpi="http://schemas.microsoft.com/office/word/2010/wordprocessingInk" xmlns:wne="http://schemas.microsoft.com/office/word/2006/wordml" xmlns:wps="http://schemas.microsoft.com/office/word/2010/wordprocessingShape" mc:Ignorable="w14 w15 w16se w16cid wp14">
+<w:ftr xmlns:wpc="http://schemas.microsoft.com/office/word/2010/wordprocessingCanvas" xmlns:cx="http://schemas.microsoft.com/office/drawing/2014/chartex" xmlns:cx1="http://schemas.microsoft.com/office/drawing/2015/9/8/chartex" xmlns:cx2="http://schemas.microsoft.com/office/drawing/2015/10/21/chartex" xmlns:cx3="http://schemas.microsoft.com/office/drawing/2016/5/9/chartex" xmlns:cx4="http://schemas.microsoft.com/office/drawing/2016/5/10/chartex" xmlns:cx5="http://schemas.microsoft.com/office/drawing/2016/5/11/chartex" xmlns:cx6="http://schemas.microsoft.com/office/drawing/2016/5/12/chartex" xmlns:cx7="http://schemas.microsoft.com/office/drawing/2016/5/13/chartex" xmlns:cx8="http://schemas.microsoft.com/office/drawing/2016/5/14/chartex" xmlns:mc="http://schemas.openxmlformats.org/markup-compatibility/2006" xmlns:aink="http://schemas.microsoft.com/office/drawing/2016/ink" xmlns:am3d="http://schemas.microsoft.com/office/drawing/2017/model3d" xmlns:o="urn:schemas-microsoft-com:office:office" xmlns:r="http://schemas.openxmlformats.org/officeDocument/2006/relationships" xmlns:m="http://schemas.openxmlformats.org/officeDocument/2006/math" xmlns:v="urn:schemas-microsoft-com:vml" xmlns:wp14="http://schemas.microsoft.com/office/word/2010/wordprocessingDrawing" xmlns:wp="http://schemas.openxmlformats.org/drawingml/2006/wordprocessingDrawing" xmlns:w10="urn:schemas-microsoft-com:office:word" xmlns:w="http://schemas.openxmlformats.org/wordprocessingml/2006/main" xmlns:w14="http://schemas.microsoft.com/office/word/2010/wordml" xmlns:w15="http://schemas.microsoft.com/office/word/2012/wordml" xmlns:w16se="http://schemas.microsoft.com/office/word/2015/wordml/symex" xmlns:wpg="http://schemas.microsoft.com/office/word/2010/wordprocessingGroup" xmlns:wpi="http://schemas.microsoft.com/office/word/2010/wordprocessingInk" xmlns:wne="http://schemas.microsoft.com/office/word/2006/wordml" xmlns:wps="http://schemas.microsoft.com/office/word/2010/wordprocessingShape" mc:Ignorable="w14 w15 w16se wp14">
   <w:sdt>
     <w:sdtPr>
       <w:id w:val="-1892021372"/>
@@ -2303,7 +2327,7 @@
     <w:sdtContent>
       <w:p>
         <w:pPr>
-          <w:pStyle w:val="Footer"/>
+          <w:pStyle w:val="Pieddepage"/>
           <w:jc w:val="right"/>
         </w:pPr>
         <w:r>
@@ -2319,7 +2343,7 @@
           <w:rPr>
             <w:noProof/>
           </w:rPr>
-          <w:t>8</w:t>
+          <w:t>9</w:t>
         </w:r>
         <w:r>
           <w:rPr>
@@ -2332,14 +2356,14 @@
   </w:sdt>
   <w:p>
     <w:pPr>
-      <w:pStyle w:val="Footer"/>
+      <w:pStyle w:val="Pieddepage"/>
     </w:pPr>
   </w:p>
 </w:ftr>
 </file>
 
 <file path=word/footnotes.xml><?xml version="1.0" encoding="utf-8"?>
-<w:footnotes xmlns:wpc="http://schemas.microsoft.com/office/word/2010/wordprocessingCanvas" xmlns:cx="http://schemas.microsoft.com/office/drawing/2014/chartex" xmlns:cx1="http://schemas.microsoft.com/office/drawing/2015/9/8/chartex" xmlns:cx2="http://schemas.microsoft.com/office/drawing/2015/10/21/chartex" xmlns:cx3="http://schemas.microsoft.com/office/drawing/2016/5/9/chartex" xmlns:cx4="http://schemas.microsoft.com/office/drawing/2016/5/10/chartex" xmlns:cx5="http://schemas.microsoft.com/office/drawing/2016/5/11/chartex" xmlns:cx6="http://schemas.microsoft.com/office/drawing/2016/5/12/chartex" xmlns:cx7="http://schemas.microsoft.com/office/drawing/2016/5/13/chartex" xmlns:cx8="http://schemas.microsoft.com/office/drawing/2016/5/14/chartex" xmlns:mc="http://schemas.openxmlformats.org/markup-compatibility/2006" xmlns:aink="http://schemas.microsoft.com/office/drawing/2016/ink" xmlns:am3d="http://schemas.microsoft.com/office/drawing/2017/model3d" xmlns:o="urn:schemas-microsoft-com:office:office" xmlns:r="http://schemas.openxmlformats.org/officeDocument/2006/relationships" xmlns:m="http://schemas.openxmlformats.org/officeDocument/2006/math" xmlns:v="urn:schemas-microsoft-com:vml" xmlns:wp14="http://schemas.microsoft.com/office/word/2010/wordprocessingDrawing" xmlns:wp="http://schemas.openxmlformats.org/drawingml/2006/wordprocessingDrawing" xmlns:w10="urn:schemas-microsoft-com:office:word" xmlns:w="http://schemas.openxmlformats.org/wordprocessingml/2006/main" xmlns:w14="http://schemas.microsoft.com/office/word/2010/wordml" xmlns:w15="http://schemas.microsoft.com/office/word/2012/wordml" xmlns:w16cid="http://schemas.microsoft.com/office/word/2016/wordml/cid" xmlns:w16se="http://schemas.microsoft.com/office/word/2015/wordml/symex" xmlns:wpg="http://schemas.microsoft.com/office/word/2010/wordprocessingGroup" xmlns:wpi="http://schemas.microsoft.com/office/word/2010/wordprocessingInk" xmlns:wne="http://schemas.microsoft.com/office/word/2006/wordml" xmlns:wps="http://schemas.microsoft.com/office/word/2010/wordprocessingShape" mc:Ignorable="w14 w15 w16se w16cid wp14">
+<w:footnotes xmlns:wpc="http://schemas.microsoft.com/office/word/2010/wordprocessingCanvas" xmlns:cx="http://schemas.microsoft.com/office/drawing/2014/chartex" xmlns:cx1="http://schemas.microsoft.com/office/drawing/2015/9/8/chartex" xmlns:cx2="http://schemas.microsoft.com/office/drawing/2015/10/21/chartex" xmlns:cx3="http://schemas.microsoft.com/office/drawing/2016/5/9/chartex" xmlns:cx4="http://schemas.microsoft.com/office/drawing/2016/5/10/chartex" xmlns:cx5="http://schemas.microsoft.com/office/drawing/2016/5/11/chartex" xmlns:cx6="http://schemas.microsoft.com/office/drawing/2016/5/12/chartex" xmlns:cx7="http://schemas.microsoft.com/office/drawing/2016/5/13/chartex" xmlns:cx8="http://schemas.microsoft.com/office/drawing/2016/5/14/chartex" xmlns:mc="http://schemas.openxmlformats.org/markup-compatibility/2006" xmlns:aink="http://schemas.microsoft.com/office/drawing/2016/ink" xmlns:am3d="http://schemas.microsoft.com/office/drawing/2017/model3d" xmlns:o="urn:schemas-microsoft-com:office:office" xmlns:r="http://schemas.openxmlformats.org/officeDocument/2006/relationships" xmlns:m="http://schemas.openxmlformats.org/officeDocument/2006/math" xmlns:v="urn:schemas-microsoft-com:vml" xmlns:wp14="http://schemas.microsoft.com/office/word/2010/wordprocessingDrawing" xmlns:wp="http://schemas.openxmlformats.org/drawingml/2006/wordprocessingDrawing" xmlns:w10="urn:schemas-microsoft-com:office:word" xmlns:w="http://schemas.openxmlformats.org/wordprocessingml/2006/main" xmlns:w14="http://schemas.microsoft.com/office/word/2010/wordml" xmlns:w15="http://schemas.microsoft.com/office/word/2012/wordml" xmlns:w16se="http://schemas.microsoft.com/office/word/2015/wordml/symex" xmlns:wpg="http://schemas.microsoft.com/office/word/2010/wordprocessingGroup" xmlns:wpi="http://schemas.microsoft.com/office/word/2010/wordprocessingInk" xmlns:wne="http://schemas.microsoft.com/office/word/2006/wordml" xmlns:wps="http://schemas.microsoft.com/office/word/2010/wordprocessingShape" mc:Ignorable="w14 w15 w16se wp14">
   <w:footnote w:type="separator" w:id="-1">
     <w:p>
       <w:pPr>
@@ -2364,7 +2388,7 @@
 </file>
 
 <file path=word/numbering.xml><?xml version="1.0" encoding="utf-8"?>
-<w:numbering xmlns:wpc="http://schemas.microsoft.com/office/word/2010/wordprocessingCanvas" xmlns:cx="http://schemas.microsoft.com/office/drawing/2014/chartex" xmlns:cx1="http://schemas.microsoft.com/office/drawing/2015/9/8/chartex" xmlns:cx2="http://schemas.microsoft.com/office/drawing/2015/10/21/chartex" xmlns:cx3="http://schemas.microsoft.com/office/drawing/2016/5/9/chartex" xmlns:cx4="http://schemas.microsoft.com/office/drawing/2016/5/10/chartex" xmlns:cx5="http://schemas.microsoft.com/office/drawing/2016/5/11/chartex" xmlns:cx6="http://schemas.microsoft.com/office/drawing/2016/5/12/chartex" xmlns:cx7="http://schemas.microsoft.com/office/drawing/2016/5/13/chartex" xmlns:cx8="http://schemas.microsoft.com/office/drawing/2016/5/14/chartex" xmlns:mc="http://schemas.openxmlformats.org/markup-compatibility/2006" xmlns:aink="http://schemas.microsoft.com/office/drawing/2016/ink" xmlns:am3d="http://schemas.microsoft.com/office/drawing/2017/model3d" xmlns:o="urn:schemas-microsoft-com:office:office" xmlns:r="http://schemas.openxmlformats.org/officeDocument/2006/relationships" xmlns:m="http://schemas.openxmlformats.org/officeDocument/2006/math" xmlns:v="urn:schemas-microsoft-com:vml" xmlns:wp14="http://schemas.microsoft.com/office/word/2010/wordprocessingDrawing" xmlns:wp="http://schemas.openxmlformats.org/drawingml/2006/wordprocessingDrawing" xmlns:w10="urn:schemas-microsoft-com:office:word" xmlns:w="http://schemas.openxmlformats.org/wordprocessingml/2006/main" xmlns:w14="http://schemas.microsoft.com/office/word/2010/wordml" xmlns:w15="http://schemas.microsoft.com/office/word/2012/wordml" xmlns:w16cid="http://schemas.microsoft.com/office/word/2016/wordml/cid" xmlns:w16se="http://schemas.microsoft.com/office/word/2015/wordml/symex" xmlns:wpg="http://schemas.microsoft.com/office/word/2010/wordprocessingGroup" xmlns:wpi="http://schemas.microsoft.com/office/word/2010/wordprocessingInk" xmlns:wne="http://schemas.microsoft.com/office/word/2006/wordml" xmlns:wps="http://schemas.microsoft.com/office/word/2010/wordprocessingShape" mc:Ignorable="w14 w15 w16se w16cid wp14">
+<w:numbering xmlns:wpc="http://schemas.microsoft.com/office/word/2010/wordprocessingCanvas" xmlns:cx="http://schemas.microsoft.com/office/drawing/2014/chartex" xmlns:cx1="http://schemas.microsoft.com/office/drawing/2015/9/8/chartex" xmlns:cx2="http://schemas.microsoft.com/office/drawing/2015/10/21/chartex" xmlns:cx3="http://schemas.microsoft.com/office/drawing/2016/5/9/chartex" xmlns:cx4="http://schemas.microsoft.com/office/drawing/2016/5/10/chartex" xmlns:cx5="http://schemas.microsoft.com/office/drawing/2016/5/11/chartex" xmlns:cx6="http://schemas.microsoft.com/office/drawing/2016/5/12/chartex" xmlns:cx7="http://schemas.microsoft.com/office/drawing/2016/5/13/chartex" xmlns:cx8="http://schemas.microsoft.com/office/drawing/2016/5/14/chartex" xmlns:mc="http://schemas.openxmlformats.org/markup-compatibility/2006" xmlns:aink="http://schemas.microsoft.com/office/drawing/2016/ink" xmlns:am3d="http://schemas.microsoft.com/office/drawing/2017/model3d" xmlns:o="urn:schemas-microsoft-com:office:office" xmlns:r="http://schemas.openxmlformats.org/officeDocument/2006/relationships" xmlns:m="http://schemas.openxmlformats.org/officeDocument/2006/math" xmlns:v="urn:schemas-microsoft-com:vml" xmlns:wp14="http://schemas.microsoft.com/office/word/2010/wordprocessingDrawing" xmlns:wp="http://schemas.openxmlformats.org/drawingml/2006/wordprocessingDrawing" xmlns:w10="urn:schemas-microsoft-com:office:word" xmlns:w="http://schemas.openxmlformats.org/wordprocessingml/2006/main" xmlns:w14="http://schemas.microsoft.com/office/word/2010/wordml" xmlns:w15="http://schemas.microsoft.com/office/word/2012/wordml" xmlns:w16se="http://schemas.microsoft.com/office/word/2015/wordml/symex" xmlns:wpg="http://schemas.microsoft.com/office/word/2010/wordprocessingGroup" xmlns:wpi="http://schemas.microsoft.com/office/word/2010/wordprocessingInk" xmlns:wne="http://schemas.microsoft.com/office/word/2006/wordml" xmlns:wps="http://schemas.microsoft.com/office/word/2010/wordprocessingShape" mc:Ignorable="w14 w15 w16se wp14">
   <w:abstractNum w:abstractNumId="0" w15:restartNumberingAfterBreak="0">
     <w:nsid w:val="12767D51"/>
     <w:multiLevelType w:val="hybridMultilevel"/>
@@ -2485,7 +2509,7 @@
 </file>
 
 <file path=word/styles.xml><?xml version="1.0" encoding="utf-8"?>
-<w:styles xmlns:mc="http://schemas.openxmlformats.org/markup-compatibility/2006" xmlns:r="http://schemas.openxmlformats.org/officeDocument/2006/relationships" xmlns:w="http://schemas.openxmlformats.org/wordprocessingml/2006/main" xmlns:w14="http://schemas.microsoft.com/office/word/2010/wordml" xmlns:w15="http://schemas.microsoft.com/office/word/2012/wordml" xmlns:w16cid="http://schemas.microsoft.com/office/word/2016/wordml/cid" xmlns:w16se="http://schemas.microsoft.com/office/word/2015/wordml/symex" mc:Ignorable="w14 w15 w16se w16cid">
+<w:styles xmlns:mc="http://schemas.openxmlformats.org/markup-compatibility/2006" xmlns:r="http://schemas.openxmlformats.org/officeDocument/2006/relationships" xmlns:w="http://schemas.openxmlformats.org/wordprocessingml/2006/main" xmlns:w14="http://schemas.microsoft.com/office/word/2010/wordml" xmlns:w15="http://schemas.microsoft.com/office/word/2012/wordml" xmlns:w16se="http://schemas.microsoft.com/office/word/2015/wordml/symex" mc:Ignorable="w14 w15 w16se">
   <w:docDefaults>
     <w:rPrDefault>
       <w:rPr>
@@ -2882,11 +2906,11 @@
     <w:name w:val="Normal"/>
     <w:qFormat/>
   </w:style>
-  <w:style w:type="paragraph" w:styleId="Heading1">
+  <w:style w:type="paragraph" w:styleId="Titre1">
     <w:name w:val="heading 1"/>
     <w:basedOn w:val="Normal"/>
     <w:next w:val="Normal"/>
-    <w:link w:val="Heading1Char"/>
+    <w:link w:val="Titre1Car"/>
     <w:uiPriority w:val="9"/>
     <w:qFormat/>
     <w:rsid w:val="009C6477"/>
@@ -2903,13 +2927,13 @@
       <w:szCs w:val="32"/>
     </w:rPr>
   </w:style>
-  <w:style w:type="character" w:default="1" w:styleId="DefaultParagraphFont">
+  <w:style w:type="character" w:default="1" w:styleId="Policepardfaut">
     <w:name w:val="Default Paragraph Font"/>
     <w:uiPriority w:val="1"/>
     <w:semiHidden/>
     <w:unhideWhenUsed/>
   </w:style>
-  <w:style w:type="table" w:default="1" w:styleId="TableNormal">
+  <w:style w:type="table" w:default="1" w:styleId="TableauNormal">
     <w:name w:val="Normal Table"/>
     <w:uiPriority w:val="99"/>
     <w:semiHidden/>
@@ -2924,16 +2948,16 @@
       </w:tblCellMar>
     </w:tblPr>
   </w:style>
-  <w:style w:type="numbering" w:default="1" w:styleId="NoList">
+  <w:style w:type="numbering" w:default="1" w:styleId="Aucuneliste">
     <w:name w:val="No List"/>
     <w:uiPriority w:val="99"/>
     <w:semiHidden/>
     <w:unhideWhenUsed/>
   </w:style>
-  <w:style w:type="paragraph" w:styleId="Header">
+  <w:style w:type="paragraph" w:styleId="En-tte">
     <w:name w:val="header"/>
     <w:basedOn w:val="Normal"/>
-    <w:link w:val="HeaderChar"/>
+    <w:link w:val="En-tteCar"/>
     <w:uiPriority w:val="99"/>
     <w:unhideWhenUsed/>
     <w:rsid w:val="009C6477"/>
@@ -2945,17 +2969,17 @@
       <w:spacing w:after="0" w:line="240" w:lineRule="auto"/>
     </w:pPr>
   </w:style>
-  <w:style w:type="character" w:customStyle="1" w:styleId="HeaderChar">
-    <w:name w:val="Header Char"/>
-    <w:basedOn w:val="DefaultParagraphFont"/>
-    <w:link w:val="Header"/>
+  <w:style w:type="character" w:customStyle="1" w:styleId="En-tteCar">
+    <w:name w:val="En-tête Car"/>
+    <w:basedOn w:val="Policepardfaut"/>
+    <w:link w:val="En-tte"/>
     <w:uiPriority w:val="99"/>
     <w:rsid w:val="009C6477"/>
   </w:style>
-  <w:style w:type="paragraph" w:styleId="Footer">
+  <w:style w:type="paragraph" w:styleId="Pieddepage">
     <w:name w:val="footer"/>
     <w:basedOn w:val="Normal"/>
-    <w:link w:val="FooterChar"/>
+    <w:link w:val="PieddepageCar"/>
     <w:uiPriority w:val="99"/>
     <w:unhideWhenUsed/>
     <w:rsid w:val="009C6477"/>
@@ -2967,17 +2991,17 @@
       <w:spacing w:after="0" w:line="240" w:lineRule="auto"/>
     </w:pPr>
   </w:style>
-  <w:style w:type="character" w:customStyle="1" w:styleId="FooterChar">
-    <w:name w:val="Footer Char"/>
-    <w:basedOn w:val="DefaultParagraphFont"/>
-    <w:link w:val="Footer"/>
+  <w:style w:type="character" w:customStyle="1" w:styleId="PieddepageCar">
+    <w:name w:val="Pied de page Car"/>
+    <w:basedOn w:val="Policepardfaut"/>
+    <w:link w:val="Pieddepage"/>
     <w:uiPriority w:val="99"/>
     <w:rsid w:val="009C6477"/>
   </w:style>
-  <w:style w:type="character" w:customStyle="1" w:styleId="Heading1Char">
-    <w:name w:val="Heading 1 Char"/>
-    <w:basedOn w:val="DefaultParagraphFont"/>
-    <w:link w:val="Heading1"/>
+  <w:style w:type="character" w:customStyle="1" w:styleId="Titre1Car">
+    <w:name w:val="Titre 1 Car"/>
+    <w:basedOn w:val="Policepardfaut"/>
+    <w:link w:val="Titre1"/>
     <w:uiPriority w:val="9"/>
     <w:rsid w:val="009C6477"/>
     <w:rPr>
@@ -2987,9 +3011,9 @@
       <w:szCs w:val="32"/>
     </w:rPr>
   </w:style>
-  <w:style w:type="paragraph" w:styleId="TOCHeading">
+  <w:style w:type="paragraph" w:styleId="En-ttedetabledesmatires">
     <w:name w:val="TOC Heading"/>
-    <w:basedOn w:val="Heading1"/>
+    <w:basedOn w:val="Titre1"/>
     <w:next w:val="Normal"/>
     <w:uiPriority w:val="39"/>
     <w:unhideWhenUsed/>
@@ -3002,7 +3026,7 @@
       <w:lang w:val="en-US"/>
     </w:rPr>
   </w:style>
-  <w:style w:type="paragraph" w:styleId="TOC1">
+  <w:style w:type="paragraph" w:styleId="TM1">
     <w:name w:val="toc 1"/>
     <w:basedOn w:val="Normal"/>
     <w:next w:val="Normal"/>
@@ -3014,9 +3038,9 @@
       <w:spacing w:after="100"/>
     </w:pPr>
   </w:style>
-  <w:style w:type="character" w:styleId="Hyperlink">
+  <w:style w:type="character" w:styleId="Lienhypertexte">
     <w:name w:val="Hyperlink"/>
-    <w:basedOn w:val="DefaultParagraphFont"/>
+    <w:basedOn w:val="Policepardfaut"/>
     <w:uiPriority w:val="99"/>
     <w:unhideWhenUsed/>
     <w:rsid w:val="0036486C"/>
@@ -3025,9 +3049,9 @@
       <w:u w:val="single"/>
     </w:rPr>
   </w:style>
-  <w:style w:type="character" w:styleId="CommentReference">
+  <w:style w:type="character" w:styleId="Marquedecommentaire">
     <w:name w:val="annotation reference"/>
-    <w:basedOn w:val="DefaultParagraphFont"/>
+    <w:basedOn w:val="Policepardfaut"/>
     <w:uiPriority w:val="99"/>
     <w:semiHidden/>
     <w:unhideWhenUsed/>
@@ -3037,10 +3061,10 @@
       <w:szCs w:val="16"/>
     </w:rPr>
   </w:style>
-  <w:style w:type="paragraph" w:styleId="CommentText">
+  <w:style w:type="paragraph" w:styleId="Commentaire">
     <w:name w:val="annotation text"/>
     <w:basedOn w:val="Normal"/>
-    <w:link w:val="CommentTextChar"/>
+    <w:link w:val="CommentaireCar"/>
     <w:uiPriority w:val="99"/>
     <w:semiHidden/>
     <w:unhideWhenUsed/>
@@ -3053,10 +3077,10 @@
       <w:szCs w:val="20"/>
     </w:rPr>
   </w:style>
-  <w:style w:type="character" w:customStyle="1" w:styleId="CommentTextChar">
-    <w:name w:val="Comment Text Char"/>
-    <w:basedOn w:val="DefaultParagraphFont"/>
-    <w:link w:val="CommentText"/>
+  <w:style w:type="character" w:customStyle="1" w:styleId="CommentaireCar">
+    <w:name w:val="Commentaire Car"/>
+    <w:basedOn w:val="Policepardfaut"/>
+    <w:link w:val="Commentaire"/>
     <w:uiPriority w:val="99"/>
     <w:semiHidden/>
     <w:rsid w:val="0036486C"/>
@@ -3065,11 +3089,11 @@
       <w:szCs w:val="20"/>
     </w:rPr>
   </w:style>
-  <w:style w:type="paragraph" w:styleId="CommentSubject">
+  <w:style w:type="paragraph" w:styleId="Objetducommentaire">
     <w:name w:val="annotation subject"/>
-    <w:basedOn w:val="CommentText"/>
-    <w:next w:val="CommentText"/>
-    <w:link w:val="CommentSubjectChar"/>
+    <w:basedOn w:val="Commentaire"/>
+    <w:next w:val="Commentaire"/>
+    <w:link w:val="ObjetducommentaireCar"/>
     <w:uiPriority w:val="99"/>
     <w:semiHidden/>
     <w:unhideWhenUsed/>
@@ -3079,10 +3103,10 @@
       <w:bCs/>
     </w:rPr>
   </w:style>
-  <w:style w:type="character" w:customStyle="1" w:styleId="CommentSubjectChar">
-    <w:name w:val="Comment Subject Char"/>
-    <w:basedOn w:val="CommentTextChar"/>
-    <w:link w:val="CommentSubject"/>
+  <w:style w:type="character" w:customStyle="1" w:styleId="ObjetducommentaireCar">
+    <w:name w:val="Objet du commentaire Car"/>
+    <w:basedOn w:val="CommentaireCar"/>
+    <w:link w:val="Objetducommentaire"/>
     <w:uiPriority w:val="99"/>
     <w:semiHidden/>
     <w:rsid w:val="0036486C"/>
@@ -3093,10 +3117,10 @@
       <w:szCs w:val="20"/>
     </w:rPr>
   </w:style>
-  <w:style w:type="paragraph" w:styleId="BalloonText">
+  <w:style w:type="paragraph" w:styleId="Textedebulles">
     <w:name w:val="Balloon Text"/>
     <w:basedOn w:val="Normal"/>
-    <w:link w:val="BalloonTextChar"/>
+    <w:link w:val="TextedebullesCar"/>
     <w:uiPriority w:val="99"/>
     <w:semiHidden/>
     <w:unhideWhenUsed/>
@@ -3110,10 +3134,10 @@
       <w:szCs w:val="18"/>
     </w:rPr>
   </w:style>
-  <w:style w:type="character" w:customStyle="1" w:styleId="BalloonTextChar">
-    <w:name w:val="Balloon Text Char"/>
-    <w:basedOn w:val="DefaultParagraphFont"/>
-    <w:link w:val="BalloonText"/>
+  <w:style w:type="character" w:customStyle="1" w:styleId="TextedebullesCar">
+    <w:name w:val="Texte de bulles Car"/>
+    <w:basedOn w:val="Policepardfaut"/>
+    <w:link w:val="Textedebulles"/>
     <w:uiPriority w:val="99"/>
     <w:semiHidden/>
     <w:rsid w:val="0036486C"/>
@@ -3123,9 +3147,9 @@
       <w:szCs w:val="18"/>
     </w:rPr>
   </w:style>
-  <w:style w:type="table" w:styleId="TableGrid">
+  <w:style w:type="table" w:styleId="Grilledutableau">
     <w:name w:val="Table Grid"/>
-    <w:basedOn w:val="TableNormal"/>
+    <w:basedOn w:val="TableauNormal"/>
     <w:uiPriority w:val="39"/>
     <w:rsid w:val="0072653A"/>
     <w:pPr>
@@ -3142,7 +3166,7 @@
       </w:tblBorders>
     </w:tblPr>
   </w:style>
-  <w:style w:type="paragraph" w:styleId="ListParagraph">
+  <w:style w:type="paragraph" w:styleId="Paragraphedeliste">
     <w:name w:val="List Paragraph"/>
     <w:basedOn w:val="Normal"/>
     <w:uiPriority w:val="34"/>
@@ -3422,7 +3446,7 @@
 </file>
 
 <file path=customXml/itemProps1.xml><?xml version="1.0" encoding="utf-8"?>
-<ds:datastoreItem xmlns:ds="http://schemas.openxmlformats.org/officeDocument/2006/customXml" ds:itemID="{2A2A2318-6BC6-4A38-A20A-1C9F3ABA4A05}">
+<ds:datastoreItem xmlns:ds="http://schemas.openxmlformats.org/officeDocument/2006/customXml" ds:itemID="{F9FFDCEC-9065-4761-AE1B-29445FEDC1E5}">
   <ds:schemaRefs>
     <ds:schemaRef ds:uri="http://schemas.openxmlformats.org/officeDocument/2006/bibliography"/>
   </ds:schemaRefs>

</xml_diff>

<commit_message>
Mise à jour intro
Correction et fusion avec celle de Sami Bouhafs
</commit_message>
<xml_diff>
--- a/Doc/compte_rendu.docx
+++ b/Doc/compte_rendu.docx
@@ -1,6 +1,6 @@
 
 <file path=word/document.xml><?xml version="1.0" encoding="utf-8"?>
-<w:document xmlns:wpc="http://schemas.microsoft.com/office/word/2010/wordprocessingCanvas" xmlns:cx="http://schemas.microsoft.com/office/drawing/2014/chartex" xmlns:cx1="http://schemas.microsoft.com/office/drawing/2015/9/8/chartex" xmlns:cx2="http://schemas.microsoft.com/office/drawing/2015/10/21/chartex" xmlns:cx3="http://schemas.microsoft.com/office/drawing/2016/5/9/chartex" xmlns:cx4="http://schemas.microsoft.com/office/drawing/2016/5/10/chartex" xmlns:cx5="http://schemas.microsoft.com/office/drawing/2016/5/11/chartex" xmlns:cx6="http://schemas.microsoft.com/office/drawing/2016/5/12/chartex" xmlns:cx7="http://schemas.microsoft.com/office/drawing/2016/5/13/chartex" xmlns:cx8="http://schemas.microsoft.com/office/drawing/2016/5/14/chartex" xmlns:mc="http://schemas.openxmlformats.org/markup-compatibility/2006" xmlns:aink="http://schemas.microsoft.com/office/drawing/2016/ink" xmlns:am3d="http://schemas.microsoft.com/office/drawing/2017/model3d" xmlns:o="urn:schemas-microsoft-com:office:office" xmlns:r="http://schemas.openxmlformats.org/officeDocument/2006/relationships" xmlns:m="http://schemas.openxmlformats.org/officeDocument/2006/math" xmlns:v="urn:schemas-microsoft-com:vml" xmlns:wp14="http://schemas.microsoft.com/office/word/2010/wordprocessingDrawing" xmlns:wp="http://schemas.openxmlformats.org/drawingml/2006/wordprocessingDrawing" xmlns:w10="urn:schemas-microsoft-com:office:word" xmlns:w="http://schemas.openxmlformats.org/wordprocessingml/2006/main" xmlns:w14="http://schemas.microsoft.com/office/word/2010/wordml" xmlns:w15="http://schemas.microsoft.com/office/word/2012/wordml" xmlns:w16se="http://schemas.microsoft.com/office/word/2015/wordml/symex" xmlns:wpg="http://schemas.microsoft.com/office/word/2010/wordprocessingGroup" xmlns:wpi="http://schemas.microsoft.com/office/word/2010/wordprocessingInk" xmlns:wne="http://schemas.microsoft.com/office/word/2006/wordml" xmlns:wps="http://schemas.microsoft.com/office/word/2010/wordprocessingShape" mc:Ignorable="w14 w15 w16se wp14">
+<w:document xmlns:wpc="http://schemas.microsoft.com/office/word/2010/wordprocessingCanvas" xmlns:cx="http://schemas.microsoft.com/office/drawing/2014/chartex" xmlns:cx1="http://schemas.microsoft.com/office/drawing/2015/9/8/chartex" xmlns:cx2="http://schemas.microsoft.com/office/drawing/2015/10/21/chartex" xmlns:cx3="http://schemas.microsoft.com/office/drawing/2016/5/9/chartex" xmlns:cx4="http://schemas.microsoft.com/office/drawing/2016/5/10/chartex" xmlns:cx5="http://schemas.microsoft.com/office/drawing/2016/5/11/chartex" xmlns:cx6="http://schemas.microsoft.com/office/drawing/2016/5/12/chartex" xmlns:cx7="http://schemas.microsoft.com/office/drawing/2016/5/13/chartex" xmlns:cx8="http://schemas.microsoft.com/office/drawing/2016/5/14/chartex" xmlns:mc="http://schemas.openxmlformats.org/markup-compatibility/2006" xmlns:aink="http://schemas.microsoft.com/office/drawing/2016/ink" xmlns:am3d="http://schemas.microsoft.com/office/drawing/2017/model3d" xmlns:o="urn:schemas-microsoft-com:office:office" xmlns:r="http://schemas.openxmlformats.org/officeDocument/2006/relationships" xmlns:m="http://schemas.openxmlformats.org/officeDocument/2006/math" xmlns:v="urn:schemas-microsoft-com:vml" xmlns:wp14="http://schemas.microsoft.com/office/word/2010/wordprocessingDrawing" xmlns:wp="http://schemas.openxmlformats.org/drawingml/2006/wordprocessingDrawing" xmlns:w10="urn:schemas-microsoft-com:office:word" xmlns:w="http://schemas.openxmlformats.org/wordprocessingml/2006/main" xmlns:w14="http://schemas.microsoft.com/office/word/2010/wordml" xmlns:w15="http://schemas.microsoft.com/office/word/2012/wordml" xmlns:w16cid="http://schemas.microsoft.com/office/word/2016/wordml/cid" xmlns:w16se="http://schemas.microsoft.com/office/word/2015/wordml/symex" xmlns:wpg="http://schemas.microsoft.com/office/word/2010/wordprocessingGroup" xmlns:wpi="http://schemas.microsoft.com/office/word/2010/wordprocessingInk" xmlns:wne="http://schemas.microsoft.com/office/word/2006/wordml" xmlns:wps="http://schemas.microsoft.com/office/word/2010/wordprocessingShape" mc:Ignorable="w14 w15 w16se w16cid wp14">
   <w:body>
     <w:p>
       <w:bookmarkStart w:id="0" w:name="_Hlk503105391"/>
@@ -311,7 +311,7 @@
               </wp:anchor>
             </w:drawing>
           </mc:Choice>
-          <mc:Fallback xmlns:w16cid="http://schemas.microsoft.com/office/word/2016/wordml/cid">
+          <mc:Fallback>
             <w:pict>
               <v:rect w14:anchorId="2294975F" id="Rectangle 13" o:spid="_x0000_s1026" style="position:absolute;margin-left:267.7pt;margin-top:5.3pt;width:64.5pt;height:11.45pt;rotation:1929623fd;z-index:251679744;visibility:visible;mso-wrap-style:square;mso-width-percent:0;mso-height-percent:0;mso-wrap-distance-left:9pt;mso-wrap-distance-top:0;mso-wrap-distance-right:9pt;mso-wrap-distance-bottom:0;mso-position-horizontal:absolute;mso-position-horizontal-relative:text;mso-position-vertical:absolute;mso-position-vertical-relative:text;mso-width-percent:0;mso-height-percent:0;mso-width-relative:margin;mso-height-relative:margin;v-text-anchor:middle" o:gfxdata="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" fillcolor="#d8d8d8 [2732]" strokecolor="#d8d8d8 [2732]" strokeweight="1pt"/>
             </w:pict>
@@ -335,7 +335,7 @@
     <w:p/>
     <w:p>
       <w:pPr>
-        <w:pStyle w:val="Titre1"/>
+        <w:pStyle w:val="Heading1"/>
       </w:pPr>
       <w:bookmarkStart w:id="1" w:name="_Toc503112511"/>
       <w:r>
@@ -350,130 +350,517 @@
     <w:p/>
     <w:p/>
     <w:p>
-      <w:r>
-        <w:t xml:space="preserve">Dans le cadre du module de génie logiciel, il nous a été demander de créer en groupe un projet dont les contraintes </w:t>
-      </w:r>
-      <w:r>
-        <w:t>sont</w:t>
-      </w:r>
-      <w:r>
-        <w:t xml:space="preserve"> les suivantes : </w:t>
+      <w:pPr>
+        <w:widowControl w:val="0"/>
+        <w:autoSpaceDE w:val="0"/>
+        <w:autoSpaceDN w:val="0"/>
+        <w:adjustRightInd w:val="0"/>
+        <w:spacing w:after="240" w:line="360" w:lineRule="atLeast"/>
+        <w:rPr>
+          <w:rFonts w:ascii="Helvetica" w:hAnsi="Helvetica" w:cs="Helvetica"/>
+          <w:color w:val="1A1A1A"/>
+          <w:sz w:val="28"/>
+          <w:szCs w:val="28"/>
+        </w:rPr>
+      </w:pPr>
+      <w:r>
+        <w:rPr>
+          <w:rFonts w:ascii="ArialMT" w:hAnsi="ArialMT" w:cs="ArialMT"/>
+          <w:color w:val="000000"/>
+          <w:sz w:val="32"/>
+          <w:szCs w:val="32"/>
+        </w:rPr>
+        <w:t xml:space="preserve">Ce Projet Informatique porte sur un site web déjà existant du nom de Reddit initialement créer en 2005. </w:t>
+      </w:r>
+      <w:r>
+        <w:rPr>
+          <w:rFonts w:ascii="Helvetica" w:hAnsi="Helvetica" w:cs="Helvetica"/>
+          <w:b/>
+          <w:bCs/>
+          <w:color w:val="1A1A1A"/>
+          <w:sz w:val="28"/>
+          <w:szCs w:val="28"/>
+        </w:rPr>
+        <w:t>Reddit</w:t>
+      </w:r>
+      <w:r>
+        <w:rPr>
+          <w:rFonts w:ascii="Helvetica" w:hAnsi="Helvetica" w:cs="Helvetica"/>
+          <w:color w:val="1A1A1A"/>
+          <w:sz w:val="28"/>
+          <w:szCs w:val="28"/>
+        </w:rPr>
+        <w:t xml:space="preserve"> est un </w:t>
+      </w:r>
+      <w:hyperlink r:id="rId11" w:history="1">
+        <w:r>
+          <w:rPr>
+            <w:rFonts w:ascii="Helvetica" w:hAnsi="Helvetica" w:cs="Helvetica"/>
+            <w:color w:val="092F9D"/>
+            <w:sz w:val="28"/>
+            <w:szCs w:val="28"/>
+          </w:rPr>
+          <w:t>site web</w:t>
+        </w:r>
+      </w:hyperlink>
+      <w:r>
+        <w:rPr>
+          <w:rFonts w:ascii="Helvetica" w:hAnsi="Helvetica" w:cs="Helvetica"/>
+          <w:color w:val="1A1A1A"/>
+          <w:sz w:val="28"/>
+          <w:szCs w:val="28"/>
+        </w:rPr>
+        <w:t xml:space="preserve"> </w:t>
+      </w:r>
+      <w:hyperlink r:id="rId12" w:history="1">
+        <w:r>
+          <w:rPr>
+            <w:rFonts w:ascii="Helvetica" w:hAnsi="Helvetica" w:cs="Helvetica"/>
+            <w:color w:val="092F9D"/>
+            <w:sz w:val="28"/>
+            <w:szCs w:val="28"/>
+          </w:rPr>
+          <w:t>communautaire</w:t>
+        </w:r>
+      </w:hyperlink>
+      <w:r>
+        <w:rPr>
+          <w:rFonts w:ascii="Helvetica" w:hAnsi="Helvetica" w:cs="Helvetica"/>
+          <w:color w:val="1A1A1A"/>
+          <w:sz w:val="28"/>
+          <w:szCs w:val="28"/>
+        </w:rPr>
+        <w:t xml:space="preserve"> de </w:t>
+      </w:r>
+      <w:hyperlink r:id="rId13" w:history="1">
+        <w:r>
+          <w:rPr>
+            <w:rFonts w:ascii="Helvetica" w:hAnsi="Helvetica" w:cs="Helvetica"/>
+            <w:color w:val="092F9D"/>
+            <w:sz w:val="28"/>
+            <w:szCs w:val="28"/>
+          </w:rPr>
+          <w:t>partage de signets</w:t>
+        </w:r>
+      </w:hyperlink>
+      <w:r>
+        <w:rPr>
+          <w:rFonts w:ascii="Helvetica" w:hAnsi="Helvetica" w:cs="Helvetica"/>
+          <w:color w:val="1A1A1A"/>
+          <w:sz w:val="28"/>
+          <w:szCs w:val="28"/>
+        </w:rPr>
+        <w:t xml:space="preserve"> permettant aux utilisateurs de soumettre leurs </w:t>
+      </w:r>
+      <w:hyperlink r:id="rId14" w:history="1">
+        <w:r>
+          <w:rPr>
+            <w:rFonts w:ascii="Helvetica" w:hAnsi="Helvetica" w:cs="Helvetica"/>
+            <w:color w:val="092F9D"/>
+            <w:sz w:val="28"/>
+            <w:szCs w:val="28"/>
+          </w:rPr>
+          <w:t>liens</w:t>
+        </w:r>
+      </w:hyperlink>
+      <w:r>
+        <w:rPr>
+          <w:rFonts w:ascii="Helvetica" w:hAnsi="Helvetica" w:cs="Helvetica"/>
+          <w:color w:val="1A1A1A"/>
+          <w:sz w:val="28"/>
+          <w:szCs w:val="28"/>
+        </w:rPr>
+        <w:t xml:space="preserve"> et de voter pour les liens proposés par les autres utilisateurs. Ce site est tellement populaire que </w:t>
+      </w:r>
+      <w:hyperlink r:id="rId15" w:history="1">
+        <w:r>
+          <w:rPr>
+            <w:rFonts w:ascii="Helvetica" w:hAnsi="Helvetica" w:cs="Helvetica"/>
+            <w:color w:val="092F9D"/>
+            <w:sz w:val="28"/>
+            <w:szCs w:val="28"/>
+          </w:rPr>
+          <w:t>Barack Obama</w:t>
+        </w:r>
+      </w:hyperlink>
+      <w:r>
+        <w:rPr>
+          <w:rFonts w:ascii="Helvetica" w:hAnsi="Helvetica" w:cs="Helvetica"/>
+          <w:color w:val="1A1A1A"/>
+          <w:sz w:val="28"/>
+          <w:szCs w:val="28"/>
+        </w:rPr>
+        <w:t xml:space="preserve"> lors de sa campagne présidentielle en </w:t>
+      </w:r>
+      <w:proofErr w:type="gramStart"/>
+      <w:r>
+        <w:rPr>
+          <w:rFonts w:ascii="Helvetica" w:hAnsi="Helvetica" w:cs="Helvetica"/>
+          <w:color w:val="1A1A1A"/>
+          <w:sz w:val="28"/>
+          <w:szCs w:val="28"/>
+        </w:rPr>
+        <w:t>2012  a</w:t>
+      </w:r>
+      <w:proofErr w:type="gramEnd"/>
+      <w:r>
+        <w:rPr>
+          <w:rFonts w:ascii="Helvetica" w:hAnsi="Helvetica" w:cs="Helvetica"/>
+          <w:color w:val="1A1A1A"/>
+          <w:sz w:val="28"/>
+          <w:szCs w:val="28"/>
+        </w:rPr>
+        <w:t xml:space="preserve"> rendu le site temporairement indisponible à cause du trafic engendré. </w:t>
       </w:r>
     </w:p>
     <w:p>
-      <w:r>
-        <w:t>Le projet d</w:t>
-      </w:r>
-      <w:r>
-        <w:t>oit fonctionner sur tous les supports, nous devons utiliser git et</w:t>
-      </w:r>
-      <w:r>
-        <w:t> </w:t>
+      <w:pPr>
+        <w:widowControl w:val="0"/>
+        <w:autoSpaceDE w:val="0"/>
+        <w:autoSpaceDN w:val="0"/>
+        <w:adjustRightInd w:val="0"/>
+        <w:spacing w:after="240" w:line="360" w:lineRule="atLeast"/>
+        <w:rPr>
+          <w:rFonts w:ascii="Helvetica" w:hAnsi="Helvetica" w:cs="Helvetica"/>
+          <w:color w:val="1A1A1A"/>
+          <w:sz w:val="28"/>
+          <w:szCs w:val="28"/>
+        </w:rPr>
+      </w:pPr>
+      <w:r>
+        <w:rPr>
+          <w:rFonts w:ascii="Helvetica" w:hAnsi="Helvetica" w:cs="Helvetica"/>
+          <w:color w:val="1A1A1A"/>
+          <w:sz w:val="28"/>
+          <w:szCs w:val="28"/>
+        </w:rPr>
+        <w:t xml:space="preserve">Le principe de notre site web est semblable à celui de Reddit, en effet, le fait de proposer des thèmes et poster des articles avec un système de vote fut réaliser par Reddit en premier lieu. </w:t>
       </w:r>
       <w:proofErr w:type="spellStart"/>
       <w:r>
-        <w:t>M</w:t>
-      </w:r>
-      <w:r>
-        <w:t>arkdown</w:t>
+        <w:rPr>
+          <w:rFonts w:ascii="Helvetica" w:hAnsi="Helvetica" w:cs="Helvetica"/>
+          <w:color w:val="1A1A1A"/>
+          <w:sz w:val="28"/>
+          <w:szCs w:val="28"/>
+        </w:rPr>
+        <w:t>Noter</w:t>
       </w:r>
       <w:proofErr w:type="spellEnd"/>
       <w:r>
-        <w:t>. Le projet doit être</w:t>
-      </w:r>
-      <w:r>
-        <w:t xml:space="preserve"> r</w:t>
-      </w:r>
-      <w:r>
-        <w:t>éalis</w:t>
-      </w:r>
-      <w:r>
-        <w:t xml:space="preserve">er </w:t>
-      </w:r>
-      <w:r>
-        <w:t>en Java/Javascript ou Go</w:t>
-      </w:r>
-      <w:r>
-        <w:t xml:space="preserve"> et respecter le principe d’inversion de contrôle. Nous devons également utiliser un outil de gestion de dépendance tels que Maven, </w:t>
-      </w:r>
-      <w:proofErr w:type="spellStart"/>
-      <w:r>
-        <w:t>Gradle</w:t>
-      </w:r>
-      <w:proofErr w:type="spellEnd"/>
-      <w:r>
-        <w:t xml:space="preserve">, </w:t>
-      </w:r>
-      <w:proofErr w:type="spellStart"/>
-      <w:r>
-        <w:t>Npm</w:t>
-      </w:r>
-      <w:proofErr w:type="spellEnd"/>
-      <w:r>
-        <w:t xml:space="preserve"> etc. </w:t>
-      </w:r>
-      <w:r>
-        <w:t>De plus, n</w:t>
-      </w:r>
-      <w:r>
-        <w:t xml:space="preserve">ous devons effectuer des tests unitaires, rédiger les besoins, une documentation </w:t>
-      </w:r>
-      <w:r>
-        <w:t>complète</w:t>
-      </w:r>
-      <w:r>
-        <w:t xml:space="preserve"> et </w:t>
-      </w:r>
-      <w:proofErr w:type="spellStart"/>
-      <w:r>
-        <w:t>refactorer</w:t>
-      </w:r>
-      <w:proofErr w:type="spellEnd"/>
-      <w:r>
-        <w:t xml:space="preserve"> le code au fur et </w:t>
-      </w:r>
-      <w:r>
-        <w:t>à</w:t>
-      </w:r>
-      <w:r>
-        <w:t> mesure</w:t>
-      </w:r>
-      <w:r>
-        <w:t xml:space="preserve"> du cours.</w:t>
-      </w:r>
-      <w:r>
-        <w:t xml:space="preserve">  </w:t>
+        <w:rPr>
+          <w:rFonts w:ascii="Helvetica" w:hAnsi="Helvetica" w:cs="Helvetica"/>
+          <w:color w:val="1A1A1A"/>
+          <w:sz w:val="28"/>
+          <w:szCs w:val="28"/>
+        </w:rPr>
+        <w:t xml:space="preserve"> site web est disponible sur ordinateur et Smartphone doté d’un système d’exploitation IOS ou Android. </w:t>
       </w:r>
     </w:p>
-    <w:p/>
-    <w:p/>
-    <w:p/>
-    <w:p/>
-    <w:p/>
-    <w:p/>
-    <w:p/>
-    <w:p/>
-    <w:p/>
-    <w:p/>
-    <w:p/>
-    <w:p/>
-    <w:p/>
-    <w:p/>
-    <w:p/>
-    <w:p/>
-    <w:p/>
-    <w:p/>
-    <w:p/>
-    <w:p/>
-    <w:p/>
-    <w:p/>
-    <w:p/>
-    <w:p/>
-    <w:p/>
-    <w:p/>
     <w:p>
       <w:pPr>
-        <w:pStyle w:val="En-ttedetabledesmatires"/>
+        <w:widowControl w:val="0"/>
+        <w:autoSpaceDE w:val="0"/>
+        <w:autoSpaceDN w:val="0"/>
+        <w:adjustRightInd w:val="0"/>
+        <w:spacing w:after="240" w:line="360" w:lineRule="atLeast"/>
+        <w:rPr>
+          <w:rFonts w:ascii="Helvetica" w:hAnsi="Helvetica" w:cs="Helvetica"/>
+          <w:color w:val="1A1A1A"/>
+          <w:sz w:val="28"/>
+          <w:szCs w:val="28"/>
+        </w:rPr>
+      </w:pPr>
+      <w:r>
+        <w:rPr>
+          <w:rFonts w:ascii="Helvetica" w:hAnsi="Helvetica" w:cs="Helvetica"/>
+          <w:color w:val="1A1A1A"/>
+          <w:sz w:val="28"/>
+          <w:szCs w:val="28"/>
+        </w:rPr>
+        <w:t xml:space="preserve">Pour concevoir et réaliser ce projet, nous avons </w:t>
+      </w:r>
+      <w:proofErr w:type="spellStart"/>
+      <w:r>
+        <w:rPr>
+          <w:rFonts w:ascii="Helvetica" w:hAnsi="Helvetica" w:cs="Helvetica"/>
+          <w:color w:val="1A1A1A"/>
+          <w:sz w:val="28"/>
+          <w:szCs w:val="28"/>
+        </w:rPr>
+        <w:t>composer</w:t>
+      </w:r>
+      <w:proofErr w:type="spellEnd"/>
+      <w:r>
+        <w:rPr>
+          <w:rFonts w:ascii="Helvetica" w:hAnsi="Helvetica" w:cs="Helvetica"/>
+          <w:color w:val="1A1A1A"/>
+          <w:sz w:val="28"/>
+          <w:szCs w:val="28"/>
+        </w:rPr>
+        <w:t xml:space="preserve"> une équipe de quatre personnes : AZA </w:t>
+      </w:r>
+      <w:proofErr w:type="spellStart"/>
+      <w:r>
+        <w:rPr>
+          <w:rFonts w:ascii="Helvetica" w:hAnsi="Helvetica" w:cs="Helvetica"/>
+          <w:color w:val="1A1A1A"/>
+          <w:sz w:val="28"/>
+          <w:szCs w:val="28"/>
+        </w:rPr>
+        <w:t>Betina</w:t>
+      </w:r>
+      <w:proofErr w:type="spellEnd"/>
+      <w:r>
+        <w:rPr>
+          <w:rFonts w:ascii="Helvetica" w:hAnsi="Helvetica" w:cs="Helvetica"/>
+          <w:color w:val="1A1A1A"/>
+          <w:sz w:val="28"/>
+          <w:szCs w:val="28"/>
+        </w:rPr>
+        <w:t xml:space="preserve">, PASSOUBADY Marina, LEBIB Mohamed et BOUHAFS Sami. Tout au long de la moitié du semestre 5, nous avons </w:t>
+      </w:r>
+      <w:proofErr w:type="spellStart"/>
+      <w:r>
+        <w:rPr>
+          <w:rFonts w:ascii="Helvetica" w:hAnsi="Helvetica" w:cs="Helvetica"/>
+          <w:color w:val="1A1A1A"/>
+          <w:sz w:val="28"/>
+          <w:szCs w:val="28"/>
+        </w:rPr>
+        <w:t>essayer</w:t>
+      </w:r>
+      <w:proofErr w:type="spellEnd"/>
+      <w:r>
+        <w:rPr>
+          <w:rFonts w:ascii="Helvetica" w:hAnsi="Helvetica" w:cs="Helvetica"/>
+          <w:color w:val="1A1A1A"/>
+          <w:sz w:val="28"/>
+          <w:szCs w:val="28"/>
+        </w:rPr>
+        <w:t xml:space="preserve"> de réaliser ce site web en utilisant les différents cours et outils proposé par le module de Génie Logiciel. </w:t>
+      </w:r>
+    </w:p>
+    <w:p>
+      <w:pPr>
+        <w:widowControl w:val="0"/>
+        <w:autoSpaceDE w:val="0"/>
+        <w:autoSpaceDN w:val="0"/>
+        <w:adjustRightInd w:val="0"/>
+        <w:spacing w:after="240" w:line="360" w:lineRule="atLeast"/>
+      </w:pPr>
+      <w:r>
+        <w:rPr>
+          <w:rFonts w:ascii="Helvetica" w:hAnsi="Helvetica" w:cs="Helvetica"/>
+          <w:color w:val="1A1A1A"/>
+          <w:sz w:val="28"/>
+          <w:szCs w:val="28"/>
+        </w:rPr>
+        <w:t xml:space="preserve">Nous avons nommés notre site : “Le cercle des scribouillards” s’inspirant d’un film </w:t>
+      </w:r>
+      <w:r>
+        <w:rPr>
+          <w:rFonts w:ascii="Helvetica" w:hAnsi="Helvetica" w:cs="Helvetica"/>
+          <w:color w:val="FC4A59"/>
+          <w:sz w:val="28"/>
+          <w:szCs w:val="28"/>
+        </w:rPr>
+        <w:t xml:space="preserve">MARINA REMPLIS SA CETAIT TON </w:t>
+      </w:r>
+      <w:proofErr w:type="gramStart"/>
+      <w:r>
+        <w:rPr>
+          <w:rFonts w:ascii="Helvetica" w:hAnsi="Helvetica" w:cs="Helvetica"/>
+          <w:color w:val="FC4A59"/>
+          <w:sz w:val="28"/>
+          <w:szCs w:val="28"/>
+        </w:rPr>
+        <w:t>IDEE!!!!!!.</w:t>
+      </w:r>
+      <w:proofErr w:type="gramEnd"/>
+      <w:r>
+        <w:rPr>
+          <w:rFonts w:ascii="Helvetica" w:hAnsi="Helvetica" w:cs="Helvetica"/>
+          <w:color w:val="FC4A59"/>
+          <w:sz w:val="28"/>
+          <w:szCs w:val="28"/>
+        </w:rPr>
+        <w:t xml:space="preserve"> </w:t>
+      </w:r>
+    </w:p>
+    <w:p/>
+    <w:p>
+      <w:r>
+        <w:t xml:space="preserve">Notre projet porte sur la création d’un site web semblable à Reddit. Créer en 2005, Reddit est un site communautaire de partage de </w:t>
+      </w:r>
+      <w:proofErr w:type="spellStart"/>
+      <w:proofErr w:type="gramStart"/>
+      <w:r>
+        <w:t>signets</w:t>
+      </w:r>
+      <w:r>
+        <w:t>,il</w:t>
+      </w:r>
+      <w:proofErr w:type="spellEnd"/>
+      <w:proofErr w:type="gramEnd"/>
+      <w:r>
+        <w:t xml:space="preserve"> permet à des utilisateurs de soumettre leurs liens et de voter pour les liens proposés par les autres utilisateurs. </w:t>
+      </w:r>
+    </w:p>
+    <w:p>
+      <w:r>
+        <w:t xml:space="preserve">Notre site, permets </w:t>
+      </w:r>
+      <w:r>
+        <w:t xml:space="preserve">à </w:t>
+      </w:r>
+      <w:r>
+        <w:t>des</w:t>
+      </w:r>
+      <w:r>
+        <w:t xml:space="preserve"> utilisateurs</w:t>
+      </w:r>
+      <w:r>
+        <w:t xml:space="preserve"> d</w:t>
+      </w:r>
+      <w:bookmarkStart w:id="2" w:name="_GoBack"/>
+      <w:bookmarkEnd w:id="2"/>
+      <w:r>
+        <w:t>isp</w:t>
+      </w:r>
+      <w:r>
+        <w:t xml:space="preserve"> de proposer des articles et des thèmes. Les articles sont créés selon un thème choisi. Les utilisateurs disposent pour ce faire de compte</w:t>
+      </w:r>
+    </w:p>
+    <w:p>
+      <w:r>
+        <w:t xml:space="preserve">Dans le cadre du module de génie logiciel, il nous a été demander de créer en groupe un projet dont les contraintes </w:t>
+      </w:r>
+      <w:r>
+        <w:t>sont</w:t>
+      </w:r>
+      <w:r>
+        <w:t xml:space="preserve"> les suivantes : </w:t>
+      </w:r>
+    </w:p>
+    <w:p>
+      <w:r>
+        <w:t>Le projet d</w:t>
+      </w:r>
+      <w:r>
+        <w:t>oit fonctionner sur tous les supports, nous devons utiliser git et</w:t>
+      </w:r>
+      <w:r>
+        <w:t> </w:t>
+      </w:r>
+      <w:proofErr w:type="spellStart"/>
+      <w:r>
+        <w:t>M</w:t>
+      </w:r>
+      <w:r>
+        <w:t>arkdown</w:t>
+      </w:r>
+      <w:proofErr w:type="spellEnd"/>
+      <w:r>
+        <w:t>. Le projet doit être</w:t>
+      </w:r>
+      <w:r>
+        <w:t xml:space="preserve"> r</w:t>
+      </w:r>
+      <w:r>
+        <w:t>éalis</w:t>
+      </w:r>
+      <w:r>
+        <w:t xml:space="preserve">er </w:t>
+      </w:r>
+      <w:r>
+        <w:t>en Java/Javascript ou Go</w:t>
+      </w:r>
+      <w:r>
+        <w:t xml:space="preserve"> et respecter le principe d’inversion de contrôle. Nous devons également utiliser un outil de gestion de dépendance tels que Maven, </w:t>
+      </w:r>
+      <w:proofErr w:type="spellStart"/>
+      <w:r>
+        <w:t>Gradle</w:t>
+      </w:r>
+      <w:proofErr w:type="spellEnd"/>
+      <w:r>
+        <w:t xml:space="preserve">, </w:t>
+      </w:r>
+      <w:proofErr w:type="spellStart"/>
+      <w:r>
+        <w:t>Npm</w:t>
+      </w:r>
+      <w:proofErr w:type="spellEnd"/>
+      <w:r>
+        <w:t xml:space="preserve"> etc. </w:t>
+      </w:r>
+      <w:r>
+        <w:t>De plus, n</w:t>
+      </w:r>
+      <w:r>
+        <w:t xml:space="preserve">ous </w:t>
+      </w:r>
+      <w:r>
+        <w:lastRenderedPageBreak/>
+        <w:t xml:space="preserve">devons effectuer des tests unitaires, rédiger les besoins, une documentation </w:t>
+      </w:r>
+      <w:r>
+        <w:t>complète</w:t>
+      </w:r>
+      <w:r>
+        <w:t xml:space="preserve"> et </w:t>
+      </w:r>
+      <w:proofErr w:type="spellStart"/>
+      <w:r>
+        <w:t>refactorer</w:t>
+      </w:r>
+      <w:proofErr w:type="spellEnd"/>
+      <w:r>
+        <w:t xml:space="preserve"> le code au fur et </w:t>
+      </w:r>
+      <w:r>
+        <w:t>à</w:t>
+      </w:r>
+      <w:r>
+        <w:t> mesure</w:t>
+      </w:r>
+      <w:r>
+        <w:t xml:space="preserve"> du cours.</w:t>
+      </w:r>
+      <w:r>
+        <w:t xml:space="preserve">  </w:t>
+      </w:r>
+    </w:p>
+    <w:p/>
+    <w:p/>
+    <w:p/>
+    <w:p/>
+    <w:p/>
+    <w:p/>
+    <w:p/>
+    <w:p/>
+    <w:p/>
+    <w:p/>
+    <w:p/>
+    <w:p/>
+    <w:p/>
+    <w:p/>
+    <w:p/>
+    <w:p/>
+    <w:p/>
+    <w:p/>
+    <w:p/>
+    <w:p/>
+    <w:p/>
+    <w:p/>
+    <w:p/>
+    <w:p/>
+    <w:p/>
+    <w:p/>
+    <w:p>
+      <w:pPr>
+        <w:pStyle w:val="TOCHeading"/>
         <w:rPr>
           <w:rFonts w:asciiTheme="minorHAnsi" w:eastAsiaTheme="minorHAnsi" w:hAnsiTheme="minorHAnsi" w:cstheme="minorBidi"/>
           <w:color w:val="auto"/>
@@ -485,7 +872,7 @@
     </w:p>
     <w:p>
       <w:pPr>
-        <w:pStyle w:val="En-ttedetabledesmatires"/>
+        <w:pStyle w:val="TOCHeading"/>
         <w:rPr>
           <w:rFonts w:asciiTheme="minorHAnsi" w:eastAsiaTheme="minorHAnsi" w:hAnsiTheme="minorHAnsi" w:cstheme="minorBidi"/>
           <w:color w:val="auto"/>
@@ -520,7 +907,7 @@
       <w:sdtContent>
         <w:p>
           <w:pPr>
-            <w:pStyle w:val="En-ttedetabledesmatires"/>
+            <w:pStyle w:val="TOCHeading"/>
             <w:rPr>
               <w:color w:val="FF0000"/>
             </w:rPr>
@@ -534,7 +921,7 @@
         </w:p>
         <w:p>
           <w:pPr>
-            <w:pStyle w:val="TM1"/>
+            <w:pStyle w:val="TOC1"/>
             <w:tabs>
               <w:tab w:val="right" w:leader="dot" w:pos="9062"/>
             </w:tabs>
@@ -556,7 +943,7 @@
           <w:hyperlink w:anchor="_Toc503112511" w:history="1">
             <w:r>
               <w:rPr>
-                <w:rStyle w:val="Lienhypertexte"/>
+                <w:rStyle w:val="Hyperlink"/>
                 <w:b/>
                 <w:noProof/>
               </w:rPr>
@@ -614,7 +1001,7 @@
         </w:p>
         <w:p>
           <w:pPr>
-            <w:pStyle w:val="TM1"/>
+            <w:pStyle w:val="TOC1"/>
             <w:tabs>
               <w:tab w:val="right" w:leader="dot" w:pos="9062"/>
             </w:tabs>
@@ -627,7 +1014,7 @@
           <w:hyperlink w:anchor="_Toc503112512" w:history="1">
             <w:r>
               <w:rPr>
-                <w:rStyle w:val="Lienhypertexte"/>
+                <w:rStyle w:val="Hyperlink"/>
                 <w:b/>
                 <w:noProof/>
               </w:rPr>
@@ -685,7 +1072,7 @@
         </w:p>
         <w:p>
           <w:pPr>
-            <w:pStyle w:val="TM1"/>
+            <w:pStyle w:val="TOC1"/>
             <w:tabs>
               <w:tab w:val="right" w:leader="dot" w:pos="9062"/>
             </w:tabs>
@@ -698,7 +1085,7 @@
           <w:hyperlink w:anchor="_Toc503112513" w:history="1">
             <w:r>
               <w:rPr>
-                <w:rStyle w:val="Lienhypertexte"/>
+                <w:rStyle w:val="Hyperlink"/>
                 <w:b/>
                 <w:noProof/>
               </w:rPr>
@@ -756,7 +1143,7 @@
         </w:p>
         <w:p>
           <w:pPr>
-            <w:pStyle w:val="TM1"/>
+            <w:pStyle w:val="TOC1"/>
             <w:tabs>
               <w:tab w:val="right" w:leader="dot" w:pos="9062"/>
             </w:tabs>
@@ -769,7 +1156,7 @@
           <w:hyperlink w:anchor="_Toc503112514" w:history="1">
             <w:r>
               <w:rPr>
-                <w:rStyle w:val="Lienhypertexte"/>
+                <w:rStyle w:val="Hyperlink"/>
                 <w:b/>
                 <w:noProof/>
               </w:rPr>
@@ -827,7 +1214,7 @@
         </w:p>
         <w:p>
           <w:pPr>
-            <w:pStyle w:val="TM1"/>
+            <w:pStyle w:val="TOC1"/>
             <w:tabs>
               <w:tab w:val="right" w:leader="dot" w:pos="9062"/>
             </w:tabs>
@@ -840,7 +1227,7 @@
           <w:hyperlink w:anchor="_Toc503112515" w:history="1">
             <w:r>
               <w:rPr>
-                <w:rStyle w:val="Lienhypertexte"/>
+                <w:rStyle w:val="Hyperlink"/>
                 <w:b/>
                 <w:noProof/>
               </w:rPr>
@@ -898,7 +1285,7 @@
         </w:p>
         <w:p>
           <w:pPr>
-            <w:pStyle w:val="TM1"/>
+            <w:pStyle w:val="TOC1"/>
             <w:tabs>
               <w:tab w:val="right" w:leader="dot" w:pos="9062"/>
             </w:tabs>
@@ -911,7 +1298,7 @@
           <w:hyperlink w:anchor="_Toc503112516" w:history="1">
             <w:r>
               <w:rPr>
-                <w:rStyle w:val="Lienhypertexte"/>
+                <w:rStyle w:val="Hyperlink"/>
                 <w:b/>
                 <w:noProof/>
               </w:rPr>
@@ -969,7 +1356,7 @@
         </w:p>
         <w:p>
           <w:pPr>
-            <w:pStyle w:val="TM1"/>
+            <w:pStyle w:val="TOC1"/>
             <w:tabs>
               <w:tab w:val="right" w:leader="dot" w:pos="9062"/>
             </w:tabs>
@@ -982,7 +1369,7 @@
           <w:hyperlink w:anchor="_Toc503112517" w:history="1">
             <w:r>
               <w:rPr>
-                <w:rStyle w:val="Lienhypertexte"/>
+                <w:rStyle w:val="Hyperlink"/>
                 <w:b/>
                 <w:noProof/>
               </w:rPr>
@@ -1075,89 +1462,92 @@
     <w:p/>
     <w:p>
       <w:pPr>
-        <w:pStyle w:val="Titre1"/>
+        <w:pStyle w:val="Heading1"/>
         <w:rPr>
           <w:b/>
           <w:color w:val="auto"/>
         </w:rPr>
       </w:pPr>
-      <w:bookmarkStart w:id="2" w:name="_Toc503112512"/>
+      <w:bookmarkStart w:id="3" w:name="_Toc503112512"/>
       <w:r>
         <w:rPr>
           <w:b/>
           <w:color w:val="auto"/>
         </w:rPr>
-        <w:lastRenderedPageBreak/>
         <w:t>Mise en application</w:t>
-      </w:r>
-      <w:bookmarkEnd w:id="2"/>
-    </w:p>
-    <w:p/>
-    <w:p>
-      <w:bookmarkStart w:id="3" w:name="_Hlk502262844"/>
-      <w:r>
-        <w:t xml:space="preserve">Avant de concevoir et réaliser notre projet en génie logiciel, nous avons d’abord suivi des cours théoriques. Ces cours ont servi à nous exposer les différents outils informatiques que nous pouvions ou devions utiliser pour répondre aux besoins de notre projet. Parmi les outils imposés, nous avons fait le choix d’utiliser STS et le langage de programmation JAVA. C’est le langage de programmation que l’ensemble du groupe maîtrise d’autant plus que nous l’avions étudié lors de </w:t>
-      </w:r>
-      <w:r>
-        <w:t>nos études antérieures</w:t>
-      </w:r>
-      <w:r>
-        <w:t xml:space="preserve"> et </w:t>
-      </w:r>
-      <w:r>
-        <w:t xml:space="preserve">en </w:t>
-      </w:r>
-      <w:r>
-        <w:t xml:space="preserve">début de semestre. En ce qui concerne le respect de l’inversion de contrôle, notre choix c’est automatiquement tourner vers </w:t>
-      </w:r>
-      <w:r>
-        <w:t>S</w:t>
-      </w:r>
-      <w:r>
-        <w:t>pring qui est en adéquation avec JAVA. Pour gérer les</w:t>
-      </w:r>
-      <w:r>
-        <w:t xml:space="preserve"> </w:t>
-      </w:r>
-      <w:r>
-        <w:t xml:space="preserve">dépendances, </w:t>
-      </w:r>
-      <w:r>
-        <w:t xml:space="preserve">nous utilisons </w:t>
-      </w:r>
-      <w:r>
-        <w:t>MAVEN</w:t>
-      </w:r>
-      <w:r>
-        <w:t xml:space="preserve"> car c’est </w:t>
-      </w:r>
-      <w:r>
-        <w:t>l’outil</w:t>
-      </w:r>
-      <w:r>
-        <w:t xml:space="preserve"> le plus utilisé pour les projets JAVA avec le Framework Spring. De plus, certains membres de l’équipe l’ont déjà utilisé</w:t>
-      </w:r>
-      <w:r>
-        <w:t>. Parmi les outils présentés en cour</w:t>
-      </w:r>
-      <w:r>
-        <w:t>s</w:t>
-      </w:r>
-      <w:r>
-        <w:t xml:space="preserve">, GitHub est l’outil que l’on a jugé le plus adapté au travail d’équipe sur un projet. Au départ cette outil nous semblait difficile d’utilisation mais nous avons réussi à surmonter la difficulté. </w:t>
       </w:r>
       <w:bookmarkEnd w:id="3"/>
     </w:p>
     <w:p/>
     <w:p>
+      <w:bookmarkStart w:id="4" w:name="_Hlk502262844"/>
+      <w:r>
+        <w:t xml:space="preserve">Avant de concevoir et réaliser notre projet en génie logiciel, nous avons d’abord suivi des cours théoriques. Ces cours ont servi à nous exposer les différents outils informatiques que nous pouvions ou devions utiliser pour répondre aux besoins de notre projet. Parmi les outils imposés, nous avons fait le choix d’utiliser STS et le langage de programmation JAVA. C’est le langage de programmation </w:t>
+      </w:r>
+      <w:r>
+        <w:lastRenderedPageBreak/>
+        <w:t xml:space="preserve">que l’ensemble du groupe maîtrise d’autant plus que nous l’avions étudié lors de </w:t>
+      </w:r>
+      <w:r>
+        <w:t>nos études antérieures</w:t>
+      </w:r>
+      <w:r>
+        <w:t xml:space="preserve"> et </w:t>
+      </w:r>
+      <w:r>
+        <w:t xml:space="preserve">en </w:t>
+      </w:r>
+      <w:r>
+        <w:t xml:space="preserve">début de semestre. En ce qui concerne le respect de l’inversion de contrôle, notre choix c’est automatiquement tourner vers </w:t>
+      </w:r>
+      <w:r>
+        <w:t>S</w:t>
+      </w:r>
+      <w:r>
+        <w:t>pring qui est en adéquation avec JAVA. Pour gérer les</w:t>
+      </w:r>
+      <w:r>
+        <w:t xml:space="preserve"> </w:t>
+      </w:r>
+      <w:r>
+        <w:t xml:space="preserve">dépendances, </w:t>
+      </w:r>
+      <w:r>
+        <w:t xml:space="preserve">nous utilisons </w:t>
+      </w:r>
+      <w:r>
+        <w:t>MAVEN</w:t>
+      </w:r>
+      <w:r>
+        <w:t xml:space="preserve"> car c’est </w:t>
+      </w:r>
+      <w:r>
+        <w:t>l’outil</w:t>
+      </w:r>
+      <w:r>
+        <w:t xml:space="preserve"> le plus utilisé pour les projets JAVA avec le Framework Spring. De plus, certains membres de l’équipe l’ont déjà utilisé</w:t>
+      </w:r>
+      <w:r>
+        <w:t>. Parmi les outils présentés en cour</w:t>
+      </w:r>
+      <w:r>
+        <w:t>s</w:t>
+      </w:r>
+      <w:r>
+        <w:t xml:space="preserve">, GitHub est l’outil que l’on a jugé le plus adapté au travail d’équipe sur un projet. Au départ cette outil nous semblait difficile d’utilisation mais nous avons réussi à surmonter la difficulté. </w:t>
+      </w:r>
+      <w:bookmarkEnd w:id="4"/>
+    </w:p>
+    <w:p/>
+    <w:p>
       <w:pPr>
-        <w:pStyle w:val="Titre1"/>
+        <w:pStyle w:val="Heading1"/>
         <w:rPr>
           <w:b/>
           <w:color w:val="auto"/>
         </w:rPr>
       </w:pPr>
-      <w:bookmarkStart w:id="4" w:name="_Toc503112513"/>
+      <w:bookmarkStart w:id="5" w:name="_Toc503112513"/>
       <w:r>
         <w:rPr>
           <w:b/>
@@ -1179,7 +1569,7 @@
         </w:rPr>
         <w:t>et mise en place</w:t>
       </w:r>
-      <w:bookmarkEnd w:id="4"/>
+      <w:bookmarkEnd w:id="5"/>
     </w:p>
     <w:p/>
     <w:p>
@@ -1244,7 +1634,7 @@
     <w:p>
       <w:pPr>
         <w:sectPr>
-          <w:footerReference w:type="default" r:id="rId11"/>
+          <w:footerReference w:type="default" r:id="rId16"/>
           <w:pgSz w:w="11906" w:h="16838"/>
           <w:pgMar w:top="1417" w:right="1417" w:bottom="1417" w:left="1417" w:header="708" w:footer="708" w:gutter="0"/>
           <w:cols w:space="708"/>
@@ -1254,26 +1644,19 @@
     </w:p>
     <w:p>
       <w:pPr>
-        <w:pStyle w:val="Titre1"/>
-        <w:rPr>
-          <w:noProof/>
-        </w:rPr>
-      </w:pPr>
-    </w:p>
-    <w:p>
-      <w:pPr>
-        <w:pStyle w:val="Titre1"/>
+        <w:pStyle w:val="Heading1"/>
         <w:rPr>
           <w:b/>
           <w:color w:val="auto"/>
         </w:rPr>
       </w:pPr>
-      <w:bookmarkStart w:id="5" w:name="_Toc503112514"/>
+      <w:bookmarkStart w:id="6" w:name="_Toc503112514"/>
       <w:r>
         <w:rPr>
           <w:b/>
           <w:color w:val="auto"/>
         </w:rPr>
+        <w:lastRenderedPageBreak/>
         <w:t>Difficultés</w:t>
       </w:r>
       <w:r>
@@ -1297,7 +1680,7 @@
         </w:rPr>
         <w:t>s, solutions trouvées</w:t>
       </w:r>
-      <w:bookmarkEnd w:id="5"/>
+      <w:bookmarkEnd w:id="6"/>
     </w:p>
     <w:p/>
     <w:p>
@@ -1368,7 +1751,7 @@
               </wp:anchor>
             </w:drawing>
           </mc:Choice>
-          <mc:Fallback xmlns:w16cid="http://schemas.microsoft.com/office/word/2016/wordml/cid">
+          <mc:Fallback>
             <w:pict>
               <v:shapetype id="_x0000_t202" coordsize="21600,21600" o:spt="202" path="m,l,21600r21600,l21600,xe">
                 <v:stroke joinstyle="miter"/>
@@ -1392,7 +1775,7 @@
     </w:p>
     <w:tbl>
       <w:tblPr>
-        <w:tblStyle w:val="Grilledutableau"/>
+        <w:tblStyle w:val="TableGrid"/>
         <w:tblW w:w="14923" w:type="dxa"/>
         <w:tblLook w:val="04A0" w:firstRow="1" w:lastRow="0" w:firstColumn="1" w:lastColumn="0" w:noHBand="0" w:noVBand="1"/>
       </w:tblPr>
@@ -1452,7 +1835,7 @@
                           <pic:cNvPicPr/>
                         </pic:nvPicPr>
                         <pic:blipFill>
-                          <a:blip r:embed="rId12" cstate="print">
+                          <a:blip r:embed="rId17" cstate="print">
                             <a:extLst>
                               <a:ext uri="{28A0092B-C50C-407E-A947-70E740481C1C}">
                                 <a14:useLocalDpi xmlns:a14="http://schemas.microsoft.com/office/drawing/2010/main" val="0"/>
@@ -1530,7 +1913,7 @@
                           </pic:cNvPicPr>
                         </pic:nvPicPr>
                         <pic:blipFill rotWithShape="1">
-                          <a:blip r:embed="rId13" cstate="print">
+                          <a:blip r:embed="rId18" cstate="print">
                             <a:extLst>
                               <a:ext uri="{28A0092B-C50C-407E-A947-70E740481C1C}">
                                 <a14:useLocalDpi xmlns:a14="http://schemas.microsoft.com/office/drawing/2010/main" val="0"/>
@@ -1626,7 +2009,7 @@
                           <pic:cNvPicPr/>
                         </pic:nvPicPr>
                         <pic:blipFill>
-                          <a:blip r:embed="rId14">
+                          <a:blip r:embed="rId19">
                             <a:extLst>
                               <a:ext uri="{28A0092B-C50C-407E-A947-70E740481C1C}">
                                 <a14:useLocalDpi xmlns:a14="http://schemas.microsoft.com/office/drawing/2010/main" val="0"/>
@@ -1701,7 +2084,7 @@
                           </pic:cNvPicPr>
                         </pic:nvPicPr>
                         <pic:blipFill>
-                          <a:blip r:embed="rId15" cstate="print">
+                          <a:blip r:embed="rId20" cstate="print">
                             <a:extLst>
                               <a:ext uri="{28A0092B-C50C-407E-A947-70E740481C1C}">
                                 <a14:useLocalDpi xmlns:a14="http://schemas.microsoft.com/office/drawing/2010/main" val="0"/>
@@ -1848,8 +2231,6 @@
             </w:r>
           </w:p>
           <w:p>
-            <w:bookmarkStart w:id="6" w:name="_GoBack"/>
-            <w:bookmarkEnd w:id="6"/>
             <w:r>
               <w:t xml:space="preserve">Après Plusieurs modifications des configurations, en vain. Un utilisateur avec des droits suffisants était nécessaires. Nous n’avons pas réussi à trouver la solution dans la documentation. </w:t>
             </w:r>
@@ -2021,7 +2402,6 @@
           </w:tcPr>
           <w:p>
             <w:r>
-              <w:lastRenderedPageBreak/>
               <w:t xml:space="preserve">Le professeur nous a attribué un compte sur son serveur Sonar. </w:t>
             </w:r>
           </w:p>
@@ -2051,7 +2431,7 @@
     <w:p/>
     <w:p>
       <w:pPr>
-        <w:pStyle w:val="Titre1"/>
+        <w:pStyle w:val="Heading1"/>
         <w:rPr>
           <w:b/>
           <w:color w:val="auto"/>
@@ -2133,7 +2513,7 @@
     <w:p/>
     <w:p>
       <w:pPr>
-        <w:pStyle w:val="Titre1"/>
+        <w:pStyle w:val="Heading1"/>
         <w:rPr>
           <w:b/>
           <w:color w:val="auto"/>
@@ -2209,7 +2589,7 @@
     <w:p/>
     <w:p>
       <w:pPr>
-        <w:pStyle w:val="Titre1"/>
+        <w:pStyle w:val="Heading1"/>
         <w:rPr>
           <w:b/>
           <w:color w:val="auto"/>
@@ -2285,7 +2665,7 @@
 </file>
 
 <file path=word/endnotes.xml><?xml version="1.0" encoding="utf-8"?>
-<w:endnotes xmlns:wpc="http://schemas.microsoft.com/office/word/2010/wordprocessingCanvas" xmlns:cx="http://schemas.microsoft.com/office/drawing/2014/chartex" xmlns:cx1="http://schemas.microsoft.com/office/drawing/2015/9/8/chartex" xmlns:cx2="http://schemas.microsoft.com/office/drawing/2015/10/21/chartex" xmlns:cx3="http://schemas.microsoft.com/office/drawing/2016/5/9/chartex" xmlns:cx4="http://schemas.microsoft.com/office/drawing/2016/5/10/chartex" xmlns:cx5="http://schemas.microsoft.com/office/drawing/2016/5/11/chartex" xmlns:cx6="http://schemas.microsoft.com/office/drawing/2016/5/12/chartex" xmlns:cx7="http://schemas.microsoft.com/office/drawing/2016/5/13/chartex" xmlns:cx8="http://schemas.microsoft.com/office/drawing/2016/5/14/chartex" xmlns:mc="http://schemas.openxmlformats.org/markup-compatibility/2006" xmlns:aink="http://schemas.microsoft.com/office/drawing/2016/ink" xmlns:am3d="http://schemas.microsoft.com/office/drawing/2017/model3d" xmlns:o="urn:schemas-microsoft-com:office:office" xmlns:r="http://schemas.openxmlformats.org/officeDocument/2006/relationships" xmlns:m="http://schemas.openxmlformats.org/officeDocument/2006/math" xmlns:v="urn:schemas-microsoft-com:vml" xmlns:wp14="http://schemas.microsoft.com/office/word/2010/wordprocessingDrawing" xmlns:wp="http://schemas.openxmlformats.org/drawingml/2006/wordprocessingDrawing" xmlns:w10="urn:schemas-microsoft-com:office:word" xmlns:w="http://schemas.openxmlformats.org/wordprocessingml/2006/main" xmlns:w14="http://schemas.microsoft.com/office/word/2010/wordml" xmlns:w15="http://schemas.microsoft.com/office/word/2012/wordml" xmlns:w16se="http://schemas.microsoft.com/office/word/2015/wordml/symex" xmlns:wpg="http://schemas.microsoft.com/office/word/2010/wordprocessingGroup" xmlns:wpi="http://schemas.microsoft.com/office/word/2010/wordprocessingInk" xmlns:wne="http://schemas.microsoft.com/office/word/2006/wordml" xmlns:wps="http://schemas.microsoft.com/office/word/2010/wordprocessingShape" mc:Ignorable="w14 w15 w16se wp14">
+<w:endnotes xmlns:wpc="http://schemas.microsoft.com/office/word/2010/wordprocessingCanvas" xmlns:cx="http://schemas.microsoft.com/office/drawing/2014/chartex" xmlns:cx1="http://schemas.microsoft.com/office/drawing/2015/9/8/chartex" xmlns:cx2="http://schemas.microsoft.com/office/drawing/2015/10/21/chartex" xmlns:cx3="http://schemas.microsoft.com/office/drawing/2016/5/9/chartex" xmlns:cx4="http://schemas.microsoft.com/office/drawing/2016/5/10/chartex" xmlns:cx5="http://schemas.microsoft.com/office/drawing/2016/5/11/chartex" xmlns:cx6="http://schemas.microsoft.com/office/drawing/2016/5/12/chartex" xmlns:cx7="http://schemas.microsoft.com/office/drawing/2016/5/13/chartex" xmlns:cx8="http://schemas.microsoft.com/office/drawing/2016/5/14/chartex" xmlns:mc="http://schemas.openxmlformats.org/markup-compatibility/2006" xmlns:aink="http://schemas.microsoft.com/office/drawing/2016/ink" xmlns:am3d="http://schemas.microsoft.com/office/drawing/2017/model3d" xmlns:o="urn:schemas-microsoft-com:office:office" xmlns:r="http://schemas.openxmlformats.org/officeDocument/2006/relationships" xmlns:m="http://schemas.openxmlformats.org/officeDocument/2006/math" xmlns:v="urn:schemas-microsoft-com:vml" xmlns:wp14="http://schemas.microsoft.com/office/word/2010/wordprocessingDrawing" xmlns:wp="http://schemas.openxmlformats.org/drawingml/2006/wordprocessingDrawing" xmlns:w10="urn:schemas-microsoft-com:office:word" xmlns:w="http://schemas.openxmlformats.org/wordprocessingml/2006/main" xmlns:w14="http://schemas.microsoft.com/office/word/2010/wordml" xmlns:w15="http://schemas.microsoft.com/office/word/2012/wordml" xmlns:w16cid="http://schemas.microsoft.com/office/word/2016/wordml/cid" xmlns:w16se="http://schemas.microsoft.com/office/word/2015/wordml/symex" xmlns:wpg="http://schemas.microsoft.com/office/word/2010/wordprocessingGroup" xmlns:wpi="http://schemas.microsoft.com/office/word/2010/wordprocessingInk" xmlns:wne="http://schemas.microsoft.com/office/word/2006/wordml" xmlns:wps="http://schemas.microsoft.com/office/word/2010/wordprocessingShape" mc:Ignorable="w14 w15 w16se w16cid wp14">
   <w:endnote w:type="separator" w:id="-1">
     <w:p>
       <w:pPr>
@@ -2310,7 +2690,7 @@
 </file>
 
 <file path=word/footer1.xml><?xml version="1.0" encoding="utf-8"?>
-<w:ftr xmlns:wpc="http://schemas.microsoft.com/office/word/2010/wordprocessingCanvas" xmlns:cx="http://schemas.microsoft.com/office/drawing/2014/chartex" xmlns:cx1="http://schemas.microsoft.com/office/drawing/2015/9/8/chartex" xmlns:cx2="http://schemas.microsoft.com/office/drawing/2015/10/21/chartex" xmlns:cx3="http://schemas.microsoft.com/office/drawing/2016/5/9/chartex" xmlns:cx4="http://schemas.microsoft.com/office/drawing/2016/5/10/chartex" xmlns:cx5="http://schemas.microsoft.com/office/drawing/2016/5/11/chartex" xmlns:cx6="http://schemas.microsoft.com/office/drawing/2016/5/12/chartex" xmlns:cx7="http://schemas.microsoft.com/office/drawing/2016/5/13/chartex" xmlns:cx8="http://schemas.microsoft.com/office/drawing/2016/5/14/chartex" xmlns:mc="http://schemas.openxmlformats.org/markup-compatibility/2006" xmlns:aink="http://schemas.microsoft.com/office/drawing/2016/ink" xmlns:am3d="http://schemas.microsoft.com/office/drawing/2017/model3d" xmlns:o="urn:schemas-microsoft-com:office:office" xmlns:r="http://schemas.openxmlformats.org/officeDocument/2006/relationships" xmlns:m="http://schemas.openxmlformats.org/officeDocument/2006/math" xmlns:v="urn:schemas-microsoft-com:vml" xmlns:wp14="http://schemas.microsoft.com/office/word/2010/wordprocessingDrawing" xmlns:wp="http://schemas.openxmlformats.org/drawingml/2006/wordprocessingDrawing" xmlns:w10="urn:schemas-microsoft-com:office:word" xmlns:w="http://schemas.openxmlformats.org/wordprocessingml/2006/main" xmlns:w14="http://schemas.microsoft.com/office/word/2010/wordml" xmlns:w15="http://schemas.microsoft.com/office/word/2012/wordml" xmlns:w16se="http://schemas.microsoft.com/office/word/2015/wordml/symex" xmlns:wpg="http://schemas.microsoft.com/office/word/2010/wordprocessingGroup" xmlns:wpi="http://schemas.microsoft.com/office/word/2010/wordprocessingInk" xmlns:wne="http://schemas.microsoft.com/office/word/2006/wordml" xmlns:wps="http://schemas.microsoft.com/office/word/2010/wordprocessingShape" mc:Ignorable="w14 w15 w16se wp14">
+<w:ftr xmlns:wpc="http://schemas.microsoft.com/office/word/2010/wordprocessingCanvas" xmlns:cx="http://schemas.microsoft.com/office/drawing/2014/chartex" xmlns:cx1="http://schemas.microsoft.com/office/drawing/2015/9/8/chartex" xmlns:cx2="http://schemas.microsoft.com/office/drawing/2015/10/21/chartex" xmlns:cx3="http://schemas.microsoft.com/office/drawing/2016/5/9/chartex" xmlns:cx4="http://schemas.microsoft.com/office/drawing/2016/5/10/chartex" xmlns:cx5="http://schemas.microsoft.com/office/drawing/2016/5/11/chartex" xmlns:cx6="http://schemas.microsoft.com/office/drawing/2016/5/12/chartex" xmlns:cx7="http://schemas.microsoft.com/office/drawing/2016/5/13/chartex" xmlns:cx8="http://schemas.microsoft.com/office/drawing/2016/5/14/chartex" xmlns:mc="http://schemas.openxmlformats.org/markup-compatibility/2006" xmlns:aink="http://schemas.microsoft.com/office/drawing/2016/ink" xmlns:am3d="http://schemas.microsoft.com/office/drawing/2017/model3d" xmlns:o="urn:schemas-microsoft-com:office:office" xmlns:r="http://schemas.openxmlformats.org/officeDocument/2006/relationships" xmlns:m="http://schemas.openxmlformats.org/officeDocument/2006/math" xmlns:v="urn:schemas-microsoft-com:vml" xmlns:wp14="http://schemas.microsoft.com/office/word/2010/wordprocessingDrawing" xmlns:wp="http://schemas.openxmlformats.org/drawingml/2006/wordprocessingDrawing" xmlns:w10="urn:schemas-microsoft-com:office:word" xmlns:w="http://schemas.openxmlformats.org/wordprocessingml/2006/main" xmlns:w14="http://schemas.microsoft.com/office/word/2010/wordml" xmlns:w15="http://schemas.microsoft.com/office/word/2012/wordml" xmlns:w16cid="http://schemas.microsoft.com/office/word/2016/wordml/cid" xmlns:w16se="http://schemas.microsoft.com/office/word/2015/wordml/symex" xmlns:wpg="http://schemas.microsoft.com/office/word/2010/wordprocessingGroup" xmlns:wpi="http://schemas.microsoft.com/office/word/2010/wordprocessingInk" xmlns:wne="http://schemas.microsoft.com/office/word/2006/wordml" xmlns:wps="http://schemas.microsoft.com/office/word/2010/wordprocessingShape" mc:Ignorable="w14 w15 w16se w16cid wp14">
   <w:sdt>
     <w:sdtPr>
       <w:id w:val="-1892021372"/>
@@ -2327,7 +2707,7 @@
     <w:sdtContent>
       <w:p>
         <w:pPr>
-          <w:pStyle w:val="Pieddepage"/>
+          <w:pStyle w:val="Footer"/>
           <w:jc w:val="right"/>
         </w:pPr>
         <w:r>
@@ -2356,14 +2736,14 @@
   </w:sdt>
   <w:p>
     <w:pPr>
-      <w:pStyle w:val="Pieddepage"/>
+      <w:pStyle w:val="Footer"/>
     </w:pPr>
   </w:p>
 </w:ftr>
 </file>
 
 <file path=word/footnotes.xml><?xml version="1.0" encoding="utf-8"?>
-<w:footnotes xmlns:wpc="http://schemas.microsoft.com/office/word/2010/wordprocessingCanvas" xmlns:cx="http://schemas.microsoft.com/office/drawing/2014/chartex" xmlns:cx1="http://schemas.microsoft.com/office/drawing/2015/9/8/chartex" xmlns:cx2="http://schemas.microsoft.com/office/drawing/2015/10/21/chartex" xmlns:cx3="http://schemas.microsoft.com/office/drawing/2016/5/9/chartex" xmlns:cx4="http://schemas.microsoft.com/office/drawing/2016/5/10/chartex" xmlns:cx5="http://schemas.microsoft.com/office/drawing/2016/5/11/chartex" xmlns:cx6="http://schemas.microsoft.com/office/drawing/2016/5/12/chartex" xmlns:cx7="http://schemas.microsoft.com/office/drawing/2016/5/13/chartex" xmlns:cx8="http://schemas.microsoft.com/office/drawing/2016/5/14/chartex" xmlns:mc="http://schemas.openxmlformats.org/markup-compatibility/2006" xmlns:aink="http://schemas.microsoft.com/office/drawing/2016/ink" xmlns:am3d="http://schemas.microsoft.com/office/drawing/2017/model3d" xmlns:o="urn:schemas-microsoft-com:office:office" xmlns:r="http://schemas.openxmlformats.org/officeDocument/2006/relationships" xmlns:m="http://schemas.openxmlformats.org/officeDocument/2006/math" xmlns:v="urn:schemas-microsoft-com:vml" xmlns:wp14="http://schemas.microsoft.com/office/word/2010/wordprocessingDrawing" xmlns:wp="http://schemas.openxmlformats.org/drawingml/2006/wordprocessingDrawing" xmlns:w10="urn:schemas-microsoft-com:office:word" xmlns:w="http://schemas.openxmlformats.org/wordprocessingml/2006/main" xmlns:w14="http://schemas.microsoft.com/office/word/2010/wordml" xmlns:w15="http://schemas.microsoft.com/office/word/2012/wordml" xmlns:w16se="http://schemas.microsoft.com/office/word/2015/wordml/symex" xmlns:wpg="http://schemas.microsoft.com/office/word/2010/wordprocessingGroup" xmlns:wpi="http://schemas.microsoft.com/office/word/2010/wordprocessingInk" xmlns:wne="http://schemas.microsoft.com/office/word/2006/wordml" xmlns:wps="http://schemas.microsoft.com/office/word/2010/wordprocessingShape" mc:Ignorable="w14 w15 w16se wp14">
+<w:footnotes xmlns:wpc="http://schemas.microsoft.com/office/word/2010/wordprocessingCanvas" xmlns:cx="http://schemas.microsoft.com/office/drawing/2014/chartex" xmlns:cx1="http://schemas.microsoft.com/office/drawing/2015/9/8/chartex" xmlns:cx2="http://schemas.microsoft.com/office/drawing/2015/10/21/chartex" xmlns:cx3="http://schemas.microsoft.com/office/drawing/2016/5/9/chartex" xmlns:cx4="http://schemas.microsoft.com/office/drawing/2016/5/10/chartex" xmlns:cx5="http://schemas.microsoft.com/office/drawing/2016/5/11/chartex" xmlns:cx6="http://schemas.microsoft.com/office/drawing/2016/5/12/chartex" xmlns:cx7="http://schemas.microsoft.com/office/drawing/2016/5/13/chartex" xmlns:cx8="http://schemas.microsoft.com/office/drawing/2016/5/14/chartex" xmlns:mc="http://schemas.openxmlformats.org/markup-compatibility/2006" xmlns:aink="http://schemas.microsoft.com/office/drawing/2016/ink" xmlns:am3d="http://schemas.microsoft.com/office/drawing/2017/model3d" xmlns:o="urn:schemas-microsoft-com:office:office" xmlns:r="http://schemas.openxmlformats.org/officeDocument/2006/relationships" xmlns:m="http://schemas.openxmlformats.org/officeDocument/2006/math" xmlns:v="urn:schemas-microsoft-com:vml" xmlns:wp14="http://schemas.microsoft.com/office/word/2010/wordprocessingDrawing" xmlns:wp="http://schemas.openxmlformats.org/drawingml/2006/wordprocessingDrawing" xmlns:w10="urn:schemas-microsoft-com:office:word" xmlns:w="http://schemas.openxmlformats.org/wordprocessingml/2006/main" xmlns:w14="http://schemas.microsoft.com/office/word/2010/wordml" xmlns:w15="http://schemas.microsoft.com/office/word/2012/wordml" xmlns:w16cid="http://schemas.microsoft.com/office/word/2016/wordml/cid" xmlns:w16se="http://schemas.microsoft.com/office/word/2015/wordml/symex" xmlns:wpg="http://schemas.microsoft.com/office/word/2010/wordprocessingGroup" xmlns:wpi="http://schemas.microsoft.com/office/word/2010/wordprocessingInk" xmlns:wne="http://schemas.microsoft.com/office/word/2006/wordml" xmlns:wps="http://schemas.microsoft.com/office/word/2010/wordprocessingShape" mc:Ignorable="w14 w15 w16se w16cid wp14">
   <w:footnote w:type="separator" w:id="-1">
     <w:p>
       <w:pPr>
@@ -2388,7 +2768,7 @@
 </file>
 
 <file path=word/numbering.xml><?xml version="1.0" encoding="utf-8"?>
-<w:numbering xmlns:wpc="http://schemas.microsoft.com/office/word/2010/wordprocessingCanvas" xmlns:cx="http://schemas.microsoft.com/office/drawing/2014/chartex" xmlns:cx1="http://schemas.microsoft.com/office/drawing/2015/9/8/chartex" xmlns:cx2="http://schemas.microsoft.com/office/drawing/2015/10/21/chartex" xmlns:cx3="http://schemas.microsoft.com/office/drawing/2016/5/9/chartex" xmlns:cx4="http://schemas.microsoft.com/office/drawing/2016/5/10/chartex" xmlns:cx5="http://schemas.microsoft.com/office/drawing/2016/5/11/chartex" xmlns:cx6="http://schemas.microsoft.com/office/drawing/2016/5/12/chartex" xmlns:cx7="http://schemas.microsoft.com/office/drawing/2016/5/13/chartex" xmlns:cx8="http://schemas.microsoft.com/office/drawing/2016/5/14/chartex" xmlns:mc="http://schemas.openxmlformats.org/markup-compatibility/2006" xmlns:aink="http://schemas.microsoft.com/office/drawing/2016/ink" xmlns:am3d="http://schemas.microsoft.com/office/drawing/2017/model3d" xmlns:o="urn:schemas-microsoft-com:office:office" xmlns:r="http://schemas.openxmlformats.org/officeDocument/2006/relationships" xmlns:m="http://schemas.openxmlformats.org/officeDocument/2006/math" xmlns:v="urn:schemas-microsoft-com:vml" xmlns:wp14="http://schemas.microsoft.com/office/word/2010/wordprocessingDrawing" xmlns:wp="http://schemas.openxmlformats.org/drawingml/2006/wordprocessingDrawing" xmlns:w10="urn:schemas-microsoft-com:office:word" xmlns:w="http://schemas.openxmlformats.org/wordprocessingml/2006/main" xmlns:w14="http://schemas.microsoft.com/office/word/2010/wordml" xmlns:w15="http://schemas.microsoft.com/office/word/2012/wordml" xmlns:w16se="http://schemas.microsoft.com/office/word/2015/wordml/symex" xmlns:wpg="http://schemas.microsoft.com/office/word/2010/wordprocessingGroup" xmlns:wpi="http://schemas.microsoft.com/office/word/2010/wordprocessingInk" xmlns:wne="http://schemas.microsoft.com/office/word/2006/wordml" xmlns:wps="http://schemas.microsoft.com/office/word/2010/wordprocessingShape" mc:Ignorable="w14 w15 w16se wp14">
+<w:numbering xmlns:wpc="http://schemas.microsoft.com/office/word/2010/wordprocessingCanvas" xmlns:cx="http://schemas.microsoft.com/office/drawing/2014/chartex" xmlns:cx1="http://schemas.microsoft.com/office/drawing/2015/9/8/chartex" xmlns:cx2="http://schemas.microsoft.com/office/drawing/2015/10/21/chartex" xmlns:cx3="http://schemas.microsoft.com/office/drawing/2016/5/9/chartex" xmlns:cx4="http://schemas.microsoft.com/office/drawing/2016/5/10/chartex" xmlns:cx5="http://schemas.microsoft.com/office/drawing/2016/5/11/chartex" xmlns:cx6="http://schemas.microsoft.com/office/drawing/2016/5/12/chartex" xmlns:cx7="http://schemas.microsoft.com/office/drawing/2016/5/13/chartex" xmlns:cx8="http://schemas.microsoft.com/office/drawing/2016/5/14/chartex" xmlns:mc="http://schemas.openxmlformats.org/markup-compatibility/2006" xmlns:aink="http://schemas.microsoft.com/office/drawing/2016/ink" xmlns:am3d="http://schemas.microsoft.com/office/drawing/2017/model3d" xmlns:o="urn:schemas-microsoft-com:office:office" xmlns:r="http://schemas.openxmlformats.org/officeDocument/2006/relationships" xmlns:m="http://schemas.openxmlformats.org/officeDocument/2006/math" xmlns:v="urn:schemas-microsoft-com:vml" xmlns:wp14="http://schemas.microsoft.com/office/word/2010/wordprocessingDrawing" xmlns:wp="http://schemas.openxmlformats.org/drawingml/2006/wordprocessingDrawing" xmlns:w10="urn:schemas-microsoft-com:office:word" xmlns:w="http://schemas.openxmlformats.org/wordprocessingml/2006/main" xmlns:w14="http://schemas.microsoft.com/office/word/2010/wordml" xmlns:w15="http://schemas.microsoft.com/office/word/2012/wordml" xmlns:w16cid="http://schemas.microsoft.com/office/word/2016/wordml/cid" xmlns:w16se="http://schemas.microsoft.com/office/word/2015/wordml/symex" xmlns:wpg="http://schemas.microsoft.com/office/word/2010/wordprocessingGroup" xmlns:wpi="http://schemas.microsoft.com/office/word/2010/wordprocessingInk" xmlns:wne="http://schemas.microsoft.com/office/word/2006/wordml" xmlns:wps="http://schemas.microsoft.com/office/word/2010/wordprocessingShape" mc:Ignorable="w14 w15 w16se w16cid wp14">
   <w:abstractNum w:abstractNumId="0" w15:restartNumberingAfterBreak="0">
     <w:nsid w:val="12767D51"/>
     <w:multiLevelType w:val="hybridMultilevel"/>
@@ -2509,7 +2889,7 @@
 </file>
 
 <file path=word/styles.xml><?xml version="1.0" encoding="utf-8"?>
-<w:styles xmlns:mc="http://schemas.openxmlformats.org/markup-compatibility/2006" xmlns:r="http://schemas.openxmlformats.org/officeDocument/2006/relationships" xmlns:w="http://schemas.openxmlformats.org/wordprocessingml/2006/main" xmlns:w14="http://schemas.microsoft.com/office/word/2010/wordml" xmlns:w15="http://schemas.microsoft.com/office/word/2012/wordml" xmlns:w16se="http://schemas.microsoft.com/office/word/2015/wordml/symex" mc:Ignorable="w14 w15 w16se">
+<w:styles xmlns:mc="http://schemas.openxmlformats.org/markup-compatibility/2006" xmlns:r="http://schemas.openxmlformats.org/officeDocument/2006/relationships" xmlns:w="http://schemas.openxmlformats.org/wordprocessingml/2006/main" xmlns:w14="http://schemas.microsoft.com/office/word/2010/wordml" xmlns:w15="http://schemas.microsoft.com/office/word/2012/wordml" xmlns:w16cid="http://schemas.microsoft.com/office/word/2016/wordml/cid" xmlns:w16se="http://schemas.microsoft.com/office/word/2015/wordml/symex" mc:Ignorable="w14 w15 w16se w16cid">
   <w:docDefaults>
     <w:rPrDefault>
       <w:rPr>
@@ -2906,11 +3286,11 @@
     <w:name w:val="Normal"/>
     <w:qFormat/>
   </w:style>
-  <w:style w:type="paragraph" w:styleId="Titre1">
+  <w:style w:type="paragraph" w:styleId="Heading1">
     <w:name w:val="heading 1"/>
     <w:basedOn w:val="Normal"/>
     <w:next w:val="Normal"/>
-    <w:link w:val="Titre1Car"/>
+    <w:link w:val="Heading1Char"/>
     <w:uiPriority w:val="9"/>
     <w:qFormat/>
     <w:rsid w:val="009C6477"/>
@@ -2927,13 +3307,13 @@
       <w:szCs w:val="32"/>
     </w:rPr>
   </w:style>
-  <w:style w:type="character" w:default="1" w:styleId="Policepardfaut">
+  <w:style w:type="character" w:default="1" w:styleId="DefaultParagraphFont">
     <w:name w:val="Default Paragraph Font"/>
     <w:uiPriority w:val="1"/>
     <w:semiHidden/>
     <w:unhideWhenUsed/>
   </w:style>
-  <w:style w:type="table" w:default="1" w:styleId="TableauNormal">
+  <w:style w:type="table" w:default="1" w:styleId="TableNormal">
     <w:name w:val="Normal Table"/>
     <w:uiPriority w:val="99"/>
     <w:semiHidden/>
@@ -2948,16 +3328,16 @@
       </w:tblCellMar>
     </w:tblPr>
   </w:style>
-  <w:style w:type="numbering" w:default="1" w:styleId="Aucuneliste">
+  <w:style w:type="numbering" w:default="1" w:styleId="NoList">
     <w:name w:val="No List"/>
     <w:uiPriority w:val="99"/>
     <w:semiHidden/>
     <w:unhideWhenUsed/>
   </w:style>
-  <w:style w:type="paragraph" w:styleId="En-tte">
+  <w:style w:type="paragraph" w:styleId="Header">
     <w:name w:val="header"/>
     <w:basedOn w:val="Normal"/>
-    <w:link w:val="En-tteCar"/>
+    <w:link w:val="HeaderChar"/>
     <w:uiPriority w:val="99"/>
     <w:unhideWhenUsed/>
     <w:rsid w:val="009C6477"/>
@@ -2969,17 +3349,17 @@
       <w:spacing w:after="0" w:line="240" w:lineRule="auto"/>
     </w:pPr>
   </w:style>
-  <w:style w:type="character" w:customStyle="1" w:styleId="En-tteCar">
-    <w:name w:val="En-tête Car"/>
-    <w:basedOn w:val="Policepardfaut"/>
-    <w:link w:val="En-tte"/>
+  <w:style w:type="character" w:customStyle="1" w:styleId="HeaderChar">
+    <w:name w:val="Header Char"/>
+    <w:basedOn w:val="DefaultParagraphFont"/>
+    <w:link w:val="Header"/>
     <w:uiPriority w:val="99"/>
     <w:rsid w:val="009C6477"/>
   </w:style>
-  <w:style w:type="paragraph" w:styleId="Pieddepage">
+  <w:style w:type="paragraph" w:styleId="Footer">
     <w:name w:val="footer"/>
     <w:basedOn w:val="Normal"/>
-    <w:link w:val="PieddepageCar"/>
+    <w:link w:val="FooterChar"/>
     <w:uiPriority w:val="99"/>
     <w:unhideWhenUsed/>
     <w:rsid w:val="009C6477"/>
@@ -2991,17 +3371,17 @@
       <w:spacing w:after="0" w:line="240" w:lineRule="auto"/>
     </w:pPr>
   </w:style>
-  <w:style w:type="character" w:customStyle="1" w:styleId="PieddepageCar">
-    <w:name w:val="Pied de page Car"/>
-    <w:basedOn w:val="Policepardfaut"/>
-    <w:link w:val="Pieddepage"/>
+  <w:style w:type="character" w:customStyle="1" w:styleId="FooterChar">
+    <w:name w:val="Footer Char"/>
+    <w:basedOn w:val="DefaultParagraphFont"/>
+    <w:link w:val="Footer"/>
     <w:uiPriority w:val="99"/>
     <w:rsid w:val="009C6477"/>
   </w:style>
-  <w:style w:type="character" w:customStyle="1" w:styleId="Titre1Car">
-    <w:name w:val="Titre 1 Car"/>
-    <w:basedOn w:val="Policepardfaut"/>
-    <w:link w:val="Titre1"/>
+  <w:style w:type="character" w:customStyle="1" w:styleId="Heading1Char">
+    <w:name w:val="Heading 1 Char"/>
+    <w:basedOn w:val="DefaultParagraphFont"/>
+    <w:link w:val="Heading1"/>
     <w:uiPriority w:val="9"/>
     <w:rsid w:val="009C6477"/>
     <w:rPr>
@@ -3011,9 +3391,9 @@
       <w:szCs w:val="32"/>
     </w:rPr>
   </w:style>
-  <w:style w:type="paragraph" w:styleId="En-ttedetabledesmatires">
+  <w:style w:type="paragraph" w:styleId="TOCHeading">
     <w:name w:val="TOC Heading"/>
-    <w:basedOn w:val="Titre1"/>
+    <w:basedOn w:val="Heading1"/>
     <w:next w:val="Normal"/>
     <w:uiPriority w:val="39"/>
     <w:unhideWhenUsed/>
@@ -3026,7 +3406,7 @@
       <w:lang w:val="en-US"/>
     </w:rPr>
   </w:style>
-  <w:style w:type="paragraph" w:styleId="TM1">
+  <w:style w:type="paragraph" w:styleId="TOC1">
     <w:name w:val="toc 1"/>
     <w:basedOn w:val="Normal"/>
     <w:next w:val="Normal"/>
@@ -3038,9 +3418,9 @@
       <w:spacing w:after="100"/>
     </w:pPr>
   </w:style>
-  <w:style w:type="character" w:styleId="Lienhypertexte">
+  <w:style w:type="character" w:styleId="Hyperlink">
     <w:name w:val="Hyperlink"/>
-    <w:basedOn w:val="Policepardfaut"/>
+    <w:basedOn w:val="DefaultParagraphFont"/>
     <w:uiPriority w:val="99"/>
     <w:unhideWhenUsed/>
     <w:rsid w:val="0036486C"/>
@@ -3049,9 +3429,9 @@
       <w:u w:val="single"/>
     </w:rPr>
   </w:style>
-  <w:style w:type="character" w:styleId="Marquedecommentaire">
+  <w:style w:type="character" w:styleId="CommentReference">
     <w:name w:val="annotation reference"/>
-    <w:basedOn w:val="Policepardfaut"/>
+    <w:basedOn w:val="DefaultParagraphFont"/>
     <w:uiPriority w:val="99"/>
     <w:semiHidden/>
     <w:unhideWhenUsed/>
@@ -3061,10 +3441,10 @@
       <w:szCs w:val="16"/>
     </w:rPr>
   </w:style>
-  <w:style w:type="paragraph" w:styleId="Commentaire">
+  <w:style w:type="paragraph" w:styleId="CommentText">
     <w:name w:val="annotation text"/>
     <w:basedOn w:val="Normal"/>
-    <w:link w:val="CommentaireCar"/>
+    <w:link w:val="CommentTextChar"/>
     <w:uiPriority w:val="99"/>
     <w:semiHidden/>
     <w:unhideWhenUsed/>
@@ -3077,10 +3457,10 @@
       <w:szCs w:val="20"/>
     </w:rPr>
   </w:style>
-  <w:style w:type="character" w:customStyle="1" w:styleId="CommentaireCar">
-    <w:name w:val="Commentaire Car"/>
-    <w:basedOn w:val="Policepardfaut"/>
-    <w:link w:val="Commentaire"/>
+  <w:style w:type="character" w:customStyle="1" w:styleId="CommentTextChar">
+    <w:name w:val="Comment Text Char"/>
+    <w:basedOn w:val="DefaultParagraphFont"/>
+    <w:link w:val="CommentText"/>
     <w:uiPriority w:val="99"/>
     <w:semiHidden/>
     <w:rsid w:val="0036486C"/>
@@ -3089,11 +3469,11 @@
       <w:szCs w:val="20"/>
     </w:rPr>
   </w:style>
-  <w:style w:type="paragraph" w:styleId="Objetducommentaire">
+  <w:style w:type="paragraph" w:styleId="CommentSubject">
     <w:name w:val="annotation subject"/>
-    <w:basedOn w:val="Commentaire"/>
-    <w:next w:val="Commentaire"/>
-    <w:link w:val="ObjetducommentaireCar"/>
+    <w:basedOn w:val="CommentText"/>
+    <w:next w:val="CommentText"/>
+    <w:link w:val="CommentSubjectChar"/>
     <w:uiPriority w:val="99"/>
     <w:semiHidden/>
     <w:unhideWhenUsed/>
@@ -3103,10 +3483,10 @@
       <w:bCs/>
     </w:rPr>
   </w:style>
-  <w:style w:type="character" w:customStyle="1" w:styleId="ObjetducommentaireCar">
-    <w:name w:val="Objet du commentaire Car"/>
-    <w:basedOn w:val="CommentaireCar"/>
-    <w:link w:val="Objetducommentaire"/>
+  <w:style w:type="character" w:customStyle="1" w:styleId="CommentSubjectChar">
+    <w:name w:val="Comment Subject Char"/>
+    <w:basedOn w:val="CommentTextChar"/>
+    <w:link w:val="CommentSubject"/>
     <w:uiPriority w:val="99"/>
     <w:semiHidden/>
     <w:rsid w:val="0036486C"/>
@@ -3117,10 +3497,10 @@
       <w:szCs w:val="20"/>
     </w:rPr>
   </w:style>
-  <w:style w:type="paragraph" w:styleId="Textedebulles">
+  <w:style w:type="paragraph" w:styleId="BalloonText">
     <w:name w:val="Balloon Text"/>
     <w:basedOn w:val="Normal"/>
-    <w:link w:val="TextedebullesCar"/>
+    <w:link w:val="BalloonTextChar"/>
     <w:uiPriority w:val="99"/>
     <w:semiHidden/>
     <w:unhideWhenUsed/>
@@ -3134,10 +3514,10 @@
       <w:szCs w:val="18"/>
     </w:rPr>
   </w:style>
-  <w:style w:type="character" w:customStyle="1" w:styleId="TextedebullesCar">
-    <w:name w:val="Texte de bulles Car"/>
-    <w:basedOn w:val="Policepardfaut"/>
-    <w:link w:val="Textedebulles"/>
+  <w:style w:type="character" w:customStyle="1" w:styleId="BalloonTextChar">
+    <w:name w:val="Balloon Text Char"/>
+    <w:basedOn w:val="DefaultParagraphFont"/>
+    <w:link w:val="BalloonText"/>
     <w:uiPriority w:val="99"/>
     <w:semiHidden/>
     <w:rsid w:val="0036486C"/>
@@ -3147,9 +3527,9 @@
       <w:szCs w:val="18"/>
     </w:rPr>
   </w:style>
-  <w:style w:type="table" w:styleId="Grilledutableau">
+  <w:style w:type="table" w:styleId="TableGrid">
     <w:name w:val="Table Grid"/>
-    <w:basedOn w:val="TableauNormal"/>
+    <w:basedOn w:val="TableNormal"/>
     <w:uiPriority w:val="39"/>
     <w:rsid w:val="0072653A"/>
     <w:pPr>
@@ -3166,7 +3546,7 @@
       </w:tblBorders>
     </w:tblPr>
   </w:style>
-  <w:style w:type="paragraph" w:styleId="Paragraphedeliste">
+  <w:style w:type="paragraph" w:styleId="ListParagraph">
     <w:name w:val="List Paragraph"/>
     <w:basedOn w:val="Normal"/>
     <w:uiPriority w:val="34"/>
@@ -3446,7 +3826,7 @@
 </file>
 
 <file path=customXml/itemProps1.xml><?xml version="1.0" encoding="utf-8"?>
-<ds:datastoreItem xmlns:ds="http://schemas.openxmlformats.org/officeDocument/2006/customXml" ds:itemID="{F9FFDCEC-9065-4761-AE1B-29445FEDC1E5}">
+<ds:datastoreItem xmlns:ds="http://schemas.openxmlformats.org/officeDocument/2006/customXml" ds:itemID="{5F9BAB90-9EC4-42D5-8D75-24F2D082C260}">
   <ds:schemaRefs>
     <ds:schemaRef ds:uri="http://schemas.openxmlformats.org/officeDocument/2006/bibliography"/>
   </ds:schemaRefs>

</xml_diff>

<commit_message>
modif intro compte rendu
</commit_message>
<xml_diff>
--- a/Doc/compte_rendu.docx
+++ b/Doc/compte_rendu.docx
@@ -1,6 +1,6 @@
 
 <file path=word/document.xml><?xml version="1.0" encoding="utf-8"?>
-<w:document xmlns:wpc="http://schemas.microsoft.com/office/word/2010/wordprocessingCanvas" xmlns:cx="http://schemas.microsoft.com/office/drawing/2014/chartex" xmlns:cx1="http://schemas.microsoft.com/office/drawing/2015/9/8/chartex" xmlns:cx2="http://schemas.microsoft.com/office/drawing/2015/10/21/chartex" xmlns:cx3="http://schemas.microsoft.com/office/drawing/2016/5/9/chartex" xmlns:cx4="http://schemas.microsoft.com/office/drawing/2016/5/10/chartex" xmlns:cx5="http://schemas.microsoft.com/office/drawing/2016/5/11/chartex" xmlns:cx6="http://schemas.microsoft.com/office/drawing/2016/5/12/chartex" xmlns:cx7="http://schemas.microsoft.com/office/drawing/2016/5/13/chartex" xmlns:cx8="http://schemas.microsoft.com/office/drawing/2016/5/14/chartex" xmlns:mc="http://schemas.openxmlformats.org/markup-compatibility/2006" xmlns:aink="http://schemas.microsoft.com/office/drawing/2016/ink" xmlns:am3d="http://schemas.microsoft.com/office/drawing/2017/model3d" xmlns:o="urn:schemas-microsoft-com:office:office" xmlns:r="http://schemas.openxmlformats.org/officeDocument/2006/relationships" xmlns:m="http://schemas.openxmlformats.org/officeDocument/2006/math" xmlns:v="urn:schemas-microsoft-com:vml" xmlns:wp14="http://schemas.microsoft.com/office/word/2010/wordprocessingDrawing" xmlns:wp="http://schemas.openxmlformats.org/drawingml/2006/wordprocessingDrawing" xmlns:w10="urn:schemas-microsoft-com:office:word" xmlns:w="http://schemas.openxmlformats.org/wordprocessingml/2006/main" xmlns:w14="http://schemas.microsoft.com/office/word/2010/wordml" xmlns:w15="http://schemas.microsoft.com/office/word/2012/wordml" xmlns:w16cid="http://schemas.microsoft.com/office/word/2016/wordml/cid" xmlns:w16se="http://schemas.microsoft.com/office/word/2015/wordml/symex" xmlns:wpg="http://schemas.microsoft.com/office/word/2010/wordprocessingGroup" xmlns:wpi="http://schemas.microsoft.com/office/word/2010/wordprocessingInk" xmlns:wne="http://schemas.microsoft.com/office/word/2006/wordml" xmlns:wps="http://schemas.microsoft.com/office/word/2010/wordprocessingShape" mc:Ignorable="w14 w15 w16se w16cid wp14">
+<w:document xmlns:wpc="http://schemas.microsoft.com/office/word/2010/wordprocessingCanvas" xmlns:cx="http://schemas.microsoft.com/office/drawing/2014/chartex" xmlns:cx1="http://schemas.microsoft.com/office/drawing/2015/9/8/chartex" xmlns:cx2="http://schemas.microsoft.com/office/drawing/2015/10/21/chartex" xmlns:cx3="http://schemas.microsoft.com/office/drawing/2016/5/9/chartex" xmlns:cx4="http://schemas.microsoft.com/office/drawing/2016/5/10/chartex" xmlns:cx5="http://schemas.microsoft.com/office/drawing/2016/5/11/chartex" xmlns:cx6="http://schemas.microsoft.com/office/drawing/2016/5/12/chartex" xmlns:cx7="http://schemas.microsoft.com/office/drawing/2016/5/13/chartex" xmlns:cx8="http://schemas.microsoft.com/office/drawing/2016/5/14/chartex" xmlns:mc="http://schemas.openxmlformats.org/markup-compatibility/2006" xmlns:aink="http://schemas.microsoft.com/office/drawing/2016/ink" xmlns:am3d="http://schemas.microsoft.com/office/drawing/2017/model3d" xmlns:o="urn:schemas-microsoft-com:office:office" xmlns:r="http://schemas.openxmlformats.org/officeDocument/2006/relationships" xmlns:m="http://schemas.openxmlformats.org/officeDocument/2006/math" xmlns:v="urn:schemas-microsoft-com:vml" xmlns:wp14="http://schemas.microsoft.com/office/word/2010/wordprocessingDrawing" xmlns:wp="http://schemas.openxmlformats.org/drawingml/2006/wordprocessingDrawing" xmlns:w10="urn:schemas-microsoft-com:office:word" xmlns:w="http://schemas.openxmlformats.org/wordprocessingml/2006/main" xmlns:w14="http://schemas.microsoft.com/office/word/2010/wordml" xmlns:w15="http://schemas.microsoft.com/office/word/2012/wordml" xmlns:w16se="http://schemas.microsoft.com/office/word/2015/wordml/symex" xmlns:wpg="http://schemas.microsoft.com/office/word/2010/wordprocessingGroup" xmlns:wpi="http://schemas.microsoft.com/office/word/2010/wordprocessingInk" xmlns:wne="http://schemas.microsoft.com/office/word/2006/wordml" xmlns:wps="http://schemas.microsoft.com/office/word/2010/wordprocessingShape" mc:Ignorable="w14 w15 w16se wp14">
   <w:body>
     <w:p>
       <w:bookmarkStart w:id="0" w:name="_Hlk503105391"/>
@@ -12,13 +12,13 @@
           <wp:anchor distT="0" distB="0" distL="114300" distR="114300" simplePos="0" relativeHeight="251665408" behindDoc="0" locked="0" layoutInCell="1" allowOverlap="1" wp14:anchorId="7D7687F9" wp14:editId="474B4A33">
             <wp:simplePos x="0" y="0"/>
             <wp:positionH relativeFrom="page">
-              <wp:align>left</wp:align>
+              <wp:posOffset>-85267</wp:posOffset>
             </wp:positionH>
             <wp:positionV relativeFrom="paragraph">
-              <wp:posOffset>-1215741</wp:posOffset>
+              <wp:posOffset>-937466</wp:posOffset>
             </wp:positionV>
-            <wp:extent cx="12917805" cy="10989945"/>
-            <wp:effectExtent l="0" t="0" r="0" b="1905"/>
+            <wp:extent cx="12598828" cy="10718572"/>
+            <wp:effectExtent l="0" t="0" r="0" b="6985"/>
             <wp:wrapNone/>
             <wp:docPr id="6" name="Picture 6"/>
             <wp:cNvGraphicFramePr>
@@ -49,7 +49,7 @@
                   <pic:spPr bwMode="auto">
                     <a:xfrm>
                       <a:off x="0" y="0"/>
-                      <a:ext cx="12917805" cy="10989945"/>
+                      <a:ext cx="12598828" cy="10718572"/>
                     </a:xfrm>
                     <a:prstGeom prst="rect">
                       <a:avLst/>
@@ -313,7 +313,7 @@
           </mc:Choice>
           <mc:Fallback>
             <w:pict>
-              <v:rect w14:anchorId="2294975F" id="Rectangle 13" o:spid="_x0000_s1026" style="position:absolute;margin-left:267.7pt;margin-top:5.3pt;width:64.5pt;height:11.45pt;rotation:1929623fd;z-index:251679744;visibility:visible;mso-wrap-style:square;mso-width-percent:0;mso-height-percent:0;mso-wrap-distance-left:9pt;mso-wrap-distance-top:0;mso-wrap-distance-right:9pt;mso-wrap-distance-bottom:0;mso-position-horizontal:absolute;mso-position-horizontal-relative:text;mso-position-vertical:absolute;mso-position-vertical-relative:text;mso-width-percent:0;mso-height-percent:0;mso-width-relative:margin;mso-height-relative:margin;v-text-anchor:middle" o:gfxdata="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" fillcolor="#d8d8d8 [2732]" strokecolor="#d8d8d8 [2732]" strokeweight="1pt"/>
+              <v:rect w14:anchorId="2F939CEF" id="Rectangle 13" o:spid="_x0000_s1026" style="position:absolute;margin-left:267.7pt;margin-top:5.3pt;width:64.5pt;height:11.45pt;rotation:1929623fd;z-index:251679744;visibility:visible;mso-wrap-style:square;mso-width-percent:0;mso-height-percent:0;mso-wrap-distance-left:9pt;mso-wrap-distance-top:0;mso-wrap-distance-right:9pt;mso-wrap-distance-bottom:0;mso-position-horizontal:absolute;mso-position-horizontal-relative:text;mso-position-vertical:absolute;mso-position-vertical-relative:text;mso-width-percent:0;mso-height-percent:0;mso-width-relative:margin;mso-height-relative:margin;v-text-anchor:middle" o:gfxdata="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" fillcolor="#d8d8d8 [2732]" strokecolor="#d8d8d8 [2732]" strokeweight="1pt"/>
             </w:pict>
           </mc:Fallback>
         </mc:AlternateContent>
@@ -328,14 +328,944 @@
     <w:p/>
     <w:p/>
     <w:p/>
-    <w:p/>
-    <w:p/>
-    <w:p/>
-    <w:p/>
+    <w:p>
+      <w:r>
+        <w:rPr>
+          <w:noProof/>
+        </w:rPr>
+        <w:drawing>
+          <wp:anchor distT="0" distB="0" distL="114300" distR="114300" simplePos="0" relativeHeight="251688447" behindDoc="0" locked="0" layoutInCell="1" allowOverlap="1">
+            <wp:simplePos x="0" y="0"/>
+            <wp:positionH relativeFrom="column">
+              <wp:posOffset>-579161</wp:posOffset>
+            </wp:positionH>
+            <wp:positionV relativeFrom="paragraph">
+              <wp:posOffset>356541</wp:posOffset>
+            </wp:positionV>
+            <wp:extent cx="2199640" cy="1699126"/>
+            <wp:effectExtent l="0" t="0" r="0" b="0"/>
+            <wp:wrapNone/>
+            <wp:docPr id="14" name="Image 14" descr="C:\Users\Ilangovane\AppData\Local\Microsoft\Windows\INetCache\Content.Word\getsupercustomizedimage.php5.png"/>
+            <wp:cNvGraphicFramePr>
+              <a:graphicFrameLocks xmlns:a="http://schemas.openxmlformats.org/drawingml/2006/main" noChangeAspect="1"/>
+            </wp:cNvGraphicFramePr>
+            <a:graphic xmlns:a="http://schemas.openxmlformats.org/drawingml/2006/main">
+              <a:graphicData uri="http://schemas.openxmlformats.org/drawingml/2006/picture">
+                <pic:pic xmlns:pic="http://schemas.openxmlformats.org/drawingml/2006/picture">
+                  <pic:nvPicPr>
+                    <pic:cNvPr id="0" name="Picture 3" descr="C:\Users\Ilangovane\AppData\Local\Microsoft\Windows\INetCache\Content.Word\getsupercustomizedimage.php5.png"/>
+                    <pic:cNvPicPr>
+                      <a:picLocks noChangeAspect="1" noChangeArrowheads="1"/>
+                    </pic:cNvPicPr>
+                  </pic:nvPicPr>
+                  <pic:blipFill rotWithShape="1">
+                    <a:blip r:embed="rId11">
+                      <a:extLst>
+                        <a:ext uri="{28A0092B-C50C-407E-A947-70E740481C1C}">
+                          <a14:useLocalDpi xmlns:a14="http://schemas.microsoft.com/office/drawing/2010/main" val="0"/>
+                        </a:ext>
+                      </a:extLst>
+                    </a:blip>
+                    <a:srcRect l="4084" t="63640" r="56954" b="-1149"/>
+                    <a:stretch/>
+                  </pic:blipFill>
+                  <pic:spPr bwMode="auto">
+                    <a:xfrm>
+                      <a:off x="0" y="0"/>
+                      <a:ext cx="2200938" cy="1700128"/>
+                    </a:xfrm>
+                    <a:prstGeom prst="rect">
+                      <a:avLst/>
+                    </a:prstGeom>
+                    <a:noFill/>
+                    <a:ln>
+                      <a:noFill/>
+                    </a:ln>
+                    <a:extLst>
+                      <a:ext uri="{53640926-AAD7-44D8-BBD7-CCE9431645EC}">
+                        <a14:shadowObscured xmlns:a14="http://schemas.microsoft.com/office/drawing/2010/main"/>
+                      </a:ext>
+                    </a:extLst>
+                  </pic:spPr>
+                </pic:pic>
+              </a:graphicData>
+            </a:graphic>
+            <wp14:sizeRelH relativeFrom="margin">
+              <wp14:pctWidth>0</wp14:pctWidth>
+            </wp14:sizeRelH>
+            <wp14:sizeRelV relativeFrom="margin">
+              <wp14:pctHeight>0</wp14:pctHeight>
+            </wp14:sizeRelV>
+          </wp:anchor>
+        </w:drawing>
+      </w:r>
+      <w:r>
+        <w:rPr>
+          <w:noProof/>
+        </w:rPr>
+        <mc:AlternateContent>
+          <mc:Choice Requires="wps">
+            <w:drawing>
+              <wp:anchor distT="0" distB="0" distL="114300" distR="114300" simplePos="0" relativeHeight="251680768" behindDoc="0" locked="0" layoutInCell="1" allowOverlap="1">
+                <wp:simplePos x="0" y="0"/>
+                <wp:positionH relativeFrom="column">
+                  <wp:posOffset>-899796</wp:posOffset>
+                </wp:positionH>
+                <wp:positionV relativeFrom="paragraph">
+                  <wp:posOffset>302658</wp:posOffset>
+                </wp:positionV>
+                <wp:extent cx="7615451" cy="1678675"/>
+                <wp:effectExtent l="0" t="0" r="5080" b="0"/>
+                <wp:wrapNone/>
+                <wp:docPr id="3" name="Rectangle 3"/>
+                <wp:cNvGraphicFramePr/>
+                <a:graphic xmlns:a="http://schemas.openxmlformats.org/drawingml/2006/main">
+                  <a:graphicData uri="http://schemas.microsoft.com/office/word/2010/wordprocessingShape">
+                    <wps:wsp>
+                      <wps:cNvSpPr/>
+                      <wps:spPr>
+                        <a:xfrm>
+                          <a:off x="0" y="0"/>
+                          <a:ext cx="7615451" cy="1678675"/>
+                        </a:xfrm>
+                        <a:prstGeom prst="rect">
+                          <a:avLst/>
+                        </a:prstGeom>
+                        <a:solidFill>
+                          <a:schemeClr val="bg1"/>
+                        </a:solidFill>
+                        <a:ln>
+                          <a:noFill/>
+                        </a:ln>
+                      </wps:spPr>
+                      <wps:style>
+                        <a:lnRef idx="2">
+                          <a:schemeClr val="accent1">
+                            <a:shade val="50000"/>
+                          </a:schemeClr>
+                        </a:lnRef>
+                        <a:fillRef idx="1">
+                          <a:schemeClr val="accent1"/>
+                        </a:fillRef>
+                        <a:effectRef idx="0">
+                          <a:schemeClr val="accent1"/>
+                        </a:effectRef>
+                        <a:fontRef idx="minor">
+                          <a:schemeClr val="lt1"/>
+                        </a:fontRef>
+                      </wps:style>
+                      <wps:bodyPr rot="0" spcFirstLastPara="0" vertOverflow="overflow" horzOverflow="overflow" vert="horz" wrap="square" lIns="91440" tIns="45720" rIns="91440" bIns="45720" numCol="1" spcCol="0" rtlCol="0" fromWordArt="0" anchor="ctr" anchorCtr="0" forceAA="0" compatLnSpc="1">
+                        <a:prstTxWarp prst="textNoShape">
+                          <a:avLst/>
+                        </a:prstTxWarp>
+                        <a:noAutofit/>
+                      </wps:bodyPr>
+                    </wps:wsp>
+                  </a:graphicData>
+                </a:graphic>
+                <wp14:sizeRelH relativeFrom="margin">
+                  <wp14:pctWidth>0</wp14:pctWidth>
+                </wp14:sizeRelH>
+              </wp:anchor>
+            </w:drawing>
+          </mc:Choice>
+          <mc:Fallback>
+            <w:pict>
+              <v:rect w14:anchorId="6CCA2B43" id="Rectangle 3" o:spid="_x0000_s1026" style="position:absolute;margin-left:-70.85pt;margin-top:23.85pt;width:599.65pt;height:132.2pt;z-index:251680768;visibility:visible;mso-wrap-style:square;mso-width-percent:0;mso-wrap-distance-left:9pt;mso-wrap-distance-top:0;mso-wrap-distance-right:9pt;mso-wrap-distance-bottom:0;mso-position-horizontal:absolute;mso-position-horizontal-relative:text;mso-position-vertical:absolute;mso-position-vertical-relative:text;mso-width-percent:0;mso-width-relative:margin;v-text-anchor:middle" o:gfxdata="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" fillcolor="white [3212]" stroked="f" strokeweight="1pt"/>
+            </w:pict>
+          </mc:Fallback>
+        </mc:AlternateContent>
+      </w:r>
+    </w:p>
+    <w:p>
+      <w:r>
+        <w:rPr>
+          <w:noProof/>
+        </w:rPr>
+        <w:drawing>
+          <wp:anchor distT="0" distB="0" distL="114300" distR="114300" simplePos="0" relativeHeight="251684864" behindDoc="0" locked="0" layoutInCell="1" allowOverlap="1">
+            <wp:simplePos x="0" y="0"/>
+            <wp:positionH relativeFrom="column">
+              <wp:posOffset>4779265</wp:posOffset>
+            </wp:positionH>
+            <wp:positionV relativeFrom="paragraph">
+              <wp:posOffset>213602</wp:posOffset>
+            </wp:positionV>
+            <wp:extent cx="1888230" cy="1383624"/>
+            <wp:effectExtent l="0" t="133350" r="0" b="121920"/>
+            <wp:wrapNone/>
+            <wp:docPr id="4" name="Image 4" descr="C:\Users\Ilangovane\AppData\Local\Microsoft\Windows\INetCache\Content.Word\PLUME-édition.png"/>
+            <wp:cNvGraphicFramePr>
+              <a:graphicFrameLocks xmlns:a="http://schemas.openxmlformats.org/drawingml/2006/main" noChangeAspect="1"/>
+            </wp:cNvGraphicFramePr>
+            <a:graphic xmlns:a="http://schemas.openxmlformats.org/drawingml/2006/main">
+              <a:graphicData uri="http://schemas.openxmlformats.org/drawingml/2006/picture">
+                <pic:pic xmlns:pic="http://schemas.openxmlformats.org/drawingml/2006/picture">
+                  <pic:nvPicPr>
+                    <pic:cNvPr id="0" name="Picture 1" descr="C:\Users\Ilangovane\AppData\Local\Microsoft\Windows\INetCache\Content.Word\PLUME-édition.png"/>
+                    <pic:cNvPicPr>
+                      <a:picLocks noChangeAspect="1" noChangeArrowheads="1"/>
+                    </pic:cNvPicPr>
+                  </pic:nvPicPr>
+                  <pic:blipFill>
+                    <a:blip r:embed="rId12" cstate="print">
+                      <a:extLst>
+                        <a:ext uri="{28A0092B-C50C-407E-A947-70E740481C1C}">
+                          <a14:useLocalDpi xmlns:a14="http://schemas.microsoft.com/office/drawing/2010/main" val="0"/>
+                        </a:ext>
+                      </a:extLst>
+                    </a:blip>
+                    <a:srcRect/>
+                    <a:stretch>
+                      <a:fillRect/>
+                    </a:stretch>
+                  </pic:blipFill>
+                  <pic:spPr bwMode="auto">
+                    <a:xfrm rot="20915592" flipH="1">
+                      <a:off x="0" y="0"/>
+                      <a:ext cx="1888230" cy="1383624"/>
+                    </a:xfrm>
+                    <a:prstGeom prst="rect">
+                      <a:avLst/>
+                    </a:prstGeom>
+                    <a:noFill/>
+                    <a:ln>
+                      <a:noFill/>
+                    </a:ln>
+                  </pic:spPr>
+                </pic:pic>
+              </a:graphicData>
+            </a:graphic>
+            <wp14:sizeRelH relativeFrom="margin">
+              <wp14:pctWidth>0</wp14:pctWidth>
+            </wp14:sizeRelH>
+            <wp14:sizeRelV relativeFrom="margin">
+              <wp14:pctHeight>0</wp14:pctHeight>
+            </wp14:sizeRelV>
+          </wp:anchor>
+        </w:drawing>
+      </w:r>
+      <w:r>
+        <w:rPr>
+          <w:noProof/>
+        </w:rPr>
+        <mc:AlternateContent>
+          <mc:Choice Requires="wps">
+            <w:drawing>
+              <wp:anchor distT="45720" distB="45720" distL="114300" distR="114300" simplePos="0" relativeHeight="251683840" behindDoc="0" locked="0" layoutInCell="1" allowOverlap="1">
+                <wp:simplePos x="0" y="0"/>
+                <wp:positionH relativeFrom="column">
+                  <wp:posOffset>2758440</wp:posOffset>
+                </wp:positionH>
+                <wp:positionV relativeFrom="paragraph">
+                  <wp:posOffset>73513</wp:posOffset>
+                </wp:positionV>
+                <wp:extent cx="2360930" cy="1404620"/>
+                <wp:effectExtent l="0" t="0" r="635" b="8255"/>
+                <wp:wrapNone/>
+                <wp:docPr id="217" name="Zone de texte 2"/>
+                <wp:cNvGraphicFramePr>
+                  <a:graphicFrameLocks xmlns:a="http://schemas.openxmlformats.org/drawingml/2006/main"/>
+                </wp:cNvGraphicFramePr>
+                <a:graphic xmlns:a="http://schemas.openxmlformats.org/drawingml/2006/main">
+                  <a:graphicData uri="http://schemas.microsoft.com/office/word/2010/wordprocessingShape">
+                    <wps:wsp>
+                      <wps:cNvSpPr txBox="1">
+                        <a:spLocks noChangeArrowheads="1"/>
+                      </wps:cNvSpPr>
+                      <wps:spPr bwMode="auto">
+                        <a:xfrm>
+                          <a:off x="0" y="0"/>
+                          <a:ext cx="2360930" cy="1404620"/>
+                        </a:xfrm>
+                        <a:prstGeom prst="rect">
+                          <a:avLst/>
+                        </a:prstGeom>
+                        <a:solidFill>
+                          <a:schemeClr val="bg1"/>
+                        </a:solidFill>
+                        <a:ln w="9525">
+                          <a:noFill/>
+                          <a:miter lim="800000"/>
+                          <a:headEnd/>
+                          <a:tailEnd/>
+                        </a:ln>
+                      </wps:spPr>
+                      <wps:txbx>
+                        <w:txbxContent>
+                          <w:p>
+                            <w:pPr>
+                              <w:spacing w:after="0" w:line="240" w:lineRule="auto"/>
+                              <w:rPr>
+                                <w:rFonts w:ascii="Edwardian Script ITC" w:hAnsi="Edwardian Script ITC"/>
+                                <w:b/>
+                                <w:sz w:val="54"/>
+                                <w:szCs w:val="54"/>
+                              </w:rPr>
+                            </w:pPr>
+                            <w:r>
+                              <w:rPr>
+                                <w:rFonts w:ascii="Edwardian Script ITC" w:hAnsi="Edwardian Script ITC"/>
+                                <w:b/>
+                                <w:sz w:val="54"/>
+                                <w:szCs w:val="54"/>
+                              </w:rPr>
+                              <w:t>Mohamed Lebib</w:t>
+                            </w:r>
+                          </w:p>
+                          <w:p>
+                            <w:pPr>
+                              <w:spacing w:after="0" w:line="240" w:lineRule="auto"/>
+                              <w:rPr>
+                                <w:rFonts w:ascii="Edwardian Script ITC" w:hAnsi="Edwardian Script ITC"/>
+                                <w:b/>
+                                <w:sz w:val="54"/>
+                                <w:szCs w:val="54"/>
+                              </w:rPr>
+                            </w:pPr>
+                            <w:r>
+                              <w:rPr>
+                                <w:rFonts w:ascii="Edwardian Script ITC" w:hAnsi="Edwardian Script ITC"/>
+                                <w:b/>
+                                <w:sz w:val="54"/>
+                                <w:szCs w:val="54"/>
+                              </w:rPr>
+                              <w:t>Bettina Aza</w:t>
+                            </w:r>
+                          </w:p>
+                          <w:p>
+                            <w:pPr>
+                              <w:spacing w:after="0" w:line="240" w:lineRule="auto"/>
+                              <w:rPr>
+                                <w:rFonts w:ascii="Edwardian Script ITC" w:hAnsi="Edwardian Script ITC"/>
+                                <w:b/>
+                                <w:sz w:val="54"/>
+                                <w:szCs w:val="54"/>
+                              </w:rPr>
+                            </w:pPr>
+                            <w:r>
+                              <w:rPr>
+                                <w:rFonts w:ascii="Edwardian Script ITC" w:hAnsi="Edwardian Script ITC"/>
+                                <w:b/>
+                                <w:sz w:val="54"/>
+                                <w:szCs w:val="54"/>
+                              </w:rPr>
+                              <w:t>Sami Bouhafs</w:t>
+                            </w:r>
+                          </w:p>
+                          <w:p>
+                            <w:pPr>
+                              <w:spacing w:after="0" w:line="240" w:lineRule="auto"/>
+                              <w:rPr>
+                                <w:rFonts w:ascii="Edwardian Script ITC" w:hAnsi="Edwardian Script ITC"/>
+                                <w:b/>
+                                <w:sz w:val="54"/>
+                                <w:szCs w:val="54"/>
+                              </w:rPr>
+                            </w:pPr>
+                            <w:r>
+                              <w:rPr>
+                                <w:rFonts w:ascii="Edwardian Script ITC" w:hAnsi="Edwardian Script ITC"/>
+                                <w:b/>
+                                <w:sz w:val="54"/>
+                                <w:szCs w:val="54"/>
+                              </w:rPr>
+                              <w:t>Marina Passoubady</w:t>
+                            </w:r>
+                          </w:p>
+                        </w:txbxContent>
+                      </wps:txbx>
+                      <wps:bodyPr rot="0" vert="horz" wrap="square" lIns="91440" tIns="45720" rIns="91440" bIns="45720" anchor="t" anchorCtr="0">
+                        <a:spAutoFit/>
+                      </wps:bodyPr>
+                    </wps:wsp>
+                  </a:graphicData>
+                </a:graphic>
+                <wp14:sizeRelH relativeFrom="margin">
+                  <wp14:pctWidth>0</wp14:pctWidth>
+                </wp14:sizeRelH>
+                <wp14:sizeRelV relativeFrom="margin">
+                  <wp14:pctHeight>20000</wp14:pctHeight>
+                </wp14:sizeRelV>
+              </wp:anchor>
+            </w:drawing>
+          </mc:Choice>
+          <mc:Fallback>
+            <w:pict>
+              <v:shapetype id="_x0000_t202" coordsize="21600,21600" o:spt="202" path="m,l,21600r21600,l21600,xe">
+                <v:stroke joinstyle="miter"/>
+                <v:path gradientshapeok="t" o:connecttype="rect"/>
+              </v:shapetype>
+              <v:shape id="Zone de texte 2" o:spid="_x0000_s1026" type="#_x0000_t202" style="position:absolute;margin-left:217.2pt;margin-top:5.8pt;width:185.9pt;height:110.6pt;z-index:251683840;visibility:visible;mso-wrap-style:square;mso-width-percent:0;mso-height-percent:200;mso-wrap-distance-left:9pt;mso-wrap-distance-top:3.6pt;mso-wrap-distance-right:9pt;mso-wrap-distance-bottom:3.6pt;mso-position-horizontal:absolute;mso-position-horizontal-relative:text;mso-position-vertical:absolute;mso-position-vertical-relative:text;mso-width-percent:0;mso-height-percent:200;mso-width-relative:margin;mso-height-relative:margin;v-text-anchor:top" o:gfxdata="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" fillcolor="white [3212]" stroked="f">
+                <v:textbox style="mso-fit-shape-to-text:t">
+                  <w:txbxContent>
+                    <w:p>
+                      <w:pPr>
+                        <w:spacing w:after="0" w:line="240" w:lineRule="auto"/>
+                        <w:rPr>
+                          <w:rFonts w:ascii="Edwardian Script ITC" w:hAnsi="Edwardian Script ITC"/>
+                          <w:b/>
+                          <w:sz w:val="54"/>
+                          <w:szCs w:val="54"/>
+                        </w:rPr>
+                      </w:pPr>
+                      <w:r>
+                        <w:rPr>
+                          <w:rFonts w:ascii="Edwardian Script ITC" w:hAnsi="Edwardian Script ITC"/>
+                          <w:b/>
+                          <w:sz w:val="54"/>
+                          <w:szCs w:val="54"/>
+                        </w:rPr>
+                        <w:t>Mohamed Lebib</w:t>
+                      </w:r>
+                    </w:p>
+                    <w:p>
+                      <w:pPr>
+                        <w:spacing w:after="0" w:line="240" w:lineRule="auto"/>
+                        <w:rPr>
+                          <w:rFonts w:ascii="Edwardian Script ITC" w:hAnsi="Edwardian Script ITC"/>
+                          <w:b/>
+                          <w:sz w:val="54"/>
+                          <w:szCs w:val="54"/>
+                        </w:rPr>
+                      </w:pPr>
+                      <w:r>
+                        <w:rPr>
+                          <w:rFonts w:ascii="Edwardian Script ITC" w:hAnsi="Edwardian Script ITC"/>
+                          <w:b/>
+                          <w:sz w:val="54"/>
+                          <w:szCs w:val="54"/>
+                        </w:rPr>
+                        <w:t>Bettina Aza</w:t>
+                      </w:r>
+                    </w:p>
+                    <w:p>
+                      <w:pPr>
+                        <w:spacing w:after="0" w:line="240" w:lineRule="auto"/>
+                        <w:rPr>
+                          <w:rFonts w:ascii="Edwardian Script ITC" w:hAnsi="Edwardian Script ITC"/>
+                          <w:b/>
+                          <w:sz w:val="54"/>
+                          <w:szCs w:val="54"/>
+                        </w:rPr>
+                      </w:pPr>
+                      <w:r>
+                        <w:rPr>
+                          <w:rFonts w:ascii="Edwardian Script ITC" w:hAnsi="Edwardian Script ITC"/>
+                          <w:b/>
+                          <w:sz w:val="54"/>
+                          <w:szCs w:val="54"/>
+                        </w:rPr>
+                        <w:t>Sami Bouhafs</w:t>
+                      </w:r>
+                    </w:p>
+                    <w:p>
+                      <w:pPr>
+                        <w:spacing w:after="0" w:line="240" w:lineRule="auto"/>
+                        <w:rPr>
+                          <w:rFonts w:ascii="Edwardian Script ITC" w:hAnsi="Edwardian Script ITC"/>
+                          <w:b/>
+                          <w:sz w:val="54"/>
+                          <w:szCs w:val="54"/>
+                        </w:rPr>
+                      </w:pPr>
+                      <w:r>
+                        <w:rPr>
+                          <w:rFonts w:ascii="Edwardian Script ITC" w:hAnsi="Edwardian Script ITC"/>
+                          <w:b/>
+                          <w:sz w:val="54"/>
+                          <w:szCs w:val="54"/>
+                        </w:rPr>
+                        <w:t>Marina Passoubady</w:t>
+                      </w:r>
+                    </w:p>
+                  </w:txbxContent>
+                </v:textbox>
+              </v:shape>
+            </w:pict>
+          </mc:Fallback>
+        </mc:AlternateContent>
+      </w:r>
+    </w:p>
+    <w:p>
+      <w:r>
+        <w:rPr>
+          <w:noProof/>
+          <w:color w:val="FFFFFF" w:themeColor="background1"/>
+        </w:rPr>
+        <mc:AlternateContent>
+          <mc:Choice Requires="wps">
+            <w:drawing>
+              <wp:anchor distT="0" distB="0" distL="114300" distR="114300" simplePos="0" relativeHeight="251692032" behindDoc="0" locked="0" layoutInCell="1" allowOverlap="1">
+                <wp:simplePos x="0" y="0"/>
+                <wp:positionH relativeFrom="column">
+                  <wp:posOffset>-246058</wp:posOffset>
+                </wp:positionH>
+                <wp:positionV relativeFrom="paragraph">
+                  <wp:posOffset>151930</wp:posOffset>
+                </wp:positionV>
+                <wp:extent cx="1551571" cy="1182650"/>
+                <wp:effectExtent l="0" t="0" r="0" b="0"/>
+                <wp:wrapNone/>
+                <wp:docPr id="20" name="Rectangle 20"/>
+                <wp:cNvGraphicFramePr/>
+                <a:graphic xmlns:a="http://schemas.openxmlformats.org/drawingml/2006/main">
+                  <a:graphicData uri="http://schemas.microsoft.com/office/word/2010/wordprocessingShape">
+                    <wps:wsp>
+                      <wps:cNvSpPr/>
+                      <wps:spPr>
+                        <a:xfrm>
+                          <a:off x="0" y="0"/>
+                          <a:ext cx="1551571" cy="1182650"/>
+                        </a:xfrm>
+                        <a:prstGeom prst="rect">
+                          <a:avLst/>
+                        </a:prstGeom>
+                        <a:noFill/>
+                        <a:ln>
+                          <a:noFill/>
+                        </a:ln>
+                      </wps:spPr>
+                      <wps:style>
+                        <a:lnRef idx="2">
+                          <a:schemeClr val="accent1">
+                            <a:shade val="50000"/>
+                          </a:schemeClr>
+                        </a:lnRef>
+                        <a:fillRef idx="1">
+                          <a:schemeClr val="accent1"/>
+                        </a:fillRef>
+                        <a:effectRef idx="0">
+                          <a:schemeClr val="accent1"/>
+                        </a:effectRef>
+                        <a:fontRef idx="minor">
+                          <a:schemeClr val="lt1"/>
+                        </a:fontRef>
+                      </wps:style>
+                      <wps:txbx>
+                        <w:txbxContent>
+                          <w:p>
+                            <w:pPr>
+                              <w:spacing w:after="0" w:line="240" w:lineRule="auto"/>
+                              <w:jc w:val="center"/>
+                              <w:rPr>
+                                <w:b/>
+                                <w:sz w:val="36"/>
+                                <w:szCs w:val="36"/>
+                              </w:rPr>
+                            </w:pPr>
+                            <w:r>
+                              <w:rPr>
+                                <w:b/>
+                                <w:sz w:val="36"/>
+                                <w:szCs w:val="36"/>
+                              </w:rPr>
+                              <w:t>L3 MIAGE</w:t>
+                            </w:r>
+                            <w:r>
+                              <w:rPr>
+                                <w:b/>
+                                <w:sz w:val="36"/>
+                                <w:szCs w:val="36"/>
+                              </w:rPr>
+                              <w:t xml:space="preserve"> 2018</w:t>
+                            </w:r>
+                          </w:p>
+                          <w:p>
+                            <w:pPr>
+                              <w:spacing w:after="0" w:line="240" w:lineRule="auto"/>
+                              <w:jc w:val="center"/>
+                              <w:rPr>
+                                <w:b/>
+                                <w:sz w:val="36"/>
+                                <w:szCs w:val="36"/>
+                              </w:rPr>
+                            </w:pPr>
+                            <w:r>
+                              <w:rPr>
+                                <w:b/>
+                                <w:sz w:val="36"/>
+                                <w:szCs w:val="36"/>
+                              </w:rPr>
+                              <w:t>Génie logiciel</w:t>
+                            </w:r>
+                          </w:p>
+                        </w:txbxContent>
+                      </wps:txbx>
+                      <wps:bodyPr rot="0" spcFirstLastPara="0" vertOverflow="overflow" horzOverflow="overflow" vert="horz" wrap="square" lIns="91440" tIns="45720" rIns="91440" bIns="45720" numCol="1" spcCol="0" rtlCol="0" fromWordArt="0" anchor="ctr" anchorCtr="0" forceAA="0" compatLnSpc="1">
+                        <a:prstTxWarp prst="textNoShape">
+                          <a:avLst/>
+                        </a:prstTxWarp>
+                        <a:noAutofit/>
+                      </wps:bodyPr>
+                    </wps:wsp>
+                  </a:graphicData>
+                </a:graphic>
+                <wp14:sizeRelH relativeFrom="margin">
+                  <wp14:pctWidth>0</wp14:pctWidth>
+                </wp14:sizeRelH>
+                <wp14:sizeRelV relativeFrom="margin">
+                  <wp14:pctHeight>0</wp14:pctHeight>
+                </wp14:sizeRelV>
+              </wp:anchor>
+            </w:drawing>
+          </mc:Choice>
+          <mc:Fallback>
+            <w:pict>
+              <v:rect id="Rectangle 20" o:spid="_x0000_s1027" style="position:absolute;margin-left:-19.35pt;margin-top:11.95pt;width:122.15pt;height:93.1pt;z-index:251692032;visibility:visible;mso-wrap-style:square;mso-width-percent:0;mso-height-percent:0;mso-wrap-distance-left:9pt;mso-wrap-distance-top:0;mso-wrap-distance-right:9pt;mso-wrap-distance-bottom:0;mso-position-horizontal:absolute;mso-position-horizontal-relative:text;mso-position-vertical:absolute;mso-position-vertical-relative:text;mso-width-percent:0;mso-height-percent:0;mso-width-relative:margin;mso-height-relative:margin;v-text-anchor:middle" o:gfxdata="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" filled="f" stroked="f" strokeweight="1pt">
+                <v:textbox>
+                  <w:txbxContent>
+                    <w:p>
+                      <w:pPr>
+                        <w:spacing w:after="0" w:line="240" w:lineRule="auto"/>
+                        <w:jc w:val="center"/>
+                        <w:rPr>
+                          <w:b/>
+                          <w:sz w:val="36"/>
+                          <w:szCs w:val="36"/>
+                        </w:rPr>
+                      </w:pPr>
+                      <w:r>
+                        <w:rPr>
+                          <w:b/>
+                          <w:sz w:val="36"/>
+                          <w:szCs w:val="36"/>
+                        </w:rPr>
+                        <w:t>L3 MIAGE</w:t>
+                      </w:r>
+                      <w:r>
+                        <w:rPr>
+                          <w:b/>
+                          <w:sz w:val="36"/>
+                          <w:szCs w:val="36"/>
+                        </w:rPr>
+                        <w:t xml:space="preserve"> 2018</w:t>
+                      </w:r>
+                    </w:p>
+                    <w:p>
+                      <w:pPr>
+                        <w:spacing w:after="0" w:line="240" w:lineRule="auto"/>
+                        <w:jc w:val="center"/>
+                        <w:rPr>
+                          <w:b/>
+                          <w:sz w:val="36"/>
+                          <w:szCs w:val="36"/>
+                        </w:rPr>
+                      </w:pPr>
+                      <w:r>
+                        <w:rPr>
+                          <w:b/>
+                          <w:sz w:val="36"/>
+                          <w:szCs w:val="36"/>
+                        </w:rPr>
+                        <w:t>Génie logiciel</w:t>
+                      </w:r>
+                    </w:p>
+                  </w:txbxContent>
+                </v:textbox>
+              </v:rect>
+            </w:pict>
+          </mc:Fallback>
+        </mc:AlternateContent>
+      </w:r>
+    </w:p>
+    <w:p>
+      <w:r>
+        <w:rPr>
+          <w:noProof/>
+        </w:rPr>
+        <w:drawing>
+          <wp:anchor distT="0" distB="0" distL="114300" distR="114300" simplePos="0" relativeHeight="251691008" behindDoc="0" locked="0" layoutInCell="1" allowOverlap="1" wp14:anchorId="2245FD63" wp14:editId="721686F8">
+            <wp:simplePos x="0" y="0"/>
+            <wp:positionH relativeFrom="column">
+              <wp:posOffset>1499903</wp:posOffset>
+            </wp:positionH>
+            <wp:positionV relativeFrom="paragraph">
+              <wp:posOffset>334069</wp:posOffset>
+            </wp:positionV>
+            <wp:extent cx="654142" cy="298820"/>
+            <wp:effectExtent l="0" t="133350" r="0" b="0"/>
+            <wp:wrapNone/>
+            <wp:docPr id="19" name="Image 19" descr="C:\Users\Ilangovane\AppData\Local\Microsoft\Windows\INetCache\Content.Word\tacheencre1.png"/>
+            <wp:cNvGraphicFramePr>
+              <a:graphicFrameLocks xmlns:a="http://schemas.openxmlformats.org/drawingml/2006/main" noChangeAspect="1"/>
+            </wp:cNvGraphicFramePr>
+            <a:graphic xmlns:a="http://schemas.openxmlformats.org/drawingml/2006/main">
+              <a:graphicData uri="http://schemas.openxmlformats.org/drawingml/2006/picture">
+                <pic:pic xmlns:pic="http://schemas.openxmlformats.org/drawingml/2006/picture">
+                  <pic:nvPicPr>
+                    <pic:cNvPr id="0" name="Picture 4" descr="C:\Users\Ilangovane\AppData\Local\Microsoft\Windows\INetCache\Content.Word\tacheencre1.png"/>
+                    <pic:cNvPicPr>
+                      <a:picLocks noChangeAspect="1" noChangeArrowheads="1"/>
+                    </pic:cNvPicPr>
+                  </pic:nvPicPr>
+                  <pic:blipFill rotWithShape="1">
+                    <a:blip r:embed="rId13">
+                      <a:extLst>
+                        <a:ext uri="{28A0092B-C50C-407E-A947-70E740481C1C}">
+                          <a14:useLocalDpi xmlns:a14="http://schemas.microsoft.com/office/drawing/2010/main" val="0"/>
+                        </a:ext>
+                      </a:extLst>
+                    </a:blip>
+                    <a:srcRect l="47743" b="76128"/>
+                    <a:stretch/>
+                  </pic:blipFill>
+                  <pic:spPr bwMode="auto">
+                    <a:xfrm rot="9280108">
+                      <a:off x="0" y="0"/>
+                      <a:ext cx="654142" cy="298820"/>
+                    </a:xfrm>
+                    <a:prstGeom prst="rect">
+                      <a:avLst/>
+                    </a:prstGeom>
+                    <a:noFill/>
+                    <a:ln>
+                      <a:noFill/>
+                    </a:ln>
+                    <a:extLst>
+                      <a:ext uri="{53640926-AAD7-44D8-BBD7-CCE9431645EC}">
+                        <a14:shadowObscured xmlns:a14="http://schemas.microsoft.com/office/drawing/2010/main"/>
+                      </a:ext>
+                    </a:extLst>
+                  </pic:spPr>
+                </pic:pic>
+              </a:graphicData>
+            </a:graphic>
+            <wp14:sizeRelH relativeFrom="margin">
+              <wp14:pctWidth>0</wp14:pctWidth>
+            </wp14:sizeRelH>
+            <wp14:sizeRelV relativeFrom="margin">
+              <wp14:pctHeight>0</wp14:pctHeight>
+            </wp14:sizeRelV>
+          </wp:anchor>
+        </w:drawing>
+      </w:r>
+      <w:r>
+        <w:rPr>
+          <w:noProof/>
+        </w:rPr>
+        <w:drawing>
+          <wp:anchor distT="0" distB="0" distL="114300" distR="114300" simplePos="0" relativeHeight="251688960" behindDoc="0" locked="0" layoutInCell="1" allowOverlap="1">
+            <wp:simplePos x="0" y="0"/>
+            <wp:positionH relativeFrom="column">
+              <wp:posOffset>1875288</wp:posOffset>
+            </wp:positionH>
+            <wp:positionV relativeFrom="paragraph">
+              <wp:posOffset>432096</wp:posOffset>
+            </wp:positionV>
+            <wp:extent cx="935562" cy="935562"/>
+            <wp:effectExtent l="0" t="0" r="0" b="0"/>
+            <wp:wrapNone/>
+            <wp:docPr id="18" name="Image 18" descr="C:\Users\Ilangovane\AppData\Local\Microsoft\Windows\INetCache\Content.Word\tacheencre1.png"/>
+            <wp:cNvGraphicFramePr>
+              <a:graphicFrameLocks xmlns:a="http://schemas.openxmlformats.org/drawingml/2006/main" noChangeAspect="1"/>
+            </wp:cNvGraphicFramePr>
+            <a:graphic xmlns:a="http://schemas.openxmlformats.org/drawingml/2006/main">
+              <a:graphicData uri="http://schemas.openxmlformats.org/drawingml/2006/picture">
+                <pic:pic xmlns:pic="http://schemas.openxmlformats.org/drawingml/2006/picture">
+                  <pic:nvPicPr>
+                    <pic:cNvPr id="0" name="Picture 4" descr="C:\Users\Ilangovane\AppData\Local\Microsoft\Windows\INetCache\Content.Word\tacheencre1.png"/>
+                    <pic:cNvPicPr>
+                      <a:picLocks noChangeAspect="1" noChangeArrowheads="1"/>
+                    </pic:cNvPicPr>
+                  </pic:nvPicPr>
+                  <pic:blipFill>
+                    <a:blip r:embed="rId13">
+                      <a:extLst>
+                        <a:ext uri="{28A0092B-C50C-407E-A947-70E740481C1C}">
+                          <a14:useLocalDpi xmlns:a14="http://schemas.microsoft.com/office/drawing/2010/main" val="0"/>
+                        </a:ext>
+                      </a:extLst>
+                    </a:blip>
+                    <a:srcRect/>
+                    <a:stretch>
+                      <a:fillRect/>
+                    </a:stretch>
+                  </pic:blipFill>
+                  <pic:spPr bwMode="auto">
+                    <a:xfrm>
+                      <a:off x="0" y="0"/>
+                      <a:ext cx="935562" cy="935562"/>
+                    </a:xfrm>
+                    <a:prstGeom prst="rect">
+                      <a:avLst/>
+                    </a:prstGeom>
+                    <a:noFill/>
+                    <a:ln>
+                      <a:noFill/>
+                    </a:ln>
+                  </pic:spPr>
+                </pic:pic>
+              </a:graphicData>
+            </a:graphic>
+            <wp14:sizeRelH relativeFrom="margin">
+              <wp14:pctWidth>0</wp14:pctWidth>
+            </wp14:sizeRelH>
+            <wp14:sizeRelV relativeFrom="margin">
+              <wp14:pctHeight>0</wp14:pctHeight>
+            </wp14:sizeRelV>
+          </wp:anchor>
+        </w:drawing>
+      </w:r>
+      <w:r>
+        <w:rPr>
+          <w:noProof/>
+        </w:rPr>
+        <mc:AlternateContent>
+          <mc:Choice Requires="wps">
+            <w:drawing>
+              <wp:anchor distT="0" distB="0" distL="114300" distR="114300" simplePos="0" relativeHeight="251687936" behindDoc="0" locked="0" layoutInCell="1" allowOverlap="1">
+                <wp:simplePos x="0" y="0"/>
+                <wp:positionH relativeFrom="column">
+                  <wp:posOffset>5025466</wp:posOffset>
+                </wp:positionH>
+                <wp:positionV relativeFrom="paragraph">
+                  <wp:posOffset>953719</wp:posOffset>
+                </wp:positionV>
+                <wp:extent cx="724615" cy="188672"/>
+                <wp:effectExtent l="0" t="0" r="0" b="1905"/>
+                <wp:wrapNone/>
+                <wp:docPr id="17" name="Rectangle 17"/>
+                <wp:cNvGraphicFramePr/>
+                <a:graphic xmlns:a="http://schemas.openxmlformats.org/drawingml/2006/main">
+                  <a:graphicData uri="http://schemas.microsoft.com/office/word/2010/wordprocessingShape">
+                    <wps:wsp>
+                      <wps:cNvSpPr/>
+                      <wps:spPr>
+                        <a:xfrm>
+                          <a:off x="0" y="0"/>
+                          <a:ext cx="724615" cy="188672"/>
+                        </a:xfrm>
+                        <a:prstGeom prst="rect">
+                          <a:avLst/>
+                        </a:prstGeom>
+                        <a:solidFill>
+                          <a:schemeClr val="bg1"/>
+                        </a:solidFill>
+                        <a:ln>
+                          <a:noFill/>
+                        </a:ln>
+                      </wps:spPr>
+                      <wps:style>
+                        <a:lnRef idx="2">
+                          <a:schemeClr val="accent1">
+                            <a:shade val="50000"/>
+                          </a:schemeClr>
+                        </a:lnRef>
+                        <a:fillRef idx="1">
+                          <a:schemeClr val="accent1"/>
+                        </a:fillRef>
+                        <a:effectRef idx="0">
+                          <a:schemeClr val="accent1"/>
+                        </a:effectRef>
+                        <a:fontRef idx="minor">
+                          <a:schemeClr val="lt1"/>
+                        </a:fontRef>
+                      </wps:style>
+                      <wps:bodyPr rot="0" spcFirstLastPara="0" vertOverflow="overflow" horzOverflow="overflow" vert="horz" wrap="square" lIns="91440" tIns="45720" rIns="91440" bIns="45720" numCol="1" spcCol="0" rtlCol="0" fromWordArt="0" anchor="ctr" anchorCtr="0" forceAA="0" compatLnSpc="1">
+                        <a:prstTxWarp prst="textNoShape">
+                          <a:avLst/>
+                        </a:prstTxWarp>
+                        <a:noAutofit/>
+                      </wps:bodyPr>
+                    </wps:wsp>
+                  </a:graphicData>
+                </a:graphic>
+                <wp14:sizeRelH relativeFrom="margin">
+                  <wp14:pctWidth>0</wp14:pctWidth>
+                </wp14:sizeRelH>
+                <wp14:sizeRelV relativeFrom="margin">
+                  <wp14:pctHeight>0</wp14:pctHeight>
+                </wp14:sizeRelV>
+              </wp:anchor>
+            </w:drawing>
+          </mc:Choice>
+          <mc:Fallback>
+            <w:pict>
+              <v:rect w14:anchorId="16B8DFC6" id="Rectangle 17" o:spid="_x0000_s1026" style="position:absolute;margin-left:395.7pt;margin-top:75.1pt;width:57.05pt;height:14.85pt;z-index:251687936;visibility:visible;mso-wrap-style:square;mso-width-percent:0;mso-height-percent:0;mso-wrap-distance-left:9pt;mso-wrap-distance-top:0;mso-wrap-distance-right:9pt;mso-wrap-distance-bottom:0;mso-position-horizontal:absolute;mso-position-horizontal-relative:text;mso-position-vertical:absolute;mso-position-vertical-relative:text;mso-width-percent:0;mso-height-percent:0;mso-width-relative:margin;mso-height-relative:margin;v-text-anchor:middle" o:gfxdata="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" fillcolor="white [3212]" stroked="f" strokeweight="1pt"/>
+            </w:pict>
+          </mc:Fallback>
+        </mc:AlternateContent>
+      </w:r>
+      <w:r>
+        <w:rPr>
+          <w:noProof/>
+        </w:rPr>
+        <mc:AlternateContent>
+          <mc:Choice Requires="wps">
+            <w:drawing>
+              <wp:anchor distT="0" distB="0" distL="114300" distR="114300" simplePos="0" relativeHeight="251685888" behindDoc="0" locked="0" layoutInCell="1" allowOverlap="1">
+                <wp:simplePos x="0" y="0"/>
+                <wp:positionH relativeFrom="column">
+                  <wp:posOffset>6363202</wp:posOffset>
+                </wp:positionH>
+                <wp:positionV relativeFrom="paragraph">
+                  <wp:posOffset>993716</wp:posOffset>
+                </wp:positionV>
+                <wp:extent cx="351130" cy="133426"/>
+                <wp:effectExtent l="0" t="0" r="0" b="0"/>
+                <wp:wrapNone/>
+                <wp:docPr id="5" name="Rectangle 5"/>
+                <wp:cNvGraphicFramePr/>
+                <a:graphic xmlns:a="http://schemas.openxmlformats.org/drawingml/2006/main">
+                  <a:graphicData uri="http://schemas.microsoft.com/office/word/2010/wordprocessingShape">
+                    <wps:wsp>
+                      <wps:cNvSpPr/>
+                      <wps:spPr>
+                        <a:xfrm>
+                          <a:off x="0" y="0"/>
+                          <a:ext cx="351130" cy="133426"/>
+                        </a:xfrm>
+                        <a:prstGeom prst="rect">
+                          <a:avLst/>
+                        </a:prstGeom>
+                        <a:solidFill>
+                          <a:schemeClr val="bg1"/>
+                        </a:solidFill>
+                        <a:ln>
+                          <a:noFill/>
+                        </a:ln>
+                      </wps:spPr>
+                      <wps:style>
+                        <a:lnRef idx="2">
+                          <a:schemeClr val="accent1">
+                            <a:shade val="50000"/>
+                          </a:schemeClr>
+                        </a:lnRef>
+                        <a:fillRef idx="1">
+                          <a:schemeClr val="accent1"/>
+                        </a:fillRef>
+                        <a:effectRef idx="0">
+                          <a:schemeClr val="accent1"/>
+                        </a:effectRef>
+                        <a:fontRef idx="minor">
+                          <a:schemeClr val="lt1"/>
+                        </a:fontRef>
+                      </wps:style>
+                      <wps:bodyPr rot="0" spcFirstLastPara="0" vertOverflow="overflow" horzOverflow="overflow" vert="horz" wrap="square" lIns="91440" tIns="45720" rIns="91440" bIns="45720" numCol="1" spcCol="0" rtlCol="0" fromWordArt="0" anchor="ctr" anchorCtr="0" forceAA="0" compatLnSpc="1">
+                        <a:prstTxWarp prst="textNoShape">
+                          <a:avLst/>
+                        </a:prstTxWarp>
+                        <a:noAutofit/>
+                      </wps:bodyPr>
+                    </wps:wsp>
+                  </a:graphicData>
+                </a:graphic>
+              </wp:anchor>
+            </w:drawing>
+          </mc:Choice>
+          <mc:Fallback>
+            <w:pict>
+              <v:rect w14:anchorId="32C84043" id="Rectangle 5" o:spid="_x0000_s1026" style="position:absolute;margin-left:501.05pt;margin-top:78.25pt;width:27.65pt;height:10.5pt;z-index:251685888;visibility:visible;mso-wrap-style:square;mso-wrap-distance-left:9pt;mso-wrap-distance-top:0;mso-wrap-distance-right:9pt;mso-wrap-distance-bottom:0;mso-position-horizontal:absolute;mso-position-horizontal-relative:text;mso-position-vertical:absolute;mso-position-vertical-relative:text;v-text-anchor:middle" o:gfxdata="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" fillcolor="white [3212]" stroked="f" strokeweight="1pt"/>
+            </w:pict>
+          </mc:Fallback>
+        </mc:AlternateContent>
+      </w:r>
+    </w:p>
     <w:p/>
     <w:p>
       <w:pPr>
-        <w:pStyle w:val="Heading1"/>
+        <w:pStyle w:val="Titre1"/>
       </w:pPr>
       <w:bookmarkStart w:id="1" w:name="_Toc503112511"/>
       <w:r>
@@ -348,519 +1278,148 @@
       <w:bookmarkEnd w:id="1"/>
     </w:p>
     <w:p/>
+    <w:p>
+      <w:r>
+        <w:t>Notre projet porte sur la création d’un site web semblable à Reddit. Créer en 2005, Reddit est un site communautaire de partage de signets</w:t>
+      </w:r>
+      <w:r>
+        <w:t>,il</w:t>
+      </w:r>
+      <w:r>
+        <w:t xml:space="preserve"> permet à des utilisateurs de soumettre leurs liens et de voter pour les liens proposés par les autres utilisateurs. </w:t>
+      </w:r>
+    </w:p>
+    <w:p>
+      <w:r>
+        <w:t>Notre site permet</w:t>
+      </w:r>
+      <w:r>
+        <w:t xml:space="preserve"> </w:t>
+      </w:r>
+      <w:r>
+        <w:t xml:space="preserve">à </w:t>
+      </w:r>
+      <w:r>
+        <w:t>des</w:t>
+      </w:r>
+      <w:r>
+        <w:t xml:space="preserve"> utilisateurs de proposer des articles et des thèmes. </w:t>
+      </w:r>
+      <w:r>
+        <w:t>Un utilisateur doit posséder un compte pour accéder à nos services. Il peut proposer un thème et consulter ceux proposés par d’autres scribouillards. Tous les utilisateurs peuvent rédiger un article sur les thèmes proposés. De plus, Les articles peuvent être valorisés à l’aide de votes, attribués par les scribouillards.</w:t>
+      </w:r>
+    </w:p>
+    <w:p>
+      <w:r>
+        <w:t xml:space="preserve">Notre site </w:t>
+      </w:r>
+      <w:r>
+        <w:t xml:space="preserve">se nomme : « Le cercle des scribouillards ». Nous avons choisi ce nom en référence au film « Le cercle des poètes disparus ». Le terme scribouillard, un peu péjoratif, désigne les personnes travaillant dans l’administration. Nous avons volontairement associé ces deux références pour donner un côté décalé. En effet, </w:t>
+      </w:r>
+      <w:bookmarkStart w:id="2" w:name="_GoBack"/>
+      <w:bookmarkEnd w:id="2"/>
+    </w:p>
+    <w:p>
+      <w:r>
+        <w:t xml:space="preserve"> </w:t>
+      </w:r>
+    </w:p>
+    <w:p>
+      <w:r>
+        <w:t xml:space="preserve">Dans le cadre du module de génie logiciel, il nous a été demander de créer en groupe un projet dont les contraintes </w:t>
+      </w:r>
+      <w:r>
+        <w:t>sont</w:t>
+      </w:r>
+      <w:r>
+        <w:t xml:space="preserve"> les suivantes : </w:t>
+      </w:r>
+    </w:p>
+    <w:p>
+      <w:r>
+        <w:t>Le projet d</w:t>
+      </w:r>
+      <w:r>
+        <w:t>oit fonctionner sur tous les supports, nous devons utiliser git et</w:t>
+      </w:r>
+      <w:r>
+        <w:t> M</w:t>
+      </w:r>
+      <w:r>
+        <w:t>arkdown</w:t>
+      </w:r>
+      <w:r>
+        <w:t>. Le projet doit être</w:t>
+      </w:r>
+      <w:r>
+        <w:t xml:space="preserve"> r</w:t>
+      </w:r>
+      <w:r>
+        <w:t>éalis</w:t>
+      </w:r>
+      <w:r>
+        <w:t xml:space="preserve">er </w:t>
+      </w:r>
+      <w:r>
+        <w:t>en Java/Javascript ou Go</w:t>
+      </w:r>
+      <w:r>
+        <w:t xml:space="preserve"> et respecter le principe d’inversion de contrôle. Nous devons également utiliser un outil de gestion de dépendance tels que Maven, Gradle, Npm etc. </w:t>
+      </w:r>
+      <w:r>
+        <w:t>De plus, n</w:t>
+      </w:r>
+      <w:r>
+        <w:t xml:space="preserve">ous devons effectuer des tests unitaires, rédiger les besoins, une documentation </w:t>
+      </w:r>
+      <w:r>
+        <w:t>complète</w:t>
+      </w:r>
+      <w:r>
+        <w:t xml:space="preserve"> et refactorer le code au fur et </w:t>
+      </w:r>
+      <w:r>
+        <w:t>à</w:t>
+      </w:r>
+      <w:r>
+        <w:t> mesure</w:t>
+      </w:r>
+      <w:r>
+        <w:t xml:space="preserve"> du cours.</w:t>
+      </w:r>
+      <w:r>
+        <w:t xml:space="preserve">  </w:t>
+      </w:r>
+    </w:p>
+    <w:p/>
+    <w:p/>
+    <w:p/>
+    <w:p/>
+    <w:p/>
+    <w:p/>
+    <w:p/>
+    <w:p/>
+    <w:p/>
+    <w:p/>
+    <w:p/>
+    <w:p/>
+    <w:p/>
+    <w:p/>
+    <w:p/>
+    <w:p/>
+    <w:p/>
+    <w:p/>
+    <w:p/>
+    <w:p/>
+    <w:p/>
+    <w:p/>
+    <w:p/>
+    <w:p/>
+    <w:p/>
     <w:p/>
     <w:p>
       <w:pPr>
-        <w:widowControl w:val="0"/>
-        <w:autoSpaceDE w:val="0"/>
-        <w:autoSpaceDN w:val="0"/>
-        <w:adjustRightInd w:val="0"/>
-        <w:spacing w:after="240" w:line="360" w:lineRule="atLeast"/>
-        <w:rPr>
-          <w:rFonts w:ascii="Helvetica" w:hAnsi="Helvetica" w:cs="Helvetica"/>
-          <w:color w:val="1A1A1A"/>
-          <w:sz w:val="28"/>
-          <w:szCs w:val="28"/>
-        </w:rPr>
-      </w:pPr>
-      <w:r>
-        <w:rPr>
-          <w:rFonts w:ascii="ArialMT" w:hAnsi="ArialMT" w:cs="ArialMT"/>
-          <w:color w:val="000000"/>
-          <w:sz w:val="32"/>
-          <w:szCs w:val="32"/>
-        </w:rPr>
-        <w:t xml:space="preserve">Ce Projet Informatique porte sur un site web déjà existant du nom de Reddit initialement créer en 2005. </w:t>
-      </w:r>
-      <w:r>
-        <w:rPr>
-          <w:rFonts w:ascii="Helvetica" w:hAnsi="Helvetica" w:cs="Helvetica"/>
-          <w:b/>
-          <w:bCs/>
-          <w:color w:val="1A1A1A"/>
-          <w:sz w:val="28"/>
-          <w:szCs w:val="28"/>
-        </w:rPr>
-        <w:t>Reddit</w:t>
-      </w:r>
-      <w:r>
-        <w:rPr>
-          <w:rFonts w:ascii="Helvetica" w:hAnsi="Helvetica" w:cs="Helvetica"/>
-          <w:color w:val="1A1A1A"/>
-          <w:sz w:val="28"/>
-          <w:szCs w:val="28"/>
-        </w:rPr>
-        <w:t xml:space="preserve"> est un </w:t>
-      </w:r>
-      <w:hyperlink r:id="rId11" w:history="1">
-        <w:r>
-          <w:rPr>
-            <w:rFonts w:ascii="Helvetica" w:hAnsi="Helvetica" w:cs="Helvetica"/>
-            <w:color w:val="092F9D"/>
-            <w:sz w:val="28"/>
-            <w:szCs w:val="28"/>
-          </w:rPr>
-          <w:t>site web</w:t>
-        </w:r>
-      </w:hyperlink>
-      <w:r>
-        <w:rPr>
-          <w:rFonts w:ascii="Helvetica" w:hAnsi="Helvetica" w:cs="Helvetica"/>
-          <w:color w:val="1A1A1A"/>
-          <w:sz w:val="28"/>
-          <w:szCs w:val="28"/>
-        </w:rPr>
-        <w:t xml:space="preserve"> </w:t>
-      </w:r>
-      <w:hyperlink r:id="rId12" w:history="1">
-        <w:r>
-          <w:rPr>
-            <w:rFonts w:ascii="Helvetica" w:hAnsi="Helvetica" w:cs="Helvetica"/>
-            <w:color w:val="092F9D"/>
-            <w:sz w:val="28"/>
-            <w:szCs w:val="28"/>
-          </w:rPr>
-          <w:t>communautaire</w:t>
-        </w:r>
-      </w:hyperlink>
-      <w:r>
-        <w:rPr>
-          <w:rFonts w:ascii="Helvetica" w:hAnsi="Helvetica" w:cs="Helvetica"/>
-          <w:color w:val="1A1A1A"/>
-          <w:sz w:val="28"/>
-          <w:szCs w:val="28"/>
-        </w:rPr>
-        <w:t xml:space="preserve"> de </w:t>
-      </w:r>
-      <w:hyperlink r:id="rId13" w:history="1">
-        <w:r>
-          <w:rPr>
-            <w:rFonts w:ascii="Helvetica" w:hAnsi="Helvetica" w:cs="Helvetica"/>
-            <w:color w:val="092F9D"/>
-            <w:sz w:val="28"/>
-            <w:szCs w:val="28"/>
-          </w:rPr>
-          <w:t>partage de signets</w:t>
-        </w:r>
-      </w:hyperlink>
-      <w:r>
-        <w:rPr>
-          <w:rFonts w:ascii="Helvetica" w:hAnsi="Helvetica" w:cs="Helvetica"/>
-          <w:color w:val="1A1A1A"/>
-          <w:sz w:val="28"/>
-          <w:szCs w:val="28"/>
-        </w:rPr>
-        <w:t xml:space="preserve"> permettant aux utilisateurs de soumettre leurs </w:t>
-      </w:r>
-      <w:hyperlink r:id="rId14" w:history="1">
-        <w:r>
-          <w:rPr>
-            <w:rFonts w:ascii="Helvetica" w:hAnsi="Helvetica" w:cs="Helvetica"/>
-            <w:color w:val="092F9D"/>
-            <w:sz w:val="28"/>
-            <w:szCs w:val="28"/>
-          </w:rPr>
-          <w:t>liens</w:t>
-        </w:r>
-      </w:hyperlink>
-      <w:r>
-        <w:rPr>
-          <w:rFonts w:ascii="Helvetica" w:hAnsi="Helvetica" w:cs="Helvetica"/>
-          <w:color w:val="1A1A1A"/>
-          <w:sz w:val="28"/>
-          <w:szCs w:val="28"/>
-        </w:rPr>
-        <w:t xml:space="preserve"> et de voter pour les liens proposés par les autres utilisateurs. Ce site est tellement populaire que </w:t>
-      </w:r>
-      <w:hyperlink r:id="rId15" w:history="1">
-        <w:r>
-          <w:rPr>
-            <w:rFonts w:ascii="Helvetica" w:hAnsi="Helvetica" w:cs="Helvetica"/>
-            <w:color w:val="092F9D"/>
-            <w:sz w:val="28"/>
-            <w:szCs w:val="28"/>
-          </w:rPr>
-          <w:t>Barack Obama</w:t>
-        </w:r>
-      </w:hyperlink>
-      <w:r>
-        <w:rPr>
-          <w:rFonts w:ascii="Helvetica" w:hAnsi="Helvetica" w:cs="Helvetica"/>
-          <w:color w:val="1A1A1A"/>
-          <w:sz w:val="28"/>
-          <w:szCs w:val="28"/>
-        </w:rPr>
-        <w:t xml:space="preserve"> lors de sa campagne présidentielle en </w:t>
-      </w:r>
-      <w:proofErr w:type="gramStart"/>
-      <w:r>
-        <w:rPr>
-          <w:rFonts w:ascii="Helvetica" w:hAnsi="Helvetica" w:cs="Helvetica"/>
-          <w:color w:val="1A1A1A"/>
-          <w:sz w:val="28"/>
-          <w:szCs w:val="28"/>
-        </w:rPr>
-        <w:t>2012  a</w:t>
-      </w:r>
-      <w:proofErr w:type="gramEnd"/>
-      <w:r>
-        <w:rPr>
-          <w:rFonts w:ascii="Helvetica" w:hAnsi="Helvetica" w:cs="Helvetica"/>
-          <w:color w:val="1A1A1A"/>
-          <w:sz w:val="28"/>
-          <w:szCs w:val="28"/>
-        </w:rPr>
-        <w:t xml:space="preserve"> rendu le site temporairement indisponible à cause du trafic engendré. </w:t>
-      </w:r>
-    </w:p>
-    <w:p>
-      <w:pPr>
-        <w:widowControl w:val="0"/>
-        <w:autoSpaceDE w:val="0"/>
-        <w:autoSpaceDN w:val="0"/>
-        <w:adjustRightInd w:val="0"/>
-        <w:spacing w:after="240" w:line="360" w:lineRule="atLeast"/>
-        <w:rPr>
-          <w:rFonts w:ascii="Helvetica" w:hAnsi="Helvetica" w:cs="Helvetica"/>
-          <w:color w:val="1A1A1A"/>
-          <w:sz w:val="28"/>
-          <w:szCs w:val="28"/>
-        </w:rPr>
-      </w:pPr>
-      <w:r>
-        <w:rPr>
-          <w:rFonts w:ascii="Helvetica" w:hAnsi="Helvetica" w:cs="Helvetica"/>
-          <w:color w:val="1A1A1A"/>
-          <w:sz w:val="28"/>
-          <w:szCs w:val="28"/>
-        </w:rPr>
-        <w:t xml:space="preserve">Le principe de notre site web est semblable à celui de Reddit, en effet, le fait de proposer des thèmes et poster des articles avec un système de vote fut réaliser par Reddit en premier lieu. </w:t>
-      </w:r>
-      <w:proofErr w:type="spellStart"/>
-      <w:r>
-        <w:rPr>
-          <w:rFonts w:ascii="Helvetica" w:hAnsi="Helvetica" w:cs="Helvetica"/>
-          <w:color w:val="1A1A1A"/>
-          <w:sz w:val="28"/>
-          <w:szCs w:val="28"/>
-        </w:rPr>
-        <w:t>Noter</w:t>
-      </w:r>
-      <w:proofErr w:type="spellEnd"/>
-      <w:r>
-        <w:rPr>
-          <w:rFonts w:ascii="Helvetica" w:hAnsi="Helvetica" w:cs="Helvetica"/>
-          <w:color w:val="1A1A1A"/>
-          <w:sz w:val="28"/>
-          <w:szCs w:val="28"/>
-        </w:rPr>
-        <w:t xml:space="preserve"> site web est disponible sur ordinateur et Smartphone doté d’un système d’exploitation IOS ou Android. </w:t>
-      </w:r>
-    </w:p>
-    <w:p>
-      <w:pPr>
-        <w:widowControl w:val="0"/>
-        <w:autoSpaceDE w:val="0"/>
-        <w:autoSpaceDN w:val="0"/>
-        <w:adjustRightInd w:val="0"/>
-        <w:spacing w:after="240" w:line="360" w:lineRule="atLeast"/>
-        <w:rPr>
-          <w:rFonts w:ascii="Helvetica" w:hAnsi="Helvetica" w:cs="Helvetica"/>
-          <w:color w:val="1A1A1A"/>
-          <w:sz w:val="28"/>
-          <w:szCs w:val="28"/>
-        </w:rPr>
-      </w:pPr>
-      <w:r>
-        <w:rPr>
-          <w:rFonts w:ascii="Helvetica" w:hAnsi="Helvetica" w:cs="Helvetica"/>
-          <w:color w:val="1A1A1A"/>
-          <w:sz w:val="28"/>
-          <w:szCs w:val="28"/>
-        </w:rPr>
-        <w:t xml:space="preserve">Pour concevoir et réaliser ce projet, nous avons </w:t>
-      </w:r>
-      <w:proofErr w:type="spellStart"/>
-      <w:r>
-        <w:rPr>
-          <w:rFonts w:ascii="Helvetica" w:hAnsi="Helvetica" w:cs="Helvetica"/>
-          <w:color w:val="1A1A1A"/>
-          <w:sz w:val="28"/>
-          <w:szCs w:val="28"/>
-        </w:rPr>
-        <w:t>composer</w:t>
-      </w:r>
-      <w:proofErr w:type="spellEnd"/>
-      <w:r>
-        <w:rPr>
-          <w:rFonts w:ascii="Helvetica" w:hAnsi="Helvetica" w:cs="Helvetica"/>
-          <w:color w:val="1A1A1A"/>
-          <w:sz w:val="28"/>
-          <w:szCs w:val="28"/>
-        </w:rPr>
-        <w:t xml:space="preserve"> une équipe de quatre personnes : AZA </w:t>
-      </w:r>
-      <w:proofErr w:type="spellStart"/>
-      <w:r>
-        <w:rPr>
-          <w:rFonts w:ascii="Helvetica" w:hAnsi="Helvetica" w:cs="Helvetica"/>
-          <w:color w:val="1A1A1A"/>
-          <w:sz w:val="28"/>
-          <w:szCs w:val="28"/>
-        </w:rPr>
-        <w:t>Betina</w:t>
-      </w:r>
-      <w:proofErr w:type="spellEnd"/>
-      <w:r>
-        <w:rPr>
-          <w:rFonts w:ascii="Helvetica" w:hAnsi="Helvetica" w:cs="Helvetica"/>
-          <w:color w:val="1A1A1A"/>
-          <w:sz w:val="28"/>
-          <w:szCs w:val="28"/>
-        </w:rPr>
-        <w:t xml:space="preserve">, PASSOUBADY Marina, LEBIB Mohamed et BOUHAFS Sami. Tout au long de la moitié du semestre 5, nous avons </w:t>
-      </w:r>
-      <w:proofErr w:type="spellStart"/>
-      <w:r>
-        <w:rPr>
-          <w:rFonts w:ascii="Helvetica" w:hAnsi="Helvetica" w:cs="Helvetica"/>
-          <w:color w:val="1A1A1A"/>
-          <w:sz w:val="28"/>
-          <w:szCs w:val="28"/>
-        </w:rPr>
-        <w:t>essayer</w:t>
-      </w:r>
-      <w:proofErr w:type="spellEnd"/>
-      <w:r>
-        <w:rPr>
-          <w:rFonts w:ascii="Helvetica" w:hAnsi="Helvetica" w:cs="Helvetica"/>
-          <w:color w:val="1A1A1A"/>
-          <w:sz w:val="28"/>
-          <w:szCs w:val="28"/>
-        </w:rPr>
-        <w:t xml:space="preserve"> de réaliser ce site web en utilisant les différents cours et outils proposé par le module de Génie Logiciel. </w:t>
-      </w:r>
-    </w:p>
-    <w:p>
-      <w:pPr>
-        <w:widowControl w:val="0"/>
-        <w:autoSpaceDE w:val="0"/>
-        <w:autoSpaceDN w:val="0"/>
-        <w:adjustRightInd w:val="0"/>
-        <w:spacing w:after="240" w:line="360" w:lineRule="atLeast"/>
-      </w:pPr>
-      <w:r>
-        <w:rPr>
-          <w:rFonts w:ascii="Helvetica" w:hAnsi="Helvetica" w:cs="Helvetica"/>
-          <w:color w:val="1A1A1A"/>
-          <w:sz w:val="28"/>
-          <w:szCs w:val="28"/>
-        </w:rPr>
-        <w:t xml:space="preserve">Nous avons nommés notre site : “Le cercle des scribouillards” s’inspirant d’un film </w:t>
-      </w:r>
-      <w:r>
-        <w:rPr>
-          <w:rFonts w:ascii="Helvetica" w:hAnsi="Helvetica" w:cs="Helvetica"/>
-          <w:color w:val="FC4A59"/>
-          <w:sz w:val="28"/>
-          <w:szCs w:val="28"/>
-        </w:rPr>
-        <w:t xml:space="preserve">MARINA REMPLIS SA CETAIT TON </w:t>
-      </w:r>
-      <w:proofErr w:type="gramStart"/>
-      <w:r>
-        <w:rPr>
-          <w:rFonts w:ascii="Helvetica" w:hAnsi="Helvetica" w:cs="Helvetica"/>
-          <w:color w:val="FC4A59"/>
-          <w:sz w:val="28"/>
-          <w:szCs w:val="28"/>
-        </w:rPr>
-        <w:t>IDEE!!!!!!.</w:t>
-      </w:r>
-      <w:proofErr w:type="gramEnd"/>
-      <w:r>
-        <w:rPr>
-          <w:rFonts w:ascii="Helvetica" w:hAnsi="Helvetica" w:cs="Helvetica"/>
-          <w:color w:val="FC4A59"/>
-          <w:sz w:val="28"/>
-          <w:szCs w:val="28"/>
-        </w:rPr>
-        <w:t xml:space="preserve"> </w:t>
-      </w:r>
-    </w:p>
-    <w:p/>
-    <w:p>
-      <w:r>
-        <w:t xml:space="preserve">Notre projet porte sur la création d’un site web semblable à Reddit. Créer en 2005, Reddit est un site communautaire de partage de </w:t>
-      </w:r>
-      <w:proofErr w:type="spellStart"/>
-      <w:proofErr w:type="gramStart"/>
-      <w:r>
-        <w:t>signets</w:t>
-      </w:r>
-      <w:r>
-        <w:t>,il</w:t>
-      </w:r>
-      <w:proofErr w:type="spellEnd"/>
-      <w:proofErr w:type="gramEnd"/>
-      <w:r>
-        <w:t xml:space="preserve"> permet à des utilisateurs de soumettre leurs liens et de voter pour les liens proposés par les autres utilisateurs. </w:t>
-      </w:r>
-    </w:p>
-    <w:p>
-      <w:r>
-        <w:t xml:space="preserve">Notre site, permets </w:t>
-      </w:r>
-      <w:r>
-        <w:t xml:space="preserve">à </w:t>
-      </w:r>
-      <w:r>
-        <w:t>des</w:t>
-      </w:r>
-      <w:r>
-        <w:t xml:space="preserve"> utilisateurs</w:t>
-      </w:r>
-      <w:r>
-        <w:t xml:space="preserve"> d</w:t>
-      </w:r>
-      <w:bookmarkStart w:id="2" w:name="_GoBack"/>
-      <w:bookmarkEnd w:id="2"/>
-      <w:r>
-        <w:t>isp</w:t>
-      </w:r>
-      <w:r>
-        <w:t xml:space="preserve"> de proposer des articles et des thèmes. Les articles sont créés selon un thème choisi. Les utilisateurs disposent pour ce faire de compte</w:t>
-      </w:r>
-    </w:p>
-    <w:p>
-      <w:r>
-        <w:t xml:space="preserve">Dans le cadre du module de génie logiciel, il nous a été demander de créer en groupe un projet dont les contraintes </w:t>
-      </w:r>
-      <w:r>
-        <w:t>sont</w:t>
-      </w:r>
-      <w:r>
-        <w:t xml:space="preserve"> les suivantes : </w:t>
-      </w:r>
-    </w:p>
-    <w:p>
-      <w:r>
-        <w:t>Le projet d</w:t>
-      </w:r>
-      <w:r>
-        <w:t>oit fonctionner sur tous les supports, nous devons utiliser git et</w:t>
-      </w:r>
-      <w:r>
-        <w:t> </w:t>
-      </w:r>
-      <w:proofErr w:type="spellStart"/>
-      <w:r>
-        <w:t>M</w:t>
-      </w:r>
-      <w:r>
-        <w:t>arkdown</w:t>
-      </w:r>
-      <w:proofErr w:type="spellEnd"/>
-      <w:r>
-        <w:t>. Le projet doit être</w:t>
-      </w:r>
-      <w:r>
-        <w:t xml:space="preserve"> r</w:t>
-      </w:r>
-      <w:r>
-        <w:t>éalis</w:t>
-      </w:r>
-      <w:r>
-        <w:t xml:space="preserve">er </w:t>
-      </w:r>
-      <w:r>
-        <w:t>en Java/Javascript ou Go</w:t>
-      </w:r>
-      <w:r>
-        <w:t xml:space="preserve"> et respecter le principe d’inversion de contrôle. Nous devons également utiliser un outil de gestion de dépendance tels que Maven, </w:t>
-      </w:r>
-      <w:proofErr w:type="spellStart"/>
-      <w:r>
-        <w:t>Gradle</w:t>
-      </w:r>
-      <w:proofErr w:type="spellEnd"/>
-      <w:r>
-        <w:t xml:space="preserve">, </w:t>
-      </w:r>
-      <w:proofErr w:type="spellStart"/>
-      <w:r>
-        <w:t>Npm</w:t>
-      </w:r>
-      <w:proofErr w:type="spellEnd"/>
-      <w:r>
-        <w:t xml:space="preserve"> etc. </w:t>
-      </w:r>
-      <w:r>
-        <w:t>De plus, n</w:t>
-      </w:r>
-      <w:r>
-        <w:t xml:space="preserve">ous </w:t>
-      </w:r>
-      <w:r>
-        <w:lastRenderedPageBreak/>
-        <w:t xml:space="preserve">devons effectuer des tests unitaires, rédiger les besoins, une documentation </w:t>
-      </w:r>
-      <w:r>
-        <w:t>complète</w:t>
-      </w:r>
-      <w:r>
-        <w:t xml:space="preserve"> et </w:t>
-      </w:r>
-      <w:proofErr w:type="spellStart"/>
-      <w:r>
-        <w:t>refactorer</w:t>
-      </w:r>
-      <w:proofErr w:type="spellEnd"/>
-      <w:r>
-        <w:t xml:space="preserve"> le code au fur et </w:t>
-      </w:r>
-      <w:r>
-        <w:t>à</w:t>
-      </w:r>
-      <w:r>
-        <w:t> mesure</w:t>
-      </w:r>
-      <w:r>
-        <w:t xml:space="preserve"> du cours.</w:t>
-      </w:r>
-      <w:r>
-        <w:t xml:space="preserve">  </w:t>
-      </w:r>
-    </w:p>
-    <w:p/>
-    <w:p/>
-    <w:p/>
-    <w:p/>
-    <w:p/>
-    <w:p/>
-    <w:p/>
-    <w:p/>
-    <w:p/>
-    <w:p/>
-    <w:p/>
-    <w:p/>
-    <w:p/>
-    <w:p/>
-    <w:p/>
-    <w:p/>
-    <w:p/>
-    <w:p/>
-    <w:p/>
-    <w:p/>
-    <w:p/>
-    <w:p/>
-    <w:p/>
-    <w:p/>
-    <w:p/>
-    <w:p/>
-    <w:p>
-      <w:pPr>
-        <w:pStyle w:val="TOCHeading"/>
+        <w:pStyle w:val="En-ttedetabledesmatires"/>
         <w:rPr>
           <w:rFonts w:asciiTheme="minorHAnsi" w:eastAsiaTheme="minorHAnsi" w:hAnsiTheme="minorHAnsi" w:cstheme="minorBidi"/>
           <w:color w:val="auto"/>
@@ -872,7 +1431,7 @@
     </w:p>
     <w:p>
       <w:pPr>
-        <w:pStyle w:val="TOCHeading"/>
+        <w:pStyle w:val="En-ttedetabledesmatires"/>
         <w:rPr>
           <w:rFonts w:asciiTheme="minorHAnsi" w:eastAsiaTheme="minorHAnsi" w:hAnsiTheme="minorHAnsi" w:cstheme="minorBidi"/>
           <w:color w:val="auto"/>
@@ -907,7 +1466,7 @@
       <w:sdtContent>
         <w:p>
           <w:pPr>
-            <w:pStyle w:val="TOCHeading"/>
+            <w:pStyle w:val="En-ttedetabledesmatires"/>
             <w:rPr>
               <w:color w:val="FF0000"/>
             </w:rPr>
@@ -921,7 +1480,7 @@
         </w:p>
         <w:p>
           <w:pPr>
-            <w:pStyle w:val="TOC1"/>
+            <w:pStyle w:val="TM1"/>
             <w:tabs>
               <w:tab w:val="right" w:leader="dot" w:pos="9062"/>
             </w:tabs>
@@ -943,7 +1502,7 @@
           <w:hyperlink w:anchor="_Toc503112511" w:history="1">
             <w:r>
               <w:rPr>
-                <w:rStyle w:val="Hyperlink"/>
+                <w:rStyle w:val="Lienhypertexte"/>
                 <w:b/>
                 <w:noProof/>
               </w:rPr>
@@ -1001,7 +1560,7 @@
         </w:p>
         <w:p>
           <w:pPr>
-            <w:pStyle w:val="TOC1"/>
+            <w:pStyle w:val="TM1"/>
             <w:tabs>
               <w:tab w:val="right" w:leader="dot" w:pos="9062"/>
             </w:tabs>
@@ -1014,7 +1573,7 @@
           <w:hyperlink w:anchor="_Toc503112512" w:history="1">
             <w:r>
               <w:rPr>
-                <w:rStyle w:val="Hyperlink"/>
+                <w:rStyle w:val="Lienhypertexte"/>
                 <w:b/>
                 <w:noProof/>
               </w:rPr>
@@ -1072,7 +1631,7 @@
         </w:p>
         <w:p>
           <w:pPr>
-            <w:pStyle w:val="TOC1"/>
+            <w:pStyle w:val="TM1"/>
             <w:tabs>
               <w:tab w:val="right" w:leader="dot" w:pos="9062"/>
             </w:tabs>
@@ -1085,7 +1644,7 @@
           <w:hyperlink w:anchor="_Toc503112513" w:history="1">
             <w:r>
               <w:rPr>
-                <w:rStyle w:val="Hyperlink"/>
+                <w:rStyle w:val="Lienhypertexte"/>
                 <w:b/>
                 <w:noProof/>
               </w:rPr>
@@ -1143,7 +1702,7 @@
         </w:p>
         <w:p>
           <w:pPr>
-            <w:pStyle w:val="TOC1"/>
+            <w:pStyle w:val="TM1"/>
             <w:tabs>
               <w:tab w:val="right" w:leader="dot" w:pos="9062"/>
             </w:tabs>
@@ -1156,7 +1715,7 @@
           <w:hyperlink w:anchor="_Toc503112514" w:history="1">
             <w:r>
               <w:rPr>
-                <w:rStyle w:val="Hyperlink"/>
+                <w:rStyle w:val="Lienhypertexte"/>
                 <w:b/>
                 <w:noProof/>
               </w:rPr>
@@ -1214,7 +1773,7 @@
         </w:p>
         <w:p>
           <w:pPr>
-            <w:pStyle w:val="TOC1"/>
+            <w:pStyle w:val="TM1"/>
             <w:tabs>
               <w:tab w:val="right" w:leader="dot" w:pos="9062"/>
             </w:tabs>
@@ -1227,7 +1786,7 @@
           <w:hyperlink w:anchor="_Toc503112515" w:history="1">
             <w:r>
               <w:rPr>
-                <w:rStyle w:val="Hyperlink"/>
+                <w:rStyle w:val="Lienhypertexte"/>
                 <w:b/>
                 <w:noProof/>
               </w:rPr>
@@ -1285,7 +1844,7 @@
         </w:p>
         <w:p>
           <w:pPr>
-            <w:pStyle w:val="TOC1"/>
+            <w:pStyle w:val="TM1"/>
             <w:tabs>
               <w:tab w:val="right" w:leader="dot" w:pos="9062"/>
             </w:tabs>
@@ -1298,7 +1857,7 @@
           <w:hyperlink w:anchor="_Toc503112516" w:history="1">
             <w:r>
               <w:rPr>
-                <w:rStyle w:val="Hyperlink"/>
+                <w:rStyle w:val="Lienhypertexte"/>
                 <w:b/>
                 <w:noProof/>
               </w:rPr>
@@ -1356,7 +1915,7 @@
         </w:p>
         <w:p>
           <w:pPr>
-            <w:pStyle w:val="TOC1"/>
+            <w:pStyle w:val="TM1"/>
             <w:tabs>
               <w:tab w:val="right" w:leader="dot" w:pos="9062"/>
             </w:tabs>
@@ -1369,7 +1928,7 @@
           <w:hyperlink w:anchor="_Toc503112517" w:history="1">
             <w:r>
               <w:rPr>
-                <w:rStyle w:val="Hyperlink"/>
+                <w:rStyle w:val="Lienhypertexte"/>
                 <w:b/>
                 <w:noProof/>
               </w:rPr>
@@ -1462,7 +2021,7 @@
     <w:p/>
     <w:p>
       <w:pPr>
-        <w:pStyle w:val="Heading1"/>
+        <w:pStyle w:val="Titre1"/>
         <w:rPr>
           <w:b/>
           <w:color w:val="auto"/>
@@ -1482,11 +2041,7 @@
     <w:p>
       <w:bookmarkStart w:id="4" w:name="_Hlk502262844"/>
       <w:r>
-        <w:t xml:space="preserve">Avant de concevoir et réaliser notre projet en génie logiciel, nous avons d’abord suivi des cours théoriques. Ces cours ont servi à nous exposer les différents outils informatiques que nous pouvions ou devions utiliser pour répondre aux besoins de notre projet. Parmi les outils imposés, nous avons fait le choix d’utiliser STS et le langage de programmation JAVA. C’est le langage de programmation </w:t>
-      </w:r>
-      <w:r>
-        <w:lastRenderedPageBreak/>
-        <w:t xml:space="preserve">que l’ensemble du groupe maîtrise d’autant plus que nous l’avions étudié lors de </w:t>
+        <w:t xml:space="preserve">Avant de concevoir et réaliser notre projet en génie logiciel, nous avons d’abord suivi des cours théoriques. Ces cours ont servi à nous exposer les différents outils informatiques que nous pouvions ou devions utiliser pour répondre aux besoins de notre projet. Parmi les outils imposés, nous avons fait le choix d’utiliser STS et le langage de programmation JAVA. C’est le langage de programmation que l’ensemble du groupe maîtrise d’autant plus que nous l’avions étudié lors de </w:t>
       </w:r>
       <w:r>
         <w:t>nos études antérieures</w:t>
@@ -1541,7 +2096,7 @@
     <w:p/>
     <w:p>
       <w:pPr>
-        <w:pStyle w:val="Heading1"/>
+        <w:pStyle w:val="Titre1"/>
         <w:rPr>
           <w:b/>
           <w:color w:val="auto"/>
@@ -1634,7 +2189,7 @@
     <w:p>
       <w:pPr>
         <w:sectPr>
-          <w:footerReference w:type="default" r:id="rId16"/>
+          <w:footerReference w:type="default" r:id="rId14"/>
           <w:pgSz w:w="11906" w:h="16838"/>
           <w:pgMar w:top="1417" w:right="1417" w:bottom="1417" w:left="1417" w:header="708" w:footer="708" w:gutter="0"/>
           <w:cols w:space="708"/>
@@ -1644,7 +2199,7 @@
     </w:p>
     <w:p>
       <w:pPr>
-        <w:pStyle w:val="Heading1"/>
+        <w:pStyle w:val="Titre1"/>
         <w:rPr>
           <w:b/>
           <w:color w:val="auto"/>
@@ -1751,7 +2306,7 @@
               </wp:anchor>
             </w:drawing>
           </mc:Choice>
-          <mc:Fallback>
+          <mc:Fallback xmlns:w16cid="http://schemas.microsoft.com/office/word/2016/wordml/cid">
             <w:pict>
               <v:shapetype id="_x0000_t202" coordsize="21600,21600" o:spt="202" path="m,l,21600r21600,l21600,xe">
                 <v:stroke joinstyle="miter"/>
@@ -1775,7 +2330,7 @@
     </w:p>
     <w:tbl>
       <w:tblPr>
-        <w:tblStyle w:val="TableGrid"/>
+        <w:tblStyle w:val="Grilledutableau"/>
         <w:tblW w:w="14923" w:type="dxa"/>
         <w:tblLook w:val="04A0" w:firstRow="1" w:lastRow="0" w:firstColumn="1" w:lastColumn="0" w:noHBand="0" w:noVBand="1"/>
       </w:tblPr>
@@ -1835,7 +2390,7 @@
                           <pic:cNvPicPr/>
                         </pic:nvPicPr>
                         <pic:blipFill>
-                          <a:blip r:embed="rId17" cstate="print">
+                          <a:blip r:embed="rId15" cstate="print">
                             <a:extLst>
                               <a:ext uri="{28A0092B-C50C-407E-A947-70E740481C1C}">
                                 <a14:useLocalDpi xmlns:a14="http://schemas.microsoft.com/office/drawing/2010/main" val="0"/>
@@ -1913,7 +2468,7 @@
                           </pic:cNvPicPr>
                         </pic:nvPicPr>
                         <pic:blipFill rotWithShape="1">
-                          <a:blip r:embed="rId18" cstate="print">
+                          <a:blip r:embed="rId16" cstate="print">
                             <a:extLst>
                               <a:ext uri="{28A0092B-C50C-407E-A947-70E740481C1C}">
                                 <a14:useLocalDpi xmlns:a14="http://schemas.microsoft.com/office/drawing/2010/main" val="0"/>
@@ -2009,7 +2564,7 @@
                           <pic:cNvPicPr/>
                         </pic:nvPicPr>
                         <pic:blipFill>
-                          <a:blip r:embed="rId19">
+                          <a:blip r:embed="rId17">
                             <a:extLst>
                               <a:ext uri="{28A0092B-C50C-407E-A947-70E740481C1C}">
                                 <a14:useLocalDpi xmlns:a14="http://schemas.microsoft.com/office/drawing/2010/main" val="0"/>
@@ -2084,7 +2639,7 @@
                           </pic:cNvPicPr>
                         </pic:nvPicPr>
                         <pic:blipFill>
-                          <a:blip r:embed="rId20" cstate="print">
+                          <a:blip r:embed="rId18" cstate="print">
                             <a:extLst>
                               <a:ext uri="{28A0092B-C50C-407E-A947-70E740481C1C}">
                                 <a14:useLocalDpi xmlns:a14="http://schemas.microsoft.com/office/drawing/2010/main" val="0"/>
@@ -2206,23 +2761,7 @@
           </w:tcPr>
           <w:p>
             <w:r>
-              <w:t xml:space="preserve">Mise en place de l’intégration continue : nous avons tenté </w:t>
-            </w:r>
-            <w:proofErr w:type="spellStart"/>
-            <w:r>
-              <w:t>SonarCloud</w:t>
-            </w:r>
-            <w:proofErr w:type="spellEnd"/>
-            <w:r>
-              <w:t xml:space="preserve"> pour éviter l’installation de l’outil </w:t>
-            </w:r>
-            <w:proofErr w:type="spellStart"/>
-            <w:r>
-              <w:t>SonarQube</w:t>
-            </w:r>
-            <w:proofErr w:type="spellEnd"/>
-            <w:r>
-              <w:t xml:space="preserve"> à chacun.</w:t>
+              <w:t>Mise en place de l’intégration continue : nous avons tenté SonarCloud pour éviter l’installation de l’outil SonarQube à chacun.</w:t>
             </w:r>
           </w:p>
           <w:p>
@@ -2351,47 +2890,7 @@
           </w:p>
           <w:p>
             <w:r>
-              <w:t>Utilisation des annotations « </w:t>
-            </w:r>
-            <w:proofErr w:type="spellStart"/>
-            <w:r>
-              <w:t>Mockito</w:t>
-            </w:r>
-            <w:proofErr w:type="spellEnd"/>
-            <w:r>
-              <w:t> »</w:t>
-            </w:r>
-            <w:proofErr w:type="gramStart"/>
-            <w:r>
-              <w:t>,«</w:t>
-            </w:r>
-            <w:proofErr w:type="gramEnd"/>
-            <w:r>
-              <w:t> </w:t>
-            </w:r>
-            <w:proofErr w:type="spellStart"/>
-            <w:r>
-              <w:t>when</w:t>
-            </w:r>
-            <w:proofErr w:type="spellEnd"/>
-            <w:r>
-              <w:t> », « </w:t>
-            </w:r>
-            <w:proofErr w:type="spellStart"/>
-            <w:r>
-              <w:t>then</w:t>
-            </w:r>
-            <w:proofErr w:type="spellEnd"/>
-            <w:r>
-              <w:t xml:space="preserve"> » </w:t>
-            </w:r>
-            <w:proofErr w:type="spellStart"/>
-            <w:r>
-              <w:t>etc</w:t>
-            </w:r>
-            <w:proofErr w:type="spellEnd"/>
-            <w:r>
-              <w:t xml:space="preserve"> pour simuler des scénarios et que les tests puissent fonctionner.</w:t>
+              <w:t>Utilisation des annotations « Mockito »,« when », « then » etc pour simuler des scénarios et que les tests puissent fonctionner.</w:t>
             </w:r>
           </w:p>
           <w:p/>
@@ -2431,7 +2930,7 @@
     <w:p/>
     <w:p>
       <w:pPr>
-        <w:pStyle w:val="Heading1"/>
+        <w:pStyle w:val="Titre1"/>
         <w:rPr>
           <w:b/>
           <w:color w:val="auto"/>
@@ -2513,7 +3012,7 @@
     <w:p/>
     <w:p>
       <w:pPr>
-        <w:pStyle w:val="Heading1"/>
+        <w:pStyle w:val="Titre1"/>
         <w:rPr>
           <w:b/>
           <w:color w:val="auto"/>
@@ -2589,7 +3088,7 @@
     <w:p/>
     <w:p>
       <w:pPr>
-        <w:pStyle w:val="Heading1"/>
+        <w:pStyle w:val="Titre1"/>
         <w:rPr>
           <w:b/>
           <w:color w:val="auto"/>
@@ -2665,7 +3164,7 @@
 </file>
 
 <file path=word/endnotes.xml><?xml version="1.0" encoding="utf-8"?>
-<w:endnotes xmlns:wpc="http://schemas.microsoft.com/office/word/2010/wordprocessingCanvas" xmlns:cx="http://schemas.microsoft.com/office/drawing/2014/chartex" xmlns:cx1="http://schemas.microsoft.com/office/drawing/2015/9/8/chartex" xmlns:cx2="http://schemas.microsoft.com/office/drawing/2015/10/21/chartex" xmlns:cx3="http://schemas.microsoft.com/office/drawing/2016/5/9/chartex" xmlns:cx4="http://schemas.microsoft.com/office/drawing/2016/5/10/chartex" xmlns:cx5="http://schemas.microsoft.com/office/drawing/2016/5/11/chartex" xmlns:cx6="http://schemas.microsoft.com/office/drawing/2016/5/12/chartex" xmlns:cx7="http://schemas.microsoft.com/office/drawing/2016/5/13/chartex" xmlns:cx8="http://schemas.microsoft.com/office/drawing/2016/5/14/chartex" xmlns:mc="http://schemas.openxmlformats.org/markup-compatibility/2006" xmlns:aink="http://schemas.microsoft.com/office/drawing/2016/ink" xmlns:am3d="http://schemas.microsoft.com/office/drawing/2017/model3d" xmlns:o="urn:schemas-microsoft-com:office:office" xmlns:r="http://schemas.openxmlformats.org/officeDocument/2006/relationships" xmlns:m="http://schemas.openxmlformats.org/officeDocument/2006/math" xmlns:v="urn:schemas-microsoft-com:vml" xmlns:wp14="http://schemas.microsoft.com/office/word/2010/wordprocessingDrawing" xmlns:wp="http://schemas.openxmlformats.org/drawingml/2006/wordprocessingDrawing" xmlns:w10="urn:schemas-microsoft-com:office:word" xmlns:w="http://schemas.openxmlformats.org/wordprocessingml/2006/main" xmlns:w14="http://schemas.microsoft.com/office/word/2010/wordml" xmlns:w15="http://schemas.microsoft.com/office/word/2012/wordml" xmlns:w16cid="http://schemas.microsoft.com/office/word/2016/wordml/cid" xmlns:w16se="http://schemas.microsoft.com/office/word/2015/wordml/symex" xmlns:wpg="http://schemas.microsoft.com/office/word/2010/wordprocessingGroup" xmlns:wpi="http://schemas.microsoft.com/office/word/2010/wordprocessingInk" xmlns:wne="http://schemas.microsoft.com/office/word/2006/wordml" xmlns:wps="http://schemas.microsoft.com/office/word/2010/wordprocessingShape" mc:Ignorable="w14 w15 w16se w16cid wp14">
+<w:endnotes xmlns:wpc="http://schemas.microsoft.com/office/word/2010/wordprocessingCanvas" xmlns:cx="http://schemas.microsoft.com/office/drawing/2014/chartex" xmlns:cx1="http://schemas.microsoft.com/office/drawing/2015/9/8/chartex" xmlns:cx2="http://schemas.microsoft.com/office/drawing/2015/10/21/chartex" xmlns:cx3="http://schemas.microsoft.com/office/drawing/2016/5/9/chartex" xmlns:cx4="http://schemas.microsoft.com/office/drawing/2016/5/10/chartex" xmlns:cx5="http://schemas.microsoft.com/office/drawing/2016/5/11/chartex" xmlns:cx6="http://schemas.microsoft.com/office/drawing/2016/5/12/chartex" xmlns:cx7="http://schemas.microsoft.com/office/drawing/2016/5/13/chartex" xmlns:cx8="http://schemas.microsoft.com/office/drawing/2016/5/14/chartex" xmlns:mc="http://schemas.openxmlformats.org/markup-compatibility/2006" xmlns:aink="http://schemas.microsoft.com/office/drawing/2016/ink" xmlns:am3d="http://schemas.microsoft.com/office/drawing/2017/model3d" xmlns:o="urn:schemas-microsoft-com:office:office" xmlns:r="http://schemas.openxmlformats.org/officeDocument/2006/relationships" xmlns:m="http://schemas.openxmlformats.org/officeDocument/2006/math" xmlns:v="urn:schemas-microsoft-com:vml" xmlns:wp14="http://schemas.microsoft.com/office/word/2010/wordprocessingDrawing" xmlns:wp="http://schemas.openxmlformats.org/drawingml/2006/wordprocessingDrawing" xmlns:w10="urn:schemas-microsoft-com:office:word" xmlns:w="http://schemas.openxmlformats.org/wordprocessingml/2006/main" xmlns:w14="http://schemas.microsoft.com/office/word/2010/wordml" xmlns:w15="http://schemas.microsoft.com/office/word/2012/wordml" xmlns:w16se="http://schemas.microsoft.com/office/word/2015/wordml/symex" xmlns:wpg="http://schemas.microsoft.com/office/word/2010/wordprocessingGroup" xmlns:wpi="http://schemas.microsoft.com/office/word/2010/wordprocessingInk" xmlns:wne="http://schemas.microsoft.com/office/word/2006/wordml" xmlns:wps="http://schemas.microsoft.com/office/word/2010/wordprocessingShape" mc:Ignorable="w14 w15 w16se wp14">
   <w:endnote w:type="separator" w:id="-1">
     <w:p>
       <w:pPr>
@@ -2690,7 +3189,7 @@
 </file>
 
 <file path=word/footer1.xml><?xml version="1.0" encoding="utf-8"?>
-<w:ftr xmlns:wpc="http://schemas.microsoft.com/office/word/2010/wordprocessingCanvas" xmlns:cx="http://schemas.microsoft.com/office/drawing/2014/chartex" xmlns:cx1="http://schemas.microsoft.com/office/drawing/2015/9/8/chartex" xmlns:cx2="http://schemas.microsoft.com/office/drawing/2015/10/21/chartex" xmlns:cx3="http://schemas.microsoft.com/office/drawing/2016/5/9/chartex" xmlns:cx4="http://schemas.microsoft.com/office/drawing/2016/5/10/chartex" xmlns:cx5="http://schemas.microsoft.com/office/drawing/2016/5/11/chartex" xmlns:cx6="http://schemas.microsoft.com/office/drawing/2016/5/12/chartex" xmlns:cx7="http://schemas.microsoft.com/office/drawing/2016/5/13/chartex" xmlns:cx8="http://schemas.microsoft.com/office/drawing/2016/5/14/chartex" xmlns:mc="http://schemas.openxmlformats.org/markup-compatibility/2006" xmlns:aink="http://schemas.microsoft.com/office/drawing/2016/ink" xmlns:am3d="http://schemas.microsoft.com/office/drawing/2017/model3d" xmlns:o="urn:schemas-microsoft-com:office:office" xmlns:r="http://schemas.openxmlformats.org/officeDocument/2006/relationships" xmlns:m="http://schemas.openxmlformats.org/officeDocument/2006/math" xmlns:v="urn:schemas-microsoft-com:vml" xmlns:wp14="http://schemas.microsoft.com/office/word/2010/wordprocessingDrawing" xmlns:wp="http://schemas.openxmlformats.org/drawingml/2006/wordprocessingDrawing" xmlns:w10="urn:schemas-microsoft-com:office:word" xmlns:w="http://schemas.openxmlformats.org/wordprocessingml/2006/main" xmlns:w14="http://schemas.microsoft.com/office/word/2010/wordml" xmlns:w15="http://schemas.microsoft.com/office/word/2012/wordml" xmlns:w16cid="http://schemas.microsoft.com/office/word/2016/wordml/cid" xmlns:w16se="http://schemas.microsoft.com/office/word/2015/wordml/symex" xmlns:wpg="http://schemas.microsoft.com/office/word/2010/wordprocessingGroup" xmlns:wpi="http://schemas.microsoft.com/office/word/2010/wordprocessingInk" xmlns:wne="http://schemas.microsoft.com/office/word/2006/wordml" xmlns:wps="http://schemas.microsoft.com/office/word/2010/wordprocessingShape" mc:Ignorable="w14 w15 w16se w16cid wp14">
+<w:ftr xmlns:wpc="http://schemas.microsoft.com/office/word/2010/wordprocessingCanvas" xmlns:cx="http://schemas.microsoft.com/office/drawing/2014/chartex" xmlns:cx1="http://schemas.microsoft.com/office/drawing/2015/9/8/chartex" xmlns:cx2="http://schemas.microsoft.com/office/drawing/2015/10/21/chartex" xmlns:cx3="http://schemas.microsoft.com/office/drawing/2016/5/9/chartex" xmlns:cx4="http://schemas.microsoft.com/office/drawing/2016/5/10/chartex" xmlns:cx5="http://schemas.microsoft.com/office/drawing/2016/5/11/chartex" xmlns:cx6="http://schemas.microsoft.com/office/drawing/2016/5/12/chartex" xmlns:cx7="http://schemas.microsoft.com/office/drawing/2016/5/13/chartex" xmlns:cx8="http://schemas.microsoft.com/office/drawing/2016/5/14/chartex" xmlns:mc="http://schemas.openxmlformats.org/markup-compatibility/2006" xmlns:aink="http://schemas.microsoft.com/office/drawing/2016/ink" xmlns:am3d="http://schemas.microsoft.com/office/drawing/2017/model3d" xmlns:o="urn:schemas-microsoft-com:office:office" xmlns:r="http://schemas.openxmlformats.org/officeDocument/2006/relationships" xmlns:m="http://schemas.openxmlformats.org/officeDocument/2006/math" xmlns:v="urn:schemas-microsoft-com:vml" xmlns:wp14="http://schemas.microsoft.com/office/word/2010/wordprocessingDrawing" xmlns:wp="http://schemas.openxmlformats.org/drawingml/2006/wordprocessingDrawing" xmlns:w10="urn:schemas-microsoft-com:office:word" xmlns:w="http://schemas.openxmlformats.org/wordprocessingml/2006/main" xmlns:w14="http://schemas.microsoft.com/office/word/2010/wordml" xmlns:w15="http://schemas.microsoft.com/office/word/2012/wordml" xmlns:w16se="http://schemas.microsoft.com/office/word/2015/wordml/symex" xmlns:wpg="http://schemas.microsoft.com/office/word/2010/wordprocessingGroup" xmlns:wpi="http://schemas.microsoft.com/office/word/2010/wordprocessingInk" xmlns:wne="http://schemas.microsoft.com/office/word/2006/wordml" xmlns:wps="http://schemas.microsoft.com/office/word/2010/wordprocessingShape" mc:Ignorable="w14 w15 w16se wp14">
   <w:sdt>
     <w:sdtPr>
       <w:id w:val="-1892021372"/>
@@ -2707,7 +3206,7 @@
     <w:sdtContent>
       <w:p>
         <w:pPr>
-          <w:pStyle w:val="Footer"/>
+          <w:pStyle w:val="Pieddepage"/>
           <w:jc w:val="right"/>
         </w:pPr>
         <w:r>
@@ -2723,7 +3222,7 @@
           <w:rPr>
             <w:noProof/>
           </w:rPr>
-          <w:t>9</w:t>
+          <w:t>2</w:t>
         </w:r>
         <w:r>
           <w:rPr>
@@ -2736,14 +3235,14 @@
   </w:sdt>
   <w:p>
     <w:pPr>
-      <w:pStyle w:val="Footer"/>
+      <w:pStyle w:val="Pieddepage"/>
     </w:pPr>
   </w:p>
 </w:ftr>
 </file>
 
 <file path=word/footnotes.xml><?xml version="1.0" encoding="utf-8"?>
-<w:footnotes xmlns:wpc="http://schemas.microsoft.com/office/word/2010/wordprocessingCanvas" xmlns:cx="http://schemas.microsoft.com/office/drawing/2014/chartex" xmlns:cx1="http://schemas.microsoft.com/office/drawing/2015/9/8/chartex" xmlns:cx2="http://schemas.microsoft.com/office/drawing/2015/10/21/chartex" xmlns:cx3="http://schemas.microsoft.com/office/drawing/2016/5/9/chartex" xmlns:cx4="http://schemas.microsoft.com/office/drawing/2016/5/10/chartex" xmlns:cx5="http://schemas.microsoft.com/office/drawing/2016/5/11/chartex" xmlns:cx6="http://schemas.microsoft.com/office/drawing/2016/5/12/chartex" xmlns:cx7="http://schemas.microsoft.com/office/drawing/2016/5/13/chartex" xmlns:cx8="http://schemas.microsoft.com/office/drawing/2016/5/14/chartex" xmlns:mc="http://schemas.openxmlformats.org/markup-compatibility/2006" xmlns:aink="http://schemas.microsoft.com/office/drawing/2016/ink" xmlns:am3d="http://schemas.microsoft.com/office/drawing/2017/model3d" xmlns:o="urn:schemas-microsoft-com:office:office" xmlns:r="http://schemas.openxmlformats.org/officeDocument/2006/relationships" xmlns:m="http://schemas.openxmlformats.org/officeDocument/2006/math" xmlns:v="urn:schemas-microsoft-com:vml" xmlns:wp14="http://schemas.microsoft.com/office/word/2010/wordprocessingDrawing" xmlns:wp="http://schemas.openxmlformats.org/drawingml/2006/wordprocessingDrawing" xmlns:w10="urn:schemas-microsoft-com:office:word" xmlns:w="http://schemas.openxmlformats.org/wordprocessingml/2006/main" xmlns:w14="http://schemas.microsoft.com/office/word/2010/wordml" xmlns:w15="http://schemas.microsoft.com/office/word/2012/wordml" xmlns:w16cid="http://schemas.microsoft.com/office/word/2016/wordml/cid" xmlns:w16se="http://schemas.microsoft.com/office/word/2015/wordml/symex" xmlns:wpg="http://schemas.microsoft.com/office/word/2010/wordprocessingGroup" xmlns:wpi="http://schemas.microsoft.com/office/word/2010/wordprocessingInk" xmlns:wne="http://schemas.microsoft.com/office/word/2006/wordml" xmlns:wps="http://schemas.microsoft.com/office/word/2010/wordprocessingShape" mc:Ignorable="w14 w15 w16se w16cid wp14">
+<w:footnotes xmlns:wpc="http://schemas.microsoft.com/office/word/2010/wordprocessingCanvas" xmlns:cx="http://schemas.microsoft.com/office/drawing/2014/chartex" xmlns:cx1="http://schemas.microsoft.com/office/drawing/2015/9/8/chartex" xmlns:cx2="http://schemas.microsoft.com/office/drawing/2015/10/21/chartex" xmlns:cx3="http://schemas.microsoft.com/office/drawing/2016/5/9/chartex" xmlns:cx4="http://schemas.microsoft.com/office/drawing/2016/5/10/chartex" xmlns:cx5="http://schemas.microsoft.com/office/drawing/2016/5/11/chartex" xmlns:cx6="http://schemas.microsoft.com/office/drawing/2016/5/12/chartex" xmlns:cx7="http://schemas.microsoft.com/office/drawing/2016/5/13/chartex" xmlns:cx8="http://schemas.microsoft.com/office/drawing/2016/5/14/chartex" xmlns:mc="http://schemas.openxmlformats.org/markup-compatibility/2006" xmlns:aink="http://schemas.microsoft.com/office/drawing/2016/ink" xmlns:am3d="http://schemas.microsoft.com/office/drawing/2017/model3d" xmlns:o="urn:schemas-microsoft-com:office:office" xmlns:r="http://schemas.openxmlformats.org/officeDocument/2006/relationships" xmlns:m="http://schemas.openxmlformats.org/officeDocument/2006/math" xmlns:v="urn:schemas-microsoft-com:vml" xmlns:wp14="http://schemas.microsoft.com/office/word/2010/wordprocessingDrawing" xmlns:wp="http://schemas.openxmlformats.org/drawingml/2006/wordprocessingDrawing" xmlns:w10="urn:schemas-microsoft-com:office:word" xmlns:w="http://schemas.openxmlformats.org/wordprocessingml/2006/main" xmlns:w14="http://schemas.microsoft.com/office/word/2010/wordml" xmlns:w15="http://schemas.microsoft.com/office/word/2012/wordml" xmlns:w16se="http://schemas.microsoft.com/office/word/2015/wordml/symex" xmlns:wpg="http://schemas.microsoft.com/office/word/2010/wordprocessingGroup" xmlns:wpi="http://schemas.microsoft.com/office/word/2010/wordprocessingInk" xmlns:wne="http://schemas.microsoft.com/office/word/2006/wordml" xmlns:wps="http://schemas.microsoft.com/office/word/2010/wordprocessingShape" mc:Ignorable="w14 w15 w16se wp14">
   <w:footnote w:type="separator" w:id="-1">
     <w:p>
       <w:pPr>
@@ -2768,7 +3267,7 @@
 </file>
 
 <file path=word/numbering.xml><?xml version="1.0" encoding="utf-8"?>
-<w:numbering xmlns:wpc="http://schemas.microsoft.com/office/word/2010/wordprocessingCanvas" xmlns:cx="http://schemas.microsoft.com/office/drawing/2014/chartex" xmlns:cx1="http://schemas.microsoft.com/office/drawing/2015/9/8/chartex" xmlns:cx2="http://schemas.microsoft.com/office/drawing/2015/10/21/chartex" xmlns:cx3="http://schemas.microsoft.com/office/drawing/2016/5/9/chartex" xmlns:cx4="http://schemas.microsoft.com/office/drawing/2016/5/10/chartex" xmlns:cx5="http://schemas.microsoft.com/office/drawing/2016/5/11/chartex" xmlns:cx6="http://schemas.microsoft.com/office/drawing/2016/5/12/chartex" xmlns:cx7="http://schemas.microsoft.com/office/drawing/2016/5/13/chartex" xmlns:cx8="http://schemas.microsoft.com/office/drawing/2016/5/14/chartex" xmlns:mc="http://schemas.openxmlformats.org/markup-compatibility/2006" xmlns:aink="http://schemas.microsoft.com/office/drawing/2016/ink" xmlns:am3d="http://schemas.microsoft.com/office/drawing/2017/model3d" xmlns:o="urn:schemas-microsoft-com:office:office" xmlns:r="http://schemas.openxmlformats.org/officeDocument/2006/relationships" xmlns:m="http://schemas.openxmlformats.org/officeDocument/2006/math" xmlns:v="urn:schemas-microsoft-com:vml" xmlns:wp14="http://schemas.microsoft.com/office/word/2010/wordprocessingDrawing" xmlns:wp="http://schemas.openxmlformats.org/drawingml/2006/wordprocessingDrawing" xmlns:w10="urn:schemas-microsoft-com:office:word" xmlns:w="http://schemas.openxmlformats.org/wordprocessingml/2006/main" xmlns:w14="http://schemas.microsoft.com/office/word/2010/wordml" xmlns:w15="http://schemas.microsoft.com/office/word/2012/wordml" xmlns:w16cid="http://schemas.microsoft.com/office/word/2016/wordml/cid" xmlns:w16se="http://schemas.microsoft.com/office/word/2015/wordml/symex" xmlns:wpg="http://schemas.microsoft.com/office/word/2010/wordprocessingGroup" xmlns:wpi="http://schemas.microsoft.com/office/word/2010/wordprocessingInk" xmlns:wne="http://schemas.microsoft.com/office/word/2006/wordml" xmlns:wps="http://schemas.microsoft.com/office/word/2010/wordprocessingShape" mc:Ignorable="w14 w15 w16se w16cid wp14">
+<w:numbering xmlns:wpc="http://schemas.microsoft.com/office/word/2010/wordprocessingCanvas" xmlns:cx="http://schemas.microsoft.com/office/drawing/2014/chartex" xmlns:cx1="http://schemas.microsoft.com/office/drawing/2015/9/8/chartex" xmlns:cx2="http://schemas.microsoft.com/office/drawing/2015/10/21/chartex" xmlns:cx3="http://schemas.microsoft.com/office/drawing/2016/5/9/chartex" xmlns:cx4="http://schemas.microsoft.com/office/drawing/2016/5/10/chartex" xmlns:cx5="http://schemas.microsoft.com/office/drawing/2016/5/11/chartex" xmlns:cx6="http://schemas.microsoft.com/office/drawing/2016/5/12/chartex" xmlns:cx7="http://schemas.microsoft.com/office/drawing/2016/5/13/chartex" xmlns:cx8="http://schemas.microsoft.com/office/drawing/2016/5/14/chartex" xmlns:mc="http://schemas.openxmlformats.org/markup-compatibility/2006" xmlns:aink="http://schemas.microsoft.com/office/drawing/2016/ink" xmlns:am3d="http://schemas.microsoft.com/office/drawing/2017/model3d" xmlns:o="urn:schemas-microsoft-com:office:office" xmlns:r="http://schemas.openxmlformats.org/officeDocument/2006/relationships" xmlns:m="http://schemas.openxmlformats.org/officeDocument/2006/math" xmlns:v="urn:schemas-microsoft-com:vml" xmlns:wp14="http://schemas.microsoft.com/office/word/2010/wordprocessingDrawing" xmlns:wp="http://schemas.openxmlformats.org/drawingml/2006/wordprocessingDrawing" xmlns:w10="urn:schemas-microsoft-com:office:word" xmlns:w="http://schemas.openxmlformats.org/wordprocessingml/2006/main" xmlns:w14="http://schemas.microsoft.com/office/word/2010/wordml" xmlns:w15="http://schemas.microsoft.com/office/word/2012/wordml" xmlns:w16se="http://schemas.microsoft.com/office/word/2015/wordml/symex" xmlns:wpg="http://schemas.microsoft.com/office/word/2010/wordprocessingGroup" xmlns:wpi="http://schemas.microsoft.com/office/word/2010/wordprocessingInk" xmlns:wne="http://schemas.microsoft.com/office/word/2006/wordml" xmlns:wps="http://schemas.microsoft.com/office/word/2010/wordprocessingShape" mc:Ignorable="w14 w15 w16se wp14">
   <w:abstractNum w:abstractNumId="0" w15:restartNumberingAfterBreak="0">
     <w:nsid w:val="12767D51"/>
     <w:multiLevelType w:val="hybridMultilevel"/>
@@ -2889,7 +3388,7 @@
 </file>
 
 <file path=word/styles.xml><?xml version="1.0" encoding="utf-8"?>
-<w:styles xmlns:mc="http://schemas.openxmlformats.org/markup-compatibility/2006" xmlns:r="http://schemas.openxmlformats.org/officeDocument/2006/relationships" xmlns:w="http://schemas.openxmlformats.org/wordprocessingml/2006/main" xmlns:w14="http://schemas.microsoft.com/office/word/2010/wordml" xmlns:w15="http://schemas.microsoft.com/office/word/2012/wordml" xmlns:w16cid="http://schemas.microsoft.com/office/word/2016/wordml/cid" xmlns:w16se="http://schemas.microsoft.com/office/word/2015/wordml/symex" mc:Ignorable="w14 w15 w16se w16cid">
+<w:styles xmlns:mc="http://schemas.openxmlformats.org/markup-compatibility/2006" xmlns:r="http://schemas.openxmlformats.org/officeDocument/2006/relationships" xmlns:w="http://schemas.openxmlformats.org/wordprocessingml/2006/main" xmlns:w14="http://schemas.microsoft.com/office/word/2010/wordml" xmlns:w15="http://schemas.microsoft.com/office/word/2012/wordml" xmlns:w16se="http://schemas.microsoft.com/office/word/2015/wordml/symex" mc:Ignorable="w14 w15 w16se">
   <w:docDefaults>
     <w:rPrDefault>
       <w:rPr>
@@ -3286,11 +3785,11 @@
     <w:name w:val="Normal"/>
     <w:qFormat/>
   </w:style>
-  <w:style w:type="paragraph" w:styleId="Heading1">
+  <w:style w:type="paragraph" w:styleId="Titre1">
     <w:name w:val="heading 1"/>
     <w:basedOn w:val="Normal"/>
     <w:next w:val="Normal"/>
-    <w:link w:val="Heading1Char"/>
+    <w:link w:val="Titre1Car"/>
     <w:uiPriority w:val="9"/>
     <w:qFormat/>
     <w:rsid w:val="009C6477"/>
@@ -3307,13 +3806,13 @@
       <w:szCs w:val="32"/>
     </w:rPr>
   </w:style>
-  <w:style w:type="character" w:default="1" w:styleId="DefaultParagraphFont">
+  <w:style w:type="character" w:default="1" w:styleId="Policepardfaut">
     <w:name w:val="Default Paragraph Font"/>
     <w:uiPriority w:val="1"/>
     <w:semiHidden/>
     <w:unhideWhenUsed/>
   </w:style>
-  <w:style w:type="table" w:default="1" w:styleId="TableNormal">
+  <w:style w:type="table" w:default="1" w:styleId="TableauNormal">
     <w:name w:val="Normal Table"/>
     <w:uiPriority w:val="99"/>
     <w:semiHidden/>
@@ -3328,16 +3827,16 @@
       </w:tblCellMar>
     </w:tblPr>
   </w:style>
-  <w:style w:type="numbering" w:default="1" w:styleId="NoList">
+  <w:style w:type="numbering" w:default="1" w:styleId="Aucuneliste">
     <w:name w:val="No List"/>
     <w:uiPriority w:val="99"/>
     <w:semiHidden/>
     <w:unhideWhenUsed/>
   </w:style>
-  <w:style w:type="paragraph" w:styleId="Header">
+  <w:style w:type="paragraph" w:styleId="En-tte">
     <w:name w:val="header"/>
     <w:basedOn w:val="Normal"/>
-    <w:link w:val="HeaderChar"/>
+    <w:link w:val="En-tteCar"/>
     <w:uiPriority w:val="99"/>
     <w:unhideWhenUsed/>
     <w:rsid w:val="009C6477"/>
@@ -3349,17 +3848,17 @@
       <w:spacing w:after="0" w:line="240" w:lineRule="auto"/>
     </w:pPr>
   </w:style>
-  <w:style w:type="character" w:customStyle="1" w:styleId="HeaderChar">
-    <w:name w:val="Header Char"/>
-    <w:basedOn w:val="DefaultParagraphFont"/>
-    <w:link w:val="Header"/>
+  <w:style w:type="character" w:customStyle="1" w:styleId="En-tteCar">
+    <w:name w:val="En-tête Car"/>
+    <w:basedOn w:val="Policepardfaut"/>
+    <w:link w:val="En-tte"/>
     <w:uiPriority w:val="99"/>
     <w:rsid w:val="009C6477"/>
   </w:style>
-  <w:style w:type="paragraph" w:styleId="Footer">
+  <w:style w:type="paragraph" w:styleId="Pieddepage">
     <w:name w:val="footer"/>
     <w:basedOn w:val="Normal"/>
-    <w:link w:val="FooterChar"/>
+    <w:link w:val="PieddepageCar"/>
     <w:uiPriority w:val="99"/>
     <w:unhideWhenUsed/>
     <w:rsid w:val="009C6477"/>
@@ -3371,17 +3870,17 @@
       <w:spacing w:after="0" w:line="240" w:lineRule="auto"/>
     </w:pPr>
   </w:style>
-  <w:style w:type="character" w:customStyle="1" w:styleId="FooterChar">
-    <w:name w:val="Footer Char"/>
-    <w:basedOn w:val="DefaultParagraphFont"/>
-    <w:link w:val="Footer"/>
+  <w:style w:type="character" w:customStyle="1" w:styleId="PieddepageCar">
+    <w:name w:val="Pied de page Car"/>
+    <w:basedOn w:val="Policepardfaut"/>
+    <w:link w:val="Pieddepage"/>
     <w:uiPriority w:val="99"/>
     <w:rsid w:val="009C6477"/>
   </w:style>
-  <w:style w:type="character" w:customStyle="1" w:styleId="Heading1Char">
-    <w:name w:val="Heading 1 Char"/>
-    <w:basedOn w:val="DefaultParagraphFont"/>
-    <w:link w:val="Heading1"/>
+  <w:style w:type="character" w:customStyle="1" w:styleId="Titre1Car">
+    <w:name w:val="Titre 1 Car"/>
+    <w:basedOn w:val="Policepardfaut"/>
+    <w:link w:val="Titre1"/>
     <w:uiPriority w:val="9"/>
     <w:rsid w:val="009C6477"/>
     <w:rPr>
@@ -3391,9 +3890,9 @@
       <w:szCs w:val="32"/>
     </w:rPr>
   </w:style>
-  <w:style w:type="paragraph" w:styleId="TOCHeading">
+  <w:style w:type="paragraph" w:styleId="En-ttedetabledesmatires">
     <w:name w:val="TOC Heading"/>
-    <w:basedOn w:val="Heading1"/>
+    <w:basedOn w:val="Titre1"/>
     <w:next w:val="Normal"/>
     <w:uiPriority w:val="39"/>
     <w:unhideWhenUsed/>
@@ -3406,7 +3905,7 @@
       <w:lang w:val="en-US"/>
     </w:rPr>
   </w:style>
-  <w:style w:type="paragraph" w:styleId="TOC1">
+  <w:style w:type="paragraph" w:styleId="TM1">
     <w:name w:val="toc 1"/>
     <w:basedOn w:val="Normal"/>
     <w:next w:val="Normal"/>
@@ -3418,9 +3917,9 @@
       <w:spacing w:after="100"/>
     </w:pPr>
   </w:style>
-  <w:style w:type="character" w:styleId="Hyperlink">
+  <w:style w:type="character" w:styleId="Lienhypertexte">
     <w:name w:val="Hyperlink"/>
-    <w:basedOn w:val="DefaultParagraphFont"/>
+    <w:basedOn w:val="Policepardfaut"/>
     <w:uiPriority w:val="99"/>
     <w:unhideWhenUsed/>
     <w:rsid w:val="0036486C"/>
@@ -3429,9 +3928,9 @@
       <w:u w:val="single"/>
     </w:rPr>
   </w:style>
-  <w:style w:type="character" w:styleId="CommentReference">
+  <w:style w:type="character" w:styleId="Marquedecommentaire">
     <w:name w:val="annotation reference"/>
-    <w:basedOn w:val="DefaultParagraphFont"/>
+    <w:basedOn w:val="Policepardfaut"/>
     <w:uiPriority w:val="99"/>
     <w:semiHidden/>
     <w:unhideWhenUsed/>
@@ -3441,10 +3940,10 @@
       <w:szCs w:val="16"/>
     </w:rPr>
   </w:style>
-  <w:style w:type="paragraph" w:styleId="CommentText">
+  <w:style w:type="paragraph" w:styleId="Commentaire">
     <w:name w:val="annotation text"/>
     <w:basedOn w:val="Normal"/>
-    <w:link w:val="CommentTextChar"/>
+    <w:link w:val="CommentaireCar"/>
     <w:uiPriority w:val="99"/>
     <w:semiHidden/>
     <w:unhideWhenUsed/>
@@ -3457,10 +3956,10 @@
       <w:szCs w:val="20"/>
     </w:rPr>
   </w:style>
-  <w:style w:type="character" w:customStyle="1" w:styleId="CommentTextChar">
-    <w:name w:val="Comment Text Char"/>
-    <w:basedOn w:val="DefaultParagraphFont"/>
-    <w:link w:val="CommentText"/>
+  <w:style w:type="character" w:customStyle="1" w:styleId="CommentaireCar">
+    <w:name w:val="Commentaire Car"/>
+    <w:basedOn w:val="Policepardfaut"/>
+    <w:link w:val="Commentaire"/>
     <w:uiPriority w:val="99"/>
     <w:semiHidden/>
     <w:rsid w:val="0036486C"/>
@@ -3469,11 +3968,11 @@
       <w:szCs w:val="20"/>
     </w:rPr>
   </w:style>
-  <w:style w:type="paragraph" w:styleId="CommentSubject">
+  <w:style w:type="paragraph" w:styleId="Objetducommentaire">
     <w:name w:val="annotation subject"/>
-    <w:basedOn w:val="CommentText"/>
-    <w:next w:val="CommentText"/>
-    <w:link w:val="CommentSubjectChar"/>
+    <w:basedOn w:val="Commentaire"/>
+    <w:next w:val="Commentaire"/>
+    <w:link w:val="ObjetducommentaireCar"/>
     <w:uiPriority w:val="99"/>
     <w:semiHidden/>
     <w:unhideWhenUsed/>
@@ -3483,10 +3982,10 @@
       <w:bCs/>
     </w:rPr>
   </w:style>
-  <w:style w:type="character" w:customStyle="1" w:styleId="CommentSubjectChar">
-    <w:name w:val="Comment Subject Char"/>
-    <w:basedOn w:val="CommentTextChar"/>
-    <w:link w:val="CommentSubject"/>
+  <w:style w:type="character" w:customStyle="1" w:styleId="ObjetducommentaireCar">
+    <w:name w:val="Objet du commentaire Car"/>
+    <w:basedOn w:val="CommentaireCar"/>
+    <w:link w:val="Objetducommentaire"/>
     <w:uiPriority w:val="99"/>
     <w:semiHidden/>
     <w:rsid w:val="0036486C"/>
@@ -3497,10 +3996,10 @@
       <w:szCs w:val="20"/>
     </w:rPr>
   </w:style>
-  <w:style w:type="paragraph" w:styleId="BalloonText">
+  <w:style w:type="paragraph" w:styleId="Textedebulles">
     <w:name w:val="Balloon Text"/>
     <w:basedOn w:val="Normal"/>
-    <w:link w:val="BalloonTextChar"/>
+    <w:link w:val="TextedebullesCar"/>
     <w:uiPriority w:val="99"/>
     <w:semiHidden/>
     <w:unhideWhenUsed/>
@@ -3514,10 +4013,10 @@
       <w:szCs w:val="18"/>
     </w:rPr>
   </w:style>
-  <w:style w:type="character" w:customStyle="1" w:styleId="BalloonTextChar">
-    <w:name w:val="Balloon Text Char"/>
-    <w:basedOn w:val="DefaultParagraphFont"/>
-    <w:link w:val="BalloonText"/>
+  <w:style w:type="character" w:customStyle="1" w:styleId="TextedebullesCar">
+    <w:name w:val="Texte de bulles Car"/>
+    <w:basedOn w:val="Policepardfaut"/>
+    <w:link w:val="Textedebulles"/>
     <w:uiPriority w:val="99"/>
     <w:semiHidden/>
     <w:rsid w:val="0036486C"/>
@@ -3527,9 +4026,9 @@
       <w:szCs w:val="18"/>
     </w:rPr>
   </w:style>
-  <w:style w:type="table" w:styleId="TableGrid">
+  <w:style w:type="table" w:styleId="Grilledutableau">
     <w:name w:val="Table Grid"/>
-    <w:basedOn w:val="TableNormal"/>
+    <w:basedOn w:val="TableauNormal"/>
     <w:uiPriority w:val="39"/>
     <w:rsid w:val="0072653A"/>
     <w:pPr>
@@ -3546,7 +4045,7 @@
       </w:tblBorders>
     </w:tblPr>
   </w:style>
-  <w:style w:type="paragraph" w:styleId="ListParagraph">
+  <w:style w:type="paragraph" w:styleId="Paragraphedeliste">
     <w:name w:val="List Paragraph"/>
     <w:basedOn w:val="Normal"/>
     <w:uiPriority w:val="34"/>
@@ -3826,7 +4325,7 @@
 </file>
 
 <file path=customXml/itemProps1.xml><?xml version="1.0" encoding="utf-8"?>
-<ds:datastoreItem xmlns:ds="http://schemas.openxmlformats.org/officeDocument/2006/customXml" ds:itemID="{5F9BAB90-9EC4-42D5-8D75-24F2D082C260}">
+<ds:datastoreItem xmlns:ds="http://schemas.openxmlformats.org/officeDocument/2006/customXml" ds:itemID="{B6B94691-F3B9-489B-9DE6-BCB63E568AC6}">
   <ds:schemaRefs>
     <ds:schemaRef ds:uri="http://schemas.openxmlformats.org/officeDocument/2006/bibliography"/>
   </ds:schemaRefs>

</xml_diff>

<commit_message>
modif conclu, point perf, retour perso marina
</commit_message>
<xml_diff>
--- a/Doc/compte_rendu.docx
+++ b/Doc/compte_rendu.docx
@@ -1,6 +1,6 @@
 
 <file path=word/document.xml><?xml version="1.0" encoding="utf-8"?>
-<w:document xmlns:wpc="http://schemas.microsoft.com/office/word/2010/wordprocessingCanvas" xmlns:cx="http://schemas.microsoft.com/office/drawing/2014/chartex" xmlns:cx1="http://schemas.microsoft.com/office/drawing/2015/9/8/chartex" xmlns:cx2="http://schemas.microsoft.com/office/drawing/2015/10/21/chartex" xmlns:cx3="http://schemas.microsoft.com/office/drawing/2016/5/9/chartex" xmlns:cx4="http://schemas.microsoft.com/office/drawing/2016/5/10/chartex" xmlns:cx5="http://schemas.microsoft.com/office/drawing/2016/5/11/chartex" xmlns:cx6="http://schemas.microsoft.com/office/drawing/2016/5/12/chartex" xmlns:cx7="http://schemas.microsoft.com/office/drawing/2016/5/13/chartex" xmlns:cx8="http://schemas.microsoft.com/office/drawing/2016/5/14/chartex" xmlns:mc="http://schemas.openxmlformats.org/markup-compatibility/2006" xmlns:aink="http://schemas.microsoft.com/office/drawing/2016/ink" xmlns:am3d="http://schemas.microsoft.com/office/drawing/2017/model3d" xmlns:o="urn:schemas-microsoft-com:office:office" xmlns:r="http://schemas.openxmlformats.org/officeDocument/2006/relationships" xmlns:m="http://schemas.openxmlformats.org/officeDocument/2006/math" xmlns:v="urn:schemas-microsoft-com:vml" xmlns:wp14="http://schemas.microsoft.com/office/word/2010/wordprocessingDrawing" xmlns:wp="http://schemas.openxmlformats.org/drawingml/2006/wordprocessingDrawing" xmlns:w10="urn:schemas-microsoft-com:office:word" xmlns:w="http://schemas.openxmlformats.org/wordprocessingml/2006/main" xmlns:w14="http://schemas.microsoft.com/office/word/2010/wordml" xmlns:w15="http://schemas.microsoft.com/office/word/2012/wordml" xmlns:w16cid="http://schemas.microsoft.com/office/word/2016/wordml/cid" xmlns:w16se="http://schemas.microsoft.com/office/word/2015/wordml/symex" xmlns:wpg="http://schemas.microsoft.com/office/word/2010/wordprocessingGroup" xmlns:wpi="http://schemas.microsoft.com/office/word/2010/wordprocessingInk" xmlns:wne="http://schemas.microsoft.com/office/word/2006/wordml" xmlns:wps="http://schemas.microsoft.com/office/word/2010/wordprocessingShape" mc:Ignorable="w14 w15 w16se w16cid wp14">
+<w:document xmlns:wpc="http://schemas.microsoft.com/office/word/2010/wordprocessingCanvas" xmlns:cx="http://schemas.microsoft.com/office/drawing/2014/chartex" xmlns:cx1="http://schemas.microsoft.com/office/drawing/2015/9/8/chartex" xmlns:cx2="http://schemas.microsoft.com/office/drawing/2015/10/21/chartex" xmlns:cx3="http://schemas.microsoft.com/office/drawing/2016/5/9/chartex" xmlns:cx4="http://schemas.microsoft.com/office/drawing/2016/5/10/chartex" xmlns:cx5="http://schemas.microsoft.com/office/drawing/2016/5/11/chartex" xmlns:cx6="http://schemas.microsoft.com/office/drawing/2016/5/12/chartex" xmlns:cx7="http://schemas.microsoft.com/office/drawing/2016/5/13/chartex" xmlns:cx8="http://schemas.microsoft.com/office/drawing/2016/5/14/chartex" xmlns:mc="http://schemas.openxmlformats.org/markup-compatibility/2006" xmlns:aink="http://schemas.microsoft.com/office/drawing/2016/ink" xmlns:am3d="http://schemas.microsoft.com/office/drawing/2017/model3d" xmlns:o="urn:schemas-microsoft-com:office:office" xmlns:r="http://schemas.openxmlformats.org/officeDocument/2006/relationships" xmlns:m="http://schemas.openxmlformats.org/officeDocument/2006/math" xmlns:v="urn:schemas-microsoft-com:vml" xmlns:wp14="http://schemas.microsoft.com/office/word/2010/wordprocessingDrawing" xmlns:wp="http://schemas.openxmlformats.org/drawingml/2006/wordprocessingDrawing" xmlns:w10="urn:schemas-microsoft-com:office:word" xmlns:w="http://schemas.openxmlformats.org/wordprocessingml/2006/main" xmlns:w14="http://schemas.microsoft.com/office/word/2010/wordml" xmlns:w15="http://schemas.microsoft.com/office/word/2012/wordml" xmlns:w16se="http://schemas.microsoft.com/office/word/2015/wordml/symex" xmlns:wpg="http://schemas.microsoft.com/office/word/2010/wordprocessingGroup" xmlns:wpi="http://schemas.microsoft.com/office/word/2010/wordprocessingInk" xmlns:wne="http://schemas.microsoft.com/office/word/2006/wordml" xmlns:wps="http://schemas.microsoft.com/office/word/2010/wordprocessingShape" mc:Ignorable="w14 w15 w16se wp14">
   <w:body>
     <w:p>
       <w:bookmarkStart w:id="0" w:name="_Hlk503105391"/>
@@ -311,7 +311,7 @@
               </wp:anchor>
             </w:drawing>
           </mc:Choice>
-          <mc:Fallback>
+          <mc:Fallback xmlns:w16cid="http://schemas.microsoft.com/office/word/2016/wordml/cid">
             <w:pict>
               <v:rect w14:anchorId="2F939CEF" id="Rectangle 13" o:spid="_x0000_s1026" style="position:absolute;margin-left:267.7pt;margin-top:5.3pt;width:64.5pt;height:11.45pt;rotation:1929623fd;z-index:251679744;visibility:visible;mso-wrap-style:square;mso-width-percent:0;mso-height-percent:0;mso-wrap-distance-left:9pt;mso-wrap-distance-top:0;mso-wrap-distance-right:9pt;mso-wrap-distance-bottom:0;mso-position-horizontal:absolute;mso-position-horizontal-relative:text;mso-position-vertical:absolute;mso-position-vertical-relative:text;mso-width-percent:0;mso-height-percent:0;mso-width-relative:margin;mso-height-relative:margin;v-text-anchor:middle" o:gfxdata="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" fillcolor="#d8d8d8 [2732]" strokecolor="#d8d8d8 [2732]" strokeweight="1pt"/>
             </w:pict>
@@ -469,7 +469,7 @@
               </wp:anchor>
             </w:drawing>
           </mc:Choice>
-          <mc:Fallback>
+          <mc:Fallback xmlns:w16cid="http://schemas.microsoft.com/office/word/2016/wordml/cid">
             <w:pict>
               <v:rect w14:anchorId="6CCA2B43" id="Rectangle 3" o:spid="_x0000_s1026" style="position:absolute;margin-left:-70.85pt;margin-top:23.85pt;width:599.65pt;height:132.2pt;z-index:251680768;visibility:visible;mso-wrap-style:square;mso-width-percent:0;mso-wrap-distance-left:9pt;mso-wrap-distance-top:0;mso-wrap-distance-right:9pt;mso-wrap-distance-bottom:0;mso-position-horizontal:absolute;mso-position-horizontal-relative:text;mso-position-vertical:absolute;mso-position-vertical-relative:text;mso-width-percent:0;mso-width-relative:margin;v-text-anchor:middle" o:gfxdata="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" fillcolor="white [3212]" stroked="f" strokeweight="1pt"/>
             </w:pict>
@@ -707,7 +707,7 @@
               </wp:anchor>
             </w:drawing>
           </mc:Choice>
-          <mc:Fallback>
+          <mc:Fallback xmlns:w16cid="http://schemas.microsoft.com/office/word/2016/wordml/cid">
             <w:pict>
               <v:shapetype id="_x0000_t202" coordsize="21600,21600" o:spt="202" path="m,l,21600r21600,l21600,xe">
                 <v:stroke joinstyle="miter"/>
@@ -944,7 +944,7 @@
               </wp:anchor>
             </w:drawing>
           </mc:Choice>
-          <mc:Fallback>
+          <mc:Fallback xmlns:w16cid="http://schemas.microsoft.com/office/word/2016/wordml/cid">
             <w:pict>
               <v:rect id="Rectangle 20" o:spid="_x0000_s1027" style="position:absolute;margin-left:-19.35pt;margin-top:11.95pt;width:122.15pt;height:93.1pt;z-index:251692032;visibility:visible;mso-wrap-style:square;mso-width-percent:0;mso-height-percent:0;mso-wrap-distance-left:9pt;mso-wrap-distance-top:0;mso-wrap-distance-right:9pt;mso-wrap-distance-bottom:0;mso-position-horizontal:absolute;mso-position-horizontal-relative:text;mso-position-vertical:absolute;mso-position-vertical-relative:text;mso-width-percent:0;mso-height-percent:0;mso-width-relative:margin;mso-height-relative:margin;v-text-anchor:middle" o:gfxdata="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" filled="f" stroked="f" strokeweight="1pt">
                 <v:textbox>
@@ -1214,7 +1214,7 @@
               </wp:anchor>
             </w:drawing>
           </mc:Choice>
-          <mc:Fallback>
+          <mc:Fallback xmlns:w16cid="http://schemas.microsoft.com/office/word/2016/wordml/cid">
             <w:pict>
               <v:rect w14:anchorId="16B8DFC6" id="Rectangle 17" o:spid="_x0000_s1026" style="position:absolute;margin-left:395.7pt;margin-top:75.1pt;width:57.05pt;height:14.85pt;z-index:251687936;visibility:visible;mso-wrap-style:square;mso-width-percent:0;mso-height-percent:0;mso-wrap-distance-left:9pt;mso-wrap-distance-top:0;mso-wrap-distance-right:9pt;mso-wrap-distance-bottom:0;mso-position-horizontal:absolute;mso-position-horizontal-relative:text;mso-position-vertical:absolute;mso-position-vertical-relative:text;mso-width-percent:0;mso-height-percent:0;mso-width-relative:margin;mso-height-relative:margin;v-text-anchor:middle" o:gfxdata="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" fillcolor="white [3212]" stroked="f" strokeweight="1pt"/>
             </w:pict>
@@ -1288,7 +1288,7 @@
               </wp:anchor>
             </w:drawing>
           </mc:Choice>
-          <mc:Fallback>
+          <mc:Fallback xmlns:w16cid="http://schemas.microsoft.com/office/word/2016/wordml/cid">
             <w:pict>
               <v:rect w14:anchorId="32C84043" id="Rectangle 5" o:spid="_x0000_s1026" style="position:absolute;margin-left:501.05pt;margin-top:78.25pt;width:27.65pt;height:10.5pt;z-index:251685888;visibility:visible;mso-wrap-style:square;mso-wrap-distance-left:9pt;mso-wrap-distance-top:0;mso-wrap-distance-right:9pt;mso-wrap-distance-bottom:0;mso-position-horizontal:absolute;mso-position-horizontal-relative:text;mso-position-vertical:absolute;mso-position-vertical-relative:text;v-text-anchor:middle" o:gfxdata="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" fillcolor="white [3212]" stroked="f" strokeweight="1pt"/>
             </w:pict>
@@ -1299,7 +1299,7 @@
     <w:p/>
     <w:p>
       <w:pPr>
-        <w:pStyle w:val="Heading1"/>
+        <w:pStyle w:val="Titre1"/>
       </w:pPr>
       <w:bookmarkStart w:id="1" w:name="_Toc503112511"/>
       <w:r>
@@ -1313,6 +1313,9 @@
     </w:p>
     <w:p/>
     <w:p>
+      <w:pPr>
+        <w:jc w:val="both"/>
+      </w:pPr>
       <w:r>
         <w:t xml:space="preserve">Notre projet porte sur la création d’un site web semblable à </w:t>
       </w:r>
@@ -1346,6 +1349,9 @@
       </w:r>
     </w:p>
     <w:p>
+      <w:pPr>
+        <w:jc w:val="both"/>
+      </w:pPr>
       <w:r>
         <w:t>Notre site permet</w:t>
       </w:r>
@@ -1366,6 +1372,9 @@
       </w:r>
     </w:p>
     <w:p>
+      <w:pPr>
+        <w:jc w:val="both"/>
+      </w:pPr>
       <w:r>
         <w:t xml:space="preserve">Notre site </w:t>
       </w:r>
@@ -1386,6 +1395,9 @@
       </w:r>
     </w:p>
     <w:p>
+      <w:pPr>
+        <w:jc w:val="both"/>
+      </w:pPr>
       <w:r>
         <w:t xml:space="preserve">Dans le cadre du module de génie logiciel, </w:t>
       </w:r>
@@ -1403,6 +1415,9 @@
       </w:r>
     </w:p>
     <w:p>
+      <w:pPr>
+        <w:jc w:val="both"/>
+      </w:pPr>
       <w:r>
         <w:t>Le projet d</w:t>
       </w:r>
@@ -1472,15 +1487,7 @@
       </w:r>
       <w:proofErr w:type="spellEnd"/>
       <w:r>
-        <w:t xml:space="preserve"> </w:t>
-      </w:r>
-      <w:proofErr w:type="gramStart"/>
-      <w:r>
-        <w:t>le</w:t>
-      </w:r>
-      <w:proofErr w:type="gramEnd"/>
-      <w:r>
-        <w:t xml:space="preserve"> code au fur et </w:t>
+        <w:t xml:space="preserve"> le code au fur et </w:t>
       </w:r>
       <w:r>
         <w:t>à</w:t>
@@ -1523,7 +1530,7 @@
     <w:p/>
     <w:p>
       <w:pPr>
-        <w:pStyle w:val="TOCHeading"/>
+        <w:pStyle w:val="En-ttedetabledesmatires"/>
         <w:rPr>
           <w:rFonts w:asciiTheme="minorHAnsi" w:eastAsiaTheme="minorHAnsi" w:hAnsiTheme="minorHAnsi" w:cstheme="minorBidi"/>
           <w:color w:val="auto"/>
@@ -1535,7 +1542,7 @@
     </w:p>
     <w:p>
       <w:pPr>
-        <w:pStyle w:val="TOCHeading"/>
+        <w:pStyle w:val="En-ttedetabledesmatires"/>
         <w:rPr>
           <w:rFonts w:asciiTheme="minorHAnsi" w:eastAsiaTheme="minorHAnsi" w:hAnsiTheme="minorHAnsi" w:cstheme="minorBidi"/>
           <w:color w:val="auto"/>
@@ -1570,7 +1577,7 @@
       <w:sdtContent>
         <w:p>
           <w:pPr>
-            <w:pStyle w:val="TOCHeading"/>
+            <w:pStyle w:val="En-ttedetabledesmatires"/>
             <w:rPr>
               <w:color w:val="FF0000"/>
             </w:rPr>
@@ -1586,7 +1593,7 @@
         </w:p>
         <w:p>
           <w:pPr>
-            <w:pStyle w:val="TOC1"/>
+            <w:pStyle w:val="TM1"/>
             <w:tabs>
               <w:tab w:val="right" w:leader="dot" w:pos="9062"/>
             </w:tabs>
@@ -1608,7 +1615,7 @@
           <w:hyperlink w:anchor="_Toc503112511" w:history="1">
             <w:r>
               <w:rPr>
-                <w:rStyle w:val="Hyperlink"/>
+                <w:rStyle w:val="Lienhypertexte"/>
                 <w:b/>
                 <w:noProof/>
               </w:rPr>
@@ -1666,7 +1673,7 @@
         </w:p>
         <w:p>
           <w:pPr>
-            <w:pStyle w:val="TOC1"/>
+            <w:pStyle w:val="TM1"/>
             <w:tabs>
               <w:tab w:val="right" w:leader="dot" w:pos="9062"/>
             </w:tabs>
@@ -1679,7 +1686,7 @@
           <w:hyperlink w:anchor="_Toc503112512" w:history="1">
             <w:r>
               <w:rPr>
-                <w:rStyle w:val="Hyperlink"/>
+                <w:rStyle w:val="Lienhypertexte"/>
                 <w:b/>
                 <w:noProof/>
               </w:rPr>
@@ -1737,7 +1744,7 @@
         </w:p>
         <w:p>
           <w:pPr>
-            <w:pStyle w:val="TOC1"/>
+            <w:pStyle w:val="TM1"/>
             <w:tabs>
               <w:tab w:val="right" w:leader="dot" w:pos="9062"/>
             </w:tabs>
@@ -1750,7 +1757,7 @@
           <w:hyperlink w:anchor="_Toc503112513" w:history="1">
             <w:r>
               <w:rPr>
-                <w:rStyle w:val="Hyperlink"/>
+                <w:rStyle w:val="Lienhypertexte"/>
                 <w:b/>
                 <w:noProof/>
               </w:rPr>
@@ -1808,7 +1815,7 @@
         </w:p>
         <w:p>
           <w:pPr>
-            <w:pStyle w:val="TOC1"/>
+            <w:pStyle w:val="TM1"/>
             <w:tabs>
               <w:tab w:val="right" w:leader="dot" w:pos="9062"/>
             </w:tabs>
@@ -1821,7 +1828,7 @@
           <w:hyperlink w:anchor="_Toc503112514" w:history="1">
             <w:r>
               <w:rPr>
-                <w:rStyle w:val="Hyperlink"/>
+                <w:rStyle w:val="Lienhypertexte"/>
                 <w:b/>
                 <w:noProof/>
               </w:rPr>
@@ -1879,7 +1886,7 @@
         </w:p>
         <w:p>
           <w:pPr>
-            <w:pStyle w:val="TOC1"/>
+            <w:pStyle w:val="TM1"/>
             <w:tabs>
               <w:tab w:val="right" w:leader="dot" w:pos="9062"/>
             </w:tabs>
@@ -1892,7 +1899,7 @@
           <w:hyperlink w:anchor="_Toc503112515" w:history="1">
             <w:r>
               <w:rPr>
-                <w:rStyle w:val="Hyperlink"/>
+                <w:rStyle w:val="Lienhypertexte"/>
                 <w:b/>
                 <w:noProof/>
               </w:rPr>
@@ -1950,7 +1957,7 @@
         </w:p>
         <w:p>
           <w:pPr>
-            <w:pStyle w:val="TOC1"/>
+            <w:pStyle w:val="TM1"/>
             <w:tabs>
               <w:tab w:val="right" w:leader="dot" w:pos="9062"/>
             </w:tabs>
@@ -1963,7 +1970,7 @@
           <w:hyperlink w:anchor="_Toc503112516" w:history="1">
             <w:r>
               <w:rPr>
-                <w:rStyle w:val="Hyperlink"/>
+                <w:rStyle w:val="Lienhypertexte"/>
                 <w:b/>
                 <w:noProof/>
               </w:rPr>
@@ -2021,7 +2028,7 @@
         </w:p>
         <w:p>
           <w:pPr>
-            <w:pStyle w:val="TOC1"/>
+            <w:pStyle w:val="TM1"/>
             <w:tabs>
               <w:tab w:val="right" w:leader="dot" w:pos="9062"/>
             </w:tabs>
@@ -2034,7 +2041,7 @@
           <w:hyperlink w:anchor="_Toc503112517" w:history="1">
             <w:r>
               <w:rPr>
-                <w:rStyle w:val="Hyperlink"/>
+                <w:rStyle w:val="Lienhypertexte"/>
                 <w:b/>
                 <w:noProof/>
               </w:rPr>
@@ -2117,18 +2124,11 @@
     <w:p/>
     <w:p/>
     <w:p/>
-    <w:p/>
-    <w:p/>
-    <w:p/>
-    <w:p/>
-    <w:p/>
-    <w:p/>
-    <w:p/>
-    <w:p/>
-    <w:p>
-      <w:pPr>
-        <w:pStyle w:val="Heading1"/>
-        <w:rPr>
+    <w:p>
+      <w:pPr>
+        <w:pStyle w:val="Titre1"/>
+        <w:rPr>
+          <w:rFonts w:ascii="Garamond" w:hAnsi="Garamond"/>
           <w:b/>
           <w:color w:val="auto"/>
         </w:rPr>
@@ -2136,15 +2136,20 @@
       <w:bookmarkStart w:id="2" w:name="_Toc503112512"/>
       <w:r>
         <w:rPr>
+          <w:rFonts w:ascii="Garamond" w:hAnsi="Garamond"/>
           <w:b/>
           <w:color w:val="auto"/>
         </w:rPr>
+        <w:lastRenderedPageBreak/>
         <w:t>Mise en application</w:t>
       </w:r>
       <w:bookmarkEnd w:id="2"/>
     </w:p>
     <w:p/>
     <w:p>
+      <w:pPr>
+        <w:jc w:val="both"/>
+      </w:pPr>
       <w:bookmarkStart w:id="3" w:name="_Hlk502262844"/>
       <w:r>
         <w:t xml:space="preserve">Avant de concevoir et réaliser notre projet en génie logiciel, nous avons d’abord suivi des cours théoriques. Ces cours ont servi à nous exposer les différents outils informatiques que nous pouvions ou devions utiliser pour répondre aux besoins de notre projet. Parmi les outils imposés, nous avons fait le choix d’utiliser STS et le langage de programmation JAVA. C’est le langage de programmation que l’ensemble du groupe maîtrise d’autant plus que nous l’avions étudié lors de </w:t>
@@ -2159,7 +2164,15 @@
         <w:t xml:space="preserve">en </w:t>
       </w:r>
       <w:r>
-        <w:t xml:space="preserve">début de semestre. En ce qui concerne le respect de l’inversion de contrôle, notre choix c’est automatiquement tourner vers </w:t>
+        <w:t xml:space="preserve">début de semestre. </w:t>
+      </w:r>
+    </w:p>
+    <w:p>
+      <w:pPr>
+        <w:jc w:val="both"/>
+      </w:pPr>
+      <w:r>
+        <w:t xml:space="preserve">En ce qui concerne le respect de l’inversion de contrôle, notre choix c’est automatiquement tourner vers </w:t>
       </w:r>
       <w:r>
         <w:t>S</w:t>
@@ -2186,7 +2199,15 @@
         <w:t>l’outil</w:t>
       </w:r>
       <w:r>
-        <w:t xml:space="preserve"> le plus utilisé pour les projets JAVA avec le Framework Spring. De plus, certains membres de l’équipe l’ont déjà utilisé</w:t>
+        <w:t xml:space="preserve"> le plus utilisé pour les projets JAVA avec le Framework Spring. </w:t>
+      </w:r>
+    </w:p>
+    <w:p>
+      <w:pPr>
+        <w:jc w:val="both"/>
+      </w:pPr>
+      <w:r>
+        <w:t>De plus, certains membres de l’équipe l’ont déjà utilisé</w:t>
       </w:r>
       <w:r>
         <w:t>. Parmi les outils présentés en cour</w:t>
@@ -2202,8 +2223,9 @@
     <w:p/>
     <w:p>
       <w:pPr>
-        <w:pStyle w:val="Heading1"/>
-        <w:rPr>
+        <w:pStyle w:val="Titre1"/>
+        <w:rPr>
+          <w:rFonts w:ascii="Garamond" w:hAnsi="Garamond"/>
           <w:b/>
           <w:color w:val="auto"/>
         </w:rPr>
@@ -2211,6 +2233,7 @@
       <w:bookmarkStart w:id="4" w:name="_Toc503112513"/>
       <w:r>
         <w:rPr>
+          <w:rFonts w:ascii="Garamond" w:hAnsi="Garamond"/>
           <w:b/>
           <w:color w:val="auto"/>
         </w:rPr>
@@ -2218,6 +2241,7 @@
       </w:r>
       <w:r>
         <w:rPr>
+          <w:rFonts w:ascii="Garamond" w:hAnsi="Garamond"/>
           <w:b/>
           <w:color w:val="auto"/>
         </w:rPr>
@@ -2225,6 +2249,7 @@
       </w:r>
       <w:r>
         <w:rPr>
+          <w:rFonts w:ascii="Garamond" w:hAnsi="Garamond"/>
           <w:b/>
           <w:color w:val="auto"/>
         </w:rPr>
@@ -2232,8 +2257,15 @@
       </w:r>
       <w:bookmarkEnd w:id="4"/>
     </w:p>
-    <w:p/>
-    <w:p>
+    <w:p>
+      <w:pPr>
+        <w:jc w:val="both"/>
+      </w:pPr>
+    </w:p>
+    <w:p>
+      <w:pPr>
+        <w:jc w:val="both"/>
+      </w:pPr>
       <w:r>
         <w:t>Au début du projet, nous déci</w:t>
       </w:r>
@@ -2290,16 +2322,24 @@
     <w:p/>
     <w:p/>
     <w:p/>
-    <w:p>
-      <w:pPr>
-        <w:pStyle w:val="Heading1"/>
-        <w:rPr>
+    <w:p/>
+    <w:p/>
+    <w:p/>
+    <w:p/>
+    <w:p/>
+    <w:p/>
+    <w:p>
+      <w:pPr>
+        <w:pStyle w:val="Titre1"/>
+        <w:rPr>
+          <w:rFonts w:ascii="Garamond" w:hAnsi="Garamond"/>
           <w:b/>
           <w:color w:val="auto"/>
         </w:rPr>
       </w:pPr>
       <w:r>
         <w:rPr>
+          <w:rFonts w:ascii="Garamond" w:hAnsi="Garamond"/>
           <w:b/>
           <w:color w:val="auto"/>
         </w:rPr>
@@ -2309,19 +2349,31 @@
     </w:p>
     <w:p/>
     <w:p>
-      <w:r>
+      <w:pPr>
+        <w:pStyle w:val="Titre2"/>
+        <w:rPr>
+          <w:rFonts w:ascii="Raleway" w:hAnsi="Raleway"/>
+          <w:color w:val="000000" w:themeColor="text1"/>
+        </w:rPr>
+      </w:pPr>
+      <w:r>
+        <w:rPr>
+          <w:rFonts w:ascii="Raleway" w:hAnsi="Raleway"/>
+          <w:color w:val="000000" w:themeColor="text1"/>
+        </w:rPr>
         <w:t>Diagramme de cas d’utilisation</w:t>
       </w:r>
     </w:p>
     <w:p>
       <w:r>
-        <w:t xml:space="preserve">Ce diagramme nous a permis de délimiter les fonctionnalités du </w:t>
-      </w:r>
-      <w:proofErr w:type="gramStart"/>
-      <w:r>
-        <w:t>projet:</w:t>
-      </w:r>
-      <w:proofErr w:type="gramEnd"/>
+        <w:t>Ce diagramme nous a permis de délimiter les fonctionnalités du projet</w:t>
+      </w:r>
+      <w:r>
+        <w:t xml:space="preserve"> </w:t>
+      </w:r>
+      <w:r>
+        <w:t>:</w:t>
+      </w:r>
     </w:p>
     <w:p>
       <w:r>
@@ -2378,6 +2430,40 @@
         </w:drawing>
       </w:r>
     </w:p>
+    <w:p/>
+    <w:p/>
+    <w:p/>
+    <w:p/>
+    <w:p/>
+    <w:p/>
+    <w:p/>
+    <w:p/>
+    <w:p/>
+    <w:p/>
+    <w:p/>
+    <w:p/>
+    <w:p/>
+    <w:p/>
+    <w:p>
+      <w:pPr>
+        <w:rPr>
+          <w:rFonts w:ascii="Raleway" w:eastAsiaTheme="majorEastAsia" w:hAnsi="Raleway" w:cstheme="majorBidi"/>
+          <w:color w:val="000000" w:themeColor="text1"/>
+          <w:sz w:val="26"/>
+          <w:szCs w:val="26"/>
+        </w:rPr>
+      </w:pPr>
+      <w:r>
+        <w:rPr>
+          <w:rFonts w:ascii="Raleway" w:eastAsiaTheme="majorEastAsia" w:hAnsi="Raleway" w:cstheme="majorBidi"/>
+          <w:color w:val="000000" w:themeColor="text1"/>
+          <w:sz w:val="26"/>
+          <w:szCs w:val="26"/>
+        </w:rPr>
+        <w:lastRenderedPageBreak/>
+        <w:t>Diagramme de classes</w:t>
+      </w:r>
+    </w:p>
     <w:p>
       <w:r>
         <w:rPr>
@@ -2388,10 +2474,10 @@
           <wp:anchor distT="0" distB="0" distL="114300" distR="114300" simplePos="0" relativeHeight="251693056" behindDoc="1" locked="0" layoutInCell="1" allowOverlap="1">
             <wp:simplePos x="0" y="0"/>
             <wp:positionH relativeFrom="column">
-              <wp:posOffset>-356870</wp:posOffset>
+              <wp:posOffset>80494</wp:posOffset>
             </wp:positionH>
             <wp:positionV relativeFrom="paragraph">
-              <wp:posOffset>327660</wp:posOffset>
+              <wp:posOffset>27893</wp:posOffset>
             </wp:positionV>
             <wp:extent cx="4333875" cy="4577517"/>
             <wp:effectExtent l="0" t="0" r="0" b="0"/>
@@ -2425,7 +2511,7 @@
                   <pic:spPr bwMode="auto">
                     <a:xfrm>
                       <a:off x="0" y="0"/>
-                      <a:ext cx="4336889" cy="4580700"/>
+                      <a:ext cx="4333875" cy="4577517"/>
                     </a:xfrm>
                     <a:prstGeom prst="rect">
                       <a:avLst/>
@@ -2447,11 +2533,7 @@
           </wp:anchor>
         </w:drawing>
       </w:r>
-      <w:r>
-        <w:t>Diagramme de classes</w:t>
-      </w:r>
-    </w:p>
-    <w:p/>
+    </w:p>
     <w:p>
       <w:pPr>
         <w:rPr>
@@ -2480,20 +2562,20 @@
           <w:docGrid w:linePitch="360"/>
         </w:sectPr>
       </w:pPr>
-      <w:bookmarkStart w:id="5" w:name="_GoBack"/>
-      <w:bookmarkEnd w:id="5"/>
-    </w:p>
-    <w:p>
-      <w:pPr>
-        <w:pStyle w:val="Heading1"/>
-        <w:rPr>
+    </w:p>
+    <w:p>
+      <w:pPr>
+        <w:pStyle w:val="Titre1"/>
+        <w:rPr>
+          <w:rFonts w:ascii="Garamond" w:hAnsi="Garamond"/>
           <w:b/>
           <w:color w:val="auto"/>
         </w:rPr>
       </w:pPr>
-      <w:bookmarkStart w:id="6" w:name="_Toc503112514"/>
-      <w:r>
-        <w:rPr>
+      <w:bookmarkStart w:id="5" w:name="_Toc503112514"/>
+      <w:r>
+        <w:rPr>
+          <w:rFonts w:ascii="Garamond" w:hAnsi="Garamond"/>
           <w:b/>
           <w:color w:val="auto"/>
         </w:rPr>
@@ -2502,6 +2584,7 @@
       </w:r>
       <w:r>
         <w:rPr>
+          <w:rFonts w:ascii="Garamond" w:hAnsi="Garamond"/>
           <w:b/>
           <w:color w:val="auto"/>
         </w:rPr>
@@ -2509,6 +2592,7 @@
       </w:r>
       <w:r>
         <w:rPr>
+          <w:rFonts w:ascii="Garamond" w:hAnsi="Garamond"/>
           <w:b/>
           <w:color w:val="auto"/>
         </w:rPr>
@@ -2516,12 +2600,13 @@
       </w:r>
       <w:r>
         <w:rPr>
+          <w:rFonts w:ascii="Garamond" w:hAnsi="Garamond"/>
           <w:b/>
           <w:color w:val="auto"/>
         </w:rPr>
         <w:t>s, solutions trouvées</w:t>
       </w:r>
-      <w:bookmarkEnd w:id="6"/>
+      <w:bookmarkEnd w:id="5"/>
     </w:p>
     <w:p/>
     <w:p>
@@ -2592,7 +2677,7 @@
               </wp:anchor>
             </w:drawing>
           </mc:Choice>
-          <mc:Fallback>
+          <mc:Fallback xmlns:w16cid="http://schemas.microsoft.com/office/word/2016/wordml/cid">
             <w:pict>
               <v:shape id="Text Box 12" o:spid="_x0000_s1028" type="#_x0000_t202" style="position:absolute;margin-left:0;margin-top:38.25pt;width:69.45pt;height:31.3pt;z-index:251678720;visibility:visible;mso-wrap-style:square;mso-width-percent:0;mso-height-percent:0;mso-wrap-distance-left:9pt;mso-wrap-distance-top:0;mso-wrap-distance-right:9pt;mso-wrap-distance-bottom:0;mso-position-horizontal:left;mso-position-horizontal-relative:margin;mso-position-vertical:absolute;mso-position-vertical-relative:text;mso-width-percent:0;mso-height-percent:0;mso-width-relative:margin;mso-height-relative:margin;v-text-anchor:top" o:gfxdata="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" fillcolor="#ffe599 [1303]" strokeweight=".5pt">
                 <v:textbox>
@@ -2612,7 +2697,7 @@
     </w:p>
     <w:tbl>
       <w:tblPr>
-        <w:tblStyle w:val="TableGrid"/>
+        <w:tblStyle w:val="Grilledutableau"/>
         <w:tblW w:w="14923" w:type="dxa"/>
         <w:tblLook w:val="04A0" w:firstRow="1" w:lastRow="0" w:firstColumn="1" w:lastColumn="0" w:noHBand="0" w:noVBand="1"/>
       </w:tblPr>
@@ -3276,68 +3361,95 @@
     <w:p/>
     <w:p>
       <w:pPr>
-        <w:pStyle w:val="Heading1"/>
-        <w:rPr>
+        <w:pStyle w:val="Titre1"/>
+        <w:rPr>
+          <w:rFonts w:ascii="Garamond" w:hAnsi="Garamond"/>
           <w:b/>
           <w:color w:val="auto"/>
         </w:rPr>
       </w:pPr>
-      <w:bookmarkStart w:id="7" w:name="_Toc503112515"/>
-      <w:r>
-        <w:rPr>
+      <w:bookmarkStart w:id="6" w:name="_Toc503112515"/>
+      <w:r>
+        <w:rPr>
+          <w:rFonts w:ascii="Garamond" w:hAnsi="Garamond"/>
           <w:b/>
           <w:color w:val="auto"/>
         </w:rPr>
-        <w:t>Po</w:t>
-      </w:r>
-      <w:r>
-        <w:rPr>
+        <w:t>Points</w:t>
+      </w:r>
+      <w:r>
+        <w:rPr>
+          <w:rFonts w:ascii="Garamond" w:hAnsi="Garamond"/>
           <w:b/>
           <w:color w:val="auto"/>
         </w:rPr>
-        <w:t>ints</w:t>
-      </w:r>
-      <w:r>
-        <w:rPr>
+        <w:t xml:space="preserve"> </w:t>
+      </w:r>
+      <w:r>
+        <w:rPr>
+          <w:rFonts w:ascii="Garamond" w:hAnsi="Garamond"/>
           <w:b/>
           <w:color w:val="auto"/>
         </w:rPr>
-        <w:t xml:space="preserve"> </w:t>
-      </w:r>
-      <w:r>
-        <w:rPr>
+        <w:t>perfectibles, res</w:t>
+      </w:r>
+      <w:r>
+        <w:rPr>
+          <w:rFonts w:ascii="Garamond" w:hAnsi="Garamond"/>
           <w:b/>
           <w:color w:val="auto"/>
         </w:rPr>
-        <w:t>perfectibles, res</w:t>
-      </w:r>
-      <w:r>
-        <w:rPr>
+        <w:t>t</w:t>
+      </w:r>
+      <w:r>
+        <w:rPr>
+          <w:rFonts w:ascii="Garamond" w:hAnsi="Garamond"/>
           <w:b/>
           <w:color w:val="auto"/>
         </w:rPr>
-        <w:t>t</w:t>
-      </w:r>
-      <w:r>
-        <w:rPr>
+        <w:t>es</w:t>
+      </w:r>
+      <w:r>
+        <w:rPr>
+          <w:rFonts w:ascii="Garamond" w:hAnsi="Garamond"/>
           <w:b/>
           <w:color w:val="auto"/>
         </w:rPr>
-        <w:t>es</w:t>
-      </w:r>
-      <w:r>
-        <w:rPr>
-          <w:b/>
-          <w:color w:val="auto"/>
-        </w:rPr>
         <w:t xml:space="preserve"> à faire, points non solutionnés</w:t>
       </w:r>
-      <w:bookmarkEnd w:id="7"/>
-    </w:p>
-    <w:p/>
-    <w:p>
-      <w:r>
-        <w:t>Par manque de temps, nous n’avons pas gérer les votes à l’aide de requêtes Ajax en mode asynchrone.</w:t>
+      <w:bookmarkEnd w:id="6"/>
+    </w:p>
+    <w:p/>
+    <w:p>
+      <w:pPr>
+        <w:jc w:val="both"/>
+      </w:pPr>
+      <w:r>
+        <w:t xml:space="preserve">Par manque de temps, nous n’avons pas gérer les votes à l’aide de requêtes Ajax en mode asynchrone. Il aurait été intéressant de coder en javascript aussi pour ce projet et de toucher à la technologie Ajax. </w:t>
+      </w:r>
+    </w:p>
+    <w:p>
+      <w:pPr>
+        <w:jc w:val="both"/>
+      </w:pPr>
+      <w:r>
+        <w:t xml:space="preserve">Pour encore plus valoriser l’aspect communication et échange, outre les votes, qui restent anonyme, proposer un service de commentaire pour chaque article. Cela permettrait comme un forum d’interagir et d’exprimer son opinion. </w:t>
+      </w:r>
+    </w:p>
+    <w:p>
+      <w:pPr>
+        <w:jc w:val="both"/>
+      </w:pPr>
+      <w:r>
+        <w:t xml:space="preserve">L’ergonomie du site reste assez simple car nous ne voulions pas rendre le nom du site cliché sur le design. Cependant, certains choix de couleurs ou de placement aurait pu être améliorer pour favoriser l’expérience du client sur notre site. </w:t>
+      </w:r>
+    </w:p>
+    <w:p>
+      <w:pPr>
+        <w:jc w:val="both"/>
+      </w:pPr>
+      <w:r>
+        <w:t xml:space="preserve">Un service de notification aurait été intéressant. Quasiment tous les sites proposent une notification par mail. Dans notre cas, un mail pourrait être envoyé pour confirmer son inscription sur le site mais également si un article a atteint plus de X likes. </w:t>
       </w:r>
     </w:p>
     <w:p/>
@@ -3358,92 +3470,247 @@
     <w:p/>
     <w:p>
       <w:pPr>
-        <w:pStyle w:val="Heading1"/>
-        <w:rPr>
+        <w:pStyle w:val="Titre1"/>
+        <w:rPr>
+          <w:rFonts w:ascii="Garamond" w:hAnsi="Garamond"/>
           <w:b/>
           <w:color w:val="auto"/>
         </w:rPr>
       </w:pPr>
-      <w:bookmarkStart w:id="8" w:name="_Toc503112516"/>
-      <w:r>
-        <w:rPr>
+      <w:bookmarkStart w:id="7" w:name="_Toc503112516"/>
+      <w:r>
+        <w:rPr>
+          <w:rFonts w:ascii="Garamond" w:hAnsi="Garamond"/>
           <w:b/>
           <w:color w:val="auto"/>
         </w:rPr>
         <w:t>Retours personnels sur le module</w:t>
       </w:r>
+      <w:bookmarkEnd w:id="7"/>
+    </w:p>
+    <w:p/>
+    <w:p>
+      <w:pPr>
+        <w:pStyle w:val="Titre2"/>
+        <w:rPr>
+          <w:color w:val="000000" w:themeColor="text1"/>
+        </w:rPr>
+      </w:pPr>
+      <w:r>
+        <w:rPr>
+          <w:color w:val="000000" w:themeColor="text1"/>
+        </w:rPr>
+        <w:t xml:space="preserve">Retour globale de l’équipe des </w:t>
+      </w:r>
+      <w:proofErr w:type="spellStart"/>
+      <w:r>
+        <w:rPr>
+          <w:color w:val="000000" w:themeColor="text1"/>
+        </w:rPr>
+        <w:t>Scrib’s</w:t>
+      </w:r>
+      <w:proofErr w:type="spellEnd"/>
+      <w:r>
+        <w:rPr>
+          <w:color w:val="000000" w:themeColor="text1"/>
+        </w:rPr>
+        <w:t xml:space="preserve"> : </w:t>
+      </w:r>
+    </w:p>
+    <w:p>
+      <w:pPr>
+        <w:jc w:val="both"/>
+      </w:pPr>
+      <w:r>
+        <w:t xml:space="preserve">Nous trouvons que les cours du module sont très bien organisés et efficace. En effet, les cours montrent directement les </w:t>
+      </w:r>
+      <w:r>
+        <w:t>pistes</w:t>
+      </w:r>
+      <w:r>
+        <w:t xml:space="preserve"> auxquelles </w:t>
+      </w:r>
+      <w:r>
+        <w:t xml:space="preserve">nous devrions nous </w:t>
+      </w:r>
+      <w:r>
+        <w:t xml:space="preserve">intéresser. L’enseignant est très concis et pragmatique ce qui est hautement apprécié par l’ensemble de l’équipe. </w:t>
+      </w:r>
+    </w:p>
+    <w:p>
+      <w:pPr>
+        <w:jc w:val="both"/>
+      </w:pPr>
+      <w:r>
+        <w:t xml:space="preserve">Par ailleurs, le fait que les cours soient centralisés sur un site dédié est génial. Cela nous évite de perdre du temps à les chercher sur le commun, et nous y donne accès partout. </w:t>
+      </w:r>
+    </w:p>
+    <w:p>
+      <w:pPr>
+        <w:jc w:val="both"/>
+      </w:pPr>
+      <w:r>
+        <w:t xml:space="preserve">Ce module nous a apporté une vision fraîche et à jour de ce qu’est le Génie Logiciel aujourd’hui ce qui est très important </w:t>
+      </w:r>
+      <w:r>
+        <w:t>dans le cadre de la veille technologique de chacun.</w:t>
+      </w:r>
+      <w:r>
+        <w:t xml:space="preserve"> Enfin, Vincent </w:t>
+      </w:r>
+      <w:proofErr w:type="spellStart"/>
+      <w:r>
+        <w:t>Boutour</w:t>
+      </w:r>
+      <w:proofErr w:type="spellEnd"/>
+      <w:r>
+        <w:t xml:space="preserve"> est </w:t>
+      </w:r>
+      <w:r>
+        <w:t xml:space="preserve">vraiment </w:t>
+      </w:r>
+      <w:r>
+        <w:t>disponible pour ses étudiants et est de grande aide lors de difficultés rencontrées ou de blocages</w:t>
+      </w:r>
+      <w:r>
+        <w:t xml:space="preserve"> ce qui est appréciable</w:t>
+      </w:r>
+      <w:r>
+        <w:t>.</w:t>
+      </w:r>
+    </w:p>
+    <w:p/>
+    <w:p>
+      <w:pPr>
+        <w:pStyle w:val="Titre2"/>
+        <w:rPr>
+          <w:color w:val="000000" w:themeColor="text1"/>
+        </w:rPr>
+      </w:pPr>
+      <w:r>
+        <w:rPr>
+          <w:color w:val="000000" w:themeColor="text1"/>
+        </w:rPr>
+        <w:t xml:space="preserve">Retour perso de </w:t>
+      </w:r>
+      <w:r>
+        <w:rPr>
+          <w:color w:val="000000" w:themeColor="text1"/>
+        </w:rPr>
+        <w:t>Marina </w:t>
+      </w:r>
+      <w:proofErr w:type="spellStart"/>
+      <w:r>
+        <w:rPr>
+          <w:color w:val="000000" w:themeColor="text1"/>
+        </w:rPr>
+        <w:t>Passoubady</w:t>
+      </w:r>
+      <w:proofErr w:type="spellEnd"/>
+      <w:r>
+        <w:rPr>
+          <w:color w:val="000000" w:themeColor="text1"/>
+        </w:rPr>
+        <w:t xml:space="preserve"> : </w:t>
+      </w:r>
+    </w:p>
+    <w:p>
+      <w:pPr>
+        <w:jc w:val="both"/>
+      </w:pPr>
+      <w:r>
+        <w:t xml:space="preserve">J’ai beaucoup apprécié ce module. Dans un premier les cours sont très vivants avec un support clair et concis. Un professeur passionné qui arrive encore à jongler entre la passerelle vie étudiante et vie professionnel. On se sent très vite à l’aise et lui aussi compréhensible et proche de ce qu’on souhaite comme réponse. J’ai appris des choses mais surtout compris. Beaucoup de notion abordée dans le cours, j’en avais déjà entendu parler mais je n’avais pas d’opinion clair dessus. Ainsi M. </w:t>
+      </w:r>
+      <w:proofErr w:type="spellStart"/>
+      <w:r>
+        <w:t>Boutour</w:t>
+      </w:r>
+      <w:proofErr w:type="spellEnd"/>
+      <w:r>
+        <w:t xml:space="preserve"> nous a partagé son savoir sans nous l’imposer. Cette manière d’enseigner incite plus la curiosité de l’élève dans le bon sens. </w:t>
+      </w:r>
+    </w:p>
+    <w:p>
+      <w:pPr>
+        <w:jc w:val="both"/>
+      </w:pPr>
+      <w:r>
+        <w:t xml:space="preserve">Concernant le projet, nous étions 4 mais confiant. L’organisation et l’attributs des tâches et rôles de chacun s’est très vite mise en route. Fonctionnant par binôme pendant les séances et par Skype durant la semaine : niveau communication je l’ai trouvé fluide et efficace. </w:t>
+      </w:r>
+    </w:p>
+    <w:p>
+      <w:pPr>
+        <w:jc w:val="both"/>
+      </w:pPr>
+      <w:r>
+        <w:t xml:space="preserve">Nous avons choisi, en suivant les conseils du professeur, de partir sur un projet simple et ensuite de l’alimenter avec d’autres fonctionnalités. Cette vision a finalement porté ses fruits car nous sommes arrivés quasiment à nos objectifs. Chacun a contribué au projet, nous avons fait l’effort de travailler sur des technologies que nous n’avons pas expérimentées (Git, </w:t>
+      </w:r>
+      <w:proofErr w:type="spellStart"/>
+      <w:r>
+        <w:t>MarkDown</w:t>
+      </w:r>
+      <w:proofErr w:type="spellEnd"/>
+      <w:r>
+        <w:t xml:space="preserve">, </w:t>
+      </w:r>
+      <w:proofErr w:type="spellStart"/>
+      <w:r>
+        <w:t>Semantic</w:t>
+      </w:r>
+      <w:proofErr w:type="spellEnd"/>
+      <w:r>
+        <w:t xml:space="preserve"> UI, </w:t>
+      </w:r>
+      <w:proofErr w:type="spellStart"/>
+      <w:r>
+        <w:t>SpringBoot</w:t>
+      </w:r>
+      <w:proofErr w:type="spellEnd"/>
+      <w:r>
+        <w:t xml:space="preserve">). J’ai beaucoup apprécié découvrir en même temps que de travailler sur le projet. J’ai découvert la puissance du </w:t>
+      </w:r>
+      <w:proofErr w:type="spellStart"/>
+      <w:r>
+        <w:t>framework</w:t>
+      </w:r>
+      <w:proofErr w:type="spellEnd"/>
+      <w:r>
+        <w:t xml:space="preserve"> Spring. </w:t>
+      </w:r>
+    </w:p>
+    <w:p>
+      <w:pPr>
+        <w:jc w:val="both"/>
+      </w:pPr>
+      <w:r>
+        <w:t xml:space="preserve">Au sein de l’équipe, une très bonne entente et du sérieux de la part de chacun. Pour gagner en production, nous avons travaillé sur des tâches où nous étions le plus à l’aise. Nous prenions ensuite le temps d’expliquer aux autres nos avancements. </w:t>
+      </w:r>
+      <w:proofErr w:type="gramStart"/>
+      <w:r>
+        <w:t>Git nous</w:t>
+      </w:r>
+      <w:proofErr w:type="gramEnd"/>
+      <w:r>
+        <w:t xml:space="preserve"> a été très utile pour ce projet, j’ai longtemps évité de l’utiliser durant le DUT. Dorénavant je m’exigerai de l’utiliser, je me suis rendu compte que cela facilite le partage du code lorsqu’on travaille à plusieurs régulièrement. </w:t>
+      </w:r>
+    </w:p>
+    <w:p>
+      <w:pPr>
+        <w:jc w:val="both"/>
+      </w:pPr>
+      <w:r>
+        <w:t xml:space="preserve">De même que Sonar pour l’intégration continue, un outil puissant qui nous a aidé pour trouver les bugs et couvrir nos tests. Une interface simple et flexible que j’utiliserai très souvent aussi. </w:t>
+      </w:r>
+    </w:p>
+    <w:p>
+      <w:bookmarkStart w:id="8" w:name="_GoBack"/>
       <w:bookmarkEnd w:id="8"/>
     </w:p>
-    <w:p/>
-    <w:p>
-      <w:r>
-        <w:t xml:space="preserve">Nous trouvons que les cours du module sont très bien organisés et efficace. En effet, les cours montrent directement les </w:t>
-      </w:r>
-      <w:r>
-        <w:t>pistes</w:t>
-      </w:r>
-      <w:r>
-        <w:t xml:space="preserve"> auxquelles </w:t>
-      </w:r>
-      <w:r>
-        <w:t xml:space="preserve">nous devrions nous </w:t>
-      </w:r>
-      <w:r>
-        <w:t xml:space="preserve">intéresser. L’enseignant est très concis et pragmatique ce qui est hautement apprécié par l’ensemble de l’équipe. Par ailleurs, le fait que les cours soient centralisés sur un site dédié est génial. Cela nous évite de perdre du temps à les chercher sur le commun, et nous y donne accès partout. Ce module nous a apporté une vision fraîche et à jour de ce qu’est le Génie Logiciel aujourd’hui ce qui est très important </w:t>
-      </w:r>
-      <w:r>
-        <w:t>dans le cadre de la veille technologique de chacun.</w:t>
-      </w:r>
-      <w:r>
-        <w:t xml:space="preserve"> Enfin, Vincent </w:t>
-      </w:r>
-      <w:proofErr w:type="spellStart"/>
-      <w:r>
-        <w:t>Boutour</w:t>
-      </w:r>
-      <w:proofErr w:type="spellEnd"/>
-      <w:r>
-        <w:t xml:space="preserve"> est </w:t>
-      </w:r>
-      <w:r>
-        <w:t xml:space="preserve">vraiment </w:t>
-      </w:r>
-      <w:r>
-        <w:t>disponible pour ses étudiants et est de grande aide lors de difficultés rencontrées ou de blocages</w:t>
-      </w:r>
-      <w:r>
-        <w:t xml:space="preserve"> ce qui est appréciable</w:t>
-      </w:r>
-      <w:r>
-        <w:t>.</w:t>
-      </w:r>
-    </w:p>
-    <w:p/>
-    <w:p/>
-    <w:p/>
-    <w:p/>
-    <w:p/>
-    <w:p/>
-    <w:p/>
-    <w:p/>
-    <w:p/>
-    <w:p/>
-    <w:p/>
-    <w:p/>
-    <w:p/>
-    <w:p/>
-    <w:p/>
-    <w:p/>
-    <w:p/>
-    <w:p/>
-    <w:p/>
-    <w:p/>
-    <w:p/>
-    <w:p/>
-    <w:p>
-      <w:pPr>
-        <w:pStyle w:val="Heading1"/>
-        <w:rPr>
+    <w:p>
+      <w:pPr>
+        <w:pStyle w:val="Titre1"/>
+        <w:rPr>
+          <w:rFonts w:ascii="Garamond" w:hAnsi="Garamond"/>
           <w:b/>
           <w:color w:val="auto"/>
         </w:rPr>
@@ -3451,62 +3718,57 @@
       <w:bookmarkStart w:id="9" w:name="_Toc503112517"/>
       <w:r>
         <w:rPr>
+          <w:rFonts w:ascii="Garamond" w:hAnsi="Garamond"/>
           <w:b/>
           <w:color w:val="auto"/>
         </w:rPr>
+        <w:lastRenderedPageBreak/>
         <w:t>Conclusion</w:t>
       </w:r>
       <w:bookmarkEnd w:id="9"/>
     </w:p>
     <w:p/>
     <w:p>
-      <w:r>
-        <w:t xml:space="preserve">Nous avons trouvé ce projet très enrichissant. En effet, il nous a permis </w:t>
-      </w:r>
-      <w:r>
-        <w:t xml:space="preserve">de découvrir ou </w:t>
-      </w:r>
-      <w:r>
-        <w:t>d’approfondir de nombreux points.  Nous avons pu développer des compétences organisationnelles : Le fait d’avoir diviser le groupe en deux sous équipes nous a permis d’accélérer nos recherches et d’établir une meilleure communication. N’ayant jamais travailler ensemble tous les 4, la division a obligé chacun à partager et prendre connaissance de l’avancement du travail des autres. Cette organisation a bien fonctionné dans le groupe.</w:t>
-      </w:r>
-    </w:p>
-    <w:p>
-      <w:r>
-        <w:t xml:space="preserve">Par ailleurs nous avons pu découvrir l’utilisation de nouveaux outils utiles lors de projets de groupe tels que GitHub, Spring et Trello. </w:t>
-      </w:r>
-      <w:r>
-        <w:t>Nous en sommes convaincus, c</w:t>
-      </w:r>
-      <w:r>
-        <w:t>ela nous sera</w:t>
-      </w:r>
-      <w:r>
-        <w:t xml:space="preserve"> très</w:t>
-      </w:r>
-      <w:r>
-        <w:t xml:space="preserve"> utiles lors de nos prochains projets à plusieurs. </w:t>
-      </w:r>
-    </w:p>
-    <w:p>
-      <w:r>
-        <w:t xml:space="preserve">Nous sommes désormais </w:t>
-      </w:r>
-      <w:r>
-        <w:t>persuadés</w:t>
-      </w:r>
-      <w:r>
-        <w:t xml:space="preserve"> que</w:t>
-      </w:r>
-      <w:r>
-        <w:t xml:space="preserve"> les contraintes du projet sont des atouts</w:t>
-      </w:r>
-      <w:r>
-        <w:t xml:space="preserve"> et</w:t>
-      </w:r>
-      <w:r>
-        <w:t xml:space="preserve"> des outils nécessaires à sa bonne réalisation.</w:t>
-      </w:r>
-    </w:p>
+      <w:pPr>
+        <w:jc w:val="both"/>
+      </w:pPr>
+      <w:r>
+        <w:t>Nous avons trouvé ce projet très enrichissant. En effet, il nous a permis de découvrir ou d’approfondir de nombreux points.  Nous avons pu développer des compétences organisationnelles : Le fait d’avoir diviser le groupe en deux sous équipes nous a permis d’accélérer nos recherches et d’établir une meilleure communication. N’ayant jamais travailler ensemble tous les 4, la division a obligé chacun à partager et prendre connaissance de l’avancement du travail des autres. Cette organisation a bien fonctionné dans le groupe.</w:t>
+      </w:r>
+    </w:p>
+    <w:p>
+      <w:pPr>
+        <w:jc w:val="both"/>
+      </w:pPr>
+      <w:r>
+        <w:t xml:space="preserve">Nous avons essayé de travailler en agile en fonctionnant par sprint. Nous avons vite pris l’habitude de vérifier nos « to do </w:t>
+      </w:r>
+      <w:proofErr w:type="spellStart"/>
+      <w:r>
+        <w:t>list</w:t>
+      </w:r>
+      <w:proofErr w:type="spellEnd"/>
+      <w:r>
+        <w:t xml:space="preserve"> », d’établies des séances de brainstorming et de redéfinir les objectifs de la semaine.  </w:t>
+      </w:r>
+    </w:p>
+    <w:p>
+      <w:pPr>
+        <w:jc w:val="both"/>
+      </w:pPr>
+      <w:r>
+        <w:t xml:space="preserve">Par ailleurs nous avons pu découvrir l’utilisation de nouveaux outils utiles lors de projets de groupe tels que GitHub, Spring et Trello. Nous en sommes convaincus, cela nous sera très utiles lors de nos prochains projets à plusieurs. Ce projet nous a imposé de suivre des bonnes pratiques qu’on négligeait ou ignorait auparavant. Cela nous a donné goût à voir au-dessus d’une simple application qui « fonctionne ». </w:t>
+      </w:r>
+    </w:p>
+    <w:p>
+      <w:pPr>
+        <w:jc w:val="both"/>
+      </w:pPr>
+      <w:r>
+        <w:t xml:space="preserve">Nous sommes désormais persuadés que les contraintes du projet sont des atouts et des outils nécessaires à sa bonne réalisation. Ce module a été d’un très bon équilibre entre consignes et réalisation en groupe. </w:t>
+      </w:r>
+    </w:p>
+    <w:p/>
     <w:sectPr>
       <w:pgSz w:w="11906" w:h="16838"/>
       <w:pgMar w:top="1417" w:right="1417" w:bottom="1417" w:left="1417" w:header="708" w:footer="708" w:gutter="0"/>
@@ -3518,7 +3780,7 @@
 </file>
 
 <file path=word/endnotes.xml><?xml version="1.0" encoding="utf-8"?>
-<w:endnotes xmlns:wpc="http://schemas.microsoft.com/office/word/2010/wordprocessingCanvas" xmlns:cx="http://schemas.microsoft.com/office/drawing/2014/chartex" xmlns:cx1="http://schemas.microsoft.com/office/drawing/2015/9/8/chartex" xmlns:cx2="http://schemas.microsoft.com/office/drawing/2015/10/21/chartex" xmlns:cx3="http://schemas.microsoft.com/office/drawing/2016/5/9/chartex" xmlns:cx4="http://schemas.microsoft.com/office/drawing/2016/5/10/chartex" xmlns:cx5="http://schemas.microsoft.com/office/drawing/2016/5/11/chartex" xmlns:cx6="http://schemas.microsoft.com/office/drawing/2016/5/12/chartex" xmlns:cx7="http://schemas.microsoft.com/office/drawing/2016/5/13/chartex" xmlns:cx8="http://schemas.microsoft.com/office/drawing/2016/5/14/chartex" xmlns:mc="http://schemas.openxmlformats.org/markup-compatibility/2006" xmlns:aink="http://schemas.microsoft.com/office/drawing/2016/ink" xmlns:am3d="http://schemas.microsoft.com/office/drawing/2017/model3d" xmlns:o="urn:schemas-microsoft-com:office:office" xmlns:r="http://schemas.openxmlformats.org/officeDocument/2006/relationships" xmlns:m="http://schemas.openxmlformats.org/officeDocument/2006/math" xmlns:v="urn:schemas-microsoft-com:vml" xmlns:wp14="http://schemas.microsoft.com/office/word/2010/wordprocessingDrawing" xmlns:wp="http://schemas.openxmlformats.org/drawingml/2006/wordprocessingDrawing" xmlns:w10="urn:schemas-microsoft-com:office:word" xmlns:w="http://schemas.openxmlformats.org/wordprocessingml/2006/main" xmlns:w14="http://schemas.microsoft.com/office/word/2010/wordml" xmlns:w15="http://schemas.microsoft.com/office/word/2012/wordml" xmlns:w16cid="http://schemas.microsoft.com/office/word/2016/wordml/cid" xmlns:w16se="http://schemas.microsoft.com/office/word/2015/wordml/symex" xmlns:wpg="http://schemas.microsoft.com/office/word/2010/wordprocessingGroup" xmlns:wpi="http://schemas.microsoft.com/office/word/2010/wordprocessingInk" xmlns:wne="http://schemas.microsoft.com/office/word/2006/wordml" xmlns:wps="http://schemas.microsoft.com/office/word/2010/wordprocessingShape" mc:Ignorable="w14 w15 w16se w16cid wp14">
+<w:endnotes xmlns:wpc="http://schemas.microsoft.com/office/word/2010/wordprocessingCanvas" xmlns:cx="http://schemas.microsoft.com/office/drawing/2014/chartex" xmlns:cx1="http://schemas.microsoft.com/office/drawing/2015/9/8/chartex" xmlns:cx2="http://schemas.microsoft.com/office/drawing/2015/10/21/chartex" xmlns:cx3="http://schemas.microsoft.com/office/drawing/2016/5/9/chartex" xmlns:cx4="http://schemas.microsoft.com/office/drawing/2016/5/10/chartex" xmlns:cx5="http://schemas.microsoft.com/office/drawing/2016/5/11/chartex" xmlns:cx6="http://schemas.microsoft.com/office/drawing/2016/5/12/chartex" xmlns:cx7="http://schemas.microsoft.com/office/drawing/2016/5/13/chartex" xmlns:cx8="http://schemas.microsoft.com/office/drawing/2016/5/14/chartex" xmlns:mc="http://schemas.openxmlformats.org/markup-compatibility/2006" xmlns:aink="http://schemas.microsoft.com/office/drawing/2016/ink" xmlns:am3d="http://schemas.microsoft.com/office/drawing/2017/model3d" xmlns:o="urn:schemas-microsoft-com:office:office" xmlns:r="http://schemas.openxmlformats.org/officeDocument/2006/relationships" xmlns:m="http://schemas.openxmlformats.org/officeDocument/2006/math" xmlns:v="urn:schemas-microsoft-com:vml" xmlns:wp14="http://schemas.microsoft.com/office/word/2010/wordprocessingDrawing" xmlns:wp="http://schemas.openxmlformats.org/drawingml/2006/wordprocessingDrawing" xmlns:w10="urn:schemas-microsoft-com:office:word" xmlns:w="http://schemas.openxmlformats.org/wordprocessingml/2006/main" xmlns:w14="http://schemas.microsoft.com/office/word/2010/wordml" xmlns:w15="http://schemas.microsoft.com/office/word/2012/wordml" xmlns:w16se="http://schemas.microsoft.com/office/word/2015/wordml/symex" xmlns:wpg="http://schemas.microsoft.com/office/word/2010/wordprocessingGroup" xmlns:wpi="http://schemas.microsoft.com/office/word/2010/wordprocessingInk" xmlns:wne="http://schemas.microsoft.com/office/word/2006/wordml" xmlns:wps="http://schemas.microsoft.com/office/word/2010/wordprocessingShape" mc:Ignorable="w14 w15 w16se wp14">
   <w:endnote w:type="separator" w:id="-1">
     <w:p>
       <w:pPr>
@@ -3543,7 +3805,7 @@
 </file>
 
 <file path=word/footer1.xml><?xml version="1.0" encoding="utf-8"?>
-<w:ftr xmlns:wpc="http://schemas.microsoft.com/office/word/2010/wordprocessingCanvas" xmlns:cx="http://schemas.microsoft.com/office/drawing/2014/chartex" xmlns:cx1="http://schemas.microsoft.com/office/drawing/2015/9/8/chartex" xmlns:cx2="http://schemas.microsoft.com/office/drawing/2015/10/21/chartex" xmlns:cx3="http://schemas.microsoft.com/office/drawing/2016/5/9/chartex" xmlns:cx4="http://schemas.microsoft.com/office/drawing/2016/5/10/chartex" xmlns:cx5="http://schemas.microsoft.com/office/drawing/2016/5/11/chartex" xmlns:cx6="http://schemas.microsoft.com/office/drawing/2016/5/12/chartex" xmlns:cx7="http://schemas.microsoft.com/office/drawing/2016/5/13/chartex" xmlns:cx8="http://schemas.microsoft.com/office/drawing/2016/5/14/chartex" xmlns:mc="http://schemas.openxmlformats.org/markup-compatibility/2006" xmlns:aink="http://schemas.microsoft.com/office/drawing/2016/ink" xmlns:am3d="http://schemas.microsoft.com/office/drawing/2017/model3d" xmlns:o="urn:schemas-microsoft-com:office:office" xmlns:r="http://schemas.openxmlformats.org/officeDocument/2006/relationships" xmlns:m="http://schemas.openxmlformats.org/officeDocument/2006/math" xmlns:v="urn:schemas-microsoft-com:vml" xmlns:wp14="http://schemas.microsoft.com/office/word/2010/wordprocessingDrawing" xmlns:wp="http://schemas.openxmlformats.org/drawingml/2006/wordprocessingDrawing" xmlns:w10="urn:schemas-microsoft-com:office:word" xmlns:w="http://schemas.openxmlformats.org/wordprocessingml/2006/main" xmlns:w14="http://schemas.microsoft.com/office/word/2010/wordml" xmlns:w15="http://schemas.microsoft.com/office/word/2012/wordml" xmlns:w16cid="http://schemas.microsoft.com/office/word/2016/wordml/cid" xmlns:w16se="http://schemas.microsoft.com/office/word/2015/wordml/symex" xmlns:wpg="http://schemas.microsoft.com/office/word/2010/wordprocessingGroup" xmlns:wpi="http://schemas.microsoft.com/office/word/2010/wordprocessingInk" xmlns:wne="http://schemas.microsoft.com/office/word/2006/wordml" xmlns:wps="http://schemas.microsoft.com/office/word/2010/wordprocessingShape" mc:Ignorable="w14 w15 w16se w16cid wp14">
+<w:ftr xmlns:wpc="http://schemas.microsoft.com/office/word/2010/wordprocessingCanvas" xmlns:cx="http://schemas.microsoft.com/office/drawing/2014/chartex" xmlns:cx1="http://schemas.microsoft.com/office/drawing/2015/9/8/chartex" xmlns:cx2="http://schemas.microsoft.com/office/drawing/2015/10/21/chartex" xmlns:cx3="http://schemas.microsoft.com/office/drawing/2016/5/9/chartex" xmlns:cx4="http://schemas.microsoft.com/office/drawing/2016/5/10/chartex" xmlns:cx5="http://schemas.microsoft.com/office/drawing/2016/5/11/chartex" xmlns:cx6="http://schemas.microsoft.com/office/drawing/2016/5/12/chartex" xmlns:cx7="http://schemas.microsoft.com/office/drawing/2016/5/13/chartex" xmlns:cx8="http://schemas.microsoft.com/office/drawing/2016/5/14/chartex" xmlns:mc="http://schemas.openxmlformats.org/markup-compatibility/2006" xmlns:aink="http://schemas.microsoft.com/office/drawing/2016/ink" xmlns:am3d="http://schemas.microsoft.com/office/drawing/2017/model3d" xmlns:o="urn:schemas-microsoft-com:office:office" xmlns:r="http://schemas.openxmlformats.org/officeDocument/2006/relationships" xmlns:m="http://schemas.openxmlformats.org/officeDocument/2006/math" xmlns:v="urn:schemas-microsoft-com:vml" xmlns:wp14="http://schemas.microsoft.com/office/word/2010/wordprocessingDrawing" xmlns:wp="http://schemas.openxmlformats.org/drawingml/2006/wordprocessingDrawing" xmlns:w10="urn:schemas-microsoft-com:office:word" xmlns:w="http://schemas.openxmlformats.org/wordprocessingml/2006/main" xmlns:w14="http://schemas.microsoft.com/office/word/2010/wordml" xmlns:w15="http://schemas.microsoft.com/office/word/2012/wordml" xmlns:w16se="http://schemas.microsoft.com/office/word/2015/wordml/symex" xmlns:wpg="http://schemas.microsoft.com/office/word/2010/wordprocessingGroup" xmlns:wpi="http://schemas.microsoft.com/office/word/2010/wordprocessingInk" xmlns:wne="http://schemas.microsoft.com/office/word/2006/wordml" xmlns:wps="http://schemas.microsoft.com/office/word/2010/wordprocessingShape" mc:Ignorable="w14 w15 w16se wp14">
   <w:sdt>
     <w:sdtPr>
       <w:id w:val="-1892021372"/>
@@ -3560,7 +3822,7 @@
     <w:sdtContent>
       <w:p>
         <w:pPr>
-          <w:pStyle w:val="Footer"/>
+          <w:pStyle w:val="Pieddepage"/>
           <w:jc w:val="right"/>
         </w:pPr>
         <w:r>
@@ -3576,7 +3838,7 @@
           <w:rPr>
             <w:noProof/>
           </w:rPr>
-          <w:t>9</w:t>
+          <w:t>10</w:t>
         </w:r>
         <w:r>
           <w:rPr>
@@ -3589,14 +3851,14 @@
   </w:sdt>
   <w:p>
     <w:pPr>
-      <w:pStyle w:val="Footer"/>
+      <w:pStyle w:val="Pieddepage"/>
     </w:pPr>
   </w:p>
 </w:ftr>
 </file>
 
 <file path=word/footnotes.xml><?xml version="1.0" encoding="utf-8"?>
-<w:footnotes xmlns:wpc="http://schemas.microsoft.com/office/word/2010/wordprocessingCanvas" xmlns:cx="http://schemas.microsoft.com/office/drawing/2014/chartex" xmlns:cx1="http://schemas.microsoft.com/office/drawing/2015/9/8/chartex" xmlns:cx2="http://schemas.microsoft.com/office/drawing/2015/10/21/chartex" xmlns:cx3="http://schemas.microsoft.com/office/drawing/2016/5/9/chartex" xmlns:cx4="http://schemas.microsoft.com/office/drawing/2016/5/10/chartex" xmlns:cx5="http://schemas.microsoft.com/office/drawing/2016/5/11/chartex" xmlns:cx6="http://schemas.microsoft.com/office/drawing/2016/5/12/chartex" xmlns:cx7="http://schemas.microsoft.com/office/drawing/2016/5/13/chartex" xmlns:cx8="http://schemas.microsoft.com/office/drawing/2016/5/14/chartex" xmlns:mc="http://schemas.openxmlformats.org/markup-compatibility/2006" xmlns:aink="http://schemas.microsoft.com/office/drawing/2016/ink" xmlns:am3d="http://schemas.microsoft.com/office/drawing/2017/model3d" xmlns:o="urn:schemas-microsoft-com:office:office" xmlns:r="http://schemas.openxmlformats.org/officeDocument/2006/relationships" xmlns:m="http://schemas.openxmlformats.org/officeDocument/2006/math" xmlns:v="urn:schemas-microsoft-com:vml" xmlns:wp14="http://schemas.microsoft.com/office/word/2010/wordprocessingDrawing" xmlns:wp="http://schemas.openxmlformats.org/drawingml/2006/wordprocessingDrawing" xmlns:w10="urn:schemas-microsoft-com:office:word" xmlns:w="http://schemas.openxmlformats.org/wordprocessingml/2006/main" xmlns:w14="http://schemas.microsoft.com/office/word/2010/wordml" xmlns:w15="http://schemas.microsoft.com/office/word/2012/wordml" xmlns:w16cid="http://schemas.microsoft.com/office/word/2016/wordml/cid" xmlns:w16se="http://schemas.microsoft.com/office/word/2015/wordml/symex" xmlns:wpg="http://schemas.microsoft.com/office/word/2010/wordprocessingGroup" xmlns:wpi="http://schemas.microsoft.com/office/word/2010/wordprocessingInk" xmlns:wne="http://schemas.microsoft.com/office/word/2006/wordml" xmlns:wps="http://schemas.microsoft.com/office/word/2010/wordprocessingShape" mc:Ignorable="w14 w15 w16se w16cid wp14">
+<w:footnotes xmlns:wpc="http://schemas.microsoft.com/office/word/2010/wordprocessingCanvas" xmlns:cx="http://schemas.microsoft.com/office/drawing/2014/chartex" xmlns:cx1="http://schemas.microsoft.com/office/drawing/2015/9/8/chartex" xmlns:cx2="http://schemas.microsoft.com/office/drawing/2015/10/21/chartex" xmlns:cx3="http://schemas.microsoft.com/office/drawing/2016/5/9/chartex" xmlns:cx4="http://schemas.microsoft.com/office/drawing/2016/5/10/chartex" xmlns:cx5="http://schemas.microsoft.com/office/drawing/2016/5/11/chartex" xmlns:cx6="http://schemas.microsoft.com/office/drawing/2016/5/12/chartex" xmlns:cx7="http://schemas.microsoft.com/office/drawing/2016/5/13/chartex" xmlns:cx8="http://schemas.microsoft.com/office/drawing/2016/5/14/chartex" xmlns:mc="http://schemas.openxmlformats.org/markup-compatibility/2006" xmlns:aink="http://schemas.microsoft.com/office/drawing/2016/ink" xmlns:am3d="http://schemas.microsoft.com/office/drawing/2017/model3d" xmlns:o="urn:schemas-microsoft-com:office:office" xmlns:r="http://schemas.openxmlformats.org/officeDocument/2006/relationships" xmlns:m="http://schemas.openxmlformats.org/officeDocument/2006/math" xmlns:v="urn:schemas-microsoft-com:vml" xmlns:wp14="http://schemas.microsoft.com/office/word/2010/wordprocessingDrawing" xmlns:wp="http://schemas.openxmlformats.org/drawingml/2006/wordprocessingDrawing" xmlns:w10="urn:schemas-microsoft-com:office:word" xmlns:w="http://schemas.openxmlformats.org/wordprocessingml/2006/main" xmlns:w14="http://schemas.microsoft.com/office/word/2010/wordml" xmlns:w15="http://schemas.microsoft.com/office/word/2012/wordml" xmlns:w16se="http://schemas.microsoft.com/office/word/2015/wordml/symex" xmlns:wpg="http://schemas.microsoft.com/office/word/2010/wordprocessingGroup" xmlns:wpi="http://schemas.microsoft.com/office/word/2010/wordprocessingInk" xmlns:wne="http://schemas.microsoft.com/office/word/2006/wordml" xmlns:wps="http://schemas.microsoft.com/office/word/2010/wordprocessingShape" mc:Ignorable="w14 w15 w16se wp14">
   <w:footnote w:type="separator" w:id="-1">
     <w:p>
       <w:pPr>
@@ -3621,7 +3883,7 @@
 </file>
 
 <file path=word/numbering.xml><?xml version="1.0" encoding="utf-8"?>
-<w:numbering xmlns:wpc="http://schemas.microsoft.com/office/word/2010/wordprocessingCanvas" xmlns:cx="http://schemas.microsoft.com/office/drawing/2014/chartex" xmlns:cx1="http://schemas.microsoft.com/office/drawing/2015/9/8/chartex" xmlns:cx2="http://schemas.microsoft.com/office/drawing/2015/10/21/chartex" xmlns:cx3="http://schemas.microsoft.com/office/drawing/2016/5/9/chartex" xmlns:cx4="http://schemas.microsoft.com/office/drawing/2016/5/10/chartex" xmlns:cx5="http://schemas.microsoft.com/office/drawing/2016/5/11/chartex" xmlns:cx6="http://schemas.microsoft.com/office/drawing/2016/5/12/chartex" xmlns:cx7="http://schemas.microsoft.com/office/drawing/2016/5/13/chartex" xmlns:cx8="http://schemas.microsoft.com/office/drawing/2016/5/14/chartex" xmlns:mc="http://schemas.openxmlformats.org/markup-compatibility/2006" xmlns:aink="http://schemas.microsoft.com/office/drawing/2016/ink" xmlns:am3d="http://schemas.microsoft.com/office/drawing/2017/model3d" xmlns:o="urn:schemas-microsoft-com:office:office" xmlns:r="http://schemas.openxmlformats.org/officeDocument/2006/relationships" xmlns:m="http://schemas.openxmlformats.org/officeDocument/2006/math" xmlns:v="urn:schemas-microsoft-com:vml" xmlns:wp14="http://schemas.microsoft.com/office/word/2010/wordprocessingDrawing" xmlns:wp="http://schemas.openxmlformats.org/drawingml/2006/wordprocessingDrawing" xmlns:w10="urn:schemas-microsoft-com:office:word" xmlns:w="http://schemas.openxmlformats.org/wordprocessingml/2006/main" xmlns:w14="http://schemas.microsoft.com/office/word/2010/wordml" xmlns:w15="http://schemas.microsoft.com/office/word/2012/wordml" xmlns:w16cid="http://schemas.microsoft.com/office/word/2016/wordml/cid" xmlns:w16se="http://schemas.microsoft.com/office/word/2015/wordml/symex" xmlns:wpg="http://schemas.microsoft.com/office/word/2010/wordprocessingGroup" xmlns:wpi="http://schemas.microsoft.com/office/word/2010/wordprocessingInk" xmlns:wne="http://schemas.microsoft.com/office/word/2006/wordml" xmlns:wps="http://schemas.microsoft.com/office/word/2010/wordprocessingShape" mc:Ignorable="w14 w15 w16se w16cid wp14">
+<w:numbering xmlns:wpc="http://schemas.microsoft.com/office/word/2010/wordprocessingCanvas" xmlns:cx="http://schemas.microsoft.com/office/drawing/2014/chartex" xmlns:cx1="http://schemas.microsoft.com/office/drawing/2015/9/8/chartex" xmlns:cx2="http://schemas.microsoft.com/office/drawing/2015/10/21/chartex" xmlns:cx3="http://schemas.microsoft.com/office/drawing/2016/5/9/chartex" xmlns:cx4="http://schemas.microsoft.com/office/drawing/2016/5/10/chartex" xmlns:cx5="http://schemas.microsoft.com/office/drawing/2016/5/11/chartex" xmlns:cx6="http://schemas.microsoft.com/office/drawing/2016/5/12/chartex" xmlns:cx7="http://schemas.microsoft.com/office/drawing/2016/5/13/chartex" xmlns:cx8="http://schemas.microsoft.com/office/drawing/2016/5/14/chartex" xmlns:mc="http://schemas.openxmlformats.org/markup-compatibility/2006" xmlns:aink="http://schemas.microsoft.com/office/drawing/2016/ink" xmlns:am3d="http://schemas.microsoft.com/office/drawing/2017/model3d" xmlns:o="urn:schemas-microsoft-com:office:office" xmlns:r="http://schemas.openxmlformats.org/officeDocument/2006/relationships" xmlns:m="http://schemas.openxmlformats.org/officeDocument/2006/math" xmlns:v="urn:schemas-microsoft-com:vml" xmlns:wp14="http://schemas.microsoft.com/office/word/2010/wordprocessingDrawing" xmlns:wp="http://schemas.openxmlformats.org/drawingml/2006/wordprocessingDrawing" xmlns:w10="urn:schemas-microsoft-com:office:word" xmlns:w="http://schemas.openxmlformats.org/wordprocessingml/2006/main" xmlns:w14="http://schemas.microsoft.com/office/word/2010/wordml" xmlns:w15="http://schemas.microsoft.com/office/word/2012/wordml" xmlns:w16se="http://schemas.microsoft.com/office/word/2015/wordml/symex" xmlns:wpg="http://schemas.microsoft.com/office/word/2010/wordprocessingGroup" xmlns:wpi="http://schemas.microsoft.com/office/word/2010/wordprocessingInk" xmlns:wne="http://schemas.microsoft.com/office/word/2006/wordml" xmlns:wps="http://schemas.microsoft.com/office/word/2010/wordprocessingShape" mc:Ignorable="w14 w15 w16se wp14">
   <w:abstractNum w:abstractNumId="0" w15:restartNumberingAfterBreak="0">
     <w:nsid w:val="12767D51"/>
     <w:multiLevelType w:val="hybridMultilevel"/>
@@ -3742,7 +4004,7 @@
 </file>
 
 <file path=word/styles.xml><?xml version="1.0" encoding="utf-8"?>
-<w:styles xmlns:mc="http://schemas.openxmlformats.org/markup-compatibility/2006" xmlns:r="http://schemas.openxmlformats.org/officeDocument/2006/relationships" xmlns:w="http://schemas.openxmlformats.org/wordprocessingml/2006/main" xmlns:w14="http://schemas.microsoft.com/office/word/2010/wordml" xmlns:w15="http://schemas.microsoft.com/office/word/2012/wordml" xmlns:w16cid="http://schemas.microsoft.com/office/word/2016/wordml/cid" xmlns:w16se="http://schemas.microsoft.com/office/word/2015/wordml/symex" mc:Ignorable="w14 w15 w16se w16cid">
+<w:styles xmlns:mc="http://schemas.openxmlformats.org/markup-compatibility/2006" xmlns:r="http://schemas.openxmlformats.org/officeDocument/2006/relationships" xmlns:w="http://schemas.openxmlformats.org/wordprocessingml/2006/main" xmlns:w14="http://schemas.microsoft.com/office/word/2010/wordml" xmlns:w15="http://schemas.microsoft.com/office/word/2012/wordml" xmlns:w16se="http://schemas.microsoft.com/office/word/2015/wordml/symex" mc:Ignorable="w14 w15 w16se">
   <w:docDefaults>
     <w:rPrDefault>
       <w:rPr>
@@ -4139,11 +4401,11 @@
     <w:name w:val="Normal"/>
     <w:qFormat/>
   </w:style>
-  <w:style w:type="paragraph" w:styleId="Heading1">
+  <w:style w:type="paragraph" w:styleId="Titre1">
     <w:name w:val="heading 1"/>
     <w:basedOn w:val="Normal"/>
     <w:next w:val="Normal"/>
-    <w:link w:val="Heading1Char"/>
+    <w:link w:val="Titre1Car"/>
     <w:uiPriority w:val="9"/>
     <w:qFormat/>
     <w:rsid w:val="009C6477"/>
@@ -4160,13 +4422,35 @@
       <w:szCs w:val="32"/>
     </w:rPr>
   </w:style>
-  <w:style w:type="character" w:default="1" w:styleId="DefaultParagraphFont">
+  <w:style w:type="paragraph" w:styleId="Titre2">
+    <w:name w:val="heading 2"/>
+    <w:basedOn w:val="Normal"/>
+    <w:next w:val="Normal"/>
+    <w:link w:val="Titre2Car"/>
+    <w:uiPriority w:val="9"/>
+    <w:unhideWhenUsed/>
+    <w:qFormat/>
+    <w:rsid w:val="00A82453"/>
+    <w:pPr>
+      <w:keepNext/>
+      <w:keepLines/>
+      <w:spacing w:before="40" w:after="0"/>
+      <w:outlineLvl w:val="1"/>
+    </w:pPr>
+    <w:rPr>
+      <w:rFonts w:asciiTheme="majorHAnsi" w:eastAsiaTheme="majorEastAsia" w:hAnsiTheme="majorHAnsi" w:cstheme="majorBidi"/>
+      <w:color w:val="2F5496" w:themeColor="accent1" w:themeShade="BF"/>
+      <w:sz w:val="26"/>
+      <w:szCs w:val="26"/>
+    </w:rPr>
+  </w:style>
+  <w:style w:type="character" w:default="1" w:styleId="Policepardfaut">
     <w:name w:val="Default Paragraph Font"/>
     <w:uiPriority w:val="1"/>
     <w:semiHidden/>
     <w:unhideWhenUsed/>
   </w:style>
-  <w:style w:type="table" w:default="1" w:styleId="TableNormal">
+  <w:style w:type="table" w:default="1" w:styleId="TableauNormal">
     <w:name w:val="Normal Table"/>
     <w:uiPriority w:val="99"/>
     <w:semiHidden/>
@@ -4181,16 +4465,16 @@
       </w:tblCellMar>
     </w:tblPr>
   </w:style>
-  <w:style w:type="numbering" w:default="1" w:styleId="NoList">
+  <w:style w:type="numbering" w:default="1" w:styleId="Aucuneliste">
     <w:name w:val="No List"/>
     <w:uiPriority w:val="99"/>
     <w:semiHidden/>
     <w:unhideWhenUsed/>
   </w:style>
-  <w:style w:type="paragraph" w:styleId="Header">
+  <w:style w:type="paragraph" w:styleId="En-tte">
     <w:name w:val="header"/>
     <w:basedOn w:val="Normal"/>
-    <w:link w:val="HeaderChar"/>
+    <w:link w:val="En-tteCar"/>
     <w:uiPriority w:val="99"/>
     <w:unhideWhenUsed/>
     <w:rsid w:val="009C6477"/>
@@ -4202,17 +4486,17 @@
       <w:spacing w:after="0" w:line="240" w:lineRule="auto"/>
     </w:pPr>
   </w:style>
-  <w:style w:type="character" w:customStyle="1" w:styleId="HeaderChar">
-    <w:name w:val="Header Char"/>
-    <w:basedOn w:val="DefaultParagraphFont"/>
-    <w:link w:val="Header"/>
+  <w:style w:type="character" w:customStyle="1" w:styleId="En-tteCar">
+    <w:name w:val="En-tête Car"/>
+    <w:basedOn w:val="Policepardfaut"/>
+    <w:link w:val="En-tte"/>
     <w:uiPriority w:val="99"/>
     <w:rsid w:val="009C6477"/>
   </w:style>
-  <w:style w:type="paragraph" w:styleId="Footer">
+  <w:style w:type="paragraph" w:styleId="Pieddepage">
     <w:name w:val="footer"/>
     <w:basedOn w:val="Normal"/>
-    <w:link w:val="FooterChar"/>
+    <w:link w:val="PieddepageCar"/>
     <w:uiPriority w:val="99"/>
     <w:unhideWhenUsed/>
     <w:rsid w:val="009C6477"/>
@@ -4224,17 +4508,17 @@
       <w:spacing w:after="0" w:line="240" w:lineRule="auto"/>
     </w:pPr>
   </w:style>
-  <w:style w:type="character" w:customStyle="1" w:styleId="FooterChar">
-    <w:name w:val="Footer Char"/>
-    <w:basedOn w:val="DefaultParagraphFont"/>
-    <w:link w:val="Footer"/>
+  <w:style w:type="character" w:customStyle="1" w:styleId="PieddepageCar">
+    <w:name w:val="Pied de page Car"/>
+    <w:basedOn w:val="Policepardfaut"/>
+    <w:link w:val="Pieddepage"/>
     <w:uiPriority w:val="99"/>
     <w:rsid w:val="009C6477"/>
   </w:style>
-  <w:style w:type="character" w:customStyle="1" w:styleId="Heading1Char">
-    <w:name w:val="Heading 1 Char"/>
-    <w:basedOn w:val="DefaultParagraphFont"/>
-    <w:link w:val="Heading1"/>
+  <w:style w:type="character" w:customStyle="1" w:styleId="Titre1Car">
+    <w:name w:val="Titre 1 Car"/>
+    <w:basedOn w:val="Policepardfaut"/>
+    <w:link w:val="Titre1"/>
     <w:uiPriority w:val="9"/>
     <w:rsid w:val="009C6477"/>
     <w:rPr>
@@ -4244,9 +4528,9 @@
       <w:szCs w:val="32"/>
     </w:rPr>
   </w:style>
-  <w:style w:type="paragraph" w:styleId="TOCHeading">
+  <w:style w:type="paragraph" w:styleId="En-ttedetabledesmatires">
     <w:name w:val="TOC Heading"/>
-    <w:basedOn w:val="Heading1"/>
+    <w:basedOn w:val="Titre1"/>
     <w:next w:val="Normal"/>
     <w:uiPriority w:val="39"/>
     <w:unhideWhenUsed/>
@@ -4259,7 +4543,7 @@
       <w:lang w:val="en-US"/>
     </w:rPr>
   </w:style>
-  <w:style w:type="paragraph" w:styleId="TOC1">
+  <w:style w:type="paragraph" w:styleId="TM1">
     <w:name w:val="toc 1"/>
     <w:basedOn w:val="Normal"/>
     <w:next w:val="Normal"/>
@@ -4271,9 +4555,9 @@
       <w:spacing w:after="100"/>
     </w:pPr>
   </w:style>
-  <w:style w:type="character" w:styleId="Hyperlink">
+  <w:style w:type="character" w:styleId="Lienhypertexte">
     <w:name w:val="Hyperlink"/>
-    <w:basedOn w:val="DefaultParagraphFont"/>
+    <w:basedOn w:val="Policepardfaut"/>
     <w:uiPriority w:val="99"/>
     <w:unhideWhenUsed/>
     <w:rsid w:val="0036486C"/>
@@ -4282,9 +4566,9 @@
       <w:u w:val="single"/>
     </w:rPr>
   </w:style>
-  <w:style w:type="character" w:styleId="CommentReference">
+  <w:style w:type="character" w:styleId="Marquedecommentaire">
     <w:name w:val="annotation reference"/>
-    <w:basedOn w:val="DefaultParagraphFont"/>
+    <w:basedOn w:val="Policepardfaut"/>
     <w:uiPriority w:val="99"/>
     <w:semiHidden/>
     <w:unhideWhenUsed/>
@@ -4294,10 +4578,10 @@
       <w:szCs w:val="16"/>
     </w:rPr>
   </w:style>
-  <w:style w:type="paragraph" w:styleId="CommentText">
+  <w:style w:type="paragraph" w:styleId="Commentaire">
     <w:name w:val="annotation text"/>
     <w:basedOn w:val="Normal"/>
-    <w:link w:val="CommentTextChar"/>
+    <w:link w:val="CommentaireCar"/>
     <w:uiPriority w:val="99"/>
     <w:semiHidden/>
     <w:unhideWhenUsed/>
@@ -4310,10 +4594,10 @@
       <w:szCs w:val="20"/>
     </w:rPr>
   </w:style>
-  <w:style w:type="character" w:customStyle="1" w:styleId="CommentTextChar">
-    <w:name w:val="Comment Text Char"/>
-    <w:basedOn w:val="DefaultParagraphFont"/>
-    <w:link w:val="CommentText"/>
+  <w:style w:type="character" w:customStyle="1" w:styleId="CommentaireCar">
+    <w:name w:val="Commentaire Car"/>
+    <w:basedOn w:val="Policepardfaut"/>
+    <w:link w:val="Commentaire"/>
     <w:uiPriority w:val="99"/>
     <w:semiHidden/>
     <w:rsid w:val="0036486C"/>
@@ -4322,11 +4606,11 @@
       <w:szCs w:val="20"/>
     </w:rPr>
   </w:style>
-  <w:style w:type="paragraph" w:styleId="CommentSubject">
+  <w:style w:type="paragraph" w:styleId="Objetducommentaire">
     <w:name w:val="annotation subject"/>
-    <w:basedOn w:val="CommentText"/>
-    <w:next w:val="CommentText"/>
-    <w:link w:val="CommentSubjectChar"/>
+    <w:basedOn w:val="Commentaire"/>
+    <w:next w:val="Commentaire"/>
+    <w:link w:val="ObjetducommentaireCar"/>
     <w:uiPriority w:val="99"/>
     <w:semiHidden/>
     <w:unhideWhenUsed/>
@@ -4336,10 +4620,10 @@
       <w:bCs/>
     </w:rPr>
   </w:style>
-  <w:style w:type="character" w:customStyle="1" w:styleId="CommentSubjectChar">
-    <w:name w:val="Comment Subject Char"/>
-    <w:basedOn w:val="CommentTextChar"/>
-    <w:link w:val="CommentSubject"/>
+  <w:style w:type="character" w:customStyle="1" w:styleId="ObjetducommentaireCar">
+    <w:name w:val="Objet du commentaire Car"/>
+    <w:basedOn w:val="CommentaireCar"/>
+    <w:link w:val="Objetducommentaire"/>
     <w:uiPriority w:val="99"/>
     <w:semiHidden/>
     <w:rsid w:val="0036486C"/>
@@ -4350,10 +4634,10 @@
       <w:szCs w:val="20"/>
     </w:rPr>
   </w:style>
-  <w:style w:type="paragraph" w:styleId="BalloonText">
+  <w:style w:type="paragraph" w:styleId="Textedebulles">
     <w:name w:val="Balloon Text"/>
     <w:basedOn w:val="Normal"/>
-    <w:link w:val="BalloonTextChar"/>
+    <w:link w:val="TextedebullesCar"/>
     <w:uiPriority w:val="99"/>
     <w:semiHidden/>
     <w:unhideWhenUsed/>
@@ -4367,10 +4651,10 @@
       <w:szCs w:val="18"/>
     </w:rPr>
   </w:style>
-  <w:style w:type="character" w:customStyle="1" w:styleId="BalloonTextChar">
-    <w:name w:val="Balloon Text Char"/>
-    <w:basedOn w:val="DefaultParagraphFont"/>
-    <w:link w:val="BalloonText"/>
+  <w:style w:type="character" w:customStyle="1" w:styleId="TextedebullesCar">
+    <w:name w:val="Texte de bulles Car"/>
+    <w:basedOn w:val="Policepardfaut"/>
+    <w:link w:val="Textedebulles"/>
     <w:uiPriority w:val="99"/>
     <w:semiHidden/>
     <w:rsid w:val="0036486C"/>
@@ -4380,9 +4664,9 @@
       <w:szCs w:val="18"/>
     </w:rPr>
   </w:style>
-  <w:style w:type="table" w:styleId="TableGrid">
+  <w:style w:type="table" w:styleId="Grilledutableau">
     <w:name w:val="Table Grid"/>
-    <w:basedOn w:val="TableNormal"/>
+    <w:basedOn w:val="TableauNormal"/>
     <w:uiPriority w:val="39"/>
     <w:rsid w:val="0072653A"/>
     <w:pPr>
@@ -4399,7 +4683,7 @@
       </w:tblBorders>
     </w:tblPr>
   </w:style>
-  <w:style w:type="paragraph" w:styleId="ListParagraph">
+  <w:style w:type="paragraph" w:styleId="Paragraphedeliste">
     <w:name w:val="List Paragraph"/>
     <w:basedOn w:val="Normal"/>
     <w:uiPriority w:val="34"/>
@@ -4410,11 +4694,11 @@
       <w:contextualSpacing/>
     </w:pPr>
   </w:style>
-  <w:style w:type="paragraph" w:styleId="Title">
+  <w:style w:type="paragraph" w:styleId="Titre">
     <w:name w:val="Title"/>
     <w:basedOn w:val="Normal"/>
     <w:next w:val="Normal"/>
-    <w:link w:val="TitleChar"/>
+    <w:link w:val="TitreCar"/>
     <w:uiPriority w:val="10"/>
     <w:qFormat/>
     <w:rsid w:val="00543F2C"/>
@@ -4430,10 +4714,10 @@
       <w:szCs w:val="56"/>
     </w:rPr>
   </w:style>
-  <w:style w:type="character" w:customStyle="1" w:styleId="TitleChar">
-    <w:name w:val="Title Char"/>
-    <w:basedOn w:val="DefaultParagraphFont"/>
-    <w:link w:val="Title"/>
+  <w:style w:type="character" w:customStyle="1" w:styleId="TitreCar">
+    <w:name w:val="Titre Car"/>
+    <w:basedOn w:val="Policepardfaut"/>
+    <w:link w:val="Titre"/>
     <w:uiPriority w:val="10"/>
     <w:rsid w:val="00543F2C"/>
     <w:rPr>
@@ -4442,6 +4726,19 @@
       <w:kern w:val="28"/>
       <w:sz w:val="56"/>
       <w:szCs w:val="56"/>
+    </w:rPr>
+  </w:style>
+  <w:style w:type="character" w:customStyle="1" w:styleId="Titre2Car">
+    <w:name w:val="Titre 2 Car"/>
+    <w:basedOn w:val="Policepardfaut"/>
+    <w:link w:val="Titre2"/>
+    <w:uiPriority w:val="9"/>
+    <w:rsid w:val="00A82453"/>
+    <w:rPr>
+      <w:rFonts w:asciiTheme="majorHAnsi" w:eastAsiaTheme="majorEastAsia" w:hAnsiTheme="majorHAnsi" w:cstheme="majorBidi"/>
+      <w:color w:val="2F5496" w:themeColor="accent1" w:themeShade="BF"/>
+      <w:sz w:val="26"/>
+      <w:szCs w:val="26"/>
     </w:rPr>
   </w:style>
 </w:styles>
@@ -4713,7 +5010,7 @@
 </file>
 
 <file path=customXml/itemProps1.xml><?xml version="1.0" encoding="utf-8"?>
-<ds:datastoreItem xmlns:ds="http://schemas.openxmlformats.org/officeDocument/2006/customXml" ds:itemID="{C7CE6545-1A53-4AB5-B6F2-65AB412687D1}">
+<ds:datastoreItem xmlns:ds="http://schemas.openxmlformats.org/officeDocument/2006/customXml" ds:itemID="{79B66A85-3A83-4480-8D58-EC415D2F83AE}">
   <ds:schemaRefs>
     <ds:schemaRef ds:uri="http://schemas.openxmlformats.org/officeDocument/2006/bibliography"/>
   </ds:schemaRefs>

</xml_diff>

<commit_message>
relecture et correction du compte rendu en cours
commit pour pull le travail de Sami
</commit_message>
<xml_diff>
--- a/Doc/compte_rendu.docx
+++ b/Doc/compte_rendu.docx
@@ -10,13 +10,13 @@
           <w:lang w:eastAsia="fr-FR"/>
         </w:rPr>
         <w:drawing>
-          <wp:anchor distT="0" distB="0" distL="114300" distR="114300" simplePos="0" relativeHeight="251665408" behindDoc="0" locked="0" layoutInCell="1" allowOverlap="1" wp14:anchorId="1E6CB8F9" wp14:editId="4C00FA21">
+          <wp:anchor distT="0" distB="0" distL="114300" distR="114300" simplePos="0" relativeHeight="251665408" behindDoc="0" locked="0" layoutInCell="1" allowOverlap="1" wp14:anchorId="1E6CB8F9" wp14:editId="0911AC13">
             <wp:simplePos x="0" y="0"/>
             <wp:positionH relativeFrom="page">
-              <wp:posOffset>-85267</wp:posOffset>
+              <wp:posOffset>-85090</wp:posOffset>
             </wp:positionH>
             <wp:positionV relativeFrom="paragraph">
-              <wp:posOffset>-937466</wp:posOffset>
+              <wp:posOffset>-905396</wp:posOffset>
             </wp:positionV>
             <wp:extent cx="12598828" cy="10718572"/>
             <wp:effectExtent l="0" t="0" r="0" b="6985"/>
@@ -315,7 +315,7 @@
               </wp:anchor>
             </w:drawing>
           </mc:Choice>
-          <mc:Fallback xmlns:mo="http://schemas.microsoft.com/office/mac/office/2008/main" xmlns:mv="urn:schemas-microsoft-com:mac:vml">
+          <mc:Fallback xmlns:mv="urn:schemas-microsoft-com:mac:vml" xmlns:mo="http://schemas.microsoft.com/office/mac/office/2008/main">
             <w:pict>
               <v:rect w14:anchorId="2F939CEF" id="Rectangle 13" o:spid="_x0000_s1026" style="position:absolute;margin-left:267.7pt;margin-top:5.3pt;width:64.5pt;height:11.45pt;rotation:1929623fd;z-index:251679744;visibility:visible;mso-wrap-style:square;mso-width-percent:0;mso-height-percent:0;mso-wrap-distance-left:9pt;mso-wrap-distance-top:0;mso-wrap-distance-right:9pt;mso-wrap-distance-bottom:0;mso-position-horizontal:absolute;mso-position-horizontal-relative:text;mso-position-vertical:absolute;mso-position-vertical-relative:text;mso-width-percent:0;mso-height-percent:0;mso-width-relative:margin;mso-height-relative:margin;v-text-anchor:middle" o:gfxdata="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" fillcolor="#d8d8d8 [2732]" strokecolor="#d8d8d8 [2732]" strokeweight="1pt"/>
             </w:pict>
@@ -475,7 +475,7 @@
               </wp:anchor>
             </w:drawing>
           </mc:Choice>
-          <mc:Fallback xmlns:mo="http://schemas.microsoft.com/office/mac/office/2008/main" xmlns:mv="urn:schemas-microsoft-com:mac:vml">
+          <mc:Fallback xmlns:mv="urn:schemas-microsoft-com:mac:vml" xmlns:mo="http://schemas.microsoft.com/office/mac/office/2008/main">
             <w:pict>
               <v:rect w14:anchorId="6CCA2B43" id="Rectangle 3" o:spid="_x0000_s1026" style="position:absolute;margin-left:-70.85pt;margin-top:23.85pt;width:599.65pt;height:132.2pt;z-index:251680768;visibility:visible;mso-wrap-style:square;mso-width-percent:0;mso-wrap-distance-left:9pt;mso-wrap-distance-top:0;mso-wrap-distance-right:9pt;mso-wrap-distance-bottom:0;mso-position-horizontal:absolute;mso-position-horizontal-relative:text;mso-position-vertical:absolute;mso-position-vertical-relative:text;mso-width-percent:0;mso-width-relative:margin;v-text-anchor:middle" o:gfxdata="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" fillcolor="white [3212]" stroked="f" strokeweight="1pt"/>
             </w:pict>
@@ -767,8 +767,20 @@
                           <w:szCs w:val="54"/>
                           <w:lang w:val="en-US"/>
                         </w:rPr>
-                        <w:t>Mohamed Lebib</w:t>
+                        <w:t xml:space="preserve">Mohamed </w:t>
                       </w:r>
+                      <w:proofErr w:type="spellStart"/>
+                      <w:r>
+                        <w:rPr>
+                          <w:rFonts w:ascii="Edwardian Script ITC" w:hAnsi="Edwardian Script ITC"/>
+                          <w:b/>
+                          <w:sz w:val="54"/>
+                          <w:szCs w:val="54"/>
+                          <w:lang w:val="en-US"/>
+                        </w:rPr>
+                        <w:t>Lebib</w:t>
+                      </w:r>
+                      <w:proofErr w:type="spellEnd"/>
                     </w:p>
                     <w:p>
                       <w:pPr>
@@ -811,8 +823,20 @@
                           <w:szCs w:val="54"/>
                           <w:lang w:val="en-US"/>
                         </w:rPr>
-                        <w:t>Sami Bouhafs</w:t>
+                        <w:t xml:space="preserve">Sami </w:t>
                       </w:r>
+                      <w:proofErr w:type="spellStart"/>
+                      <w:r>
+                        <w:rPr>
+                          <w:rFonts w:ascii="Edwardian Script ITC" w:hAnsi="Edwardian Script ITC"/>
+                          <w:b/>
+                          <w:sz w:val="54"/>
+                          <w:szCs w:val="54"/>
+                          <w:lang w:val="en-US"/>
+                        </w:rPr>
+                        <w:t>Bouhafs</w:t>
+                      </w:r>
+                      <w:proofErr w:type="spellEnd"/>
                     </w:p>
                     <w:p>
                       <w:pPr>
@@ -831,8 +855,19 @@
                           <w:sz w:val="54"/>
                           <w:szCs w:val="54"/>
                         </w:rPr>
-                        <w:t>Marina Passoubady</w:t>
+                        <w:t xml:space="preserve">Marina </w:t>
                       </w:r>
+                      <w:proofErr w:type="spellStart"/>
+                      <w:r>
+                        <w:rPr>
+                          <w:rFonts w:ascii="Edwardian Script ITC" w:hAnsi="Edwardian Script ITC"/>
+                          <w:b/>
+                          <w:sz w:val="54"/>
+                          <w:szCs w:val="54"/>
+                        </w:rPr>
+                        <w:t>Passoubady</w:t>
+                      </w:r>
+                      <w:proofErr w:type="spellEnd"/>
                     </w:p>
                   </w:txbxContent>
                 </v:textbox>
@@ -1223,7 +1258,7 @@
               </wp:anchor>
             </w:drawing>
           </mc:Choice>
-          <mc:Fallback xmlns:mo="http://schemas.microsoft.com/office/mac/office/2008/main" xmlns:mv="urn:schemas-microsoft-com:mac:vml">
+          <mc:Fallback xmlns:mv="urn:schemas-microsoft-com:mac:vml" xmlns:mo="http://schemas.microsoft.com/office/mac/office/2008/main">
             <w:pict>
               <v:rect w14:anchorId="16B8DFC6" id="Rectangle 17" o:spid="_x0000_s1026" style="position:absolute;margin-left:395.7pt;margin-top:75.1pt;width:57.05pt;height:14.85pt;z-index:251687936;visibility:visible;mso-wrap-style:square;mso-width-percent:0;mso-height-percent:0;mso-wrap-distance-left:9pt;mso-wrap-distance-top:0;mso-wrap-distance-right:9pt;mso-wrap-distance-bottom:0;mso-position-horizontal:absolute;mso-position-horizontal-relative:text;mso-position-vertical:absolute;mso-position-vertical-relative:text;mso-width-percent:0;mso-height-percent:0;mso-width-relative:margin;mso-height-relative:margin;v-text-anchor:middle" o:gfxdata="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" fillcolor="white [3212]" stroked="f" strokeweight="1pt"/>
             </w:pict>
@@ -1298,7 +1333,7 @@
               </wp:anchor>
             </w:drawing>
           </mc:Choice>
-          <mc:Fallback xmlns:mo="http://schemas.microsoft.com/office/mac/office/2008/main" xmlns:mv="urn:schemas-microsoft-com:mac:vml">
+          <mc:Fallback xmlns:mv="urn:schemas-microsoft-com:mac:vml" xmlns:mo="http://schemas.microsoft.com/office/mac/office/2008/main">
             <w:pict>
               <v:rect w14:anchorId="32C84043" id="Rectangle 5" o:spid="_x0000_s1026" style="position:absolute;margin-left:501.05pt;margin-top:78.25pt;width:27.65pt;height:10.5pt;z-index:251685888;visibility:visible;mso-wrap-style:square;mso-wrap-distance-left:9pt;mso-wrap-distance-top:0;mso-wrap-distance-right:9pt;mso-wrap-distance-bottom:0;mso-position-horizontal:absolute;mso-position-horizontal-relative:text;mso-position-vertical:absolute;mso-position-vertical-relative:text;v-text-anchor:middle" o:gfxdata="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" fillcolor="white [3212]" stroked="f" strokeweight="1pt"/>
             </w:pict>
@@ -1378,7 +1413,13 @@
         <w:t xml:space="preserve"> utilisateurs de proposer des articles et des thèmes. </w:t>
       </w:r>
       <w:r>
-        <w:t>Un utilisateur doit posséder un compte pour accéder à nos services. Il peut proposer un thème et consulter ceux proposés par d’autres scribouillards. Tous les utilisateurs peuvent rédiger un article sur les thèmes proposés. De plus, Les articles peuvent être valorisés à l’aide de votes</w:t>
+        <w:t xml:space="preserve">Un utilisateur doit posséder un compte pour accéder à nos services. Il peut proposer un thème et consulter ceux proposés par d’autres scribouillards. Tous les utilisateurs peuvent rédiger un article sur les thèmes proposés. De plus, </w:t>
+      </w:r>
+      <w:r>
+        <w:t>l</w:t>
+      </w:r>
+      <w:r>
+        <w:t>es articles peuvent être valorisés à l’aide de votes</w:t>
       </w:r>
       <w:r>
         <w:t xml:space="preserve"> (positif ou négatif)</w:t>
@@ -1407,7 +1448,13 @@
         <w:t>ème</w:t>
       </w:r>
       <w:r>
-        <w:t xml:space="preserve"> siècle. Nous voulions donne un nom littéraire au site bien que son utilité soit moderne et vise un public jeune.</w:t>
+        <w:t xml:space="preserve"> siècle. Nous voulions donne</w:t>
+      </w:r>
+      <w:r>
+        <w:t>r</w:t>
+      </w:r>
+      <w:r>
+        <w:t xml:space="preserve"> un nom littéraire au site bien que son utilité soit moderne et vise un public jeune.</w:t>
       </w:r>
     </w:p>
     <w:p>
@@ -2234,7 +2281,13 @@
         <w:t>s</w:t>
       </w:r>
       <w:r>
-        <w:t xml:space="preserve">, GitHub est l’outil que l’on a jugé le plus adapté au travail d’équipe sur un projet. Au départ cette outil nous semblait difficile d’utilisation mais nous avons réussi à surmonter la difficulté. </w:t>
+        <w:t>, GitHub est l’outil que l’on a jugé le plus adapté au travail d’équipe sur un projet. Au départ cette outil nous semblait difficile d’utilisation mais nous avons réussi à surmonter la difficulté</w:t>
+      </w:r>
+      <w:r>
+        <w:t xml:space="preserve"> à l’aide des cours et de tutoriels sur internet</w:t>
+      </w:r>
+      <w:r>
+        <w:t xml:space="preserve">. </w:t>
       </w:r>
       <w:bookmarkEnd w:id="3"/>
     </w:p>
@@ -2285,10 +2338,22 @@
         <w:jc w:val="both"/>
       </w:pPr>
       <w:r>
-        <w:t>Au début du projet, nous déci</w:t>
-      </w:r>
-      <w:r>
-        <w:t xml:space="preserve">dons </w:t>
+        <w:t>Au début du projet, nous</w:t>
+      </w:r>
+      <w:r>
+        <w:t xml:space="preserve"> avons très vite</w:t>
+      </w:r>
+      <w:r>
+        <w:t xml:space="preserve"> déci</w:t>
+      </w:r>
+      <w:r>
+        <w:t>d</w:t>
+      </w:r>
+      <w:r>
+        <w:t>é</w:t>
+      </w:r>
+      <w:r>
+        <w:t xml:space="preserve"> </w:t>
       </w:r>
       <w:r>
         <w:t>de nous séparer en 2 binôme</w:t>
@@ -2305,6 +2370,9 @@
       <w:r>
         <w:t xml:space="preserve"> consacré à la partie développement et le second à la documentation. </w:t>
       </w:r>
+      <w:r>
+        <w:t>Cette organisation nous a paru évidente suite au domaine de prédilection de chacun.</w:t>
+      </w:r>
     </w:p>
     <w:p>
       <w:pPr>
@@ -2314,10 +2382,16 @@
         <w:t xml:space="preserve">En parallèle nous </w:t>
       </w:r>
       <w:r>
-        <w:t>créons</w:t>
-      </w:r>
-      <w:r>
-        <w:t xml:space="preserve"> un projet git dans lequel nous déposons nos avancés au fur et à mesure. Pour avoir un suivi de l’avancement du projet, nous avons </w:t>
+        <w:t>avons créé</w:t>
+      </w:r>
+      <w:r>
+        <w:t xml:space="preserve"> un projet git dans lequel nous dépos</w:t>
+      </w:r>
+      <w:r>
+        <w:t>i</w:t>
+      </w:r>
+      <w:r>
+        <w:t xml:space="preserve">ons nos avancés au fur et à mesure. Pour avoir un suivi de l’avancement du projet, nous avons </w:t>
       </w:r>
       <w:r>
         <w:t>créé</w:t>
@@ -2352,7 +2426,33 @@
         <w:t xml:space="preserve"> </w:t>
       </w:r>
       <w:r>
-        <w:t>Lors de ces team meeting nous avons parfois tous travaillé sur le code ou parfois sur la documentation. Nous avons constamment consulté le travail des autres pour rapporter des améliorations ou venir en aide à ceux qui en avaient besoin.</w:t>
+        <w:t xml:space="preserve">Nous </w:t>
+      </w:r>
+      <w:r>
+        <w:t>nous sommes</w:t>
+      </w:r>
+      <w:r>
+        <w:t xml:space="preserve"> constamment </w:t>
+      </w:r>
+      <w:proofErr w:type="gramStart"/>
+      <w:r>
+        <w:t>consulté</w:t>
+      </w:r>
+      <w:proofErr w:type="gramEnd"/>
+      <w:r>
+        <w:t xml:space="preserve"> </w:t>
+      </w:r>
+      <w:r>
+        <w:t>les uns et les autres</w:t>
+      </w:r>
+      <w:r>
+        <w:t xml:space="preserve"> pour rapporter des améliorations</w:t>
+      </w:r>
+      <w:r>
+        <w:t xml:space="preserve"> à nos tâches</w:t>
+      </w:r>
+      <w:r>
+        <w:t xml:space="preserve"> ou venir en aide à ceux qui en avaient besoin.</w:t>
       </w:r>
     </w:p>
     <w:p>
@@ -2389,6 +2489,9 @@
     </w:p>
     <w:p/>
     <w:p>
+      <w:pPr>
+        <w:jc w:val="both"/>
+      </w:pPr>
       <w:r>
         <w:t>Les diagrammes UML nous ont permis de délimiter les fonctionnalités de notre projet et nous ont servis de base pour la réalisation de celui-ci. Nous avons choisi de réaliser uniquement les diagrammes de contexte de classes car ils étaient pour nous les plus pertinents.</w:t>
       </w:r>
@@ -2409,26 +2512,105 @@
         <w:t>Diagramme de cas d’utilisation</w:t>
       </w:r>
     </w:p>
-    <w:p>
-      <w:r>
-        <w:t xml:space="preserve">Ce diagramme nous a permis de délimiter les fonctionnalités </w:t>
-      </w:r>
-      <w:r>
-        <w:t xml:space="preserve">de départ </w:t>
-      </w:r>
-      <w:r>
-        <w:t>du projet</w:t>
+    <w:p/>
+    <w:p>
+      <w:pPr>
+        <w:jc w:val="both"/>
+      </w:pPr>
+      <w:r>
+        <w:t>L</w:t>
+      </w:r>
+      <w:r>
+        <w:t xml:space="preserve">e diagramme de cas d’utilisation nous </w:t>
+      </w:r>
+      <w:r>
+        <w:t>a servi</w:t>
+      </w:r>
+      <w:r>
+        <w:t xml:space="preserve"> de </w:t>
+      </w:r>
+      <w:r>
+        <w:t>base pour la réalisation du projet</w:t>
+      </w:r>
+      <w:r>
+        <w:t xml:space="preserve"> car il </w:t>
+      </w:r>
+      <w:r>
+        <w:t xml:space="preserve">en </w:t>
+      </w:r>
+      <w:r>
+        <w:t xml:space="preserve">contient toutes les </w:t>
+      </w:r>
+      <w:r>
+        <w:t>fonctionnalités</w:t>
+      </w:r>
+      <w:r>
+        <w:t xml:space="preserve">. L’utilisateur a </w:t>
+      </w:r>
+      <w:r>
+        <w:t>la possibilité d’effectuer</w:t>
+      </w:r>
+      <w:r>
+        <w:t xml:space="preserve"> trois</w:t>
+      </w:r>
+      <w:r>
+        <w:t xml:space="preserve"> différentes</w:t>
+      </w:r>
+      <w:r>
+        <w:t xml:space="preserve"> actions.</w:t>
+      </w:r>
+      <w:r>
+        <w:t xml:space="preserve"> En effet,</w:t>
       </w:r>
       <w:r>
         <w:t xml:space="preserve"> </w:t>
       </w:r>
       <w:r>
-        <w:t>:</w:t>
-      </w:r>
-    </w:p>
-    <w:p/>
-    <w:p/>
-    <w:p/>
+        <w:t>I</w:t>
+      </w:r>
+      <w:r>
+        <w:t>l a la possibilité de s’</w:t>
+      </w:r>
+      <w:r>
+        <w:t>inscrire</w:t>
+      </w:r>
+      <w:r>
+        <w:t xml:space="preserve">, </w:t>
+      </w:r>
+      <w:r>
+        <w:t xml:space="preserve">de </w:t>
+      </w:r>
+      <w:r>
+        <w:t>se connecter</w:t>
+      </w:r>
+      <w:r>
+        <w:t xml:space="preserve"> (</w:t>
+      </w:r>
+      <w:r>
+        <w:t>s’il est déjà inscrit</w:t>
+      </w:r>
+      <w:r>
+        <w:t>)</w:t>
+      </w:r>
+      <w:r>
+        <w:t xml:space="preserve">, </w:t>
+      </w:r>
+      <w:r>
+        <w:t>d’</w:t>
+      </w:r>
+      <w:r>
+        <w:t>ajouter un thème</w:t>
+      </w:r>
+      <w:r>
+        <w:t xml:space="preserve"> et</w:t>
+      </w:r>
+      <w:r>
+        <w:t xml:space="preserve"> de</w:t>
+      </w:r>
+      <w:r>
+        <w:t xml:space="preserve"> consulter un ou des thèmes. Le système quant à lui devait gérer l’inscription et afficher les thèmes aux utilisateurs. </w:t>
+      </w:r>
+    </w:p>
     <w:p>
       <w:r>
         <w:rPr>
@@ -2436,8 +2618,8 @@
           <w:lang w:eastAsia="fr-FR"/>
         </w:rPr>
         <w:drawing>
-          <wp:inline distT="0" distB="0" distL="0" distR="0" wp14:anchorId="49403013" wp14:editId="3E81193A">
-            <wp:extent cx="5760720" cy="3676695"/>
+          <wp:inline distT="0" distB="0" distL="0" distR="0" wp14:anchorId="654B3570" wp14:editId="72400D17">
+            <wp:extent cx="5760720" cy="3676650"/>
             <wp:effectExtent l="0" t="0" r="0" b="0"/>
             <wp:docPr id="11" name="Picture 11" descr="C:\Users\Administrateur\Documents\GitHub\LeCercleDesScribouillards_Miage\Doc\UML\DCU\use case reddit.png"/>
             <wp:cNvGraphicFramePr>
@@ -2468,7 +2650,7 @@
                   <pic:spPr bwMode="auto">
                     <a:xfrm>
                       <a:off x="0" y="0"/>
-                      <a:ext cx="5760720" cy="3676695"/>
+                      <a:ext cx="5760720" cy="3676650"/>
                     </a:xfrm>
                     <a:prstGeom prst="rect">
                       <a:avLst/>
@@ -2486,41 +2668,18 @@
       </w:r>
     </w:p>
     <w:p/>
-    <w:p>
-      <w:r>
-        <w:t>Ce diagramme de cas d’utilisation nous servait de traçabilités car il contient toutes les fonctionnalités que notre site devait avoir. L’utilisateur a donc trois actions pouvant réaliser dans notre site</w:t>
-      </w:r>
-      <w:r>
-        <w:t xml:space="preserve"> (l’inscription et la connexion forment une action)</w:t>
-      </w:r>
-      <w:r>
-        <w:t>. En effet, il a la possibilité de s’</w:t>
-      </w:r>
-      <w:r>
-        <w:t>inscrire ou se connecter s’il est déjà inscrit, ajouter un thème</w:t>
-      </w:r>
-      <w:r>
-        <w:t xml:space="preserve"> et consulter un ou des thèmes. Le système quant à lui devait gérer l’inscription et afficher les thèmes aux utilisateurs. </w:t>
-      </w:r>
-    </w:p>
-    <w:p/>
-    <w:p/>
-    <w:p/>
-    <w:p/>
-    <w:p/>
-    <w:p/>
-    <w:p>
-      <w:r>
-        <w:t xml:space="preserve">Etant en avance sur notre projet, nous avons réfléchis à : « Quelles fonctionnalités ajouter pour le rendre meilleur ». Nous avons donc eu les </w:t>
-      </w:r>
-      <w:r>
-        <w:t>idées d’ajouter</w:t>
-      </w:r>
-      <w:r>
-        <w:t xml:space="preserve"> quatre </w:t>
-      </w:r>
-      <w:r>
-        <w:t>nouvelles fonctionnalités pour améliorer notre site :</w:t>
+    <w:p/>
+    <w:p/>
+    <w:p/>
+    <w:p/>
+    <w:p/>
+    <w:p/>
+    <w:p/>
+    <w:p/>
+    <w:p>
+      <w:r>
+        <w:lastRenderedPageBreak/>
+        <w:t>Suite à l’avancement du projet, nous avons rajouter des fonctionnalités supplémentaires telles que la consultation des articles, l’ajout et le vote d’articles.</w:t>
       </w:r>
     </w:p>
     <w:p/>
@@ -2580,14 +2739,11 @@
         </w:drawing>
       </w:r>
     </w:p>
-    <w:p>
-      <w:r>
-        <w:t xml:space="preserve">Le système devait en plus </w:t>
-      </w:r>
-      <w:r>
-        <w:t xml:space="preserve">de gérer les fonctionnalités de base administrer une nouvelle fonctionnalité qui est d’afficher les articles. L’utilisateur quant à lui, dispose de trois nouvelles actions qui sont de consulter les articles, ajouter des articles et voter des articles. </w:t>
-      </w:r>
-    </w:p>
+    <w:p/>
+    <w:p/>
+    <w:p/>
+    <w:p/>
+    <w:p/>
     <w:p/>
     <w:p/>
     <w:p/>
@@ -2764,14 +2920,6 @@
     </w:p>
     <w:p/>
     <w:p>
-      <w:r>
-        <w:t>Notre projet couvre les fonctionnalités suivantes</w:t>
-      </w:r>
-      <w:r>
-        <w:t> :</w:t>
-      </w:r>
-    </w:p>
-    <w:p>
       <w:pPr>
         <w:pStyle w:val="ListParagraph"/>
         <w:numPr>
@@ -2871,32 +3019,11 @@
         <w:t>s</w:t>
       </w:r>
       <w:r>
-        <w:t xml:space="preserve"> à la saisie pour pouvoir s’inscrire. Tout en bas on peut cliquer sur « Se connecter » pour accéder à la page de connexion si on dispose déjà d’un compte. </w:t>
-      </w:r>
-    </w:p>
-    <w:p>
-      <w:pPr>
-        <w:ind w:left="360"/>
-      </w:pPr>
-    </w:p>
-    <w:p>
-      <w:pPr>
-        <w:ind w:left="360"/>
-      </w:pPr>
-    </w:p>
-    <w:p>
-      <w:pPr>
-        <w:ind w:left="360"/>
-      </w:pPr>
-    </w:p>
-    <w:p>
-      <w:pPr>
-        <w:ind w:left="360"/>
-      </w:pPr>
-    </w:p>
-    <w:p>
-      <w:r>
-        <w:lastRenderedPageBreak/>
+        <w:t xml:space="preserve"> à la saisie. Tout en bas on peut cliquer sur « Se connecter » pour accéder à la page de connexion si on dispose déjà d’un compte. </w:t>
+      </w:r>
+    </w:p>
+    <w:p>
+      <w:r>
         <w:t>L</w:t>
       </w:r>
       <w:r>
@@ -2919,29 +3046,15 @@
       <w:pPr>
         <w:pStyle w:val="ListParagraph"/>
       </w:pPr>
-    </w:p>
-    <w:p>
-      <w:pPr>
-        <w:pStyle w:val="ListParagraph"/>
+      <w:r>
         <w:rPr>
           <w:noProof/>
           <w:lang w:eastAsia="fr-FR"/>
         </w:rPr>
-      </w:pPr>
-    </w:p>
-    <w:p>
-      <w:pPr>
-        <w:pStyle w:val="ListParagraph"/>
-      </w:pPr>
-      <w:r>
-        <w:rPr>
-          <w:noProof/>
-          <w:lang w:eastAsia="fr-FR"/>
-        </w:rPr>
         <w:drawing>
-          <wp:inline distT="0" distB="0" distL="0" distR="0" wp14:anchorId="5B53AFA1" wp14:editId="2719B6CF">
-            <wp:extent cx="2229492" cy="587716"/>
-            <wp:effectExtent l="0" t="0" r="0" b="3175"/>
+          <wp:inline distT="0" distB="0" distL="0" distR="0" wp14:anchorId="25B61961" wp14:editId="0E84E7F8">
+            <wp:extent cx="2013735" cy="530840"/>
+            <wp:effectExtent l="0" t="0" r="5715" b="3175"/>
             <wp:docPr id="27" name="Image 27" descr="../../../../Desktop/inscirption_errorEnJavascript_champVide.JPG"/>
             <wp:cNvGraphicFramePr>
               <a:graphicFrameLocks xmlns:a="http://schemas.openxmlformats.org/drawingml/2006/main" noChangeAspect="1"/>
@@ -2969,7 +3082,7 @@
                   <pic:spPr bwMode="auto">
                     <a:xfrm>
                       <a:off x="0" y="0"/>
-                      <a:ext cx="2246816" cy="592283"/>
+                      <a:ext cx="2036826" cy="536927"/>
                     </a:xfrm>
                     <a:prstGeom prst="rect">
                       <a:avLst/>
@@ -3041,6 +3154,7 @@
           <w:noProof/>
           <w:lang w:eastAsia="fr-FR"/>
         </w:rPr>
+        <w:lastRenderedPageBreak/>
         <w:drawing>
           <wp:inline distT="0" distB="0" distL="0" distR="0" wp14:anchorId="14CBAA97" wp14:editId="7DD9D49B">
             <wp:extent cx="3657600" cy="879969"/>
@@ -3110,14 +3224,9 @@
       <w:r>
         <w:t xml:space="preserve"> lors de l’inscription on affiche le </w:t>
       </w:r>
-      <w:proofErr w:type="gramStart"/>
-      <w:r>
-        <w:t xml:space="preserve">message </w:t>
-      </w:r>
-      <w:r>
-        <w:t> :</w:t>
-      </w:r>
-      <w:proofErr w:type="gramEnd"/>
+      <w:r>
+        <w:t>message :</w:t>
+      </w:r>
     </w:p>
     <w:p>
       <w:pPr>
@@ -3293,11 +3402,11 @@
       <w:r>
         <w:t xml:space="preserve"> les messages suivant </w:t>
       </w:r>
-      <w:proofErr w:type="spellStart"/>
-      <w:r>
-        <w:t>apparaîssent</w:t>
-      </w:r>
-      <w:proofErr w:type="spellEnd"/>
+      <w:r>
+        <w:t>apparaissent</w:t>
+      </w:r>
+      <w:bookmarkStart w:id="5" w:name="_GoBack"/>
+      <w:bookmarkEnd w:id="5"/>
       <w:r>
         <w:t xml:space="preserve"> : </w:t>
       </w:r>
@@ -4513,7 +4622,7 @@
           <w:color w:val="auto"/>
         </w:rPr>
       </w:pPr>
-      <w:bookmarkStart w:id="5" w:name="_Toc503112514"/>
+      <w:bookmarkStart w:id="6" w:name="_Toc503112514"/>
       <w:r>
         <w:rPr>
           <w:rFonts w:ascii="Garamond" w:hAnsi="Garamond"/>
@@ -4547,7 +4656,7 @@
         </w:rPr>
         <w:t>s, solutions trouvées</w:t>
       </w:r>
-      <w:bookmarkEnd w:id="5"/>
+      <w:bookmarkEnd w:id="6"/>
     </w:p>
     <w:p/>
     <w:p>
@@ -5306,7 +5415,7 @@
           <w:color w:val="auto"/>
         </w:rPr>
       </w:pPr>
-      <w:bookmarkStart w:id="6" w:name="_Toc503112515"/>
+      <w:bookmarkStart w:id="7" w:name="_Toc503112515"/>
       <w:r>
         <w:rPr>
           <w:rFonts w:ascii="Garamond" w:hAnsi="Garamond"/>
@@ -5355,7 +5464,7 @@
         </w:rPr>
         <w:t xml:space="preserve"> à faire, points non solutionnés</w:t>
       </w:r>
-      <w:bookmarkEnd w:id="6"/>
+      <w:bookmarkEnd w:id="7"/>
     </w:p>
     <w:p/>
     <w:p>
@@ -5415,7 +5524,7 @@
           <w:color w:val="auto"/>
         </w:rPr>
       </w:pPr>
-      <w:bookmarkStart w:id="7" w:name="_Toc503112516"/>
+      <w:bookmarkStart w:id="8" w:name="_Toc503112516"/>
       <w:r>
         <w:rPr>
           <w:rFonts w:ascii="Garamond" w:hAnsi="Garamond"/>
@@ -5424,7 +5533,7 @@
         </w:rPr>
         <w:t>Retours personnels sur le module</w:t>
       </w:r>
-      <w:bookmarkEnd w:id="7"/>
+      <w:bookmarkEnd w:id="8"/>
     </w:p>
     <w:p/>
     <w:p>
@@ -5521,8 +5630,6 @@
       <w:pPr>
         <w:jc w:val="both"/>
       </w:pPr>
-      <w:bookmarkStart w:id="8" w:name="_GoBack"/>
-      <w:bookmarkEnd w:id="8"/>
     </w:p>
     <w:p>
       <w:pPr>
@@ -5545,15 +5652,7 @@
     </w:p>
     <w:p>
       <w:r>
-        <w:t xml:space="preserve">Lors de ce module j’ai pu découvrir et utiliser les outils GitHub, Trello et le langage markdown qui m’ont beaucoup servi lors de mon rôle dans le projet. En effet, j’étais chargée avec Sami de rédiger la documentation et notre planning. Grâce à ce projet j’ai également découvert l’utilité springboot, j’ai pu voir que ce Framework permettait une facilité de configuration et de développement de </w:t>
-      </w:r>
-      <w:proofErr w:type="gramStart"/>
-      <w:r>
-        <w:t>l’application</w:t>
-      </w:r>
-      <w:proofErr w:type="gramEnd"/>
-      <w:r>
-        <w:t xml:space="preserve">. Je n’hésiterais pas à réutiliser dès que l’occasion se présentera tous les langages et outils découverts lors de ce module. Par ailleurs, j’ai bien aimé travailler avec mon groupe, j’ai trouvé que notre organisation en deux équipes a donné une fluidité au projet et nous a permis de mieux nous connaître les uns les autres. En fin j’ai trouvé que la disponibilité des supports de cours sur un site internet était une très bonne idée. </w:t>
+        <w:t xml:space="preserve">Lors de ce module j’ai pu découvrir et utiliser les outils GitHub, Trello et le langage markdown qui m’ont beaucoup servi lors de mon rôle dans le projet. En effet, j’étais chargée avec Sami de rédiger la documentation et notre planning. Grâce à ce projet j’ai également découvert l’utilité springboot, j’ai pu voir que ce Framework permettait une facilité de configuration et de développement de l’application. Je n’hésiterais pas à réutiliser dès que l’occasion se présentera tous les langages et outils découverts lors de ce module. Par ailleurs, j’ai bien aimé travailler avec mon groupe, j’ai trouvé que notre organisation en deux équipes a donné une fluidité au projet et nous a permis de mieux nous connaître les uns les autres. En fin j’ai trouvé que la disponibilité des supports de cours sur un site internet était une très bonne idée. </w:t>
       </w:r>
     </w:p>
     <w:p>
@@ -5814,7 +5913,7 @@
           <w:rPr>
             <w:noProof/>
           </w:rPr>
-          <w:t>18</w:t>
+          <w:t>19</w:t>
         </w:r>
         <w:r>
           <w:rPr>
@@ -7100,7 +7199,7 @@
 </file>
 
 <file path=customXml/itemProps1.xml><?xml version="1.0" encoding="utf-8"?>
-<ds:datastoreItem xmlns:ds="http://schemas.openxmlformats.org/officeDocument/2006/customXml" ds:itemID="{5DFC0682-9F98-40B2-8472-2D1E7F7EBBA9}">
+<ds:datastoreItem xmlns:ds="http://schemas.openxmlformats.org/officeDocument/2006/customXml" ds:itemID="{20DA68B1-791E-4B7D-9534-52E230C68F7B}">
   <ds:schemaRefs>
     <ds:schemaRef ds:uri="http://schemas.openxmlformats.org/officeDocument/2006/bibliography"/>
   </ds:schemaRefs>

</xml_diff>

<commit_message>
Fusion fonction bonus de Sami et compte-rendu
modification compte-rendu
</commit_message>
<xml_diff>
--- a/Doc/compte_rendu.docx
+++ b/Doc/compte_rendu.docx
@@ -1,6 +1,6 @@
 
 <file path=word/document.xml><?xml version="1.0" encoding="utf-8"?>
-<w:document xmlns:wpc="http://schemas.microsoft.com/office/word/2010/wordprocessingCanvas" xmlns:mc="http://schemas.openxmlformats.org/markup-compatibility/2006" xmlns:o="urn:schemas-microsoft-com:office:office" xmlns:r="http://schemas.openxmlformats.org/officeDocument/2006/relationships" xmlns:m="http://schemas.openxmlformats.org/officeDocument/2006/math" xmlns:v="urn:schemas-microsoft-com:vml" xmlns:wp14="http://schemas.microsoft.com/office/word/2010/wordprocessingDrawing" xmlns:wp="http://schemas.openxmlformats.org/drawingml/2006/wordprocessingDrawing" xmlns:w10="urn:schemas-microsoft-com:office:word" xmlns:w="http://schemas.openxmlformats.org/wordprocessingml/2006/main" xmlns:w14="http://schemas.microsoft.com/office/word/2010/wordml" xmlns:w15="http://schemas.microsoft.com/office/word/2012/wordml" xmlns:wpg="http://schemas.microsoft.com/office/word/2010/wordprocessingGroup" xmlns:wpi="http://schemas.microsoft.com/office/word/2010/wordprocessingInk" xmlns:wne="http://schemas.microsoft.com/office/word/2006/wordml" xmlns:wps="http://schemas.microsoft.com/office/word/2010/wordprocessingShape" mc:Ignorable="w14 w15 wp14">
+<w:document xmlns:wpc="http://schemas.microsoft.com/office/word/2010/wordprocessingCanvas" xmlns:cx="http://schemas.microsoft.com/office/drawing/2014/chartex" xmlns:cx1="http://schemas.microsoft.com/office/drawing/2015/9/8/chartex" xmlns:cx2="http://schemas.microsoft.com/office/drawing/2015/10/21/chartex" xmlns:cx3="http://schemas.microsoft.com/office/drawing/2016/5/9/chartex" xmlns:cx4="http://schemas.microsoft.com/office/drawing/2016/5/10/chartex" xmlns:cx5="http://schemas.microsoft.com/office/drawing/2016/5/11/chartex" xmlns:cx6="http://schemas.microsoft.com/office/drawing/2016/5/12/chartex" xmlns:cx7="http://schemas.microsoft.com/office/drawing/2016/5/13/chartex" xmlns:cx8="http://schemas.microsoft.com/office/drawing/2016/5/14/chartex" xmlns:mc="http://schemas.openxmlformats.org/markup-compatibility/2006" xmlns:aink="http://schemas.microsoft.com/office/drawing/2016/ink" xmlns:am3d="http://schemas.microsoft.com/office/drawing/2017/model3d" xmlns:o="urn:schemas-microsoft-com:office:office" xmlns:r="http://schemas.openxmlformats.org/officeDocument/2006/relationships" xmlns:m="http://schemas.openxmlformats.org/officeDocument/2006/math" xmlns:v="urn:schemas-microsoft-com:vml" xmlns:wp14="http://schemas.microsoft.com/office/word/2010/wordprocessingDrawing" xmlns:wp="http://schemas.openxmlformats.org/drawingml/2006/wordprocessingDrawing" xmlns:w10="urn:schemas-microsoft-com:office:word" xmlns:w="http://schemas.openxmlformats.org/wordprocessingml/2006/main" xmlns:w14="http://schemas.microsoft.com/office/word/2010/wordml" xmlns:w15="http://schemas.microsoft.com/office/word/2012/wordml" xmlns:w16se="http://schemas.microsoft.com/office/word/2015/wordml/symex" xmlns:wpg="http://schemas.microsoft.com/office/word/2010/wordprocessingGroup" xmlns:wpi="http://schemas.microsoft.com/office/word/2010/wordprocessingInk" xmlns:wne="http://schemas.microsoft.com/office/word/2006/wordml" xmlns:wps="http://schemas.microsoft.com/office/word/2010/wordprocessingShape" mc:Ignorable="w14 w15 w16se wp14">
   <w:body>
     <w:p>
       <w:bookmarkStart w:id="0" w:name="_Hlk503105391"/>
@@ -315,7 +315,7 @@
               </wp:anchor>
             </w:drawing>
           </mc:Choice>
-          <mc:Fallback xmlns:mo="http://schemas.microsoft.com/office/mac/office/2008/main" xmlns:mv="urn:schemas-microsoft-com:mac:vml" xmlns:w16se="http://schemas.microsoft.com/office/word/2015/wordml/symex" xmlns:w16cid="http://schemas.microsoft.com/office/word/2016/wordml/cid" xmlns:am3d="http://schemas.microsoft.com/office/drawing/2017/model3d" xmlns:aink="http://schemas.microsoft.com/office/drawing/2016/ink" xmlns:cx8="http://schemas.microsoft.com/office/drawing/2016/5/14/chartex" xmlns:cx7="http://schemas.microsoft.com/office/drawing/2016/5/13/chartex" xmlns:cx6="http://schemas.microsoft.com/office/drawing/2016/5/12/chartex" xmlns:cx5="http://schemas.microsoft.com/office/drawing/2016/5/11/chartex" xmlns:cx4="http://schemas.microsoft.com/office/drawing/2016/5/10/chartex" xmlns:cx3="http://schemas.microsoft.com/office/drawing/2016/5/9/chartex" xmlns:cx2="http://schemas.microsoft.com/office/drawing/2015/10/21/chartex" xmlns:cx1="http://schemas.microsoft.com/office/drawing/2015/9/8/chartex" xmlns:cx="http://schemas.microsoft.com/office/drawing/2014/chartex">
+          <mc:Fallback xmlns:w16cid="http://schemas.microsoft.com/office/word/2016/wordml/cid" xmlns:mv="urn:schemas-microsoft-com:mac:vml" xmlns:mo="http://schemas.microsoft.com/office/mac/office/2008/main">
             <w:pict>
               <v:rect w14:anchorId="2F939CEF" id="Rectangle 13" o:spid="_x0000_s1026" style="position:absolute;margin-left:267.7pt;margin-top:5.3pt;width:64.5pt;height:11.45pt;rotation:1929623fd;z-index:251679744;visibility:visible;mso-wrap-style:square;mso-width-percent:0;mso-height-percent:0;mso-wrap-distance-left:9pt;mso-wrap-distance-top:0;mso-wrap-distance-right:9pt;mso-wrap-distance-bottom:0;mso-position-horizontal:absolute;mso-position-horizontal-relative:text;mso-position-vertical:absolute;mso-position-vertical-relative:text;mso-width-percent:0;mso-height-percent:0;mso-width-relative:margin;mso-height-relative:margin;v-text-anchor:middle" o:gfxdata="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" fillcolor="#d8d8d8 [2732]" strokecolor="#d8d8d8 [2732]" strokeweight="1pt"/>
             </w:pict>
@@ -475,7 +475,7 @@
               </wp:anchor>
             </w:drawing>
           </mc:Choice>
-          <mc:Fallback xmlns:mo="http://schemas.microsoft.com/office/mac/office/2008/main" xmlns:mv="urn:schemas-microsoft-com:mac:vml" xmlns:w16se="http://schemas.microsoft.com/office/word/2015/wordml/symex" xmlns:w16cid="http://schemas.microsoft.com/office/word/2016/wordml/cid" xmlns:am3d="http://schemas.microsoft.com/office/drawing/2017/model3d" xmlns:aink="http://schemas.microsoft.com/office/drawing/2016/ink" xmlns:cx8="http://schemas.microsoft.com/office/drawing/2016/5/14/chartex" xmlns:cx7="http://schemas.microsoft.com/office/drawing/2016/5/13/chartex" xmlns:cx6="http://schemas.microsoft.com/office/drawing/2016/5/12/chartex" xmlns:cx5="http://schemas.microsoft.com/office/drawing/2016/5/11/chartex" xmlns:cx4="http://schemas.microsoft.com/office/drawing/2016/5/10/chartex" xmlns:cx3="http://schemas.microsoft.com/office/drawing/2016/5/9/chartex" xmlns:cx2="http://schemas.microsoft.com/office/drawing/2015/10/21/chartex" xmlns:cx1="http://schemas.microsoft.com/office/drawing/2015/9/8/chartex" xmlns:cx="http://schemas.microsoft.com/office/drawing/2014/chartex">
+          <mc:Fallback xmlns:w16cid="http://schemas.microsoft.com/office/word/2016/wordml/cid" xmlns:mv="urn:schemas-microsoft-com:mac:vml" xmlns:mo="http://schemas.microsoft.com/office/mac/office/2008/main">
             <w:pict>
               <v:rect w14:anchorId="6CCA2B43" id="Rectangle 3" o:spid="_x0000_s1026" style="position:absolute;margin-left:-70.85pt;margin-top:23.85pt;width:599.65pt;height:132.2pt;z-index:251680768;visibility:visible;mso-wrap-style:square;mso-width-percent:0;mso-wrap-distance-left:9pt;mso-wrap-distance-top:0;mso-wrap-distance-right:9pt;mso-wrap-distance-bottom:0;mso-position-horizontal:absolute;mso-position-horizontal-relative:text;mso-position-vertical:absolute;mso-position-vertical-relative:text;mso-width-percent:0;mso-width-relative:margin;v-text-anchor:middle" o:gfxdata="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" fillcolor="white [3212]" stroked="f" strokeweight="1pt"/>
             </w:pict>
@@ -1258,7 +1258,7 @@
               </wp:anchor>
             </w:drawing>
           </mc:Choice>
-          <mc:Fallback xmlns:mo="http://schemas.microsoft.com/office/mac/office/2008/main" xmlns:mv="urn:schemas-microsoft-com:mac:vml" xmlns:w16se="http://schemas.microsoft.com/office/word/2015/wordml/symex" xmlns:w16cid="http://schemas.microsoft.com/office/word/2016/wordml/cid" xmlns:am3d="http://schemas.microsoft.com/office/drawing/2017/model3d" xmlns:aink="http://schemas.microsoft.com/office/drawing/2016/ink" xmlns:cx8="http://schemas.microsoft.com/office/drawing/2016/5/14/chartex" xmlns:cx7="http://schemas.microsoft.com/office/drawing/2016/5/13/chartex" xmlns:cx6="http://schemas.microsoft.com/office/drawing/2016/5/12/chartex" xmlns:cx5="http://schemas.microsoft.com/office/drawing/2016/5/11/chartex" xmlns:cx4="http://schemas.microsoft.com/office/drawing/2016/5/10/chartex" xmlns:cx3="http://schemas.microsoft.com/office/drawing/2016/5/9/chartex" xmlns:cx2="http://schemas.microsoft.com/office/drawing/2015/10/21/chartex" xmlns:cx1="http://schemas.microsoft.com/office/drawing/2015/9/8/chartex" xmlns:cx="http://schemas.microsoft.com/office/drawing/2014/chartex">
+          <mc:Fallback xmlns:w16cid="http://schemas.microsoft.com/office/word/2016/wordml/cid" xmlns:mv="urn:schemas-microsoft-com:mac:vml" xmlns:mo="http://schemas.microsoft.com/office/mac/office/2008/main">
             <w:pict>
               <v:rect w14:anchorId="16B8DFC6" id="Rectangle 17" o:spid="_x0000_s1026" style="position:absolute;margin-left:395.7pt;margin-top:75.1pt;width:57.05pt;height:14.85pt;z-index:251687936;visibility:visible;mso-wrap-style:square;mso-width-percent:0;mso-height-percent:0;mso-wrap-distance-left:9pt;mso-wrap-distance-top:0;mso-wrap-distance-right:9pt;mso-wrap-distance-bottom:0;mso-position-horizontal:absolute;mso-position-horizontal-relative:text;mso-position-vertical:absolute;mso-position-vertical-relative:text;mso-width-percent:0;mso-height-percent:0;mso-width-relative:margin;mso-height-relative:margin;v-text-anchor:middle" o:gfxdata="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" fillcolor="white [3212]" stroked="f" strokeweight="1pt"/>
             </w:pict>
@@ -1333,7 +1333,7 @@
               </wp:anchor>
             </w:drawing>
           </mc:Choice>
-          <mc:Fallback xmlns:mo="http://schemas.microsoft.com/office/mac/office/2008/main" xmlns:mv="urn:schemas-microsoft-com:mac:vml" xmlns:w16se="http://schemas.microsoft.com/office/word/2015/wordml/symex" xmlns:w16cid="http://schemas.microsoft.com/office/word/2016/wordml/cid" xmlns:am3d="http://schemas.microsoft.com/office/drawing/2017/model3d" xmlns:aink="http://schemas.microsoft.com/office/drawing/2016/ink" xmlns:cx8="http://schemas.microsoft.com/office/drawing/2016/5/14/chartex" xmlns:cx7="http://schemas.microsoft.com/office/drawing/2016/5/13/chartex" xmlns:cx6="http://schemas.microsoft.com/office/drawing/2016/5/12/chartex" xmlns:cx5="http://schemas.microsoft.com/office/drawing/2016/5/11/chartex" xmlns:cx4="http://schemas.microsoft.com/office/drawing/2016/5/10/chartex" xmlns:cx3="http://schemas.microsoft.com/office/drawing/2016/5/9/chartex" xmlns:cx2="http://schemas.microsoft.com/office/drawing/2015/10/21/chartex" xmlns:cx1="http://schemas.microsoft.com/office/drawing/2015/9/8/chartex" xmlns:cx="http://schemas.microsoft.com/office/drawing/2014/chartex">
+          <mc:Fallback xmlns:w16cid="http://schemas.microsoft.com/office/word/2016/wordml/cid" xmlns:mv="urn:schemas-microsoft-com:mac:vml" xmlns:mo="http://schemas.microsoft.com/office/mac/office/2008/main">
             <w:pict>
               <v:rect w14:anchorId="32C84043" id="Rectangle 5" o:spid="_x0000_s1026" style="position:absolute;margin-left:501.05pt;margin-top:78.25pt;width:27.65pt;height:10.5pt;z-index:251685888;visibility:visible;mso-wrap-style:square;mso-wrap-distance-left:9pt;mso-wrap-distance-top:0;mso-wrap-distance-right:9pt;mso-wrap-distance-bottom:0;mso-position-horizontal:absolute;mso-position-horizontal-relative:text;mso-position-vertical:absolute;mso-position-vertical-relative:text;v-text-anchor:middle" o:gfxdata="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" fillcolor="white [3212]" stroked="f" strokeweight="1pt"/>
             </w:pict>
@@ -1509,11 +1509,11 @@
         <w:t>en Java/Javascript ou Go</w:t>
       </w:r>
       <w:r>
-        <w:t xml:space="preserve"> et respecter le principe d’inversion de contrôle. Nous devons également utiliser un outil de gestion de dépendance tels que </w:t>
+        <w:t xml:space="preserve"> et respecter le principe d’inversion de contrôle. Nous devons également utiliser un outil de gestion de dépendance tels que Maven, </w:t>
       </w:r>
       <w:proofErr w:type="spellStart"/>
       <w:r>
-        <w:t>Maven</w:t>
+        <w:t>Gradle</w:t>
       </w:r>
       <w:proofErr w:type="spellEnd"/>
       <w:r>
@@ -1521,38 +1521,30 @@
       </w:r>
       <w:proofErr w:type="spellStart"/>
       <w:r>
-        <w:t>Gradle</w:t>
+        <w:t>Npm</w:t>
       </w:r>
       <w:proofErr w:type="spellEnd"/>
       <w:r>
-        <w:t xml:space="preserve">, </w:t>
+        <w:t xml:space="preserve"> etc. </w:t>
+      </w:r>
+      <w:r>
+        <w:t>De plus, n</w:t>
+      </w:r>
+      <w:r>
+        <w:t xml:space="preserve">ous devons effectuer des tests unitaires, rédiger les besoins, une documentation </w:t>
+      </w:r>
+      <w:r>
+        <w:t>complète</w:t>
+      </w:r>
+      <w:r>
+        <w:t xml:space="preserve"> et </w:t>
       </w:r>
       <w:proofErr w:type="spellStart"/>
       <w:r>
-        <w:t>Npm</w:t>
+        <w:t>refactorer</w:t>
       </w:r>
       <w:proofErr w:type="spellEnd"/>
       <w:r>
-        <w:t xml:space="preserve"> etc. </w:t>
-      </w:r>
-      <w:r>
-        <w:t>De plus, n</w:t>
-      </w:r>
-      <w:r>
-        <w:t xml:space="preserve">ous devons effectuer des tests unitaires, rédiger les besoins, une documentation </w:t>
-      </w:r>
-      <w:r>
-        <w:t>complète</w:t>
-      </w:r>
-      <w:r>
-        <w:t xml:space="preserve"> et </w:t>
-      </w:r>
-      <w:proofErr w:type="spellStart"/>
-      <w:r>
-        <w:t>refactorer</w:t>
-      </w:r>
-      <w:proofErr w:type="spellEnd"/>
-      <w:r>
         <w:t xml:space="preserve"> le code au fur et </w:t>
       </w:r>
       <w:r>
@@ -1583,41 +1575,6 @@
     <w:p/>
     <w:p/>
     <w:p/>
-    <w:p/>
-    <w:p/>
-    <w:p/>
-    <w:p/>
-    <w:p/>
-    <w:p/>
-    <w:p/>
-    <w:p/>
-    <w:p/>
-    <w:p/>
-    <w:p/>
-    <w:p>
-      <w:pPr>
-        <w:pStyle w:val="En-ttedetabledesmatires"/>
-        <w:rPr>
-          <w:rFonts w:asciiTheme="minorHAnsi" w:eastAsiaTheme="minorHAnsi" w:hAnsiTheme="minorHAnsi" w:cstheme="minorBidi"/>
-          <w:color w:val="auto"/>
-          <w:sz w:val="22"/>
-          <w:szCs w:val="22"/>
-          <w:lang w:val="fr-FR"/>
-        </w:rPr>
-      </w:pPr>
-    </w:p>
-    <w:p>
-      <w:pPr>
-        <w:pStyle w:val="En-ttedetabledesmatires"/>
-        <w:rPr>
-          <w:rFonts w:asciiTheme="minorHAnsi" w:eastAsiaTheme="minorHAnsi" w:hAnsiTheme="minorHAnsi" w:cstheme="minorBidi"/>
-          <w:color w:val="auto"/>
-          <w:sz w:val="22"/>
-          <w:szCs w:val="22"/>
-          <w:lang w:val="fr-FR"/>
-        </w:rPr>
-      </w:pPr>
-    </w:p>
     <w:sdt>
       <w:sdtPr>
         <w:rPr>
@@ -2190,6 +2147,18 @@
     <w:p/>
     <w:p/>
     <w:p/>
+    <w:p/>
+    <w:p/>
+    <w:p/>
+    <w:p/>
+    <w:p/>
+    <w:p/>
+    <w:p/>
+    <w:p/>
+    <w:p/>
+    <w:p/>
+    <w:p/>
+    <w:p/>
     <w:p>
       <w:pPr>
         <w:pStyle w:val="Titre1"/>
@@ -2206,6 +2175,7 @@
           <w:b/>
           <w:color w:val="auto"/>
         </w:rPr>
+        <w:lastRenderedPageBreak/>
         <w:t>Mise en application</w:t>
       </w:r>
       <w:bookmarkEnd w:id="2"/>
@@ -2440,15 +2410,7 @@
         <w:t>nous sommes</w:t>
       </w:r>
       <w:r>
-        <w:t xml:space="preserve"> constamment </w:t>
-      </w:r>
-      <w:proofErr w:type="gramStart"/>
-      <w:r>
-        <w:t>consulté</w:t>
-      </w:r>
-      <w:proofErr w:type="gramEnd"/>
-      <w:r>
-        <w:t xml:space="preserve"> </w:t>
+        <w:t xml:space="preserve"> constamment consulté </w:t>
       </w:r>
       <w:r>
         <w:t>les uns et les autres</w:t>
@@ -3750,7 +3712,7 @@
               </wp:anchor>
             </w:drawing>
           </mc:Choice>
-          <mc:Fallback xmlns:w16se="http://schemas.microsoft.com/office/word/2015/wordml/symex" xmlns:w16cid="http://schemas.microsoft.com/office/word/2016/wordml/cid" xmlns:am3d="http://schemas.microsoft.com/office/drawing/2017/model3d" xmlns:aink="http://schemas.microsoft.com/office/drawing/2016/ink" xmlns:cx8="http://schemas.microsoft.com/office/drawing/2016/5/14/chartex" xmlns:cx7="http://schemas.microsoft.com/office/drawing/2016/5/13/chartex" xmlns:cx6="http://schemas.microsoft.com/office/drawing/2016/5/12/chartex" xmlns:cx5="http://schemas.microsoft.com/office/drawing/2016/5/11/chartex" xmlns:cx4="http://schemas.microsoft.com/office/drawing/2016/5/10/chartex" xmlns:cx3="http://schemas.microsoft.com/office/drawing/2016/5/9/chartex" xmlns:cx2="http://schemas.microsoft.com/office/drawing/2015/10/21/chartex" xmlns:cx1="http://schemas.microsoft.com/office/drawing/2015/9/8/chartex" xmlns:cx="http://schemas.microsoft.com/office/drawing/2014/chartex">
+          <mc:Fallback xmlns:w16cid="http://schemas.microsoft.com/office/word/2016/wordml/cid">
             <w:pict>
               <v:shapetype w14:anchorId="4BABAC10" id="_x0000_t32" coordsize="21600,21600" o:spt="32" o:oned="t" path="m,l21600,21600e" filled="f">
                 <v:path arrowok="t" fillok="f" o:connecttype="none"/>
@@ -4575,11 +4537,27 @@
     </w:p>
     <w:p>
       <w:pPr>
+        <w:jc w:val="both"/>
+      </w:pPr>
+      <w:r>
+        <w:t>Lors du Sprint 4, il nous a été demandé de rajouter un test de « Turing » à la connexion, afin d’éviter les connections frauduleuses à l’aide de robot.</w:t>
+      </w:r>
+      <w:r>
+        <w:t xml:space="preserve"> </w:t>
+      </w:r>
+    </w:p>
+    <w:p>
+      <w:pPr>
+        <w:jc w:val="both"/>
+      </w:pPr>
+      <w:r>
+        <w:t xml:space="preserve">Désormais, lors de l’inscription, il est obligatoire de cocher la case « Je ne suis pas un robot » et sélectionner les images qui seront demandés à l’écran. Par exemple, lors du clic sur la case, la phrase affichée est « Sélectionner les images contenant des panneaux de signalisation ». Pour réussir l’inscription, il est impératif de sélectionner toutes les images comportant un panneau de signalisation et de valider ces choix. S’il manque des images ou on oublie de sélectionner des images, le captcha se met à jour et une nouvelle énigme est alors proposée. </w:t>
+      </w:r>
+    </w:p>
+    <w:p>
+      <w:pPr>
         <w:ind w:left="360"/>
       </w:pPr>
-      <w:r>
-        <w:t>Lors du Sprint 4, il nous a été demandé de rajouter un test de « Turing » à la connexion, afin d’éviter les connections frauduleuses à l’aide de robot.</w:t>
-      </w:r>
     </w:p>
     <w:p>
       <w:pPr>
@@ -5515,7 +5493,6 @@
     <w:p/>
     <w:p/>
     <w:p/>
-    <w:p/>
     <w:p>
       <w:pPr>
         <w:sectPr>
@@ -5525,6 +5502,8 @@
           <w:docGrid w:linePitch="360"/>
         </w:sectPr>
       </w:pPr>
+      <w:bookmarkStart w:id="7" w:name="_GoBack"/>
+      <w:bookmarkEnd w:id="7"/>
     </w:p>
     <w:p/>
     <w:p/>
@@ -5537,7 +5516,7 @@
           <w:color w:val="auto"/>
         </w:rPr>
       </w:pPr>
-      <w:bookmarkStart w:id="7" w:name="_Toc503112516"/>
+      <w:bookmarkStart w:id="8" w:name="_Toc503112516"/>
       <w:r>
         <w:rPr>
           <w:rFonts w:ascii="Garamond" w:hAnsi="Garamond"/>
@@ -5546,7 +5525,7 @@
         </w:rPr>
         <w:t>Retours personnels sur le module</w:t>
       </w:r>
-      <w:bookmarkEnd w:id="7"/>
+      <w:bookmarkEnd w:id="8"/>
     </w:p>
     <w:p/>
     <w:p>
@@ -5767,15 +5746,7 @@
       </w:r>
       <w:proofErr w:type="spellEnd"/>
       <w:r>
-        <w:t xml:space="preserve"> </w:t>
-      </w:r>
-      <w:proofErr w:type="spellStart"/>
-      <w:r>
-        <w:t>Spring</w:t>
-      </w:r>
-      <w:proofErr w:type="spellEnd"/>
-      <w:r>
-        <w:t xml:space="preserve">. </w:t>
+        <w:t xml:space="preserve"> Spring. </w:t>
       </w:r>
     </w:p>
     <w:p>
@@ -5846,15 +5817,7 @@
         <w:rPr>
           <w:rFonts w:ascii="Calibri" w:eastAsia="Calibri" w:hAnsi="Calibri" w:cs="Times New Roman"/>
         </w:rPr>
-        <w:t xml:space="preserve"> : C’est </w:t>
-      </w:r>
-      <w:bookmarkStart w:id="8" w:name="_GoBack"/>
-      <w:bookmarkEnd w:id="8"/>
-      <w:r>
-        <w:rPr>
-          <w:rFonts w:ascii="Calibri" w:eastAsia="Calibri" w:hAnsi="Calibri" w:cs="Times New Roman"/>
-        </w:rPr>
-        <w:t xml:space="preserve">parfait. Les cours donnent une liste exhaustive des étapes à suivre pour réussir son projet. J’ai vraiment appris énormément de choses, allant des concepts de base en passant par les best practices et en finissant par les bons outils. Les cours apportent une vision concise, pragmatique et très à jour de ce qu’est le génie logiciel.  </w:t>
+        <w:t xml:space="preserve"> : C’est parfait. Les cours donnent une liste exhaustive des étapes à suivre pour réussir son projet. J’ai vraiment appris énormément de choses, allant des concepts de base en passant par les best practices et en finissant par les bons outils. Les cours apportent une vision concise, pragmatique et très à jour de ce qu’est le génie logiciel.  </w:t>
       </w:r>
     </w:p>
     <w:p>
@@ -5881,49 +5844,7 @@
         <w:rPr>
           <w:rFonts w:ascii="Calibri" w:eastAsia="Calibri" w:hAnsi="Calibri" w:cs="Times New Roman"/>
         </w:rPr>
-        <w:t xml:space="preserve">: Le nec plus ultra. Moi qui veux faire du </w:t>
-      </w:r>
-      <w:proofErr w:type="spellStart"/>
-      <w:r>
-        <w:rPr>
-          <w:rFonts w:ascii="Calibri" w:eastAsia="Calibri" w:hAnsi="Calibri" w:cs="Times New Roman"/>
-        </w:rPr>
-        <w:t>Backend</w:t>
-      </w:r>
-      <w:proofErr w:type="spellEnd"/>
-      <w:r>
-        <w:rPr>
-          <w:rFonts w:ascii="Calibri" w:eastAsia="Calibri" w:hAnsi="Calibri" w:cs="Times New Roman"/>
-        </w:rPr>
-        <w:t xml:space="preserve"> Java en </w:t>
-      </w:r>
-      <w:proofErr w:type="spellStart"/>
-      <w:r>
-        <w:rPr>
-          <w:rFonts w:ascii="Calibri" w:eastAsia="Calibri" w:hAnsi="Calibri" w:cs="Times New Roman"/>
-        </w:rPr>
-        <w:t>Spring</w:t>
-      </w:r>
-      <w:proofErr w:type="spellEnd"/>
-      <w:r>
-        <w:rPr>
-          <w:rFonts w:ascii="Calibri" w:eastAsia="Calibri" w:hAnsi="Calibri" w:cs="Times New Roman"/>
-        </w:rPr>
-        <w:t xml:space="preserve"> Boot / </w:t>
-      </w:r>
-      <w:proofErr w:type="spellStart"/>
-      <w:r>
-        <w:rPr>
-          <w:rFonts w:ascii="Calibri" w:eastAsia="Calibri" w:hAnsi="Calibri" w:cs="Times New Roman"/>
-        </w:rPr>
-        <w:t>Hibernate</w:t>
-      </w:r>
-      <w:proofErr w:type="spellEnd"/>
-      <w:r>
-        <w:rPr>
-          <w:rFonts w:ascii="Calibri" w:eastAsia="Calibri" w:hAnsi="Calibri" w:cs="Times New Roman"/>
-        </w:rPr>
-        <w:t xml:space="preserve">, j’ai vraiment été bien servi. J’ai aussi découvert comment faire de l’intégration continue, qui est plus qu’essentiel pour garantir la qualité logicielle. L’équipe a été géniale. Nous nous sommes répartis les taches de façon très spontanée. La communication a été optimale (aucune friture dans l’oreillette). Tout cela orchestré par M. BOUTOUR, qui a été très présent et très à l’écoute pour nous. </w:t>
+        <w:t xml:space="preserve">: Le nec plus ultra. Moi qui veux faire du Backend Java en Spring Boot / Hibernate, j’ai vraiment été bien servi. J’ai aussi découvert comment faire de l’intégration continue, qui est plus qu’essentiel pour garantir la qualité logicielle. L’équipe a été géniale. Nous nous sommes répartis les taches de façon très spontanée. La communication a été optimale (aucune friture dans l’oreillette). Tout cela orchestré par M. BOUTOUR, qui a été très présent et très à l’écoute pour nous. </w:t>
       </w:r>
     </w:p>
     <w:p>
@@ -5950,21 +5871,7 @@
         <w:rPr>
           <w:rFonts w:ascii="Calibri" w:eastAsia="Calibri" w:hAnsi="Calibri" w:cs="Times New Roman"/>
         </w:rPr>
-        <w:t xml:space="preserve">: Qu’on aille un peu plus en profondeur avec </w:t>
-      </w:r>
-      <w:proofErr w:type="spellStart"/>
-      <w:r>
-        <w:rPr>
-          <w:rFonts w:ascii="Calibri" w:eastAsia="Calibri" w:hAnsi="Calibri" w:cs="Times New Roman"/>
-        </w:rPr>
-        <w:t>Scrum</w:t>
-      </w:r>
-      <w:proofErr w:type="spellEnd"/>
-      <w:r>
-        <w:rPr>
-          <w:rFonts w:ascii="Calibri" w:eastAsia="Calibri" w:hAnsi="Calibri" w:cs="Times New Roman"/>
-        </w:rPr>
-        <w:t xml:space="preserve">. La présentation de cette méthode agile a été un peu brève dans le cours. Vraiment dommage ! </w:t>
+        <w:t xml:space="preserve">: Qu’on aille un peu plus en profondeur avec Scrum. La présentation de cette méthode agile a été un peu brève dans le cours. Vraiment dommage ! </w:t>
       </w:r>
     </w:p>
     <w:p>
@@ -5995,6 +5902,17 @@
       </w:r>
     </w:p>
     <w:p/>
+    <w:p/>
+    <w:p/>
+    <w:p/>
+    <w:p/>
+    <w:p/>
+    <w:p/>
+    <w:p/>
+    <w:p/>
+    <w:p/>
+    <w:p/>
+    <w:p/>
     <w:p>
       <w:pPr>
         <w:pStyle w:val="Titre1"/>
@@ -6045,11 +5963,7 @@
         <w:jc w:val="both"/>
       </w:pPr>
       <w:r>
-        <w:t xml:space="preserve">Par ailleurs nous avons pu découvrir l’utilisation de nouveaux outils utiles lors de projets de groupe tels que GitHub, Spring et Trello. Nous en sommes convaincus, cela nous sera très utiles lors de nos prochains projets à plusieurs. Ce projet nous a imposé de suivre des bonnes pratiques qu’on négligeait </w:t>
-      </w:r>
-      <w:r>
-        <w:lastRenderedPageBreak/>
-        <w:t xml:space="preserve">ou ignorait auparavant. Cela nous a donné goût à voir au-dessus d’une simple application qui « fonctionne ». </w:t>
+        <w:t xml:space="preserve">Par ailleurs nous avons pu découvrir l’utilisation de nouveaux outils utiles lors de projets de groupe tels que GitHub, Spring et Trello. Nous en sommes convaincus, cela nous sera très utiles lors de nos prochains projets à plusieurs. Ce projet nous a imposé de suivre des bonnes pratiques qu’on négligeait ou ignorait auparavant. Cela nous a donné goût à voir au-dessus d’une simple application qui « fonctionne ». </w:t>
       </w:r>
     </w:p>
     <w:p>
@@ -6072,7 +5986,7 @@
 </file>
 
 <file path=word/endnotes.xml><?xml version="1.0" encoding="utf-8"?>
-<w:endnotes xmlns:wpc="http://schemas.microsoft.com/office/word/2010/wordprocessingCanvas" xmlns:mc="http://schemas.openxmlformats.org/markup-compatibility/2006" xmlns:o="urn:schemas-microsoft-com:office:office" xmlns:r="http://schemas.openxmlformats.org/officeDocument/2006/relationships" xmlns:m="http://schemas.openxmlformats.org/officeDocument/2006/math" xmlns:v="urn:schemas-microsoft-com:vml" xmlns:wp14="http://schemas.microsoft.com/office/word/2010/wordprocessingDrawing" xmlns:wp="http://schemas.openxmlformats.org/drawingml/2006/wordprocessingDrawing" xmlns:w10="urn:schemas-microsoft-com:office:word" xmlns:w="http://schemas.openxmlformats.org/wordprocessingml/2006/main" xmlns:w14="http://schemas.microsoft.com/office/word/2010/wordml" xmlns:w15="http://schemas.microsoft.com/office/word/2012/wordml" xmlns:wpg="http://schemas.microsoft.com/office/word/2010/wordprocessingGroup" xmlns:wpi="http://schemas.microsoft.com/office/word/2010/wordprocessingInk" xmlns:wne="http://schemas.microsoft.com/office/word/2006/wordml" xmlns:wps="http://schemas.microsoft.com/office/word/2010/wordprocessingShape" mc:Ignorable="w14 w15 wp14">
+<w:endnotes xmlns:wpc="http://schemas.microsoft.com/office/word/2010/wordprocessingCanvas" xmlns:cx="http://schemas.microsoft.com/office/drawing/2014/chartex" xmlns:cx1="http://schemas.microsoft.com/office/drawing/2015/9/8/chartex" xmlns:cx2="http://schemas.microsoft.com/office/drawing/2015/10/21/chartex" xmlns:cx3="http://schemas.microsoft.com/office/drawing/2016/5/9/chartex" xmlns:cx4="http://schemas.microsoft.com/office/drawing/2016/5/10/chartex" xmlns:cx5="http://schemas.microsoft.com/office/drawing/2016/5/11/chartex" xmlns:cx6="http://schemas.microsoft.com/office/drawing/2016/5/12/chartex" xmlns:cx7="http://schemas.microsoft.com/office/drawing/2016/5/13/chartex" xmlns:cx8="http://schemas.microsoft.com/office/drawing/2016/5/14/chartex" xmlns:mc="http://schemas.openxmlformats.org/markup-compatibility/2006" xmlns:aink="http://schemas.microsoft.com/office/drawing/2016/ink" xmlns:am3d="http://schemas.microsoft.com/office/drawing/2017/model3d" xmlns:o="urn:schemas-microsoft-com:office:office" xmlns:r="http://schemas.openxmlformats.org/officeDocument/2006/relationships" xmlns:m="http://schemas.openxmlformats.org/officeDocument/2006/math" xmlns:v="urn:schemas-microsoft-com:vml" xmlns:wp14="http://schemas.microsoft.com/office/word/2010/wordprocessingDrawing" xmlns:wp="http://schemas.openxmlformats.org/drawingml/2006/wordprocessingDrawing" xmlns:w10="urn:schemas-microsoft-com:office:word" xmlns:w="http://schemas.openxmlformats.org/wordprocessingml/2006/main" xmlns:w14="http://schemas.microsoft.com/office/word/2010/wordml" xmlns:w15="http://schemas.microsoft.com/office/word/2012/wordml" xmlns:w16se="http://schemas.microsoft.com/office/word/2015/wordml/symex" xmlns:wpg="http://schemas.microsoft.com/office/word/2010/wordprocessingGroup" xmlns:wpi="http://schemas.microsoft.com/office/word/2010/wordprocessingInk" xmlns:wne="http://schemas.microsoft.com/office/word/2006/wordml" xmlns:wps="http://schemas.microsoft.com/office/word/2010/wordprocessingShape" mc:Ignorable="w14 w15 w16se wp14">
   <w:endnote w:type="separator" w:id="-1">
     <w:p>
       <w:pPr>
@@ -6097,7 +6011,7 @@
 </file>
 
 <file path=word/footer1.xml><?xml version="1.0" encoding="utf-8"?>
-<w:ftr xmlns:wpc="http://schemas.microsoft.com/office/word/2010/wordprocessingCanvas" xmlns:mc="http://schemas.openxmlformats.org/markup-compatibility/2006" xmlns:o="urn:schemas-microsoft-com:office:office" xmlns:r="http://schemas.openxmlformats.org/officeDocument/2006/relationships" xmlns:m="http://schemas.openxmlformats.org/officeDocument/2006/math" xmlns:v="urn:schemas-microsoft-com:vml" xmlns:wp14="http://schemas.microsoft.com/office/word/2010/wordprocessingDrawing" xmlns:wp="http://schemas.openxmlformats.org/drawingml/2006/wordprocessingDrawing" xmlns:w10="urn:schemas-microsoft-com:office:word" xmlns:w="http://schemas.openxmlformats.org/wordprocessingml/2006/main" xmlns:w14="http://schemas.microsoft.com/office/word/2010/wordml" xmlns:w15="http://schemas.microsoft.com/office/word/2012/wordml" xmlns:wpg="http://schemas.microsoft.com/office/word/2010/wordprocessingGroup" xmlns:wpi="http://schemas.microsoft.com/office/word/2010/wordprocessingInk" xmlns:wne="http://schemas.microsoft.com/office/word/2006/wordml" xmlns:wps="http://schemas.microsoft.com/office/word/2010/wordprocessingShape" mc:Ignorable="w14 w15 wp14">
+<w:ftr xmlns:wpc="http://schemas.microsoft.com/office/word/2010/wordprocessingCanvas" xmlns:cx="http://schemas.microsoft.com/office/drawing/2014/chartex" xmlns:cx1="http://schemas.microsoft.com/office/drawing/2015/9/8/chartex" xmlns:cx2="http://schemas.microsoft.com/office/drawing/2015/10/21/chartex" xmlns:cx3="http://schemas.microsoft.com/office/drawing/2016/5/9/chartex" xmlns:cx4="http://schemas.microsoft.com/office/drawing/2016/5/10/chartex" xmlns:cx5="http://schemas.microsoft.com/office/drawing/2016/5/11/chartex" xmlns:cx6="http://schemas.microsoft.com/office/drawing/2016/5/12/chartex" xmlns:cx7="http://schemas.microsoft.com/office/drawing/2016/5/13/chartex" xmlns:cx8="http://schemas.microsoft.com/office/drawing/2016/5/14/chartex" xmlns:mc="http://schemas.openxmlformats.org/markup-compatibility/2006" xmlns:aink="http://schemas.microsoft.com/office/drawing/2016/ink" xmlns:am3d="http://schemas.microsoft.com/office/drawing/2017/model3d" xmlns:o="urn:schemas-microsoft-com:office:office" xmlns:r="http://schemas.openxmlformats.org/officeDocument/2006/relationships" xmlns:m="http://schemas.openxmlformats.org/officeDocument/2006/math" xmlns:v="urn:schemas-microsoft-com:vml" xmlns:wp14="http://schemas.microsoft.com/office/word/2010/wordprocessingDrawing" xmlns:wp="http://schemas.openxmlformats.org/drawingml/2006/wordprocessingDrawing" xmlns:w10="urn:schemas-microsoft-com:office:word" xmlns:w="http://schemas.openxmlformats.org/wordprocessingml/2006/main" xmlns:w14="http://schemas.microsoft.com/office/word/2010/wordml" xmlns:w15="http://schemas.microsoft.com/office/word/2012/wordml" xmlns:w16se="http://schemas.microsoft.com/office/word/2015/wordml/symex" xmlns:wpg="http://schemas.microsoft.com/office/word/2010/wordprocessingGroup" xmlns:wpi="http://schemas.microsoft.com/office/word/2010/wordprocessingInk" xmlns:wne="http://schemas.microsoft.com/office/word/2006/wordml" xmlns:wps="http://schemas.microsoft.com/office/word/2010/wordprocessingShape" mc:Ignorable="w14 w15 w16se wp14">
   <w:sdt>
     <w:sdtPr>
       <w:id w:val="-1892021372"/>
@@ -6150,7 +6064,7 @@
 </file>
 
 <file path=word/footnotes.xml><?xml version="1.0" encoding="utf-8"?>
-<w:footnotes xmlns:wpc="http://schemas.microsoft.com/office/word/2010/wordprocessingCanvas" xmlns:mc="http://schemas.openxmlformats.org/markup-compatibility/2006" xmlns:o="urn:schemas-microsoft-com:office:office" xmlns:r="http://schemas.openxmlformats.org/officeDocument/2006/relationships" xmlns:m="http://schemas.openxmlformats.org/officeDocument/2006/math" xmlns:v="urn:schemas-microsoft-com:vml" xmlns:wp14="http://schemas.microsoft.com/office/word/2010/wordprocessingDrawing" xmlns:wp="http://schemas.openxmlformats.org/drawingml/2006/wordprocessingDrawing" xmlns:w10="urn:schemas-microsoft-com:office:word" xmlns:w="http://schemas.openxmlformats.org/wordprocessingml/2006/main" xmlns:w14="http://schemas.microsoft.com/office/word/2010/wordml" xmlns:w15="http://schemas.microsoft.com/office/word/2012/wordml" xmlns:wpg="http://schemas.microsoft.com/office/word/2010/wordprocessingGroup" xmlns:wpi="http://schemas.microsoft.com/office/word/2010/wordprocessingInk" xmlns:wne="http://schemas.microsoft.com/office/word/2006/wordml" xmlns:wps="http://schemas.microsoft.com/office/word/2010/wordprocessingShape" mc:Ignorable="w14 w15 wp14">
+<w:footnotes xmlns:wpc="http://schemas.microsoft.com/office/word/2010/wordprocessingCanvas" xmlns:cx="http://schemas.microsoft.com/office/drawing/2014/chartex" xmlns:cx1="http://schemas.microsoft.com/office/drawing/2015/9/8/chartex" xmlns:cx2="http://schemas.microsoft.com/office/drawing/2015/10/21/chartex" xmlns:cx3="http://schemas.microsoft.com/office/drawing/2016/5/9/chartex" xmlns:cx4="http://schemas.microsoft.com/office/drawing/2016/5/10/chartex" xmlns:cx5="http://schemas.microsoft.com/office/drawing/2016/5/11/chartex" xmlns:cx6="http://schemas.microsoft.com/office/drawing/2016/5/12/chartex" xmlns:cx7="http://schemas.microsoft.com/office/drawing/2016/5/13/chartex" xmlns:cx8="http://schemas.microsoft.com/office/drawing/2016/5/14/chartex" xmlns:mc="http://schemas.openxmlformats.org/markup-compatibility/2006" xmlns:aink="http://schemas.microsoft.com/office/drawing/2016/ink" xmlns:am3d="http://schemas.microsoft.com/office/drawing/2017/model3d" xmlns:o="urn:schemas-microsoft-com:office:office" xmlns:r="http://schemas.openxmlformats.org/officeDocument/2006/relationships" xmlns:m="http://schemas.openxmlformats.org/officeDocument/2006/math" xmlns:v="urn:schemas-microsoft-com:vml" xmlns:wp14="http://schemas.microsoft.com/office/word/2010/wordprocessingDrawing" xmlns:wp="http://schemas.openxmlformats.org/drawingml/2006/wordprocessingDrawing" xmlns:w10="urn:schemas-microsoft-com:office:word" xmlns:w="http://schemas.openxmlformats.org/wordprocessingml/2006/main" xmlns:w14="http://schemas.microsoft.com/office/word/2010/wordml" xmlns:w15="http://schemas.microsoft.com/office/word/2012/wordml" xmlns:w16se="http://schemas.microsoft.com/office/word/2015/wordml/symex" xmlns:wpg="http://schemas.microsoft.com/office/word/2010/wordprocessingGroup" xmlns:wpi="http://schemas.microsoft.com/office/word/2010/wordprocessingInk" xmlns:wne="http://schemas.microsoft.com/office/word/2006/wordml" xmlns:wps="http://schemas.microsoft.com/office/word/2010/wordprocessingShape" mc:Ignorable="w14 w15 w16se wp14">
   <w:footnote w:type="separator" w:id="-1">
     <w:p>
       <w:pPr>
@@ -6175,8 +6089,8 @@
 </file>
 
 <file path=word/numbering.xml><?xml version="1.0" encoding="utf-8"?>
-<w:numbering xmlns:wpc="http://schemas.microsoft.com/office/word/2010/wordprocessingCanvas" xmlns:mc="http://schemas.openxmlformats.org/markup-compatibility/2006" xmlns:o="urn:schemas-microsoft-com:office:office" xmlns:r="http://schemas.openxmlformats.org/officeDocument/2006/relationships" xmlns:m="http://schemas.openxmlformats.org/officeDocument/2006/math" xmlns:v="urn:schemas-microsoft-com:vml" xmlns:wp14="http://schemas.microsoft.com/office/word/2010/wordprocessingDrawing" xmlns:wp="http://schemas.openxmlformats.org/drawingml/2006/wordprocessingDrawing" xmlns:w10="urn:schemas-microsoft-com:office:word" xmlns:w="http://schemas.openxmlformats.org/wordprocessingml/2006/main" xmlns:w14="http://schemas.microsoft.com/office/word/2010/wordml" xmlns:w15="http://schemas.microsoft.com/office/word/2012/wordml" xmlns:wpg="http://schemas.microsoft.com/office/word/2010/wordprocessingGroup" xmlns:wpi="http://schemas.microsoft.com/office/word/2010/wordprocessingInk" xmlns:wne="http://schemas.microsoft.com/office/word/2006/wordml" xmlns:wps="http://schemas.microsoft.com/office/word/2010/wordprocessingShape" mc:Ignorable="w14 w15 wp14">
-  <w:abstractNum w:abstractNumId="0">
+<w:numbering xmlns:wpc="http://schemas.microsoft.com/office/word/2010/wordprocessingCanvas" xmlns:cx="http://schemas.microsoft.com/office/drawing/2014/chartex" xmlns:cx1="http://schemas.microsoft.com/office/drawing/2015/9/8/chartex" xmlns:cx2="http://schemas.microsoft.com/office/drawing/2015/10/21/chartex" xmlns:cx3="http://schemas.microsoft.com/office/drawing/2016/5/9/chartex" xmlns:cx4="http://schemas.microsoft.com/office/drawing/2016/5/10/chartex" xmlns:cx5="http://schemas.microsoft.com/office/drawing/2016/5/11/chartex" xmlns:cx6="http://schemas.microsoft.com/office/drawing/2016/5/12/chartex" xmlns:cx7="http://schemas.microsoft.com/office/drawing/2016/5/13/chartex" xmlns:cx8="http://schemas.microsoft.com/office/drawing/2016/5/14/chartex" xmlns:mc="http://schemas.openxmlformats.org/markup-compatibility/2006" xmlns:aink="http://schemas.microsoft.com/office/drawing/2016/ink" xmlns:am3d="http://schemas.microsoft.com/office/drawing/2017/model3d" xmlns:o="urn:schemas-microsoft-com:office:office" xmlns:r="http://schemas.openxmlformats.org/officeDocument/2006/relationships" xmlns:m="http://schemas.openxmlformats.org/officeDocument/2006/math" xmlns:v="urn:schemas-microsoft-com:vml" xmlns:wp14="http://schemas.microsoft.com/office/word/2010/wordprocessingDrawing" xmlns:wp="http://schemas.openxmlformats.org/drawingml/2006/wordprocessingDrawing" xmlns:w10="urn:schemas-microsoft-com:office:word" xmlns:w="http://schemas.openxmlformats.org/wordprocessingml/2006/main" xmlns:w14="http://schemas.microsoft.com/office/word/2010/wordml" xmlns:w15="http://schemas.microsoft.com/office/word/2012/wordml" xmlns:w16se="http://schemas.microsoft.com/office/word/2015/wordml/symex" xmlns:wpg="http://schemas.microsoft.com/office/word/2010/wordprocessingGroup" xmlns:wpi="http://schemas.microsoft.com/office/word/2010/wordprocessingInk" xmlns:wne="http://schemas.microsoft.com/office/word/2006/wordml" xmlns:wps="http://schemas.microsoft.com/office/word/2010/wordprocessingShape" mc:Ignorable="w14 w15 w16se wp14">
+  <w:abstractNum w:abstractNumId="0" w15:restartNumberingAfterBreak="0">
     <w:nsid w:val="0739464F"/>
     <w:multiLevelType w:val="hybridMultilevel"/>
     <w:tmpl w:val="581240A4"/>
@@ -6289,7 +6203,7 @@
       </w:rPr>
     </w:lvl>
   </w:abstractNum>
-  <w:abstractNum w:abstractNumId="1">
+  <w:abstractNum w:abstractNumId="1" w15:restartNumberingAfterBreak="0">
     <w:nsid w:val="12767D51"/>
     <w:multiLevelType w:val="hybridMultilevel"/>
     <w:tmpl w:val="CDE8E9BE"/>
@@ -6402,7 +6316,7 @@
       </w:rPr>
     </w:lvl>
   </w:abstractNum>
-  <w:abstractNum w:abstractNumId="2">
+  <w:abstractNum w:abstractNumId="2" w15:restartNumberingAfterBreak="0">
     <w:nsid w:val="3F351F1E"/>
     <w:multiLevelType w:val="hybridMultilevel"/>
     <w:tmpl w:val="15305560"/>
@@ -6523,21 +6437,12 @@
   </w:num>
   <w:num w:numId="3">
     <w:abstractNumId w:val="2"/>
-    <w:lvlOverride w:ilvl="0"/>
-    <w:lvlOverride w:ilvl="1"/>
-    <w:lvlOverride w:ilvl="2"/>
-    <w:lvlOverride w:ilvl="3"/>
-    <w:lvlOverride w:ilvl="4"/>
-    <w:lvlOverride w:ilvl="5"/>
-    <w:lvlOverride w:ilvl="6"/>
-    <w:lvlOverride w:ilvl="7"/>
-    <w:lvlOverride w:ilvl="8"/>
   </w:num>
 </w:numbering>
 </file>
 
 <file path=word/styles.xml><?xml version="1.0" encoding="utf-8"?>
-<w:styles xmlns:mc="http://schemas.openxmlformats.org/markup-compatibility/2006" xmlns:r="http://schemas.openxmlformats.org/officeDocument/2006/relationships" xmlns:w="http://schemas.openxmlformats.org/wordprocessingml/2006/main" xmlns:w14="http://schemas.microsoft.com/office/word/2010/wordml" xmlns:w15="http://schemas.microsoft.com/office/word/2012/wordml" mc:Ignorable="w14 w15">
+<w:styles xmlns:mc="http://schemas.openxmlformats.org/markup-compatibility/2006" xmlns:r="http://schemas.openxmlformats.org/officeDocument/2006/relationships" xmlns:w="http://schemas.openxmlformats.org/wordprocessingml/2006/main" xmlns:w14="http://schemas.microsoft.com/office/word/2010/wordml" xmlns:w15="http://schemas.microsoft.com/office/word/2012/wordml" xmlns:w16se="http://schemas.microsoft.com/office/word/2015/wordml/symex" mc:Ignorable="w14 w15 w16se">
   <w:docDefaults>
     <w:rPrDefault>
       <w:rPr>
@@ -6553,7 +6458,7 @@
       </w:pPr>
     </w:pPrDefault>
   </w:docDefaults>
-  <w:latentStyles w:defLockedState="0" w:defUIPriority="99" w:defSemiHidden="0" w:defUnhideWhenUsed="0" w:defQFormat="0" w:count="371">
+  <w:latentStyles w:defLockedState="0" w:defUIPriority="99" w:defSemiHidden="0" w:defUnhideWhenUsed="0" w:defQFormat="0" w:count="375">
     <w:lsdException w:name="Normal" w:uiPriority="0" w:qFormat="1"/>
     <w:lsdException w:name="heading 1" w:uiPriority="9" w:qFormat="1"/>
     <w:lsdException w:name="heading 2" w:semiHidden="1" w:uiPriority="9" w:unhideWhenUsed="1" w:qFormat="1"/>
@@ -6659,7 +6564,6 @@
     <w:lsdException w:name="HTML Sample" w:semiHidden="1" w:unhideWhenUsed="1"/>
     <w:lsdException w:name="HTML Typewriter" w:semiHidden="1" w:unhideWhenUsed="1"/>
     <w:lsdException w:name="HTML Variable" w:semiHidden="1" w:unhideWhenUsed="1"/>
-    <w:lsdException w:name="Normal Table" w:semiHidden="1" w:unhideWhenUsed="1"/>
     <w:lsdException w:name="annotation subject" w:semiHidden="1" w:unhideWhenUsed="1"/>
     <w:lsdException w:name="No List" w:semiHidden="1" w:unhideWhenUsed="1"/>
     <w:lsdException w:name="Outline List 1" w:semiHidden="1" w:unhideWhenUsed="1"/>
@@ -6703,10 +6607,8 @@
     <w:lsdException w:name="Table Elegant" w:semiHidden="1" w:unhideWhenUsed="1"/>
     <w:lsdException w:name="Table Professional" w:semiHidden="1" w:unhideWhenUsed="1"/>
     <w:lsdException w:name="Table Subtle 1" w:semiHidden="1" w:unhideWhenUsed="1"/>
-    <w:lsdException w:name="Table Subtle 2" w:semiHidden="1" w:unhideWhenUsed="1"/>
     <w:lsdException w:name="Table Web 1" w:semiHidden="1" w:unhideWhenUsed="1"/>
     <w:lsdException w:name="Table Web 2" w:semiHidden="1" w:unhideWhenUsed="1"/>
-    <w:lsdException w:name="Table Web 3" w:semiHidden="1" w:unhideWhenUsed="1"/>
     <w:lsdException w:name="Balloon Text" w:semiHidden="1" w:unhideWhenUsed="1"/>
     <w:lsdException w:name="Table Grid" w:uiPriority="39"/>
     <w:lsdException w:name="Table Theme" w:semiHidden="1" w:unhideWhenUsed="1"/>
@@ -6925,6 +6827,10 @@
     <w:lsdException w:name="List Table 5 Dark Accent 6" w:uiPriority="50"/>
     <w:lsdException w:name="List Table 6 Colorful Accent 6" w:uiPriority="51"/>
     <w:lsdException w:name="List Table 7 Colorful Accent 6" w:uiPriority="52"/>
+    <w:lsdException w:name="Mention" w:semiHidden="1" w:unhideWhenUsed="1"/>
+    <w:lsdException w:name="Smart Hyperlink" w:semiHidden="1" w:unhideWhenUsed="1"/>
+    <w:lsdException w:name="Hashtag" w:semiHidden="1" w:unhideWhenUsed="1"/>
+    <w:lsdException w:name="Unresolved Mention" w:semiHidden="1" w:unhideWhenUsed="1"/>
   </w:latentStyles>
   <w:style w:type="paragraph" w:default="1" w:styleId="Normal">
     <w:name w:val="Normal"/>
@@ -7202,7 +7108,6 @@
       <w:spacing w:after="0" w:line="240" w:lineRule="auto"/>
     </w:pPr>
     <w:tblPr>
-      <w:tblInd w:w="0" w:type="dxa"/>
       <w:tblBorders>
         <w:top w:val="single" w:sz="4" w:space="0" w:color="auto"/>
         <w:left w:val="single" w:sz="4" w:space="0" w:color="auto"/>
@@ -7211,12 +7116,6 @@
         <w:insideH w:val="single" w:sz="4" w:space="0" w:color="auto"/>
         <w:insideV w:val="single" w:sz="4" w:space="0" w:color="auto"/>
       </w:tblBorders>
-      <w:tblCellMar>
-        <w:top w:w="0" w:type="dxa"/>
-        <w:left w:w="108" w:type="dxa"/>
-        <w:bottom w:w="0" w:type="dxa"/>
-        <w:right w:w="108" w:type="dxa"/>
-      </w:tblCellMar>
     </w:tblPr>
   </w:style>
   <w:style w:type="paragraph" w:styleId="Paragraphedeliste">
@@ -7546,7 +7445,7 @@
 </file>
 
 <file path=customXml/itemProps1.xml><?xml version="1.0" encoding="utf-8"?>
-<ds:datastoreItem xmlns:ds="http://schemas.openxmlformats.org/officeDocument/2006/customXml" ds:itemID="{B19DF419-28C7-4061-A1F0-D533DD739904}">
+<ds:datastoreItem xmlns:ds="http://schemas.openxmlformats.org/officeDocument/2006/customXml" ds:itemID="{A84A54A7-0EAE-4391-A93A-CF1ADA02B06C}">
   <ds:schemaRefs>
     <ds:schemaRef ds:uri="http://schemas.openxmlformats.org/officeDocument/2006/bibliography"/>
   </ds:schemaRefs>

</xml_diff>

<commit_message>
ajout texte TU et la feature
</commit_message>
<xml_diff>
--- a/Doc/compte_rendu.docx
+++ b/Doc/compte_rendu.docx
@@ -315,7 +315,7 @@
               </wp:anchor>
             </w:drawing>
           </mc:Choice>
-          <mc:Fallback xmlns:mv="urn:schemas-microsoft-com:mac:vml" xmlns:mo="http://schemas.microsoft.com/office/mac/office/2008/main">
+          <mc:Fallback xmlns:mo="http://schemas.microsoft.com/office/mac/office/2008/main" xmlns:mv="urn:schemas-microsoft-com:mac:vml">
             <w:pict>
               <v:rect w14:anchorId="2F939CEF" id="Rectangle 13" o:spid="_x0000_s1026" style="position:absolute;margin-left:267.7pt;margin-top:5.3pt;width:64.5pt;height:11.45pt;rotation:1929623fd;z-index:251679744;visibility:visible;mso-wrap-style:square;mso-width-percent:0;mso-height-percent:0;mso-wrap-distance-left:9pt;mso-wrap-distance-top:0;mso-wrap-distance-right:9pt;mso-wrap-distance-bottom:0;mso-position-horizontal:absolute;mso-position-horizontal-relative:text;mso-position-vertical:absolute;mso-position-vertical-relative:text;mso-width-percent:0;mso-height-percent:0;mso-width-relative:margin;mso-height-relative:margin;v-text-anchor:middle" o:gfxdata="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" fillcolor="#d8d8d8 [2732]" strokecolor="#d8d8d8 [2732]" strokeweight="1pt"/>
             </w:pict>
@@ -475,7 +475,7 @@
               </wp:anchor>
             </w:drawing>
           </mc:Choice>
-          <mc:Fallback xmlns:mv="urn:schemas-microsoft-com:mac:vml" xmlns:mo="http://schemas.microsoft.com/office/mac/office/2008/main">
+          <mc:Fallback xmlns:mo="http://schemas.microsoft.com/office/mac/office/2008/main" xmlns:mv="urn:schemas-microsoft-com:mac:vml">
             <w:pict>
               <v:rect w14:anchorId="6CCA2B43" id="Rectangle 3" o:spid="_x0000_s1026" style="position:absolute;margin-left:-70.85pt;margin-top:23.85pt;width:599.65pt;height:132.2pt;z-index:251680768;visibility:visible;mso-wrap-style:square;mso-width-percent:0;mso-wrap-distance-left:9pt;mso-wrap-distance-top:0;mso-wrap-distance-right:9pt;mso-wrap-distance-bottom:0;mso-position-horizontal:absolute;mso-position-horizontal-relative:text;mso-position-vertical:absolute;mso-position-vertical-relative:text;mso-width-percent:0;mso-width-relative:margin;v-text-anchor:middle" o:gfxdata="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" fillcolor="white [3212]" stroked="f" strokeweight="1pt"/>
             </w:pict>
@@ -620,20 +620,8 @@
                                 <w:szCs w:val="54"/>
                                 <w:lang w:val="en-US"/>
                               </w:rPr>
-                              <w:t xml:space="preserve">Mohamed </w:t>
+                              <w:t>Mohamed Lebib</w:t>
                             </w:r>
-                            <w:proofErr w:type="spellStart"/>
-                            <w:r>
-                              <w:rPr>
-                                <w:rFonts w:ascii="Edwardian Script ITC" w:hAnsi="Edwardian Script ITC"/>
-                                <w:b/>
-                                <w:sz w:val="54"/>
-                                <w:szCs w:val="54"/>
-                                <w:lang w:val="en-US"/>
-                              </w:rPr>
-                              <w:t>Lebib</w:t>
-                            </w:r>
-                            <w:proofErr w:type="spellEnd"/>
                           </w:p>
                           <w:p>
                             <w:pPr>
@@ -676,20 +664,8 @@
                                 <w:szCs w:val="54"/>
                                 <w:lang w:val="en-US"/>
                               </w:rPr>
-                              <w:t xml:space="preserve">Sami </w:t>
+                              <w:t>Sami Bouhafs</w:t>
                             </w:r>
-                            <w:proofErr w:type="spellStart"/>
-                            <w:r>
-                              <w:rPr>
-                                <w:rFonts w:ascii="Edwardian Script ITC" w:hAnsi="Edwardian Script ITC"/>
-                                <w:b/>
-                                <w:sz w:val="54"/>
-                                <w:szCs w:val="54"/>
-                                <w:lang w:val="en-US"/>
-                              </w:rPr>
-                              <w:t>Bouhafs</w:t>
-                            </w:r>
-                            <w:proofErr w:type="spellEnd"/>
                           </w:p>
                           <w:p>
                             <w:pPr>
@@ -708,19 +684,8 @@
                                 <w:sz w:val="54"/>
                                 <w:szCs w:val="54"/>
                               </w:rPr>
-                              <w:t xml:space="preserve">Marina </w:t>
+                              <w:t>Marina Passoubady</w:t>
                             </w:r>
-                            <w:proofErr w:type="spellStart"/>
-                            <w:r>
-                              <w:rPr>
-                                <w:rFonts w:ascii="Edwardian Script ITC" w:hAnsi="Edwardian Script ITC"/>
-                                <w:b/>
-                                <w:sz w:val="54"/>
-                                <w:szCs w:val="54"/>
-                              </w:rPr>
-                              <w:t>Passoubady</w:t>
-                            </w:r>
-                            <w:proofErr w:type="spellEnd"/>
                           </w:p>
                         </w:txbxContent>
                       </wps:txbx>
@@ -767,20 +732,8 @@
                           <w:szCs w:val="54"/>
                           <w:lang w:val="en-US"/>
                         </w:rPr>
-                        <w:t xml:space="preserve">Mohamed </w:t>
+                        <w:t>Mohamed Lebib</w:t>
                       </w:r>
-                      <w:proofErr w:type="spellStart"/>
-                      <w:r>
-                        <w:rPr>
-                          <w:rFonts w:ascii="Edwardian Script ITC" w:hAnsi="Edwardian Script ITC"/>
-                          <w:b/>
-                          <w:sz w:val="54"/>
-                          <w:szCs w:val="54"/>
-                          <w:lang w:val="en-US"/>
-                        </w:rPr>
-                        <w:t>Lebib</w:t>
-                      </w:r>
-                      <w:proofErr w:type="spellEnd"/>
                     </w:p>
                     <w:p>
                       <w:pPr>
@@ -823,20 +776,8 @@
                           <w:szCs w:val="54"/>
                           <w:lang w:val="en-US"/>
                         </w:rPr>
-                        <w:t xml:space="preserve">Sami </w:t>
+                        <w:t>Sami Bouhafs</w:t>
                       </w:r>
-                      <w:proofErr w:type="spellStart"/>
-                      <w:r>
-                        <w:rPr>
-                          <w:rFonts w:ascii="Edwardian Script ITC" w:hAnsi="Edwardian Script ITC"/>
-                          <w:b/>
-                          <w:sz w:val="54"/>
-                          <w:szCs w:val="54"/>
-                          <w:lang w:val="en-US"/>
-                        </w:rPr>
-                        <w:t>Bouhafs</w:t>
-                      </w:r>
-                      <w:proofErr w:type="spellEnd"/>
                     </w:p>
                     <w:p>
                       <w:pPr>
@@ -855,19 +796,8 @@
                           <w:sz w:val="54"/>
                           <w:szCs w:val="54"/>
                         </w:rPr>
-                        <w:t xml:space="preserve">Marina </w:t>
+                        <w:t>Marina Passoubady</w:t>
                       </w:r>
-                      <w:proofErr w:type="spellStart"/>
-                      <w:r>
-                        <w:rPr>
-                          <w:rFonts w:ascii="Edwardian Script ITC" w:hAnsi="Edwardian Script ITC"/>
-                          <w:b/>
-                          <w:sz w:val="54"/>
-                          <w:szCs w:val="54"/>
-                        </w:rPr>
-                        <w:t>Passoubady</w:t>
-                      </w:r>
-                      <w:proofErr w:type="spellEnd"/>
                     </w:p>
                   </w:txbxContent>
                 </v:textbox>
@@ -1258,7 +1188,7 @@
               </wp:anchor>
             </w:drawing>
           </mc:Choice>
-          <mc:Fallback xmlns:mv="urn:schemas-microsoft-com:mac:vml" xmlns:mo="http://schemas.microsoft.com/office/mac/office/2008/main">
+          <mc:Fallback xmlns:mo="http://schemas.microsoft.com/office/mac/office/2008/main" xmlns:mv="urn:schemas-microsoft-com:mac:vml">
             <w:pict>
               <v:rect w14:anchorId="16B8DFC6" id="Rectangle 17" o:spid="_x0000_s1026" style="position:absolute;margin-left:395.7pt;margin-top:75.1pt;width:57.05pt;height:14.85pt;z-index:251687936;visibility:visible;mso-wrap-style:square;mso-width-percent:0;mso-height-percent:0;mso-wrap-distance-left:9pt;mso-wrap-distance-top:0;mso-wrap-distance-right:9pt;mso-wrap-distance-bottom:0;mso-position-horizontal:absolute;mso-position-horizontal-relative:text;mso-position-vertical:absolute;mso-position-vertical-relative:text;mso-width-percent:0;mso-height-percent:0;mso-width-relative:margin;mso-height-relative:margin;v-text-anchor:middle" o:gfxdata="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" fillcolor="white [3212]" stroked="f" strokeweight="1pt"/>
             </w:pict>
@@ -1333,7 +1263,7 @@
               </wp:anchor>
             </w:drawing>
           </mc:Choice>
-          <mc:Fallback xmlns:mv="urn:schemas-microsoft-com:mac:vml" xmlns:mo="http://schemas.microsoft.com/office/mac/office/2008/main">
+          <mc:Fallback xmlns:mo="http://schemas.microsoft.com/office/mac/office/2008/main" xmlns:mv="urn:schemas-microsoft-com:mac:vml">
             <w:pict>
               <v:rect w14:anchorId="32C84043" id="Rectangle 5" o:spid="_x0000_s1026" style="position:absolute;margin-left:501.05pt;margin-top:78.25pt;width:27.65pt;height:10.5pt;z-index:251685888;visibility:visible;mso-wrap-style:square;mso-wrap-distance-left:9pt;mso-wrap-distance-top:0;mso-wrap-distance-right:9pt;mso-wrap-distance-bottom:0;mso-position-horizontal:absolute;mso-position-horizontal-relative:text;mso-position-vertical:absolute;mso-position-vertical-relative:text;v-text-anchor:middle" o:gfxdata="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" fillcolor="white [3212]" stroked="f" strokeweight="1pt"/>
             </w:pict>
@@ -1344,7 +1274,7 @@
     <w:p/>
     <w:p>
       <w:pPr>
-        <w:pStyle w:val="Heading1"/>
+        <w:pStyle w:val="Titre1"/>
       </w:pPr>
       <w:bookmarkStart w:id="1" w:name="_Toc503112511"/>
       <w:r>
@@ -1362,23 +1292,7 @@
         <w:jc w:val="both"/>
       </w:pPr>
       <w:r>
-        <w:t xml:space="preserve">Notre projet porte sur la création d’un site web semblable à </w:t>
-      </w:r>
-      <w:proofErr w:type="spellStart"/>
-      <w:r>
-        <w:t>Reddit</w:t>
-      </w:r>
-      <w:proofErr w:type="spellEnd"/>
-      <w:r>
-        <w:t xml:space="preserve">. Créer en 2005, </w:t>
-      </w:r>
-      <w:proofErr w:type="spellStart"/>
-      <w:r>
-        <w:t>Reddit</w:t>
-      </w:r>
-      <w:proofErr w:type="spellEnd"/>
-      <w:r>
-        <w:t xml:space="preserve"> est un site communautaire de partage de signets</w:t>
+        <w:t>Notre projet porte sur la création d’un site web semblable à Reddit. Créer en 2005, Reddit est un site communautaire de partage de signets</w:t>
       </w:r>
       <w:r>
         <w:t>,</w:t>
@@ -1436,11 +1350,7 @@
         <w:t xml:space="preserve">Notre site </w:t>
       </w:r>
       <w:r>
-        <w:t xml:space="preserve">se nomme : « Le cercle des scribouillards ». Nous avons choisi ce nom en référence au film « Le cercle des poètes disparus ». Le terme scribouillard, un peu péjoratif, désigne les personnes travaillant dans l’administration. Nous avons volontairement associé ces deux références pour donner un côté décalé. </w:t>
-      </w:r>
-      <w:r>
-        <w:lastRenderedPageBreak/>
-        <w:t xml:space="preserve">En effet, </w:t>
+        <w:t xml:space="preserve">se nomme : « Le cercle des scribouillards ». Nous avons choisi ce nom en référence au film « Le cercle des poètes disparus ». Le terme scribouillard, un peu péjoratif, désigne les personnes travaillant dans l’administration. Nous avons volontairement associé ces deux références pour donner un côté décalé. En effet, </w:t>
       </w:r>
       <w:r>
         <w:t>nous avons réalisé un site internet ce qui n’est ni de l’époque du film ni de celle du terme scribouillard datant du 19</w:t>
@@ -1492,16 +1402,11 @@
         <w:t>oit fonctionner sur tous les supports, nous devons utiliser git et</w:t>
       </w:r>
       <w:r>
-        <w:t> </w:t>
-      </w:r>
-      <w:proofErr w:type="spellStart"/>
-      <w:r>
-        <w:t>M</w:t>
+        <w:t> M</w:t>
       </w:r>
       <w:r>
         <w:t>arkdown</w:t>
       </w:r>
-      <w:proofErr w:type="spellEnd"/>
       <w:r>
         <w:t>. Le projet doit être</w:t>
       </w:r>
@@ -1518,23 +1423,7 @@
         <w:t>en Java/Javascript ou Go</w:t>
       </w:r>
       <w:r>
-        <w:t xml:space="preserve"> et respecter le principe d’inversion de contrôle. Nous devons également utiliser un outil de gestion de dépendance tels que Maven, </w:t>
-      </w:r>
-      <w:proofErr w:type="spellStart"/>
-      <w:r>
-        <w:t>Gradle</w:t>
-      </w:r>
-      <w:proofErr w:type="spellEnd"/>
-      <w:r>
-        <w:t xml:space="preserve">, </w:t>
-      </w:r>
-      <w:proofErr w:type="spellStart"/>
-      <w:r>
-        <w:t>Npm</w:t>
-      </w:r>
-      <w:proofErr w:type="spellEnd"/>
-      <w:r>
-        <w:t xml:space="preserve"> etc. </w:t>
+        <w:t xml:space="preserve"> et respecter le principe d’inversion de contrôle. Nous devons également utiliser un outil de gestion de dépendance tels que Maven, Gradle, Npm etc. </w:t>
       </w:r>
       <w:r>
         <w:t>De plus, n</w:t>
@@ -1546,15 +1435,7 @@
         <w:t>complète</w:t>
       </w:r>
       <w:r>
-        <w:t xml:space="preserve"> et </w:t>
-      </w:r>
-      <w:proofErr w:type="spellStart"/>
-      <w:r>
-        <w:t>refactorer</w:t>
-      </w:r>
-      <w:proofErr w:type="spellEnd"/>
-      <w:r>
-        <w:t xml:space="preserve"> le code au fur et </w:t>
+        <w:t xml:space="preserve"> et refactorer le code au fur et </w:t>
       </w:r>
       <w:r>
         <w:t>à</w:t>
@@ -1617,7 +1498,7 @@
     <w:p/>
     <w:p>
       <w:pPr>
-        <w:pStyle w:val="TOCHeading"/>
+        <w:pStyle w:val="En-ttedetabledesmatires"/>
         <w:rPr>
           <w:rFonts w:asciiTheme="minorHAnsi" w:eastAsiaTheme="minorHAnsi" w:hAnsiTheme="minorHAnsi" w:cstheme="minorBidi"/>
           <w:color w:val="auto"/>
@@ -1629,7 +1510,7 @@
     </w:p>
     <w:p>
       <w:pPr>
-        <w:pStyle w:val="TOCHeading"/>
+        <w:pStyle w:val="En-ttedetabledesmatires"/>
         <w:rPr>
           <w:rFonts w:asciiTheme="minorHAnsi" w:eastAsiaTheme="minorHAnsi" w:hAnsiTheme="minorHAnsi" w:cstheme="minorBidi"/>
           <w:color w:val="auto"/>
@@ -1664,23 +1545,21 @@
       <w:sdtContent>
         <w:p>
           <w:pPr>
-            <w:pStyle w:val="TOCHeading"/>
+            <w:pStyle w:val="En-ttedetabledesmatires"/>
             <w:rPr>
               <w:color w:val="FF0000"/>
             </w:rPr>
           </w:pPr>
-          <w:proofErr w:type="spellStart"/>
           <w:r>
             <w:rPr>
               <w:color w:val="FF0000"/>
             </w:rPr>
             <w:t>Sommaire</w:t>
           </w:r>
-          <w:proofErr w:type="spellEnd"/>
         </w:p>
         <w:p>
           <w:pPr>
-            <w:pStyle w:val="TOC1"/>
+            <w:pStyle w:val="TM1"/>
             <w:tabs>
               <w:tab w:val="right" w:leader="dot" w:pos="9062"/>
             </w:tabs>
@@ -1702,7 +1581,7 @@
           <w:hyperlink w:anchor="_Toc503112511" w:history="1">
             <w:r>
               <w:rPr>
-                <w:rStyle w:val="Hyperlink"/>
+                <w:rStyle w:val="Lienhypertexte"/>
                 <w:b/>
                 <w:noProof/>
               </w:rPr>
@@ -1760,7 +1639,7 @@
         </w:p>
         <w:p>
           <w:pPr>
-            <w:pStyle w:val="TOC1"/>
+            <w:pStyle w:val="TM1"/>
             <w:tabs>
               <w:tab w:val="right" w:leader="dot" w:pos="9062"/>
             </w:tabs>
@@ -1773,7 +1652,7 @@
           <w:hyperlink w:anchor="_Toc503112512" w:history="1">
             <w:r>
               <w:rPr>
-                <w:rStyle w:val="Hyperlink"/>
+                <w:rStyle w:val="Lienhypertexte"/>
                 <w:b/>
                 <w:noProof/>
               </w:rPr>
@@ -1831,7 +1710,7 @@
         </w:p>
         <w:p>
           <w:pPr>
-            <w:pStyle w:val="TOC1"/>
+            <w:pStyle w:val="TM1"/>
             <w:tabs>
               <w:tab w:val="right" w:leader="dot" w:pos="9062"/>
             </w:tabs>
@@ -1844,7 +1723,7 @@
           <w:hyperlink w:anchor="_Toc503112513" w:history="1">
             <w:r>
               <w:rPr>
-                <w:rStyle w:val="Hyperlink"/>
+                <w:rStyle w:val="Lienhypertexte"/>
                 <w:b/>
                 <w:noProof/>
               </w:rPr>
@@ -1902,7 +1781,7 @@
         </w:p>
         <w:p>
           <w:pPr>
-            <w:pStyle w:val="TOC1"/>
+            <w:pStyle w:val="TM1"/>
             <w:tabs>
               <w:tab w:val="right" w:leader="dot" w:pos="9062"/>
             </w:tabs>
@@ -1915,7 +1794,7 @@
           <w:hyperlink w:anchor="_Toc503112514" w:history="1">
             <w:r>
               <w:rPr>
-                <w:rStyle w:val="Hyperlink"/>
+                <w:rStyle w:val="Lienhypertexte"/>
                 <w:b/>
                 <w:noProof/>
               </w:rPr>
@@ -1973,7 +1852,7 @@
         </w:p>
         <w:p>
           <w:pPr>
-            <w:pStyle w:val="TOC1"/>
+            <w:pStyle w:val="TM1"/>
             <w:tabs>
               <w:tab w:val="right" w:leader="dot" w:pos="9062"/>
             </w:tabs>
@@ -1986,7 +1865,7 @@
           <w:hyperlink w:anchor="_Toc503112515" w:history="1">
             <w:r>
               <w:rPr>
-                <w:rStyle w:val="Hyperlink"/>
+                <w:rStyle w:val="Lienhypertexte"/>
                 <w:b/>
                 <w:noProof/>
               </w:rPr>
@@ -2044,7 +1923,7 @@
         </w:p>
         <w:p>
           <w:pPr>
-            <w:pStyle w:val="TOC1"/>
+            <w:pStyle w:val="TM1"/>
             <w:tabs>
               <w:tab w:val="right" w:leader="dot" w:pos="9062"/>
             </w:tabs>
@@ -2057,7 +1936,7 @@
           <w:hyperlink w:anchor="_Toc503112516" w:history="1">
             <w:r>
               <w:rPr>
-                <w:rStyle w:val="Hyperlink"/>
+                <w:rStyle w:val="Lienhypertexte"/>
                 <w:b/>
                 <w:noProof/>
               </w:rPr>
@@ -2115,7 +1994,7 @@
         </w:p>
         <w:p>
           <w:pPr>
-            <w:pStyle w:val="TOC1"/>
+            <w:pStyle w:val="TM1"/>
             <w:tabs>
               <w:tab w:val="right" w:leader="dot" w:pos="9062"/>
             </w:tabs>
@@ -2128,7 +2007,7 @@
           <w:hyperlink w:anchor="_Toc503112517" w:history="1">
             <w:r>
               <w:rPr>
-                <w:rStyle w:val="Hyperlink"/>
+                <w:rStyle w:val="Lienhypertexte"/>
                 <w:b/>
                 <w:noProof/>
               </w:rPr>
@@ -2213,7 +2092,7 @@
     <w:p/>
     <w:p>
       <w:pPr>
-        <w:pStyle w:val="Heading1"/>
+        <w:pStyle w:val="Titre1"/>
         <w:rPr>
           <w:rFonts w:ascii="Garamond" w:hAnsi="Garamond"/>
           <w:b/>
@@ -2301,7 +2180,6 @@
         <w:jc w:val="both"/>
       </w:pPr>
       <w:r>
-        <w:lastRenderedPageBreak/>
         <w:t>De plus, certains membres de l’équipe l’ont déjà utilisé</w:t>
       </w:r>
       <w:r>
@@ -2324,7 +2202,7 @@
     <w:p/>
     <w:p>
       <w:pPr>
-        <w:pStyle w:val="Heading1"/>
+        <w:pStyle w:val="Titre1"/>
         <w:rPr>
           <w:rFonts w:ascii="Garamond" w:hAnsi="Garamond"/>
           <w:b/>
@@ -2462,15 +2340,7 @@
         <w:t>nous sommes</w:t>
       </w:r>
       <w:r>
-        <w:t xml:space="preserve"> constamment </w:t>
-      </w:r>
-      <w:proofErr w:type="gramStart"/>
-      <w:r>
-        <w:t>consulté</w:t>
-      </w:r>
-      <w:proofErr w:type="gramEnd"/>
-      <w:r>
-        <w:t xml:space="preserve"> </w:t>
+        <w:t xml:space="preserve"> constamment consulté </w:t>
       </w:r>
       <w:r>
         <w:t>les uns et les autres</w:t>
@@ -2500,7 +2370,7 @@
     <w:p/>
     <w:p>
       <w:pPr>
-        <w:pStyle w:val="Heading1"/>
+        <w:pStyle w:val="Titre1"/>
         <w:rPr>
           <w:rFonts w:ascii="Garamond" w:hAnsi="Garamond"/>
           <w:b/>
@@ -2513,7 +2383,6 @@
           <w:b/>
           <w:color w:val="auto"/>
         </w:rPr>
-        <w:lastRenderedPageBreak/>
         <w:t>Présentation du projet</w:t>
       </w:r>
     </w:p>
@@ -2528,7 +2397,7 @@
     </w:p>
     <w:p>
       <w:pPr>
-        <w:pStyle w:val="Heading2"/>
+        <w:pStyle w:val="Titre2"/>
         <w:rPr>
           <w:rFonts w:ascii="Raleway" w:hAnsi="Raleway"/>
           <w:color w:val="000000" w:themeColor="text1"/>
@@ -2647,7 +2516,6 @@
           <w:noProof/>
           <w:lang w:eastAsia="fr-FR"/>
         </w:rPr>
-        <w:lastRenderedPageBreak/>
         <w:drawing>
           <wp:inline distT="0" distB="0" distL="0" distR="0" wp14:anchorId="654B3570" wp14:editId="72400D17">
             <wp:extent cx="5760720" cy="3676650"/>
@@ -2719,7 +2587,6 @@
           <w:noProof/>
           <w:lang w:eastAsia="fr-FR"/>
         </w:rPr>
-        <w:lastRenderedPageBreak/>
         <w:drawing>
           <wp:inline distT="0" distB="0" distL="0" distR="0" wp14:anchorId="490876A0" wp14:editId="49C82B46">
             <wp:extent cx="5756275" cy="5415915"/>
@@ -2781,7 +2648,7 @@
     <w:p/>
     <w:p>
       <w:pPr>
-        <w:pStyle w:val="Heading2"/>
+        <w:pStyle w:val="Titre2"/>
         <w:rPr>
           <w:rFonts w:ascii="Raleway" w:hAnsi="Raleway"/>
           <w:color w:val="000000" w:themeColor="text1"/>
@@ -2892,7 +2759,7 @@
     <w:p/>
     <w:p>
       <w:pPr>
-        <w:pStyle w:val="Heading2"/>
+        <w:pStyle w:val="Titre2"/>
         <w:rPr>
           <w:rFonts w:ascii="Raleway" w:hAnsi="Raleway"/>
           <w:color w:val="000000" w:themeColor="text1"/>
@@ -2901,7 +2768,7 @@
     </w:p>
     <w:p>
       <w:pPr>
-        <w:pStyle w:val="Heading2"/>
+        <w:pStyle w:val="Titre2"/>
         <w:rPr>
           <w:rFonts w:ascii="Raleway" w:hAnsi="Raleway"/>
           <w:color w:val="000000" w:themeColor="text1"/>
@@ -2910,7 +2777,7 @@
     </w:p>
     <w:p>
       <w:pPr>
-        <w:pStyle w:val="Heading2"/>
+        <w:pStyle w:val="Titre2"/>
         <w:rPr>
           <w:rFonts w:ascii="Raleway" w:hAnsi="Raleway"/>
           <w:color w:val="000000" w:themeColor="text1"/>
@@ -2925,7 +2792,7 @@
     <w:p/>
     <w:p>
       <w:pPr>
-        <w:pStyle w:val="Heading2"/>
+        <w:pStyle w:val="Titre2"/>
         <w:rPr>
           <w:rFonts w:ascii="Raleway" w:hAnsi="Raleway"/>
           <w:color w:val="000000" w:themeColor="text1"/>
@@ -2934,7 +2801,7 @@
     </w:p>
     <w:p>
       <w:pPr>
-        <w:pStyle w:val="Heading2"/>
+        <w:pStyle w:val="Titre2"/>
         <w:rPr>
           <w:rFonts w:ascii="Raleway" w:hAnsi="Raleway"/>
           <w:color w:val="000000" w:themeColor="text1"/>
@@ -2951,14 +2818,13 @@
     <w:p/>
     <w:p>
       <w:pPr>
-        <w:pStyle w:val="ListParagraph"/>
+        <w:pStyle w:val="Paragraphedeliste"/>
         <w:numPr>
           <w:ilvl w:val="0"/>
           <w:numId w:val="2"/>
         </w:numPr>
       </w:pPr>
       <w:r>
-        <w:lastRenderedPageBreak/>
         <w:t xml:space="preserve">L’inscription : </w:t>
       </w:r>
     </w:p>
@@ -3044,7 +2910,6 @@
         <w:ind w:left="360"/>
       </w:pPr>
       <w:r>
-        <w:lastRenderedPageBreak/>
         <w:t>La page ci-dessus se compose de 5 champs qui sont obligatoire</w:t>
       </w:r>
       <w:r>
@@ -3076,7 +2941,7 @@
     </w:p>
     <w:p>
       <w:pPr>
-        <w:pStyle w:val="ListParagraph"/>
+        <w:pStyle w:val="Paragraphedeliste"/>
       </w:pPr>
       <w:r>
         <w:rPr>
@@ -3161,7 +3026,7 @@
     </w:p>
     <w:p>
       <w:pPr>
-        <w:pStyle w:val="ListParagraph"/>
+        <w:pStyle w:val="Paragraphedeliste"/>
         <w:rPr>
           <w:noProof/>
           <w:lang w:eastAsia="fr-FR"/>
@@ -3170,7 +3035,7 @@
     </w:p>
     <w:p>
       <w:pPr>
-        <w:pStyle w:val="ListParagraph"/>
+        <w:pStyle w:val="Paragraphedeliste"/>
         <w:rPr>
           <w:noProof/>
           <w:lang w:eastAsia="fr-FR"/>
@@ -3179,7 +3044,7 @@
     </w:p>
     <w:p>
       <w:pPr>
-        <w:pStyle w:val="ListParagraph"/>
+        <w:pStyle w:val="Paragraphedeliste"/>
       </w:pPr>
       <w:r>
         <w:rPr>
@@ -3261,10 +3126,9 @@
     </w:p>
     <w:p>
       <w:pPr>
-        <w:pStyle w:val="ListParagraph"/>
-      </w:pPr>
-      <w:r>
-        <w:lastRenderedPageBreak/>
+        <w:pStyle w:val="Paragraphedeliste"/>
+      </w:pPr>
+      <w:r>
         <w:t xml:space="preserve"> </w:t>
       </w:r>
       <w:r>
@@ -3324,12 +3188,12 @@
     </w:p>
     <w:p>
       <w:pPr>
-        <w:pStyle w:val="ListParagraph"/>
-      </w:pPr>
-    </w:p>
-    <w:p>
-      <w:pPr>
-        <w:pStyle w:val="ListParagraph"/>
+        <w:pStyle w:val="Paragraphedeliste"/>
+      </w:pPr>
+    </w:p>
+    <w:p>
+      <w:pPr>
+        <w:pStyle w:val="Paragraphedeliste"/>
         <w:numPr>
           <w:ilvl w:val="0"/>
           <w:numId w:val="2"/>
@@ -3432,15 +3296,7 @@
         <w:t>les champs ne sont pas renseignés</w:t>
       </w:r>
       <w:r>
-        <w:t xml:space="preserve"> </w:t>
-      </w:r>
-      <w:proofErr w:type="gramStart"/>
-      <w:r>
-        <w:t>les messages suivant</w:t>
-      </w:r>
-      <w:proofErr w:type="gramEnd"/>
-      <w:r>
-        <w:t xml:space="preserve"> </w:t>
+        <w:t xml:space="preserve"> les messages suivant </w:t>
       </w:r>
       <w:r>
         <w:t>apparaissent</w:t>
@@ -3451,19 +3307,18 @@
     </w:p>
     <w:p>
       <w:pPr>
-        <w:pStyle w:val="ListParagraph"/>
-      </w:pPr>
-    </w:p>
-    <w:p>
-      <w:pPr>
-        <w:pStyle w:val="ListParagraph"/>
+        <w:pStyle w:val="Paragraphedeliste"/>
+      </w:pPr>
+    </w:p>
+    <w:p>
+      <w:pPr>
+        <w:pStyle w:val="Paragraphedeliste"/>
       </w:pPr>
       <w:r>
         <w:rPr>
           <w:noProof/>
           <w:lang w:eastAsia="fr-FR"/>
         </w:rPr>
-        <w:lastRenderedPageBreak/>
         <w:drawing>
           <wp:inline distT="0" distB="0" distL="0" distR="0" wp14:anchorId="70A3E6BF" wp14:editId="48F1ADBC">
             <wp:extent cx="4534215" cy="4181817"/>
@@ -3516,11 +3371,12 @@
     </w:p>
     <w:p>
       <w:pPr>
-        <w:pStyle w:val="ListParagraph"/>
-      </w:pPr>
-    </w:p>
-    <w:p>
-      <w:r>
+        <w:pStyle w:val="Paragraphedeliste"/>
+      </w:pPr>
+    </w:p>
+    <w:p>
+      <w:r>
+        <w:lastRenderedPageBreak/>
         <w:t xml:space="preserve">Si </w:t>
       </w:r>
       <w:r>
@@ -3535,12 +3391,12 @@
     </w:p>
     <w:p>
       <w:pPr>
-        <w:pStyle w:val="ListParagraph"/>
-      </w:pPr>
-    </w:p>
-    <w:p>
-      <w:pPr>
-        <w:pStyle w:val="ListParagraph"/>
+        <w:pStyle w:val="Paragraphedeliste"/>
+      </w:pPr>
+    </w:p>
+    <w:p>
+      <w:pPr>
+        <w:pStyle w:val="Paragraphedeliste"/>
         <w:rPr>
           <w:noProof/>
           <w:lang w:eastAsia="fr-FR"/>
@@ -3606,12 +3462,12 @@
     </w:p>
     <w:p>
       <w:pPr>
-        <w:pStyle w:val="ListParagraph"/>
-      </w:pPr>
-    </w:p>
-    <w:p>
-      <w:pPr>
-        <w:pStyle w:val="ListParagraph"/>
+        <w:pStyle w:val="Paragraphedeliste"/>
+      </w:pPr>
+    </w:p>
+    <w:p>
+      <w:pPr>
+        <w:pStyle w:val="Paragraphedeliste"/>
         <w:numPr>
           <w:ilvl w:val="0"/>
           <w:numId w:val="2"/>
@@ -3629,7 +3485,7 @@
     </w:p>
     <w:p>
       <w:pPr>
-        <w:pStyle w:val="ListParagraph"/>
+        <w:pStyle w:val="Paragraphedeliste"/>
       </w:pPr>
       <w:r>
         <w:rPr>
@@ -3782,7 +3638,7 @@
               </wp:anchor>
             </w:drawing>
           </mc:Choice>
-          <mc:Fallback xmlns:mv="urn:schemas-microsoft-com:mac:vml" xmlns:mo="http://schemas.microsoft.com/office/mac/office/2008/main">
+          <mc:Fallback xmlns:mo="http://schemas.microsoft.com/office/mac/office/2008/main" xmlns:mv="urn:schemas-microsoft-com:mac:vml">
             <w:pict>
               <v:shapetype w14:anchorId="4BABAC10" id="_x0000_t32" coordsize="21600,21600" o:spt="32" o:oned="t" path="m,l21600,21600e" filled="f">
                 <v:path arrowok="t" fillok="f" o:connecttype="none"/>
@@ -3858,42 +3714,27 @@
         </w:drawing>
       </w:r>
       <w:r>
-        <w:t xml:space="preserve">Elle est composée d’une </w:t>
-      </w:r>
-      <w:proofErr w:type="spellStart"/>
-      <w:r>
-        <w:t>Toggle</w:t>
-      </w:r>
-      <w:proofErr w:type="spellEnd"/>
-      <w:r>
-        <w:t xml:space="preserve"> sidebar :</w:t>
-      </w:r>
-    </w:p>
-    <w:p>
-      <w:pPr>
-        <w:pStyle w:val="ListParagraph"/>
-      </w:pPr>
-    </w:p>
-    <w:p>
-      <w:pPr>
-        <w:pStyle w:val="ListParagraph"/>
-      </w:pPr>
-    </w:p>
-    <w:p/>
-    <w:p>
-      <w:r>
-        <w:t xml:space="preserve">Depuis le </w:t>
-      </w:r>
-      <w:proofErr w:type="spellStart"/>
-      <w:r>
-        <w:t>toggl</w:t>
-      </w:r>
-      <w:r>
-        <w:t>e</w:t>
-      </w:r>
-      <w:proofErr w:type="spellEnd"/>
-      <w:r>
-        <w:t xml:space="preserve"> sidebar</w:t>
+        <w:t>Elle est composée d’une Toggle sidebar :</w:t>
+      </w:r>
+    </w:p>
+    <w:p>
+      <w:pPr>
+        <w:pStyle w:val="Paragraphedeliste"/>
+      </w:pPr>
+    </w:p>
+    <w:p>
+      <w:pPr>
+        <w:pStyle w:val="Paragraphedeliste"/>
+      </w:pPr>
+    </w:p>
+    <w:p/>
+    <w:p>
+      <w:r>
+        <w:lastRenderedPageBreak/>
+        <w:t>Depuis le toggl</w:t>
+      </w:r>
+      <w:r>
+        <w:t>e sidebar</w:t>
       </w:r>
       <w:r>
         <w:t xml:space="preserve"> on peut voir tous les thèmes disponibles dans le site en cliquant sur « Tous les thèmes ». En cliquant sur « Mes thèmes », on a la possibilité de voir tous les thèmes publiés par l’utilisateur connecté. </w:t>
@@ -3901,7 +3742,7 @@
     </w:p>
     <w:p>
       <w:pPr>
-        <w:pStyle w:val="ListParagraph"/>
+        <w:pStyle w:val="Paragraphedeliste"/>
         <w:numPr>
           <w:ilvl w:val="0"/>
           <w:numId w:val="2"/>
@@ -3925,7 +3766,6 @@
           <w:noProof/>
           <w:lang w:eastAsia="fr-FR"/>
         </w:rPr>
-        <w:lastRenderedPageBreak/>
         <w:drawing>
           <wp:inline distT="0" distB="0" distL="0" distR="0" wp14:anchorId="0E01DACC" wp14:editId="623B5AEA">
             <wp:extent cx="5756275" cy="3141980"/>
@@ -4003,7 +3843,7 @@
     </w:p>
     <w:p>
       <w:pPr>
-        <w:pStyle w:val="ListParagraph"/>
+        <w:pStyle w:val="Paragraphedeliste"/>
       </w:pPr>
       <w:r>
         <w:rPr>
@@ -4065,12 +3905,12 @@
     </w:p>
     <w:p>
       <w:pPr>
-        <w:pStyle w:val="ListParagraph"/>
-      </w:pPr>
-    </w:p>
-    <w:p>
-      <w:pPr>
-        <w:pStyle w:val="ListParagraph"/>
+        <w:pStyle w:val="Paragraphedeliste"/>
+      </w:pPr>
+    </w:p>
+    <w:p>
+      <w:pPr>
+        <w:pStyle w:val="Paragraphedeliste"/>
         <w:numPr>
           <w:ilvl w:val="0"/>
           <w:numId w:val="2"/>
@@ -4237,7 +4077,7 @@
     </w:p>
     <w:p>
       <w:pPr>
-        <w:pStyle w:val="ListParagraph"/>
+        <w:pStyle w:val="Paragraphedeliste"/>
         <w:numPr>
           <w:ilvl w:val="0"/>
           <w:numId w:val="2"/>
@@ -4264,7 +4104,6 @@
           <w:noProof/>
           <w:lang w:eastAsia="fr-FR"/>
         </w:rPr>
-        <w:lastRenderedPageBreak/>
         <w:drawing>
           <wp:inline distT="0" distB="0" distL="0" distR="0" wp14:anchorId="057C1012" wp14:editId="4C673321">
             <wp:extent cx="5760720" cy="2357743"/>
@@ -4322,7 +4161,7 @@
     </w:p>
     <w:p>
       <w:pPr>
-        <w:pStyle w:val="ListParagraph"/>
+        <w:pStyle w:val="Paragraphedeliste"/>
         <w:numPr>
           <w:ilvl w:val="0"/>
           <w:numId w:val="2"/>
@@ -4355,6 +4194,7 @@
           <w:noProof/>
           <w:lang w:eastAsia="fr-FR"/>
         </w:rPr>
+        <w:lastRenderedPageBreak/>
         <w:drawing>
           <wp:inline distT="0" distB="0" distL="0" distR="0" wp14:anchorId="6D8DEF21" wp14:editId="17B75DD5">
             <wp:extent cx="5760720" cy="2378743"/>
@@ -4407,12 +4247,12 @@
     </w:p>
     <w:p>
       <w:pPr>
-        <w:pStyle w:val="ListParagraph"/>
-      </w:pPr>
-    </w:p>
-    <w:p>
-      <w:pPr>
-        <w:pStyle w:val="ListParagraph"/>
+        <w:pStyle w:val="Paragraphedeliste"/>
+      </w:pPr>
+    </w:p>
+    <w:p>
+      <w:pPr>
+        <w:pStyle w:val="Paragraphedeliste"/>
         <w:numPr>
           <w:ilvl w:val="0"/>
           <w:numId w:val="2"/>
@@ -4506,7 +4346,7 @@
     </w:p>
     <w:p>
       <w:pPr>
-        <w:pStyle w:val="ListParagraph"/>
+        <w:pStyle w:val="Paragraphedeliste"/>
         <w:numPr>
           <w:ilvl w:val="1"/>
           <w:numId w:val="2"/>
@@ -4518,13 +4358,13 @@
     </w:p>
     <w:p>
       <w:pPr>
-        <w:pStyle w:val="ListParagraph"/>
+        <w:pStyle w:val="Paragraphedeliste"/>
         <w:ind w:left="1440"/>
       </w:pPr>
     </w:p>
     <w:p>
       <w:pPr>
-        <w:pStyle w:val="ListParagraph"/>
+        <w:pStyle w:val="Paragraphedeliste"/>
         <w:numPr>
           <w:ilvl w:val="1"/>
           <w:numId w:val="2"/>
@@ -4536,13 +4376,13 @@
     </w:p>
     <w:p>
       <w:pPr>
-        <w:pStyle w:val="ListParagraph"/>
+        <w:pStyle w:val="Paragraphedeliste"/>
         <w:ind w:left="1440"/>
       </w:pPr>
     </w:p>
     <w:p>
       <w:pPr>
-        <w:pStyle w:val="ListParagraph"/>
+        <w:pStyle w:val="Paragraphedeliste"/>
         <w:ind w:left="1440"/>
       </w:pPr>
       <w:r>
@@ -4610,13 +4450,14 @@
     </w:p>
     <w:p>
       <w:pPr>
-        <w:pStyle w:val="ListParagraph"/>
+        <w:pStyle w:val="Paragraphedeliste"/>
         <w:numPr>
           <w:ilvl w:val="0"/>
           <w:numId w:val="2"/>
         </w:numPr>
       </w:pPr>
       <w:r>
+        <w:lastRenderedPageBreak/>
         <w:t>Fonctionnalité bonus :</w:t>
       </w:r>
     </w:p>
@@ -4625,17 +4466,27 @@
         <w:ind w:left="360"/>
       </w:pPr>
       <w:r>
-        <w:t>Lors du Sprint 4, il nous a été demandé de rajouter un test de « Turing » à la connexion, afin d’éviter les connections frauduleuses à l’aide de robot.</w:t>
+        <w:t>Lors du Sprint 4, il nous a été demandé de raj</w:t>
+      </w:r>
+      <w:r>
+        <w:t>outer un test de « Turing » à l’inscription, afin d’éviter les inscriptions</w:t>
+      </w:r>
+      <w:r>
+        <w:t xml:space="preserve"> frauduleuses à l’aide de robot.</w:t>
       </w:r>
     </w:p>
     <w:p>
       <w:pPr>
         <w:ind w:left="360"/>
       </w:pPr>
-    </w:p>
-    <w:p>
-      <w:pPr>
-        <w:pStyle w:val="Heading2"/>
+      <w:r>
+        <w:t xml:space="preserve">Nous avons fait appel au service reCaptcha de Google. Nous l’avons intégré coté serveur afin d’éviter que ça soit désactivé si c’était coté client. </w:t>
+      </w:r>
+    </w:p>
+    <w:p/>
+    <w:p>
+      <w:pPr>
+        <w:pStyle w:val="Titre2"/>
         <w:rPr>
           <w:rFonts w:ascii="Raleway" w:hAnsi="Raleway"/>
           <w:color w:val="000000" w:themeColor="text1"/>
@@ -4651,26 +4502,85 @@
     </w:p>
     <w:p/>
     <w:p>
-      <w:bookmarkStart w:id="5" w:name="_GoBack"/>
-      <w:bookmarkEnd w:id="5"/>
-    </w:p>
-    <w:p>
-      <w:pPr>
-        <w:pStyle w:val="Heading1"/>
+      <w:pPr>
+        <w:jc w:val="both"/>
+      </w:pPr>
+      <w:r>
+        <w:t xml:space="preserve">Nous avons réussi à couvrir 56% du code de notre application. Nous avons eu des difficultés à utiliser correctement les annotations Mockito. Grâce à Travis, à chaque modification du code, si le </w:t>
+      </w:r>
+      <w:r>
+        <w:t>« </w:t>
+      </w:r>
+      <w:r>
+        <w:t>build</w:t>
+      </w:r>
+      <w:r>
+        <w:t> »</w:t>
+      </w:r>
+      <w:r>
+        <w:t xml:space="preserve"> ne passait pas c’était un signe que certains tests ne passaient plus. </w:t>
+      </w:r>
+    </w:p>
+    <w:p>
+      <w:pPr>
+        <w:jc w:val="both"/>
+      </w:pPr>
+      <w:r>
+        <w:t>De cette manière-là nous avons pu travailler sur</w:t>
+      </w:r>
+      <w:r>
+        <w:t xml:space="preserve"> les</w:t>
+      </w:r>
+      <w:r>
+        <w:t xml:space="preserve"> tests pour assurer qu’ils passent tous. </w:t>
+      </w:r>
+      <w:r>
+        <w:t xml:space="preserve">Sonar indiquait le pourcentage de couverture pour chaque classe. Grâce à cet outil, nous avions pour objectif d’atteindre 100% de couverture pour les classes testées. </w:t>
+      </w:r>
+    </w:p>
+    <w:p>
+      <w:pPr>
+        <w:jc w:val="both"/>
+      </w:pPr>
+      <w:r>
+        <w:t xml:space="preserve">Nous avons eu cependant des difficultés à tester les repositories de manière unitaire. </w:t>
+      </w:r>
+    </w:p>
+    <w:p>
+      <w:pPr>
+        <w:jc w:val="both"/>
+      </w:pPr>
+      <w:r>
+        <w:t xml:space="preserve">Nous avons donc tenté de réaliser un test d’intégration des repositories. Depuis la classe de test, nous lancions l’application Spring et la création de la base de données. Comme nous utilisions un fichier «.properties », nous avons tenté de l’ajouter dans les ressources des tests mais nous n’avons pas réussi à l’intégrer au tests. </w:t>
+      </w:r>
+    </w:p>
+    <w:p>
+      <w:pPr>
+        <w:jc w:val="both"/>
+      </w:pPr>
+      <w:r>
+        <w:t xml:space="preserve">On a abandonné ces tests et nous nous sommes concentrés sur les autres classes. Au fur et à mesure nous avons effectué les tests. Ce qui nous a permis d’y revenir pour mieux les écrire et les modifier si le code avait changé. </w:t>
+      </w:r>
+    </w:p>
+    <w:p/>
+    <w:p/>
+    <w:p/>
+    <w:p>
+      <w:pPr>
+        <w:pStyle w:val="Titre1"/>
         <w:rPr>
           <w:rFonts w:ascii="Garamond" w:hAnsi="Garamond"/>
           <w:b/>
           <w:color w:val="auto"/>
         </w:rPr>
       </w:pPr>
-      <w:bookmarkStart w:id="6" w:name="_Toc503112514"/>
+      <w:bookmarkStart w:id="5" w:name="_Toc503112514"/>
       <w:r>
         <w:rPr>
           <w:rFonts w:ascii="Garamond" w:hAnsi="Garamond"/>
           <w:b/>
           <w:color w:val="auto"/>
         </w:rPr>
-        <w:lastRenderedPageBreak/>
         <w:t>Difficultés</w:t>
       </w:r>
       <w:r>
@@ -4697,7 +4607,7 @@
         </w:rPr>
         <w:t>s, solutions trouvées</w:t>
       </w:r>
-      <w:bookmarkEnd w:id="6"/>
+      <w:bookmarkEnd w:id="5"/>
     </w:p>
     <w:p/>
     <w:p>
@@ -4789,7 +4699,7 @@
     </w:p>
     <w:tbl>
       <w:tblPr>
-        <w:tblStyle w:val="TableGrid"/>
+        <w:tblStyle w:val="Grilledutableau"/>
         <w:tblW w:w="14923" w:type="dxa"/>
         <w:tblLook w:val="04A0" w:firstRow="1" w:lastRow="0" w:firstColumn="1" w:lastColumn="0" w:noHBand="0" w:noVBand="1"/>
       </w:tblPr>
@@ -5224,23 +5134,7 @@
           </w:tcPr>
           <w:p>
             <w:r>
-              <w:t xml:space="preserve">Mise en place de l’intégration continue : nous avons tenté </w:t>
-            </w:r>
-            <w:proofErr w:type="spellStart"/>
-            <w:r>
-              <w:t>SonarCloud</w:t>
-            </w:r>
-            <w:proofErr w:type="spellEnd"/>
-            <w:r>
-              <w:t xml:space="preserve"> pour éviter l’installation de l’outil </w:t>
-            </w:r>
-            <w:proofErr w:type="spellStart"/>
-            <w:r>
-              <w:t>SonarQube</w:t>
-            </w:r>
-            <w:proofErr w:type="spellEnd"/>
-            <w:r>
-              <w:t xml:space="preserve"> à chacun.</w:t>
+              <w:t>Mise en place de l’intégration continue : nous avons tenté SonarCloud pour éviter l’installation de l’outil SonarQube à chacun.</w:t>
             </w:r>
           </w:p>
           <w:p>
@@ -5250,6 +5144,7 @@
           </w:p>
           <w:p>
             <w:r>
+              <w:lastRenderedPageBreak/>
               <w:t xml:space="preserve">Après Plusieurs modifications des configurations, en vain. Un utilisateur avec des droits suffisants était nécessaires. Nous n’avons pas réussi à trouver la solution dans la documentation. </w:t>
             </w:r>
           </w:p>
@@ -5274,6 +5169,7 @@
               <w:rPr>
                 <w:b/>
               </w:rPr>
+              <w:lastRenderedPageBreak/>
               <w:t xml:space="preserve">Méthode et </w:t>
             </w:r>
             <w:r>
@@ -5364,60 +5260,12 @@
           </w:tcPr>
           <w:p>
             <w:r>
-              <w:t xml:space="preserve">Utilisation de la documentation </w:t>
-            </w:r>
-            <w:proofErr w:type="spellStart"/>
-            <w:r>
-              <w:t>Springboot</w:t>
-            </w:r>
-            <w:proofErr w:type="spellEnd"/>
-            <w:r>
-              <w:t xml:space="preserve"> sur les tests afin de savoir quelles annotations utiliser et comment les utiliser. </w:t>
+              <w:t xml:space="preserve">Utilisation de la documentation Springboot sur les tests afin de savoir quelles annotations utiliser et comment les utiliser. </w:t>
             </w:r>
           </w:p>
           <w:p>
             <w:r>
-              <w:t>Utilisation des annotations « </w:t>
-            </w:r>
-            <w:proofErr w:type="spellStart"/>
-            <w:r>
-              <w:t>Mockito</w:t>
-            </w:r>
-            <w:proofErr w:type="spellEnd"/>
-            <w:r>
-              <w:t> »</w:t>
-            </w:r>
-            <w:proofErr w:type="gramStart"/>
-            <w:r>
-              <w:t>,«</w:t>
-            </w:r>
-            <w:proofErr w:type="gramEnd"/>
-            <w:r>
-              <w:t> </w:t>
-            </w:r>
-            <w:proofErr w:type="spellStart"/>
-            <w:r>
-              <w:t>when</w:t>
-            </w:r>
-            <w:proofErr w:type="spellEnd"/>
-            <w:r>
-              <w:t> », « </w:t>
-            </w:r>
-            <w:proofErr w:type="spellStart"/>
-            <w:r>
-              <w:t>then</w:t>
-            </w:r>
-            <w:proofErr w:type="spellEnd"/>
-            <w:r>
-              <w:t xml:space="preserve"> » </w:t>
-            </w:r>
-            <w:proofErr w:type="spellStart"/>
-            <w:r>
-              <w:t>etc</w:t>
-            </w:r>
-            <w:proofErr w:type="spellEnd"/>
-            <w:r>
-              <w:t xml:space="preserve"> pour simuler des scénarios et que les tests puissent fonctionner.</w:t>
+              <w:t>Utilisation des annotations « Mockito »,« when », « then » etc pour simuler des scénarios et que les tests puissent fonctionner.</w:t>
             </w:r>
           </w:p>
           <w:p/>
@@ -5448,7 +5296,7 @@
       <w:pPr>
         <w:sectPr>
           <w:footerReference w:type="default" r:id="rId38"/>
-          <w:pgSz w:w="16838" w:h="11906" w:orient="landscape"/>
+          <w:pgSz w:w="11906" w:h="16838"/>
           <w:pgMar w:top="1417" w:right="1417" w:bottom="1417" w:left="1417" w:header="708" w:footer="708" w:gutter="0"/>
           <w:cols w:space="708"/>
           <w:docGrid w:linePitch="360"/>
@@ -5458,14 +5306,14 @@
     <w:p/>
     <w:p>
       <w:pPr>
-        <w:pStyle w:val="Heading1"/>
+        <w:pStyle w:val="Titre1"/>
         <w:rPr>
           <w:rFonts w:ascii="Garamond" w:hAnsi="Garamond"/>
           <w:b/>
           <w:color w:val="auto"/>
         </w:rPr>
       </w:pPr>
-      <w:bookmarkStart w:id="7" w:name="_Toc503112515"/>
+      <w:bookmarkStart w:id="6" w:name="_Toc503112515"/>
       <w:r>
         <w:rPr>
           <w:rFonts w:ascii="Garamond" w:hAnsi="Garamond"/>
@@ -5514,7 +5362,7 @@
         </w:rPr>
         <w:t xml:space="preserve"> à faire, points non solutionnés</w:t>
       </w:r>
-      <w:bookmarkEnd w:id="7"/>
+      <w:bookmarkEnd w:id="6"/>
     </w:p>
     <w:p/>
     <w:p>
@@ -5567,14 +5415,14 @@
     <w:p/>
     <w:p>
       <w:pPr>
-        <w:pStyle w:val="Heading1"/>
+        <w:pStyle w:val="Titre1"/>
         <w:rPr>
           <w:rFonts w:ascii="Garamond" w:hAnsi="Garamond"/>
           <w:b/>
           <w:color w:val="auto"/>
         </w:rPr>
       </w:pPr>
-      <w:bookmarkStart w:id="8" w:name="_Toc503112516"/>
+      <w:bookmarkStart w:id="7" w:name="_Toc503112516"/>
       <w:r>
         <w:rPr>
           <w:rFonts w:ascii="Garamond" w:hAnsi="Garamond"/>
@@ -5583,12 +5431,12 @@
         </w:rPr>
         <w:t>Retours personnels sur le module</w:t>
       </w:r>
-      <w:bookmarkEnd w:id="8"/>
-    </w:p>
-    <w:p/>
-    <w:p>
-      <w:pPr>
-        <w:pStyle w:val="Heading2"/>
+      <w:bookmarkEnd w:id="7"/>
+    </w:p>
+    <w:p/>
+    <w:p>
+      <w:pPr>
+        <w:pStyle w:val="Titre2"/>
         <w:rPr>
           <w:color w:val="000000" w:themeColor="text1"/>
         </w:rPr>
@@ -5597,21 +5445,7 @@
         <w:rPr>
           <w:color w:val="000000" w:themeColor="text1"/>
         </w:rPr>
-        <w:t xml:space="preserve">Retour globale de l’équipe des </w:t>
-      </w:r>
-      <w:proofErr w:type="spellStart"/>
-      <w:r>
-        <w:rPr>
-          <w:color w:val="000000" w:themeColor="text1"/>
-        </w:rPr>
-        <w:t>Scrib’s</w:t>
-      </w:r>
-      <w:proofErr w:type="spellEnd"/>
-      <w:r>
-        <w:rPr>
-          <w:color w:val="000000" w:themeColor="text1"/>
-        </w:rPr>
-        <w:t xml:space="preserve"> : </w:t>
+        <w:t xml:space="preserve">Retour globale de l’équipe des Scrib’s : </w:t>
       </w:r>
     </w:p>
     <w:p>
@@ -5653,15 +5487,7 @@
         <w:t>dans le cadre de la veille technologique de chacun.</w:t>
       </w:r>
       <w:r>
-        <w:t xml:space="preserve"> Enfin, Vincent </w:t>
-      </w:r>
-      <w:proofErr w:type="spellStart"/>
-      <w:r>
-        <w:t>Boutour</w:t>
-      </w:r>
-      <w:proofErr w:type="spellEnd"/>
-      <w:r>
-        <w:t xml:space="preserve"> est </w:t>
+        <w:t xml:space="preserve"> Enfin, Vincent Boutour est </w:t>
       </w:r>
       <w:r>
         <w:t xml:space="preserve">vraiment </w:t>
@@ -5703,7 +5529,7 @@
     </w:p>
     <w:p>
       <w:pPr>
-        <w:pStyle w:val="ListParagraph"/>
+        <w:pStyle w:val="Paragraphedeliste"/>
         <w:numPr>
           <w:ilvl w:val="0"/>
           <w:numId w:val="2"/>
@@ -5716,7 +5542,7 @@
     </w:p>
     <w:p>
       <w:pPr>
-        <w:pStyle w:val="ListParagraph"/>
+        <w:pStyle w:val="Paragraphedeliste"/>
         <w:numPr>
           <w:ilvl w:val="0"/>
           <w:numId w:val="2"/>
@@ -5729,7 +5555,7 @@
     </w:p>
     <w:p>
       <w:pPr>
-        <w:pStyle w:val="ListParagraph"/>
+        <w:pStyle w:val="Paragraphedeliste"/>
         <w:numPr>
           <w:ilvl w:val="0"/>
           <w:numId w:val="2"/>
@@ -5742,7 +5568,7 @@
     </w:p>
     <w:p>
       <w:pPr>
-        <w:pStyle w:val="ListParagraph"/>
+        <w:pStyle w:val="Paragraphedeliste"/>
         <w:numPr>
           <w:ilvl w:val="0"/>
           <w:numId w:val="2"/>
@@ -5750,12 +5576,18 @@
         <w:jc w:val="both"/>
       </w:pPr>
       <w:r>
-        <w:t>La totale liberté que vous nous offrait (la confiance d’un professeur est très importante pour une bonne cohésion dans une classe)</w:t>
-      </w:r>
-    </w:p>
-    <w:p>
-      <w:pPr>
-        <w:pStyle w:val="ListParagraph"/>
+        <w:t>La tota</w:t>
+      </w:r>
+      <w:r>
+        <w:t>le liberté que vous nous offrez</w:t>
+      </w:r>
+      <w:r>
+        <w:t xml:space="preserve"> (la confiance d’un professeur est très importante pour une bonne cohésion dans une classe)</w:t>
+      </w:r>
+    </w:p>
+    <w:p>
+      <w:pPr>
+        <w:pStyle w:val="Paragraphedeliste"/>
         <w:numPr>
           <w:ilvl w:val="0"/>
           <w:numId w:val="2"/>
@@ -5763,7 +5595,25 @@
         <w:jc w:val="both"/>
       </w:pPr>
       <w:r>
-        <w:t xml:space="preserve">Vos retour personnelle (les petites anecdote) ainsi que vos nombreux conseils sont très appréciable car nous allons bientôt nous insérer dans la vie professionnelle </w:t>
+        <w:t>Vos retour</w:t>
+      </w:r>
+      <w:r>
+        <w:t>s personnels</w:t>
+      </w:r>
+      <w:r>
+        <w:t xml:space="preserve"> (les petites anecdote</w:t>
+      </w:r>
+      <w:r>
+        <w:t>s</w:t>
+      </w:r>
+      <w:r>
+        <w:t>) ainsi que vos nombreux conseils sont très appréciable</w:t>
+      </w:r>
+      <w:r>
+        <w:t>s</w:t>
+      </w:r>
+      <w:r>
+        <w:t xml:space="preserve"> car nous allons bientôt nous insérer dans la vie professionnelle </w:t>
       </w:r>
     </w:p>
     <w:p>
@@ -5776,7 +5626,7 @@
     </w:p>
     <w:p>
       <w:pPr>
-        <w:pStyle w:val="ListParagraph"/>
+        <w:pStyle w:val="Paragraphedeliste"/>
         <w:numPr>
           <w:ilvl w:val="0"/>
           <w:numId w:val="2"/>
@@ -5789,7 +5639,7 @@
     </w:p>
     <w:p>
       <w:pPr>
-        <w:pStyle w:val="ListParagraph"/>
+        <w:pStyle w:val="Paragraphedeliste"/>
         <w:numPr>
           <w:ilvl w:val="0"/>
           <w:numId w:val="2"/>
@@ -5799,18 +5649,25 @@
       <w:r>
         <w:t xml:space="preserve">J’aurais aimé </w:t>
       </w:r>
-      <w:proofErr w:type="gramStart"/>
-      <w:r>
-        <w:t>codé</w:t>
-      </w:r>
-      <w:proofErr w:type="gramEnd"/>
-      <w:r>
-        <w:t xml:space="preserve"> notre site en programmation web seulement car je maîtrise mieux le web que le Java </w:t>
-      </w:r>
-    </w:p>
-    <w:p>
-      <w:pPr>
-        <w:pStyle w:val="ListParagraph"/>
+      <w:r>
+        <w:t>coder</w:t>
+      </w:r>
+      <w:r>
+        <w:t xml:space="preserve"> notre site en PHP</w:t>
+      </w:r>
+      <w:r>
+        <w:t xml:space="preserve"> </w:t>
+      </w:r>
+      <w:r>
+        <w:t xml:space="preserve">car je maîtrise mieux </w:t>
+      </w:r>
+      <w:r>
+        <w:t xml:space="preserve">que le Java </w:t>
+      </w:r>
+    </w:p>
+    <w:p>
+      <w:pPr>
+        <w:pStyle w:val="Paragraphedeliste"/>
         <w:numPr>
           <w:ilvl w:val="0"/>
           <w:numId w:val="2"/>
@@ -5818,23 +5675,13 @@
         <w:jc w:val="both"/>
       </w:pPr>
       <w:r>
-        <w:t xml:space="preserve">J’aurai aimé que vous nous fassiez des petites prises en mains des nouveaux outils (des petites démos de </w:t>
-      </w:r>
-      <w:proofErr w:type="spellStart"/>
-      <w:r>
-        <w:t>github</w:t>
-      </w:r>
-      <w:proofErr w:type="spellEnd"/>
-      <w:r>
-        <w:t xml:space="preserve">, </w:t>
-      </w:r>
-      <w:proofErr w:type="spellStart"/>
-      <w:r>
-        <w:t>trello</w:t>
-      </w:r>
-      <w:proofErr w:type="spellEnd"/>
-      <w:r>
-        <w:t xml:space="preserve"> …) </w:t>
+        <w:t>J’aurai</w:t>
+      </w:r>
+      <w:r>
+        <w:t>s</w:t>
+      </w:r>
+      <w:r>
+        <w:t xml:space="preserve"> aimé que vous nous fassiez des petites prises en mains des nouveaux outils (des petites démos de github, trello …) </w:t>
       </w:r>
     </w:p>
     <w:p>
@@ -5843,31 +5690,13 @@
         <w:jc w:val="both"/>
       </w:pPr>
       <w:r>
-        <w:t>Dans l’ensemble, j’ai énormément apprécié ce module car c’est vraiment le module qui parle à tous les élèves (MOA et MOE) et c’est l’un des modules où j’ai réellement appris de nombreuses chose (</w:t>
-      </w:r>
-      <w:proofErr w:type="spellStart"/>
-      <w:r>
-        <w:t>github</w:t>
-      </w:r>
-      <w:proofErr w:type="spellEnd"/>
-      <w:r>
-        <w:t xml:space="preserve">, </w:t>
-      </w:r>
-      <w:proofErr w:type="spellStart"/>
-      <w:r>
-        <w:t>trello</w:t>
-      </w:r>
-      <w:proofErr w:type="spellEnd"/>
-      <w:r>
-        <w:t xml:space="preserve">, </w:t>
-      </w:r>
-      <w:proofErr w:type="spellStart"/>
-      <w:r>
-        <w:t>spring</w:t>
-      </w:r>
-      <w:proofErr w:type="spellEnd"/>
-      <w:r>
-        <w:t xml:space="preserve"> …). </w:t>
+        <w:t>Dans l’ensemble, j’ai énormément apprécié ce module car c’est vraiment le module qui parle à tous les élèves (MOA et MOE) et c’est l’un des modules où j’ai réellement appris de nombreuses chose</w:t>
+      </w:r>
+      <w:r>
+        <w:t>s</w:t>
+      </w:r>
+      <w:r>
+        <w:t xml:space="preserve"> (github, trello, spring …). </w:t>
       </w:r>
     </w:p>
     <w:p>
@@ -5886,80 +5715,30 @@
           <w:sz w:val="26"/>
           <w:szCs w:val="26"/>
         </w:rPr>
-        <w:t xml:space="preserve">Retour perso de Bettina </w:t>
-      </w:r>
-      <w:proofErr w:type="spellStart"/>
-      <w:r>
-        <w:rPr>
-          <w:rFonts w:asciiTheme="majorHAnsi" w:eastAsiaTheme="majorEastAsia" w:hAnsiTheme="majorHAnsi" w:cstheme="majorBidi"/>
+        <w:t>Retour perso de Bettina Aza :</w:t>
+      </w:r>
+    </w:p>
+    <w:p>
+      <w:r>
+        <w:t xml:space="preserve">Lors de ce module j’ai pu découvrir et utiliser les outils GitHub, Trello et le langage markdown qui m’ont beaucoup servi lors de mon rôle dans le projet. En effet, j’étais chargée avec Sami de rédiger la documentation et notre planning. Grâce à ce projet j’ai également découvert l’utilité springboot, j’ai pu voir que ce Framework permettait une facilité de configuration et de développement de l’application. Je n’hésiterais pas à réutiliser dès que l’occasion se présentera tous les langages et outils découverts lors de ce module. Par ailleurs, j’ai bien aimé travailler avec mon groupe, j’ai trouvé que notre organisation en deux équipes a donné une fluidité au projet et nous a permis de mieux </w:t>
+      </w:r>
+      <w:r>
+        <w:lastRenderedPageBreak/>
+        <w:t xml:space="preserve">nous connaître les uns les autres. En fin j’ai trouvé que la disponibilité des supports de cours sur un site internet était une très bonne idée. </w:t>
+      </w:r>
+    </w:p>
+    <w:p>
+      <w:pPr>
+        <w:pStyle w:val="Titre2"/>
+        <w:rPr>
           <w:color w:val="000000" w:themeColor="text1"/>
-          <w:sz w:val="26"/>
-          <w:szCs w:val="26"/>
-        </w:rPr>
-        <w:t>Aza</w:t>
-      </w:r>
-      <w:proofErr w:type="spellEnd"/>
-      <w:r>
-        <w:rPr>
-          <w:rFonts w:asciiTheme="majorHAnsi" w:eastAsiaTheme="majorEastAsia" w:hAnsiTheme="majorHAnsi" w:cstheme="majorBidi"/>
+        </w:rPr>
+      </w:pPr>
+      <w:r>
+        <w:rPr>
           <w:color w:val="000000" w:themeColor="text1"/>
-          <w:sz w:val="26"/>
-          <w:szCs w:val="26"/>
-        </w:rPr>
-        <w:t> :</w:t>
-      </w:r>
-    </w:p>
-    <w:p>
-      <w:r>
-        <w:t xml:space="preserve">Lors de ce module j’ai pu découvrir et utiliser les outils GitHub, Trello et le langage </w:t>
-      </w:r>
-      <w:proofErr w:type="spellStart"/>
-      <w:r>
-        <w:t>markdown</w:t>
-      </w:r>
-      <w:proofErr w:type="spellEnd"/>
-      <w:r>
-        <w:t xml:space="preserve"> qui m’ont beaucoup servi lors de mon rôle dans le projet. En effet, j’étais chargée avec Sami de rédiger la documentation et notre planning. Grâce à ce projet j’ai également découvert l’utilité </w:t>
-      </w:r>
-      <w:proofErr w:type="spellStart"/>
-      <w:r>
-        <w:t>springboot</w:t>
-      </w:r>
-      <w:proofErr w:type="spellEnd"/>
-      <w:r>
-        <w:t xml:space="preserve">, j’ai pu voir que ce Framework permettait une facilité de configuration et de développement de l’application. Je n’hésiterais pas à réutiliser dès que l’occasion se présentera tous les langages et outils découverts lors de ce module. Par ailleurs, j’ai bien aimé travailler avec mon groupe, j’ai trouvé </w:t>
-      </w:r>
-      <w:r>
-        <w:lastRenderedPageBreak/>
-        <w:t xml:space="preserve">que notre organisation en deux équipes a donné une fluidité au projet et nous a permis de mieux nous connaître les uns les autres. En fin j’ai trouvé que la disponibilité des supports de cours sur un site internet était une très bonne idée. </w:t>
-      </w:r>
-    </w:p>
-    <w:p>
-      <w:pPr>
-        <w:pStyle w:val="Heading2"/>
-        <w:rPr>
-          <w:color w:val="000000" w:themeColor="text1"/>
-        </w:rPr>
-      </w:pPr>
-      <w:r>
-        <w:rPr>
-          <w:color w:val="000000" w:themeColor="text1"/>
-        </w:rPr>
-        <w:t>Retour perso de Marina </w:t>
-      </w:r>
-      <w:proofErr w:type="spellStart"/>
-      <w:r>
-        <w:rPr>
-          <w:color w:val="000000" w:themeColor="text1"/>
-        </w:rPr>
-        <w:t>Passoubady</w:t>
-      </w:r>
-      <w:proofErr w:type="spellEnd"/>
-      <w:r>
-        <w:rPr>
-          <w:color w:val="000000" w:themeColor="text1"/>
-        </w:rPr>
-        <w:t xml:space="preserve"> : </w:t>
+        </w:rPr>
+        <w:t xml:space="preserve">Retour perso de Marina Passoubady : </w:t>
       </w:r>
     </w:p>
     <w:p>
@@ -5967,15 +5746,7 @@
         <w:jc w:val="both"/>
       </w:pPr>
       <w:r>
-        <w:t xml:space="preserve">J’ai beaucoup apprécié ce module. Dans un premier les cours sont très vivants avec un support clair et concis. Un professeur passionné qui arrive encore à jongler entre la passerelle vie étudiante et vie professionnel. On se sent très vite à l’aise et lui aussi compréhensible et proche de ce qu’on souhaite comme réponse. J’ai appris des choses mais surtout compris. Beaucoup de notion abordée dans le cours, j’en avais déjà entendu parler mais je n’avais pas d’opinion clair dessus. Ainsi M. </w:t>
-      </w:r>
-      <w:proofErr w:type="spellStart"/>
-      <w:r>
-        <w:t>Boutour</w:t>
-      </w:r>
-      <w:proofErr w:type="spellEnd"/>
-      <w:r>
-        <w:t xml:space="preserve"> nous a partagé son savoir sans nous l’imposer. Cette manière d’enseigner incite plus la curiosité de l’élève dans le bon sens. </w:t>
+        <w:t xml:space="preserve">J’ai beaucoup apprécié ce module. Dans un premier les cours sont très vivants avec un support clair et concis. Un professeur passionné qui arrive encore à jongler entre la passerelle vie étudiante et vie professionnel. On se sent très vite à l’aise et lui aussi compréhensible et proche de ce qu’on souhaite comme réponse. J’ai appris des choses mais surtout compris. Beaucoup de notion abordée dans le cours, j’en avais déjà entendu parler mais je n’avais pas d’opinion clair dessus. Ainsi M. Boutour nous a partagé son savoir sans nous l’imposer. Cette manière d’enseigner incite plus la curiosité de l’élève dans le bon sens. </w:t>
       </w:r>
     </w:p>
     <w:p>
@@ -5991,39 +5762,7 @@
         <w:jc w:val="both"/>
       </w:pPr>
       <w:r>
-        <w:t xml:space="preserve">Nous avons choisi, en suivant les conseils du professeur, de partir sur un projet simple et ensuite de l’alimenter avec d’autres fonctionnalités. Cette vision a finalement porté ses fruits car nous sommes arrivés quasiment à nos objectifs. Chacun a contribué au projet, nous avons fait l’effort de travailler sur des technologies que nous n’avons pas expérimentées (Git, </w:t>
-      </w:r>
-      <w:proofErr w:type="spellStart"/>
-      <w:r>
-        <w:t>MarkDown</w:t>
-      </w:r>
-      <w:proofErr w:type="spellEnd"/>
-      <w:r>
-        <w:t xml:space="preserve">, </w:t>
-      </w:r>
-      <w:proofErr w:type="spellStart"/>
-      <w:r>
-        <w:t>Semantic</w:t>
-      </w:r>
-      <w:proofErr w:type="spellEnd"/>
-      <w:r>
-        <w:t xml:space="preserve"> UI, </w:t>
-      </w:r>
-      <w:proofErr w:type="spellStart"/>
-      <w:r>
-        <w:t>SpringBoot</w:t>
-      </w:r>
-      <w:proofErr w:type="spellEnd"/>
-      <w:r>
-        <w:t xml:space="preserve">). J’ai beaucoup apprécié découvrir en même temps que de travailler sur le projet. J’ai découvert la puissance du </w:t>
-      </w:r>
-      <w:proofErr w:type="spellStart"/>
-      <w:r>
-        <w:t>framework</w:t>
-      </w:r>
-      <w:proofErr w:type="spellEnd"/>
-      <w:r>
-        <w:t xml:space="preserve"> Spring. </w:t>
+        <w:t xml:space="preserve">Nous avons choisi, en suivant les conseils du professeur, de partir sur un projet simple et ensuite de l’alimenter avec d’autres fonctionnalités. Cette vision a finalement porté ses fruits car nous sommes arrivés quasiment à nos objectifs. Chacun a contribué au projet, nous avons fait l’effort de travailler sur des technologies que nous n’avons pas expérimentées (Git, MarkDown, Semantic UI, SpringBoot). J’ai beaucoup apprécié découvrir en même temps que de travailler sur le projet. J’ai découvert la puissance du framework Spring. </w:t>
       </w:r>
     </w:p>
     <w:p>
@@ -6031,15 +5770,15 @@
         <w:jc w:val="both"/>
       </w:pPr>
       <w:r>
-        <w:t xml:space="preserve">Au sein de l’équipe, une très bonne entente et du sérieux de la part de chacun. Pour gagner en production, nous avons travaillé sur des tâches où nous étions le plus à l’aise. Nous prenions ensuite le temps d’expliquer aux autres nos avancements. </w:t>
-      </w:r>
-      <w:proofErr w:type="gramStart"/>
-      <w:r>
-        <w:t>Git nous</w:t>
-      </w:r>
-      <w:proofErr w:type="gramEnd"/>
-      <w:r>
-        <w:t xml:space="preserve"> a été très utile pour ce projet, j’ai longtemps évité de l’utiliser durant le DUT. Dorénavant je m’exigerai de l’utiliser, je me suis rendu compte que cela facilite le partage du code lorsqu’on travaille à plusieurs régulièrement. </w:t>
+        <w:t xml:space="preserve">Au sein de l’équipe, une très bonne entente et du sérieux de la part de chacun. Pour gagner en production, nous avons travaillé sur des tâches où nous étions le plus à l’aise. Nous prenions ensuite le temps d’expliquer </w:t>
+      </w:r>
+      <w:r>
+        <w:t xml:space="preserve">aux autres nos avancements. Git </w:t>
+      </w:r>
+      <w:bookmarkStart w:id="8" w:name="_GoBack"/>
+      <w:bookmarkEnd w:id="8"/>
+      <w:r>
+        <w:t xml:space="preserve">nous a été très utile pour ce projet, j’ai longtemps évité de l’utiliser durant le DUT. Dorénavant je m’exigerai de l’utiliser, je me suis rendu compte que cela facilite le partage du code lorsqu’on travaille à plusieurs régulièrement. </w:t>
       </w:r>
     </w:p>
     <w:p>
@@ -6183,21 +5922,7 @@
         <w:rPr>
           <w:rFonts w:ascii="Calibri" w:eastAsia="Calibri" w:hAnsi="Calibri" w:cs="Times New Roman"/>
         </w:rPr>
-        <w:t xml:space="preserve">: La liste des cours que j’ai appréciés durant mon </w:t>
-      </w:r>
-      <w:proofErr w:type="gramStart"/>
-      <w:r>
-        <w:rPr>
-          <w:rFonts w:ascii="Calibri" w:eastAsia="Calibri" w:hAnsi="Calibri" w:cs="Times New Roman"/>
-        </w:rPr>
-        <w:t>parcours  (</w:t>
-      </w:r>
-      <w:proofErr w:type="gramEnd"/>
-      <w:r>
-        <w:rPr>
-          <w:rFonts w:ascii="Calibri" w:eastAsia="Calibri" w:hAnsi="Calibri" w:cs="Times New Roman"/>
-        </w:rPr>
-        <w:t>Prépa intégrée, L2 puis L3) n’est pas très longue. Celui-ci fait désormais partie de cette liste. Merci beaucoup Vincent.</w:t>
+        <w:t>: La liste des cours que j’ai appréciés durant mon parcours  (Prépa intégrée, L2 puis L3) n’est pas très longue. Celui-ci fait désormais partie de cette liste. Merci beaucoup Vincent.</w:t>
       </w:r>
     </w:p>
     <w:p>
@@ -6208,7 +5933,7 @@
     <w:p/>
     <w:p>
       <w:pPr>
-        <w:pStyle w:val="Heading1"/>
+        <w:pStyle w:val="Titre1"/>
         <w:rPr>
           <w:rFonts w:ascii="Garamond" w:hAnsi="Garamond"/>
           <w:b/>
@@ -6240,15 +5965,7 @@
         <w:jc w:val="both"/>
       </w:pPr>
       <w:r>
-        <w:t xml:space="preserve">Nous avons essayé de travailler en agile en fonctionnant par sprint. Nous avons vite pris l’habitude de vérifier nos « to do </w:t>
-      </w:r>
-      <w:proofErr w:type="spellStart"/>
-      <w:r>
-        <w:t>list</w:t>
-      </w:r>
-      <w:proofErr w:type="spellEnd"/>
-      <w:r>
-        <w:t xml:space="preserve"> », d’établies des séances de brainstorming et de redéfinir les objectifs de la semaine.  </w:t>
+        <w:t xml:space="preserve">Nous avons essayé de travailler en agile en fonctionnant par sprint. Nous avons vite pris l’habitude de vérifier nos « to do list », d’établies des séances de brainstorming et de redéfinir les objectifs de la semaine.  </w:t>
       </w:r>
     </w:p>
     <w:p>
@@ -6321,7 +6038,7 @@
     <w:sdtContent>
       <w:p>
         <w:pPr>
-          <w:pStyle w:val="Footer"/>
+          <w:pStyle w:val="Pieddepage"/>
           <w:jc w:val="right"/>
         </w:pPr>
         <w:r>
@@ -6337,7 +6054,7 @@
           <w:rPr>
             <w:noProof/>
           </w:rPr>
-          <w:t>25</w:t>
+          <w:t>19</w:t>
         </w:r>
         <w:r>
           <w:rPr>
@@ -6350,7 +6067,7 @@
   </w:sdt>
   <w:p>
     <w:pPr>
-      <w:pStyle w:val="Footer"/>
+      <w:pStyle w:val="Pieddepage"/>
     </w:pPr>
   </w:p>
 </w:ftr>
@@ -7130,11 +6847,11 @@
     <w:name w:val="Normal"/>
     <w:qFormat/>
   </w:style>
-  <w:style w:type="paragraph" w:styleId="Heading1">
+  <w:style w:type="paragraph" w:styleId="Titre1">
     <w:name w:val="heading 1"/>
     <w:basedOn w:val="Normal"/>
     <w:next w:val="Normal"/>
-    <w:link w:val="Heading1Char"/>
+    <w:link w:val="Titre1Car"/>
     <w:uiPriority w:val="9"/>
     <w:qFormat/>
     <w:rsid w:val="009C6477"/>
@@ -7151,11 +6868,11 @@
       <w:szCs w:val="32"/>
     </w:rPr>
   </w:style>
-  <w:style w:type="paragraph" w:styleId="Heading2">
+  <w:style w:type="paragraph" w:styleId="Titre2">
     <w:name w:val="heading 2"/>
     <w:basedOn w:val="Normal"/>
     <w:next w:val="Normal"/>
-    <w:link w:val="Heading2Char"/>
+    <w:link w:val="Titre2Car"/>
     <w:uiPriority w:val="9"/>
     <w:unhideWhenUsed/>
     <w:qFormat/>
@@ -7173,13 +6890,13 @@
       <w:szCs w:val="26"/>
     </w:rPr>
   </w:style>
-  <w:style w:type="character" w:default="1" w:styleId="DefaultParagraphFont">
+  <w:style w:type="character" w:default="1" w:styleId="Policepardfaut">
     <w:name w:val="Default Paragraph Font"/>
     <w:uiPriority w:val="1"/>
     <w:semiHidden/>
     <w:unhideWhenUsed/>
   </w:style>
-  <w:style w:type="table" w:default="1" w:styleId="TableNormal">
+  <w:style w:type="table" w:default="1" w:styleId="TableauNormal">
     <w:name w:val="Normal Table"/>
     <w:uiPriority w:val="99"/>
     <w:semiHidden/>
@@ -7194,16 +6911,16 @@
       </w:tblCellMar>
     </w:tblPr>
   </w:style>
-  <w:style w:type="numbering" w:default="1" w:styleId="NoList">
+  <w:style w:type="numbering" w:default="1" w:styleId="Aucuneliste">
     <w:name w:val="No List"/>
     <w:uiPriority w:val="99"/>
     <w:semiHidden/>
     <w:unhideWhenUsed/>
   </w:style>
-  <w:style w:type="paragraph" w:styleId="Header">
+  <w:style w:type="paragraph" w:styleId="En-tte">
     <w:name w:val="header"/>
     <w:basedOn w:val="Normal"/>
-    <w:link w:val="HeaderChar"/>
+    <w:link w:val="En-tteCar"/>
     <w:uiPriority w:val="99"/>
     <w:unhideWhenUsed/>
     <w:rsid w:val="009C6477"/>
@@ -7215,17 +6932,17 @@
       <w:spacing w:after="0" w:line="240" w:lineRule="auto"/>
     </w:pPr>
   </w:style>
-  <w:style w:type="character" w:customStyle="1" w:styleId="HeaderChar">
-    <w:name w:val="Header Char"/>
-    <w:basedOn w:val="DefaultParagraphFont"/>
-    <w:link w:val="Header"/>
+  <w:style w:type="character" w:customStyle="1" w:styleId="En-tteCar">
+    <w:name w:val="En-tête Car"/>
+    <w:basedOn w:val="Policepardfaut"/>
+    <w:link w:val="En-tte"/>
     <w:uiPriority w:val="99"/>
     <w:rsid w:val="009C6477"/>
   </w:style>
-  <w:style w:type="paragraph" w:styleId="Footer">
+  <w:style w:type="paragraph" w:styleId="Pieddepage">
     <w:name w:val="footer"/>
     <w:basedOn w:val="Normal"/>
-    <w:link w:val="FooterChar"/>
+    <w:link w:val="PieddepageCar"/>
     <w:uiPriority w:val="99"/>
     <w:unhideWhenUsed/>
     <w:rsid w:val="009C6477"/>
@@ -7237,17 +6954,17 @@
       <w:spacing w:after="0" w:line="240" w:lineRule="auto"/>
     </w:pPr>
   </w:style>
-  <w:style w:type="character" w:customStyle="1" w:styleId="FooterChar">
-    <w:name w:val="Footer Char"/>
-    <w:basedOn w:val="DefaultParagraphFont"/>
-    <w:link w:val="Footer"/>
+  <w:style w:type="character" w:customStyle="1" w:styleId="PieddepageCar">
+    <w:name w:val="Pied de page Car"/>
+    <w:basedOn w:val="Policepardfaut"/>
+    <w:link w:val="Pieddepage"/>
     <w:uiPriority w:val="99"/>
     <w:rsid w:val="009C6477"/>
   </w:style>
-  <w:style w:type="character" w:customStyle="1" w:styleId="Heading1Char">
-    <w:name w:val="Heading 1 Char"/>
-    <w:basedOn w:val="DefaultParagraphFont"/>
-    <w:link w:val="Heading1"/>
+  <w:style w:type="character" w:customStyle="1" w:styleId="Titre1Car">
+    <w:name w:val="Titre 1 Car"/>
+    <w:basedOn w:val="Policepardfaut"/>
+    <w:link w:val="Titre1"/>
     <w:uiPriority w:val="9"/>
     <w:rsid w:val="009C6477"/>
     <w:rPr>
@@ -7257,9 +6974,9 @@
       <w:szCs w:val="32"/>
     </w:rPr>
   </w:style>
-  <w:style w:type="paragraph" w:styleId="TOCHeading">
+  <w:style w:type="paragraph" w:styleId="En-ttedetabledesmatires">
     <w:name w:val="TOC Heading"/>
-    <w:basedOn w:val="Heading1"/>
+    <w:basedOn w:val="Titre1"/>
     <w:next w:val="Normal"/>
     <w:uiPriority w:val="39"/>
     <w:unhideWhenUsed/>
@@ -7272,7 +6989,7 @@
       <w:lang w:val="en-US"/>
     </w:rPr>
   </w:style>
-  <w:style w:type="paragraph" w:styleId="TOC1">
+  <w:style w:type="paragraph" w:styleId="TM1">
     <w:name w:val="toc 1"/>
     <w:basedOn w:val="Normal"/>
     <w:next w:val="Normal"/>
@@ -7284,9 +7001,9 @@
       <w:spacing w:after="100"/>
     </w:pPr>
   </w:style>
-  <w:style w:type="character" w:styleId="Hyperlink">
+  <w:style w:type="character" w:styleId="Lienhypertexte">
     <w:name w:val="Hyperlink"/>
-    <w:basedOn w:val="DefaultParagraphFont"/>
+    <w:basedOn w:val="Policepardfaut"/>
     <w:uiPriority w:val="99"/>
     <w:unhideWhenUsed/>
     <w:rsid w:val="0036486C"/>
@@ -7295,9 +7012,9 @@
       <w:u w:val="single"/>
     </w:rPr>
   </w:style>
-  <w:style w:type="character" w:styleId="CommentReference">
+  <w:style w:type="character" w:styleId="Marquedecommentaire">
     <w:name w:val="annotation reference"/>
-    <w:basedOn w:val="DefaultParagraphFont"/>
+    <w:basedOn w:val="Policepardfaut"/>
     <w:uiPriority w:val="99"/>
     <w:semiHidden/>
     <w:unhideWhenUsed/>
@@ -7307,10 +7024,10 @@
       <w:szCs w:val="16"/>
     </w:rPr>
   </w:style>
-  <w:style w:type="paragraph" w:styleId="CommentText">
+  <w:style w:type="paragraph" w:styleId="Commentaire">
     <w:name w:val="annotation text"/>
     <w:basedOn w:val="Normal"/>
-    <w:link w:val="CommentTextChar"/>
+    <w:link w:val="CommentaireCar"/>
     <w:uiPriority w:val="99"/>
     <w:semiHidden/>
     <w:unhideWhenUsed/>
@@ -7323,10 +7040,10 @@
       <w:szCs w:val="20"/>
     </w:rPr>
   </w:style>
-  <w:style w:type="character" w:customStyle="1" w:styleId="CommentTextChar">
-    <w:name w:val="Comment Text Char"/>
-    <w:basedOn w:val="DefaultParagraphFont"/>
-    <w:link w:val="CommentText"/>
+  <w:style w:type="character" w:customStyle="1" w:styleId="CommentaireCar">
+    <w:name w:val="Commentaire Car"/>
+    <w:basedOn w:val="Policepardfaut"/>
+    <w:link w:val="Commentaire"/>
     <w:uiPriority w:val="99"/>
     <w:semiHidden/>
     <w:rsid w:val="0036486C"/>
@@ -7335,11 +7052,11 @@
       <w:szCs w:val="20"/>
     </w:rPr>
   </w:style>
-  <w:style w:type="paragraph" w:styleId="CommentSubject">
+  <w:style w:type="paragraph" w:styleId="Objetducommentaire">
     <w:name w:val="annotation subject"/>
-    <w:basedOn w:val="CommentText"/>
-    <w:next w:val="CommentText"/>
-    <w:link w:val="CommentSubjectChar"/>
+    <w:basedOn w:val="Commentaire"/>
+    <w:next w:val="Commentaire"/>
+    <w:link w:val="ObjetducommentaireCar"/>
     <w:uiPriority w:val="99"/>
     <w:semiHidden/>
     <w:unhideWhenUsed/>
@@ -7349,10 +7066,10 @@
       <w:bCs/>
     </w:rPr>
   </w:style>
-  <w:style w:type="character" w:customStyle="1" w:styleId="CommentSubjectChar">
-    <w:name w:val="Comment Subject Char"/>
-    <w:basedOn w:val="CommentTextChar"/>
-    <w:link w:val="CommentSubject"/>
+  <w:style w:type="character" w:customStyle="1" w:styleId="ObjetducommentaireCar">
+    <w:name w:val="Objet du commentaire Car"/>
+    <w:basedOn w:val="CommentaireCar"/>
+    <w:link w:val="Objetducommentaire"/>
     <w:uiPriority w:val="99"/>
     <w:semiHidden/>
     <w:rsid w:val="0036486C"/>
@@ -7363,10 +7080,10 @@
       <w:szCs w:val="20"/>
     </w:rPr>
   </w:style>
-  <w:style w:type="paragraph" w:styleId="BalloonText">
+  <w:style w:type="paragraph" w:styleId="Textedebulles">
     <w:name w:val="Balloon Text"/>
     <w:basedOn w:val="Normal"/>
-    <w:link w:val="BalloonTextChar"/>
+    <w:link w:val="TextedebullesCar"/>
     <w:uiPriority w:val="99"/>
     <w:semiHidden/>
     <w:unhideWhenUsed/>
@@ -7380,10 +7097,10 @@
       <w:szCs w:val="18"/>
     </w:rPr>
   </w:style>
-  <w:style w:type="character" w:customStyle="1" w:styleId="BalloonTextChar">
-    <w:name w:val="Balloon Text Char"/>
-    <w:basedOn w:val="DefaultParagraphFont"/>
-    <w:link w:val="BalloonText"/>
+  <w:style w:type="character" w:customStyle="1" w:styleId="TextedebullesCar">
+    <w:name w:val="Texte de bulles Car"/>
+    <w:basedOn w:val="Policepardfaut"/>
+    <w:link w:val="Textedebulles"/>
     <w:uiPriority w:val="99"/>
     <w:semiHidden/>
     <w:rsid w:val="0036486C"/>
@@ -7393,9 +7110,9 @@
       <w:szCs w:val="18"/>
     </w:rPr>
   </w:style>
-  <w:style w:type="table" w:styleId="TableGrid">
+  <w:style w:type="table" w:styleId="Grilledutableau">
     <w:name w:val="Table Grid"/>
-    <w:basedOn w:val="TableNormal"/>
+    <w:basedOn w:val="TableauNormal"/>
     <w:uiPriority w:val="39"/>
     <w:rsid w:val="0072653A"/>
     <w:pPr>
@@ -7412,7 +7129,7 @@
       </w:tblBorders>
     </w:tblPr>
   </w:style>
-  <w:style w:type="paragraph" w:styleId="ListParagraph">
+  <w:style w:type="paragraph" w:styleId="Paragraphedeliste">
     <w:name w:val="List Paragraph"/>
     <w:basedOn w:val="Normal"/>
     <w:uiPriority w:val="34"/>
@@ -7423,11 +7140,11 @@
       <w:contextualSpacing/>
     </w:pPr>
   </w:style>
-  <w:style w:type="paragraph" w:styleId="Title">
+  <w:style w:type="paragraph" w:styleId="Titre">
     <w:name w:val="Title"/>
     <w:basedOn w:val="Normal"/>
     <w:next w:val="Normal"/>
-    <w:link w:val="TitleChar"/>
+    <w:link w:val="TitreCar"/>
     <w:uiPriority w:val="10"/>
     <w:qFormat/>
     <w:rsid w:val="00543F2C"/>
@@ -7443,10 +7160,10 @@
       <w:szCs w:val="56"/>
     </w:rPr>
   </w:style>
-  <w:style w:type="character" w:customStyle="1" w:styleId="TitleChar">
-    <w:name w:val="Title Char"/>
-    <w:basedOn w:val="DefaultParagraphFont"/>
-    <w:link w:val="Title"/>
+  <w:style w:type="character" w:customStyle="1" w:styleId="TitreCar">
+    <w:name w:val="Titre Car"/>
+    <w:basedOn w:val="Policepardfaut"/>
+    <w:link w:val="Titre"/>
     <w:uiPriority w:val="10"/>
     <w:rsid w:val="00543F2C"/>
     <w:rPr>
@@ -7457,10 +7174,10 @@
       <w:szCs w:val="56"/>
     </w:rPr>
   </w:style>
-  <w:style w:type="character" w:customStyle="1" w:styleId="Heading2Char">
-    <w:name w:val="Heading 2 Char"/>
-    <w:basedOn w:val="DefaultParagraphFont"/>
-    <w:link w:val="Heading2"/>
+  <w:style w:type="character" w:customStyle="1" w:styleId="Titre2Car">
+    <w:name w:val="Titre 2 Car"/>
+    <w:basedOn w:val="Policepardfaut"/>
+    <w:link w:val="Titre2"/>
     <w:uiPriority w:val="9"/>
     <w:rsid w:val="00A82453"/>
     <w:rPr>
@@ -7739,7 +7456,7 @@
 </file>
 
 <file path=customXml/itemProps1.xml><?xml version="1.0" encoding="utf-8"?>
-<ds:datastoreItem xmlns:ds="http://schemas.openxmlformats.org/officeDocument/2006/customXml" ds:itemID="{A0EFDE90-9425-4ACF-A918-38DED084ADD6}">
+<ds:datastoreItem xmlns:ds="http://schemas.openxmlformats.org/officeDocument/2006/customXml" ds:itemID="{32585C30-CA0A-42C7-B7DE-2D23A0FD8A38}">
   <ds:schemaRefs>
     <ds:schemaRef ds:uri="http://schemas.openxmlformats.org/officeDocument/2006/bibliography"/>
   </ds:schemaRefs>

</xml_diff>